<commit_message>
Updated Level Maps and GDD
I finished a version of the tutorial area and added two new potential enemies to the GDD: Mimic Creep and Mrs. Longsong. I also noted that we're using Adobe Fresco.
</commit_message>
<xml_diff>
--- a/Game Design Documentation/Project GDD.docx
+++ b/Game Design Documentation/Project GDD.docx
@@ -62,19 +62,9 @@
           <w:numId w:val="1"/>
         </w:numPr>
       </w:pPr>
-      <w:proofErr w:type="spellStart"/>
-      <w:r>
-        <w:t>Development</w:t>
-      </w:r>
-      <w:proofErr w:type="spellEnd"/>
-      <w:r>
-        <w:t xml:space="preserve"> </w:t>
-      </w:r>
-      <w:proofErr w:type="spellStart"/>
-      <w:r>
-        <w:t>Overview</w:t>
-      </w:r>
-      <w:proofErr w:type="spellEnd"/>
+      <w:r>
+        <w:t>Development Overview</w:t>
+      </w:r>
     </w:p>
     <w:p>
       <w:pPr>
@@ -84,11 +74,9 @@
           <w:numId w:val="1"/>
         </w:numPr>
       </w:pPr>
-      <w:proofErr w:type="spellStart"/>
       <w:r>
         <w:t>Overview</w:t>
       </w:r>
-      <w:proofErr w:type="spellEnd"/>
     </w:p>
     <w:p>
       <w:pPr>
@@ -111,13 +99,8 @@
         </w:numPr>
       </w:pPr>
       <w:r>
-        <w:t xml:space="preserve">Target </w:t>
-      </w:r>
-      <w:proofErr w:type="spellStart"/>
-      <w:r>
-        <w:t>Audience</w:t>
-      </w:r>
-      <w:proofErr w:type="spellEnd"/>
+        <w:t>Target Audience</w:t>
+      </w:r>
     </w:p>
     <w:p>
       <w:pPr>
@@ -127,11 +110,9 @@
           <w:numId w:val="1"/>
         </w:numPr>
       </w:pPr>
-      <w:proofErr w:type="spellStart"/>
       <w:r>
         <w:t>Setting</w:t>
       </w:r>
-      <w:proofErr w:type="spellEnd"/>
     </w:p>
     <w:p>
       <w:pPr>
@@ -141,11 +122,9 @@
           <w:numId w:val="1"/>
         </w:numPr>
       </w:pPr>
-      <w:proofErr w:type="spellStart"/>
       <w:r>
         <w:t>Characters</w:t>
       </w:r>
-      <w:proofErr w:type="spellEnd"/>
     </w:p>
     <w:p>
       <w:pPr>
@@ -155,19 +134,9 @@
           <w:numId w:val="1"/>
         </w:numPr>
       </w:pPr>
-      <w:proofErr w:type="spellStart"/>
-      <w:r>
-        <w:t>Game</w:t>
-      </w:r>
-      <w:proofErr w:type="spellEnd"/>
-      <w:r>
-        <w:t xml:space="preserve"> </w:t>
-      </w:r>
-      <w:proofErr w:type="spellStart"/>
-      <w:r>
-        <w:t>Mechanics</w:t>
-      </w:r>
-      <w:proofErr w:type="spellEnd"/>
+      <w:r>
+        <w:t>Game Mechanics</w:t>
+      </w:r>
     </w:p>
     <w:p>
       <w:pPr>
@@ -177,11 +146,9 @@
           <w:numId w:val="1"/>
         </w:numPr>
       </w:pPr>
-      <w:proofErr w:type="spellStart"/>
       <w:r>
         <w:t>Story</w:t>
       </w:r>
-      <w:proofErr w:type="spellEnd"/>
     </w:p>
     <w:p>
       <w:pPr>
@@ -192,13 +159,8 @@
         </w:numPr>
       </w:pPr>
       <w:r>
-        <w:t xml:space="preserve">Tools </w:t>
-      </w:r>
-      <w:proofErr w:type="spellStart"/>
-      <w:r>
-        <w:t>Used</w:t>
-      </w:r>
-      <w:proofErr w:type="spellEnd"/>
+        <w:t>Tools Used</w:t>
+      </w:r>
     </w:p>
     <w:p>
       <w:r>
@@ -405,6 +367,12 @@
         <w:rPr>
           <w:lang w:val="en-US"/>
         </w:rPr>
+        <w:t xml:space="preserve"> and Asset Placeholders</w:t>
+      </w:r>
+      <w:r>
+        <w:rPr>
+          <w:lang w:val="en-US"/>
+        </w:rPr>
         <w:br w:type="page"/>
       </w:r>
     </w:p>
@@ -451,28 +419,7 @@
         <w:rPr>
           <w:lang w:val="en-US"/>
         </w:rPr>
-        <w:t xml:space="preserve">in </w:t>
-      </w:r>
-      <w:proofErr w:type="gramStart"/>
-      <w:r>
-        <w:rPr>
-          <w:lang w:val="en-US"/>
-        </w:rPr>
-        <w:t>vein</w:t>
-      </w:r>
-      <w:proofErr w:type="gramEnd"/>
-      <w:r>
-        <w:rPr>
-          <w:lang w:val="en-US"/>
-        </w:rPr>
-        <w:t xml:space="preserve"> of Abe’s </w:t>
-      </w:r>
-      <w:proofErr w:type="spellStart"/>
-      <w:r>
-        <w:rPr>
-          <w:lang w:val="en-US"/>
-        </w:rPr>
-        <w:t>Od</w:t>
+        <w:t>in vein of Abe’s Od</w:t>
       </w:r>
       <w:r>
         <w:rPr>
@@ -492,7 +439,6 @@
         </w:rPr>
         <w:t>ee</w:t>
       </w:r>
-      <w:proofErr w:type="spellEnd"/>
       <w:r>
         <w:rPr>
           <w:lang w:val="en-US"/>
@@ -521,16 +467,8 @@
         <w:rPr>
           <w:lang w:val="en-US"/>
         </w:rPr>
-        <w:t xml:space="preserve">(Visually </w:t>
-      </w:r>
-      <w:proofErr w:type="gramStart"/>
-      <w:r>
-        <w:rPr>
-          <w:lang w:val="en-US"/>
-        </w:rPr>
-        <w:t>similar to</w:t>
-      </w:r>
-      <w:proofErr w:type="gramEnd"/>
+        <w:t>(Visually similar to</w:t>
+      </w:r>
       <w:r>
         <w:rPr>
           <w:lang w:val="en-US"/>
@@ -581,43 +519,17 @@
         <w:t xml:space="preserve">Peli on </w:t>
       </w:r>
       <w:r>
-        <w:t xml:space="preserve">kauhu- ja </w:t>
-      </w:r>
-      <w:proofErr w:type="gramStart"/>
-      <w:r>
-        <w:t>p</w:t>
-      </w:r>
-      <w:r>
-        <w:t>iirretty-teemainen</w:t>
-      </w:r>
-      <w:proofErr w:type="gramEnd"/>
-      <w:r>
-        <w:t xml:space="preserve"> pulma-tasoloikka </w:t>
-      </w:r>
-      <w:proofErr w:type="spellStart"/>
-      <w:r>
-        <w:t>Abe’s</w:t>
-      </w:r>
-      <w:proofErr w:type="spellEnd"/>
-      <w:r>
-        <w:t xml:space="preserve"> Oddyseen makuun. Sinä olet realistinen </w:t>
-      </w:r>
-      <w:proofErr w:type="gramStart"/>
-      <w:r>
-        <w:t>ihminen</w:t>
-      </w:r>
-      <w:proofErr w:type="gramEnd"/>
-      <w:r>
-        <w:t xml:space="preserve"> joka yrittää</w:t>
+        <w:t>kauhu- ja p</w:t>
+      </w:r>
+      <w:r>
+        <w:t>iirretty-teemainen pulma-tasoloikka Abe’s Oddyseen makuun. Sinä olet realistinen ihminen joka yrittää</w:t>
       </w:r>
       <w:r>
         <w:t xml:space="preserve"> paeta </w:t>
       </w:r>
-      <w:proofErr w:type="gramStart"/>
       <w:r>
         <w:t>piirretty-olentoja</w:t>
       </w:r>
-      <w:proofErr w:type="gramEnd"/>
       <w:r>
         <w:t>,</w:t>
       </w:r>
@@ -625,29 +537,13 @@
         <w:t xml:space="preserve"> (Ulkonäöllisesti matkien </w:t>
       </w:r>
       <w:r>
-        <w:t xml:space="preserve">Kuka Viritti Ansan, Roger </w:t>
-      </w:r>
-      <w:proofErr w:type="spellStart"/>
-      <w:r>
-        <w:t>Rabbitiä</w:t>
-      </w:r>
-      <w:proofErr w:type="spellEnd"/>
-      <w:r>
-        <w:t>)</w:t>
+        <w:t>Kuka Viritti Ansan, Roger Rabbitiä)</w:t>
       </w:r>
       <w:r>
         <w:t xml:space="preserve"> </w:t>
       </w:r>
       <w:r>
-        <w:t xml:space="preserve">jotka yrittävät murhata sinut </w:t>
-      </w:r>
-      <w:proofErr w:type="spellStart"/>
-      <w:r>
-        <w:t>piirrettymäisin</w:t>
-      </w:r>
-      <w:proofErr w:type="spellEnd"/>
-      <w:r>
-        <w:t xml:space="preserve"> tavoin.</w:t>
+        <w:t>jotka yrittävät murhata sinut piirrettymäisin tavoin.</w:t>
       </w:r>
     </w:p>
     <w:p>
@@ -674,48 +570,20 @@
         <w:rPr>
           <w:lang w:val="en-US"/>
         </w:rPr>
-        <w:t xml:space="preserve">Adults that are into mascot </w:t>
-      </w:r>
-      <w:proofErr w:type="gramStart"/>
-      <w:r>
-        <w:rPr>
-          <w:lang w:val="en-US"/>
-        </w:rPr>
-        <w:t>horror, but</w:t>
-      </w:r>
-      <w:proofErr w:type="gramEnd"/>
-      <w:r>
-        <w:rPr>
-          <w:lang w:val="en-US"/>
-        </w:rPr>
-        <w:t xml:space="preserve"> seek something a little different from the usual first-person 3D games. Also appeals to fans of slow, methodical puzzle games and fans of the games like Prince of Persia (old school ver.) and Oddworld-games.</w:t>
-      </w:r>
-    </w:p>
-    <w:p>
-      <w:pPr>
-        <w:rPr>
-          <w:lang w:val="en-US"/>
-        </w:rPr>
-      </w:pPr>
-      <w:r>
-        <w:rPr>
-          <w:lang w:val="en-US"/>
-        </w:rPr>
-        <w:t xml:space="preserve">The game won’t hold your hand, but every screen will be like a small puzzle on its own, bringing with it both the sensation of “I’m an idiot” when the plan fails and “I’m a genius” when it works. </w:t>
-      </w:r>
-      <w:proofErr w:type="gramStart"/>
-      <w:r>
-        <w:rPr>
-          <w:lang w:val="en-US"/>
-        </w:rPr>
-        <w:t>Themes</w:t>
-      </w:r>
-      <w:proofErr w:type="gramEnd"/>
-      <w:r>
-        <w:rPr>
-          <w:lang w:val="en-US"/>
-        </w:rPr>
-        <w:t xml:space="preserve"> are probably familiar to the working adult generation that grew up with these cartoons and can feel a connection to the poor, overworked corporate slave of a protagonist that the game has.</w:t>
+        <w:t>Adults that are into mascot horror, but seek something a little different from the usual first-person 3D games. Also appeals to fans of slow, methodical puzzle games and fans of the games like Prince of Persia (old school ver.) and Oddworld-games.</w:t>
+      </w:r>
+    </w:p>
+    <w:p>
+      <w:pPr>
+        <w:rPr>
+          <w:lang w:val="en-US"/>
+        </w:rPr>
+      </w:pPr>
+      <w:r>
+        <w:rPr>
+          <w:lang w:val="en-US"/>
+        </w:rPr>
+        <w:t>The game won’t hold your hand, but every screen will be like a small puzzle on its own, bringing with it both the sensation of “I’m an idiot” when the plan fails and “I’m a genius” when it works. Themes are probably familiar to the working adult generation that grew up with these cartoons and can feel a connection to the poor, overworked corporate slave of a protagonist that the game has.</w:t>
       </w:r>
     </w:p>
     <w:p>
@@ -803,21 +671,7 @@
         <w:rPr>
           <w:lang w:val="en-US"/>
         </w:rPr>
-        <w:t xml:space="preserve">if they </w:t>
-      </w:r>
-      <w:proofErr w:type="gramStart"/>
-      <w:r>
-        <w:rPr>
-          <w:lang w:val="en-US"/>
-        </w:rPr>
-        <w:t>have to</w:t>
-      </w:r>
-      <w:proofErr w:type="gramEnd"/>
-      <w:r>
-        <w:rPr>
-          <w:lang w:val="en-US"/>
-        </w:rPr>
-        <w:t xml:space="preserve"> pry it from your cold, dead hands.</w:t>
+        <w:t>if they have to pry it from your cold, dead hands.</w:t>
       </w:r>
     </w:p>
     <w:p>
@@ -1058,25 +912,7 @@
           <w:iCs/>
           <w:lang w:val="en-US"/>
         </w:rPr>
-        <w:t xml:space="preserve">real. My WORK is </w:t>
-      </w:r>
-      <w:proofErr w:type="gramStart"/>
-      <w:r>
-        <w:rPr>
-          <w:i/>
-          <w:iCs/>
-          <w:lang w:val="en-US"/>
-        </w:rPr>
-        <w:t>ACTUALLY trying</w:t>
-      </w:r>
-      <w:proofErr w:type="gramEnd"/>
-      <w:r>
-        <w:rPr>
-          <w:i/>
-          <w:iCs/>
-          <w:lang w:val="en-US"/>
-        </w:rPr>
-        <w:t xml:space="preserve"> to KILL me!</w:t>
+        <w:t>real. My WORK is ACTUALLY trying to KILL me!</w:t>
       </w:r>
       <w:r>
         <w:rPr>
@@ -1099,19 +935,11 @@
         </w:rPr>
         <w:t xml:space="preserve">An overworked, </w:t>
       </w:r>
-      <w:proofErr w:type="gramStart"/>
-      <w:r>
-        <w:rPr>
-          <w:lang w:val="en-US"/>
-        </w:rPr>
-        <w:t>30-40 year old</w:t>
-      </w:r>
-      <w:proofErr w:type="gramEnd"/>
-      <w:r>
-        <w:rPr>
-          <w:lang w:val="en-US"/>
-        </w:rPr>
-        <w:t xml:space="preserve"> animator who</w:t>
+      <w:r>
+        <w:rPr>
+          <w:lang w:val="en-US"/>
+        </w:rPr>
+        <w:t>30-40 year old animator who</w:t>
       </w:r>
       <w:r>
         <w:rPr>
@@ -1123,55 +951,13 @@
         <w:rPr>
           <w:lang w:val="en-US"/>
         </w:rPr>
-        <w:t>Of Mice and ‘</w:t>
-      </w:r>
-      <w:proofErr w:type="spellStart"/>
-      <w:r>
-        <w:rPr>
-          <w:lang w:val="en-US"/>
-        </w:rPr>
-        <w:t>Phants</w:t>
-      </w:r>
-      <w:proofErr w:type="spellEnd"/>
-      <w:r>
-        <w:rPr>
-          <w:lang w:val="en-US"/>
-        </w:rPr>
-        <w:t xml:space="preserve">” as the character animator for the villain of the show, Mr. Phant. He’s been penning a draft for a feature-length animated film of the show in hopes of finally getting promoted to an </w:t>
-      </w:r>
-      <w:proofErr w:type="gramStart"/>
-      <w:r>
-        <w:rPr>
-          <w:lang w:val="en-US"/>
-        </w:rPr>
-        <w:t>Art Director, but</w:t>
-      </w:r>
-      <w:proofErr w:type="gramEnd"/>
-      <w:r>
-        <w:rPr>
-          <w:lang w:val="en-US"/>
-        </w:rPr>
-        <w:t xml:space="preserve"> turns out his fervent workaholism</w:t>
-      </w:r>
-      <w:r>
-        <w:rPr>
-          <w:lang w:val="en-US"/>
-        </w:rPr>
-        <w:t xml:space="preserve"> may </w:t>
-      </w:r>
-      <w:proofErr w:type="gramStart"/>
-      <w:r>
-        <w:rPr>
-          <w:lang w:val="en-US"/>
-        </w:rPr>
-        <w:t>actually get</w:t>
-      </w:r>
-      <w:proofErr w:type="gramEnd"/>
-      <w:r>
-        <w:rPr>
-          <w:lang w:val="en-US"/>
-        </w:rPr>
-        <w:t xml:space="preserve"> him killed in a way he didn’t anticipate. </w:t>
+        <w:t>Of Mice and ‘Phants” as the character animator for the villain of the show, Mr. Phant. He’s been penning a draft for a feature-length animated film of the show in hopes of finally getting promoted to an Art Director, but turns out his fervent workaholism</w:t>
+      </w:r>
+      <w:r>
+        <w:rPr>
+          <w:lang w:val="en-US"/>
+        </w:rPr>
+        <w:t xml:space="preserve"> may actually get him killed in a way he didn’t anticipate. </w:t>
       </w:r>
       <w:r>
         <w:rPr>
@@ -1207,21 +993,7 @@
         <w:rPr>
           <w:lang w:val="en-US"/>
         </w:rPr>
-        <w:t xml:space="preserve"> without a sense of dark humor when things go </w:t>
-      </w:r>
-      <w:proofErr w:type="gramStart"/>
-      <w:r>
-        <w:rPr>
-          <w:lang w:val="en-US"/>
-        </w:rPr>
-        <w:t>his</w:t>
-      </w:r>
-      <w:proofErr w:type="gramEnd"/>
-      <w:r>
-        <w:rPr>
-          <w:lang w:val="en-US"/>
-        </w:rPr>
-        <w:t xml:space="preserve"> way.</w:t>
+        <w:t xml:space="preserve"> without a sense of dark humor when things go his way.</w:t>
       </w:r>
     </w:p>
     <w:p>
@@ -1272,44 +1044,16 @@
           <w:iCs/>
           <w:lang w:val="en-US"/>
         </w:rPr>
-        <w:t xml:space="preserve">Oy </w:t>
-      </w:r>
-      <w:proofErr w:type="spellStart"/>
-      <w:r>
-        <w:rPr>
-          <w:i/>
-          <w:iCs/>
-          <w:lang w:val="en-US"/>
-        </w:rPr>
-        <w:t>bruv</w:t>
-      </w:r>
-      <w:proofErr w:type="spellEnd"/>
-      <w:r>
-        <w:rPr>
-          <w:i/>
-          <w:iCs/>
-          <w:lang w:val="en-US"/>
-        </w:rPr>
-        <w:t xml:space="preserve">, </w:t>
-      </w:r>
-      <w:r>
-        <w:rPr>
-          <w:i/>
-          <w:iCs/>
-          <w:lang w:val="en-US"/>
-        </w:rPr>
-        <w:t xml:space="preserve">this is a bit of a jam, </w:t>
-      </w:r>
-      <w:proofErr w:type="spellStart"/>
-      <w:r>
-        <w:rPr>
-          <w:i/>
-          <w:iCs/>
-          <w:lang w:val="en-US"/>
-        </w:rPr>
-        <w:t>innit</w:t>
-      </w:r>
-      <w:proofErr w:type="spellEnd"/>
+        <w:t xml:space="preserve">Oy bruv, </w:t>
+      </w:r>
+      <w:r>
+        <w:rPr>
+          <w:i/>
+          <w:iCs/>
+          <w:lang w:val="en-US"/>
+        </w:rPr>
+        <w:t>this is a bit of a jam, innit</w:t>
+      </w:r>
       <w:r>
         <w:rPr>
           <w:i/>
@@ -1341,21 +1085,7 @@
         <w:rPr>
           <w:lang w:val="en-US"/>
         </w:rPr>
-        <w:t>protagonist of “Of Mice and ‘</w:t>
-      </w:r>
-      <w:proofErr w:type="spellStart"/>
-      <w:r>
-        <w:rPr>
-          <w:lang w:val="en-US"/>
-        </w:rPr>
-        <w:t>Phants</w:t>
-      </w:r>
-      <w:proofErr w:type="spellEnd"/>
-      <w:r>
-        <w:rPr>
-          <w:lang w:val="en-US"/>
-        </w:rPr>
-        <w:t xml:space="preserve">”. </w:t>
+        <w:t xml:space="preserve">protagonist of “Of Mice and ‘Phants”. </w:t>
       </w:r>
       <w:r>
         <w:rPr>
@@ -1385,14 +1115,7 @@
         <w:rPr>
           <w:lang w:val="en-US"/>
         </w:rPr>
-        <w:t>toon</w:t>
-      </w:r>
-      <w:proofErr w:type="gramStart"/>
-      <w:r>
-        <w:rPr>
-          <w:lang w:val="en-US"/>
-        </w:rPr>
-        <w:t>”</w:t>
+        <w:t>toon”</w:t>
       </w:r>
       <w:r>
         <w:rPr>
@@ -1404,28 +1127,7 @@
         <w:rPr>
           <w:lang w:val="en-US"/>
         </w:rPr>
-        <w:t>,</w:t>
-      </w:r>
-      <w:proofErr w:type="gramEnd"/>
-      <w:r>
-        <w:rPr>
-          <w:lang w:val="en-US"/>
-        </w:rPr>
-        <w:t xml:space="preserve"> but tends to cause more trouble for Frank than help whenever they meet owing to his clumsiness and greed. He does, however, often walk right into traps and enemies so Frank has a chance to see them in action before he </w:t>
-      </w:r>
-      <w:proofErr w:type="gramStart"/>
-      <w:r>
-        <w:rPr>
-          <w:lang w:val="en-US"/>
-        </w:rPr>
-        <w:t>has to</w:t>
-      </w:r>
-      <w:proofErr w:type="gramEnd"/>
-      <w:r>
-        <w:rPr>
-          <w:lang w:val="en-US"/>
-        </w:rPr>
-        <w:t xml:space="preserve"> survive them himself. But no matter how badly he is maimed, Ricky cannot die due to his status as a</w:t>
+        <w:t>, but tends to cause more trouble for Frank than help whenever they meet owing to his clumsiness and greed. He does, however, often walk right into traps and enemies so Frank has a chance to see them in action before he has to survive them himself. But no matter how badly he is maimed, Ricky cannot die due to his status as a</w:t>
       </w:r>
       <w:r>
         <w:rPr>
@@ -1574,21 +1276,7 @@
         <w:rPr>
           <w:lang w:val="en-US"/>
         </w:rPr>
-        <w:t>archnemesis of Ricky Rodent in “Of Mice and ‘</w:t>
-      </w:r>
-      <w:proofErr w:type="spellStart"/>
-      <w:r>
-        <w:rPr>
-          <w:lang w:val="en-US"/>
-        </w:rPr>
-        <w:t>Phants</w:t>
-      </w:r>
-      <w:proofErr w:type="spellEnd"/>
-      <w:r>
-        <w:rPr>
-          <w:lang w:val="en-US"/>
-        </w:rPr>
-        <w:t xml:space="preserve">”. This boisterous and cunning elephant </w:t>
+        <w:t xml:space="preserve">archnemesis of Ricky Rodent in “Of Mice and ‘Phants”. This boisterous and cunning elephant </w:t>
       </w:r>
       <w:r>
         <w:rPr>
@@ -1927,21 +1615,7 @@
         <w:rPr>
           <w:lang w:val="en-US"/>
         </w:rPr>
-        <w:t xml:space="preserve">most of them are </w:t>
-      </w:r>
-      <w:proofErr w:type="gramStart"/>
-      <w:r>
-        <w:rPr>
-          <w:lang w:val="en-US"/>
-        </w:rPr>
-        <w:t>pretty frail</w:t>
-      </w:r>
-      <w:proofErr w:type="gramEnd"/>
-      <w:r>
-        <w:rPr>
-          <w:lang w:val="en-US"/>
-        </w:rPr>
-        <w:t xml:space="preserve"> at that</w:t>
+        <w:t>most of them are pretty frail at that</w:t>
       </w:r>
       <w:r>
         <w:rPr>
@@ -2056,19 +1730,11 @@
         </w:rPr>
         <w:t xml:space="preserve">sign that they’re near, but they also </w:t>
       </w:r>
-      <w:proofErr w:type="gramStart"/>
-      <w:r>
-        <w:rPr>
-          <w:lang w:val="en-US"/>
-        </w:rPr>
-        <w:t>have to</w:t>
-      </w:r>
-      <w:proofErr w:type="gramEnd"/>
-      <w:r>
-        <w:rPr>
-          <w:lang w:val="en-US"/>
-        </w:rPr>
-        <w:t xml:space="preserve"> take a moment to </w:t>
+      <w:r>
+        <w:rPr>
+          <w:lang w:val="en-US"/>
+        </w:rPr>
+        <w:t xml:space="preserve">have to take a moment to </w:t>
       </w:r>
       <w:r>
         <w:rPr>
@@ -2086,90 +1752,123 @@
         <w:rPr>
           <w:lang w:val="en-US"/>
         </w:rPr>
-        <w:t xml:space="preserve">Although </w:t>
-      </w:r>
-      <w:proofErr w:type="gramStart"/>
-      <w:r>
-        <w:rPr>
-          <w:lang w:val="en-US"/>
-        </w:rPr>
-        <w:t>later on</w:t>
-      </w:r>
-      <w:proofErr w:type="gramEnd"/>
+        <w:t>Although later on an puzzle allowing there’s also Duckers that always keep their tommy-guns loaded and fire on sight</w:t>
+      </w:r>
+      <w:r>
+        <w:rPr>
+          <w:lang w:val="en-US"/>
+        </w:rPr>
+        <w:t xml:space="preserve">, but you can see if the ammo reel is attached to the gun or their belt to tell the two types apart. </w:t>
+      </w:r>
+      <w:r>
+        <w:rPr>
+          <w:lang w:val="en-US"/>
+        </w:rPr>
+        <w:t>They do have one special ability: they can swim across bodies of water.</w:t>
+      </w:r>
+      <w:r>
+        <w:rPr>
+          <w:lang w:val="en-US"/>
+        </w:rPr>
+        <w:t xml:space="preserve"> One of the most common types of Goon</w:t>
+      </w:r>
+      <w:r>
+        <w:rPr>
+          <w:lang w:val="en-US"/>
+        </w:rPr>
+        <w:t>s</w:t>
+      </w:r>
+      <w:r>
+        <w:rPr>
+          <w:lang w:val="en-US"/>
+        </w:rPr>
+        <w:t>.</w:t>
+      </w:r>
+    </w:p>
+    <w:p>
+      <w:pPr>
+        <w:rPr>
+          <w:lang w:val="en-US"/>
+        </w:rPr>
+      </w:pPr>
+      <w:r>
+        <w:rPr>
+          <w:i/>
+          <w:iCs/>
+          <w:lang w:val="en-US"/>
+        </w:rPr>
+        <w:t>Neener-Nya</w:t>
+      </w:r>
+      <w:r>
+        <w:rPr>
+          <w:i/>
+          <w:iCs/>
+          <w:lang w:val="en-US"/>
+        </w:rPr>
+        <w:br/>
+      </w:r>
+      <w:r>
+        <w:rPr>
+          <w:lang w:val="en-US"/>
+        </w:rPr>
+        <w:t xml:space="preserve">More of a nuisance than </w:t>
+      </w:r>
+      <w:r>
+        <w:rPr>
+          <w:lang w:val="en-US"/>
+        </w:rPr>
+        <w:t xml:space="preserve">a threat, when it detects you it’ll stick close </w:t>
+      </w:r>
+      <w:r>
+        <w:rPr>
+          <w:lang w:val="en-US"/>
+        </w:rPr>
+        <w:t>being goofy and loud.</w:t>
+      </w:r>
+      <w:r>
+        <w:rPr>
+          <w:lang w:val="en-US"/>
+        </w:rPr>
+        <w:t xml:space="preserve"> They’re hard to get rid of, which becomes a problem when they start attracting unwanted attention from Freaks and Goons alike.</w:t>
+      </w:r>
       <w:r>
         <w:rPr>
           <w:lang w:val="en-US"/>
         </w:rPr>
         <w:t xml:space="preserve"> </w:t>
       </w:r>
-      <w:proofErr w:type="gramStart"/>
-      <w:r>
-        <w:rPr>
-          <w:lang w:val="en-US"/>
-        </w:rPr>
-        <w:t>an</w:t>
-      </w:r>
-      <w:proofErr w:type="gramEnd"/>
-      <w:r>
-        <w:rPr>
-          <w:lang w:val="en-US"/>
-        </w:rPr>
-        <w:t xml:space="preserve"> puzzle allowing there’s also Duckers that always keep their tommy-guns loaded and fire on sight</w:t>
-      </w:r>
-      <w:r>
-        <w:rPr>
-          <w:lang w:val="en-US"/>
-        </w:rPr>
-        <w:t xml:space="preserve">, but you can see if the ammo reel is attached to the gun or their belt to tell the two types apart. </w:t>
-      </w:r>
-      <w:r>
-        <w:rPr>
-          <w:lang w:val="en-US"/>
-        </w:rPr>
-        <w:t>They do have one special ability: they can swim across bodies of water.</w:t>
-      </w:r>
-      <w:r>
-        <w:rPr>
-          <w:lang w:val="en-US"/>
-        </w:rPr>
-        <w:t xml:space="preserve"> One of the most common types of Goon</w:t>
-      </w:r>
-      <w:r>
-        <w:rPr>
-          <w:lang w:val="en-US"/>
-        </w:rPr>
-        <w:t>s</w:t>
-      </w:r>
-      <w:r>
-        <w:rPr>
-          <w:lang w:val="en-US"/>
-        </w:rPr>
-        <w:t>.</w:t>
-      </w:r>
-    </w:p>
-    <w:p>
-      <w:pPr>
-        <w:rPr>
-          <w:lang w:val="en-US"/>
-        </w:rPr>
-      </w:pPr>
-      <w:proofErr w:type="spellStart"/>
-      <w:r>
-        <w:rPr>
-          <w:i/>
-          <w:iCs/>
-          <w:lang w:val="en-US"/>
-        </w:rPr>
-        <w:t>Neener</w:t>
-      </w:r>
-      <w:proofErr w:type="spellEnd"/>
-      <w:r>
-        <w:rPr>
-          <w:i/>
-          <w:iCs/>
-          <w:lang w:val="en-US"/>
-        </w:rPr>
-        <w:t>-Nya</w:t>
+      <w:r>
+        <w:rPr>
+          <w:lang w:val="en-US"/>
+        </w:rPr>
+        <w:t>They do fear the one thing all cats hate: water.</w:t>
+      </w:r>
+      <w:r>
+        <w:rPr>
+          <w:lang w:val="en-US"/>
+        </w:rPr>
+        <w:t xml:space="preserve"> You also can’t draw while </w:t>
+      </w:r>
+      <w:r>
+        <w:rPr>
+          <w:lang w:val="en-US"/>
+        </w:rPr>
+        <w:t>one of them is distracting you.</w:t>
+      </w:r>
+    </w:p>
+    <w:p>
+      <w:pPr>
+        <w:rPr>
+          <w:lang w:val="en-US"/>
+        </w:rPr>
+      </w:pPr>
+      <w:r>
+        <w:rPr>
+          <w:i/>
+          <w:iCs/>
+          <w:lang w:val="en-US"/>
+        </w:rPr>
+        <w:t>Bully Moonahans</w:t>
       </w:r>
       <w:r>
         <w:rPr>
@@ -2183,116 +1882,90 @@
         <w:rPr>
           <w:lang w:val="en-US"/>
         </w:rPr>
-        <w:t xml:space="preserve">More of a nuisance than </w:t>
-      </w:r>
-      <w:r>
-        <w:rPr>
-          <w:lang w:val="en-US"/>
-        </w:rPr>
-        <w:t xml:space="preserve">a threat, when it detects </w:t>
-      </w:r>
-      <w:proofErr w:type="gramStart"/>
-      <w:r>
-        <w:rPr>
-          <w:lang w:val="en-US"/>
-        </w:rPr>
-        <w:t>you</w:t>
-      </w:r>
-      <w:proofErr w:type="gramEnd"/>
-      <w:r>
-        <w:rPr>
-          <w:lang w:val="en-US"/>
-        </w:rPr>
-        <w:t xml:space="preserve"> it’ll stick close </w:t>
-      </w:r>
-      <w:r>
-        <w:rPr>
-          <w:lang w:val="en-US"/>
-        </w:rPr>
-        <w:t>being goofy and loud.</w:t>
-      </w:r>
-      <w:r>
-        <w:rPr>
-          <w:lang w:val="en-US"/>
-        </w:rPr>
-        <w:t xml:space="preserve"> They’re hard to get rid of, which becomes a problem when they start attracting unwanted attention from Freaks and Goons alike.</w:t>
+        <w:t>The big, strong, dumb sort. These bovines treat Frank much like a red flag, when they see him, they’ll blindly charge at his general direction until they either gore him or hit an obstacle of some kind. Smacking them stuns them only very briefly, whenever it’s by drawing pad or an anvil to the head, but they can be killed by bombs. As typical for this kind of character, they’re stupid and will run off cliffs and into traps if they’re charging after Frank.</w:t>
+      </w:r>
+    </w:p>
+    <w:p>
+      <w:pPr>
+        <w:rPr>
+          <w:lang w:val="en-US"/>
+        </w:rPr>
+      </w:pPr>
+      <w:r>
+        <w:rPr>
+          <w:i/>
+          <w:iCs/>
+          <w:lang w:val="en-US"/>
+        </w:rPr>
+        <w:t>Mimic Creep</w:t>
+      </w:r>
+      <w:r>
+        <w:rPr>
+          <w:i/>
+          <w:iCs/>
+          <w:lang w:val="en-US"/>
+        </w:rPr>
+        <w:br/>
+      </w:r>
+      <w:r>
+        <w:rPr>
+          <w:lang w:val="en-US"/>
+        </w:rPr>
+        <w:t xml:space="preserve">A master of disguise who dresses up as seemingly harmless background objects. But if Frank walks past one, </w:t>
+      </w:r>
+      <w:r>
+        <w:rPr>
+          <w:lang w:val="en-US"/>
+        </w:rPr>
+        <w:t xml:space="preserve">it will start to creep behind him. If Frank looks </w:t>
+      </w:r>
+      <w:r>
+        <w:rPr>
+          <w:lang w:val="en-US"/>
+        </w:rPr>
+        <w:t>at it</w:t>
+      </w:r>
+      <w:r>
+        <w:rPr>
+          <w:lang w:val="en-US"/>
+        </w:rPr>
+        <w:t>, it stops. If it catches up to Frank</w:t>
+      </w:r>
+      <w:r>
+        <w:rPr>
+          <w:lang w:val="en-US"/>
+        </w:rPr>
+        <w:t xml:space="preserve"> while his back is turned</w:t>
+      </w:r>
+      <w:r>
+        <w:rPr>
+          <w:lang w:val="en-US"/>
+        </w:rPr>
+        <w:t xml:space="preserve">, </w:t>
+      </w:r>
+      <w:r>
+        <w:rPr>
+          <w:lang w:val="en-US"/>
+        </w:rPr>
+        <w:t xml:space="preserve">it’ll drop its disguise and </w:t>
+      </w:r>
+      <w:r>
+        <w:rPr>
+          <w:lang w:val="en-US"/>
+        </w:rPr>
+        <w:t>attack</w:t>
+      </w:r>
+      <w:r>
+        <w:rPr>
+          <w:lang w:val="en-US"/>
+        </w:rPr>
+        <w:t>. (Think Boos from Mario.)</w:t>
       </w:r>
       <w:r>
         <w:rPr>
           <w:lang w:val="en-US"/>
         </w:rPr>
         <w:t xml:space="preserve"> </w:t>
-      </w:r>
-      <w:r>
-        <w:rPr>
-          <w:lang w:val="en-US"/>
-        </w:rPr>
-        <w:t xml:space="preserve">They do fear the one thing all </w:t>
-      </w:r>
-      <w:proofErr w:type="gramStart"/>
-      <w:r>
-        <w:rPr>
-          <w:lang w:val="en-US"/>
-        </w:rPr>
-        <w:t>cats</w:t>
-      </w:r>
-      <w:proofErr w:type="gramEnd"/>
-      <w:r>
-        <w:rPr>
-          <w:lang w:val="en-US"/>
-        </w:rPr>
-        <w:t xml:space="preserve"> hate: water.</w:t>
-      </w:r>
-      <w:r>
-        <w:rPr>
-          <w:lang w:val="en-US"/>
-        </w:rPr>
-        <w:t xml:space="preserve"> You also can’t draw while </w:t>
-      </w:r>
-      <w:r>
-        <w:rPr>
-          <w:lang w:val="en-US"/>
-        </w:rPr>
-        <w:t>one of them is distracting you.</w:t>
-      </w:r>
-    </w:p>
-    <w:p>
-      <w:pPr>
-        <w:rPr>
-          <w:lang w:val="en-US"/>
-        </w:rPr>
-      </w:pPr>
-      <w:r>
-        <w:rPr>
-          <w:i/>
-          <w:iCs/>
-          <w:lang w:val="en-US"/>
-        </w:rPr>
-        <w:t xml:space="preserve">Bully </w:t>
-      </w:r>
-      <w:proofErr w:type="spellStart"/>
-      <w:r>
-        <w:rPr>
-          <w:i/>
-          <w:iCs/>
-          <w:lang w:val="en-US"/>
-        </w:rPr>
-        <w:t>Moonahans</w:t>
-      </w:r>
-      <w:proofErr w:type="spellEnd"/>
-      <w:r>
-        <w:rPr>
-          <w:i/>
-          <w:iCs/>
-          <w:lang w:val="en-US"/>
-        </w:rPr>
-        <w:br/>
-      </w:r>
-      <w:r>
-        <w:rPr>
-          <w:lang w:val="en-US"/>
-        </w:rPr>
-        <w:t>The big, strong, dumb sort. These bovines treat Frank much like a red flag, when they see him, they’ll blindly charge at his general direction until they either gore him or hit an obstacle of some kind. Smacking them stuns them only very briefly, whenever it’s by drawing pad or an anvil to the head, but they can be killed by bombs. As typical for this kind of character, they’re stupid and will run off cliffs and into traps if they’re charging after Frank.</w:t>
       </w:r>
     </w:p>
     <w:p>
@@ -2413,25 +2086,7 @@
           <w:iCs/>
           <w:lang w:val="en-US"/>
         </w:rPr>
-        <w:t>“</w:t>
-      </w:r>
-      <w:proofErr w:type="spellStart"/>
-      <w:r>
-        <w:rPr>
-          <w:i/>
-          <w:iCs/>
-          <w:lang w:val="en-US"/>
-        </w:rPr>
-        <w:t>Grrrr</w:t>
-      </w:r>
-      <w:proofErr w:type="spellEnd"/>
-      <w:r>
-        <w:rPr>
-          <w:i/>
-          <w:iCs/>
-          <w:lang w:val="en-US"/>
-        </w:rPr>
-        <w:t>…”</w:t>
+        <w:t>“Grrrr…”</w:t>
       </w:r>
     </w:p>
     <w:p>
@@ -2545,41 +2200,13 @@
           </wp:anchor>
         </w:drawing>
       </w:r>
-      <w:proofErr w:type="spellStart"/>
-      <w:r>
-        <w:rPr>
-          <w:i/>
-          <w:iCs/>
-          <w:lang w:val="en-US"/>
-        </w:rPr>
-        <w:t>Mummses</w:t>
-      </w:r>
-      <w:proofErr w:type="spellEnd"/>
-      <w:r>
-        <w:rPr>
-          <w:i/>
-          <w:iCs/>
-          <w:lang w:val="en-US"/>
-        </w:rPr>
-        <w:t xml:space="preserve">, (sing. </w:t>
-      </w:r>
-      <w:proofErr w:type="spellStart"/>
-      <w:r>
-        <w:rPr>
-          <w:i/>
-          <w:iCs/>
-          <w:lang w:val="en-US"/>
-        </w:rPr>
-        <w:t>Mumms</w:t>
-      </w:r>
-      <w:proofErr w:type="spellEnd"/>
-      <w:r>
-        <w:rPr>
-          <w:i/>
-          <w:iCs/>
-          <w:lang w:val="en-US"/>
-        </w:rPr>
-        <w:t>)</w:t>
+      <w:r>
+        <w:rPr>
+          <w:i/>
+          <w:iCs/>
+          <w:lang w:val="en-US"/>
+        </w:rPr>
+        <w:t>Mummses, (sing. Mumms)</w:t>
       </w:r>
       <w:r>
         <w:rPr>
@@ -2624,21 +2251,7 @@
         <w:rPr>
           <w:lang w:val="en-US"/>
         </w:rPr>
-        <w:t xml:space="preserve"> while mumbling a repetitive “num </w:t>
-      </w:r>
-      <w:proofErr w:type="spellStart"/>
-      <w:r>
-        <w:rPr>
-          <w:lang w:val="en-US"/>
-        </w:rPr>
-        <w:t>num</w:t>
-      </w:r>
-      <w:proofErr w:type="spellEnd"/>
-      <w:r>
-        <w:rPr>
-          <w:lang w:val="en-US"/>
-        </w:rPr>
-        <w:t xml:space="preserve"> num”-chant. </w:t>
+        <w:t xml:space="preserve"> while mumbling a repetitive “num num num”-chant. </w:t>
       </w:r>
       <w:r>
         <w:rPr>
@@ -2683,7 +2296,6 @@
           <w:lang w:val="en-US"/>
         </w:rPr>
       </w:pPr>
-      <w:proofErr w:type="spellStart"/>
       <w:r>
         <w:rPr>
           <w:i/>
@@ -2692,7 +2304,6 @@
         </w:rPr>
         <w:t>Streckos</w:t>
       </w:r>
-      <w:proofErr w:type="spellEnd"/>
       <w:r>
         <w:rPr>
           <w:i/>
@@ -2757,18 +2368,8 @@
           <w:iCs/>
           <w:lang w:val="en-US"/>
         </w:rPr>
-        <w:t xml:space="preserve">Migraine </w:t>
-      </w:r>
-      <w:proofErr w:type="spellStart"/>
-      <w:r>
-        <w:rPr>
-          <w:i/>
-          <w:iCs/>
-          <w:lang w:val="en-US"/>
-        </w:rPr>
-        <w:t>Mortons</w:t>
-      </w:r>
-      <w:proofErr w:type="spellEnd"/>
+        <w:t>Migraine Mortons</w:t>
+      </w:r>
       <w:r>
         <w:rPr>
           <w:i/>
@@ -2781,35 +2382,7 @@
         <w:rPr>
           <w:lang w:val="en-US"/>
         </w:rPr>
-        <w:t xml:space="preserve">Every day and night </w:t>
-      </w:r>
-      <w:proofErr w:type="gramStart"/>
-      <w:r>
-        <w:rPr>
-          <w:lang w:val="en-US"/>
-        </w:rPr>
-        <w:t>is</w:t>
-      </w:r>
-      <w:proofErr w:type="gramEnd"/>
-      <w:r>
-        <w:rPr>
-          <w:lang w:val="en-US"/>
-        </w:rPr>
-        <w:t xml:space="preserve"> a bad day and night for this creature, which spends most of its time quietly moaning about its splitting headache. But that headache makes them very sensitive to sound, even running while they’re on screen will enrage them! They avoid leaving the floor their nest is </w:t>
-      </w:r>
-      <w:proofErr w:type="gramStart"/>
-      <w:r>
-        <w:rPr>
-          <w:lang w:val="en-US"/>
-        </w:rPr>
-        <w:t>on, but</w:t>
-      </w:r>
-      <w:proofErr w:type="gramEnd"/>
-      <w:r>
-        <w:rPr>
-          <w:lang w:val="en-US"/>
-        </w:rPr>
-        <w:t xml:space="preserve"> can attack above and below themselves through the floor. Anything to get some peace and quiet. They’ll calm down once they kill whatever makes the noise, be it Frank or something else. Very loud noises, like explosions, can even trigger them off-screen.</w:t>
+        <w:t>Every day and night is a bad day and night for this creature, which spends most of its time quietly moaning about its splitting headache. But that headache makes them very sensitive to sound, even running while they’re on screen will enrage them! They avoid leaving the floor their nest is on, but can attack above and below themselves through the floor. Anything to get some peace and quiet. They’ll calm down once they kill whatever makes the noise, be it Frank or something else. Very loud noises, like explosions, can even trigger them off-screen.</w:t>
       </w:r>
     </w:p>
     <w:p>
@@ -2835,7 +2408,6 @@
           <w:lang w:val="en-US"/>
         </w:rPr>
       </w:pPr>
-      <w:proofErr w:type="spellStart"/>
       <w:r>
         <w:rPr>
           <w:i/>
@@ -2853,7 +2425,6 @@
         </w:rPr>
         <w:t>s</w:t>
       </w:r>
-      <w:proofErr w:type="spellEnd"/>
       <w:r>
         <w:rPr>
           <w:i/>
@@ -2896,61 +2467,19 @@
         <w:rPr>
           <w:lang w:val="en-US"/>
         </w:rPr>
-        <w:t xml:space="preserve">walls. If you cross their line of sight, they’ll open their </w:t>
-      </w:r>
-      <w:proofErr w:type="gramStart"/>
-      <w:r>
-        <w:rPr>
-          <w:lang w:val="en-US"/>
-        </w:rPr>
-        <w:t>eye</w:t>
-      </w:r>
-      <w:proofErr w:type="gramEnd"/>
-      <w:r>
-        <w:rPr>
-          <w:lang w:val="en-US"/>
-        </w:rPr>
-        <w:t xml:space="preserve"> and fling out a sticky tongue</w:t>
-      </w:r>
-      <w:r>
-        <w:rPr>
-          <w:lang w:val="en-US"/>
-        </w:rPr>
-        <w:t xml:space="preserve"> </w:t>
-      </w:r>
-      <w:proofErr w:type="gramStart"/>
-      <w:r>
-        <w:rPr>
-          <w:lang w:val="en-US"/>
-        </w:rPr>
-        <w:t>in an attempt to</w:t>
-      </w:r>
-      <w:proofErr w:type="gramEnd"/>
-      <w:r>
-        <w:rPr>
-          <w:lang w:val="en-US"/>
-        </w:rPr>
-        <w:t xml:space="preserve"> eat Frank. You can duck under or jump over the tongue though, it’s fast.</w:t>
-      </w:r>
-      <w:r>
-        <w:rPr>
-          <w:lang w:val="en-US"/>
-        </w:rPr>
-        <w:t xml:space="preserve"> </w:t>
-      </w:r>
-      <w:proofErr w:type="spellStart"/>
-      <w:r>
-        <w:rPr>
-          <w:lang w:val="en-US"/>
-        </w:rPr>
-        <w:t>Lipsmacks</w:t>
-      </w:r>
-      <w:proofErr w:type="spellEnd"/>
-      <w:r>
-        <w:rPr>
-          <w:lang w:val="en-US"/>
-        </w:rPr>
-        <w:t xml:space="preserve"> </w:t>
+        <w:t>walls. If you cross their line of sight, they’ll open their eye and fling out a sticky tongue</w:t>
+      </w:r>
+      <w:r>
+        <w:rPr>
+          <w:lang w:val="en-US"/>
+        </w:rPr>
+        <w:t xml:space="preserve"> in an attempt to eat Frank. You can duck under or jump over the tongue though, it’s fast.</w:t>
+      </w:r>
+      <w:r>
+        <w:rPr>
+          <w:lang w:val="en-US"/>
+        </w:rPr>
+        <w:t xml:space="preserve"> Lipsmacks </w:t>
       </w:r>
       <w:r>
         <w:rPr>
@@ -2971,7 +2500,6 @@
           <w:lang w:val="en-US"/>
         </w:rPr>
       </w:pPr>
-      <w:proofErr w:type="spellStart"/>
       <w:r>
         <w:rPr>
           <w:i/>
@@ -2988,7 +2516,6 @@
         </w:rPr>
         <w:t>ws</w:t>
       </w:r>
-      <w:proofErr w:type="spellEnd"/>
       <w:r>
         <w:rPr>
           <w:i/>
@@ -3070,56 +2597,20 @@
           <w:lang w:val="en-US"/>
         </w:rPr>
         <w:lastRenderedPageBreak/>
-        <w:t xml:space="preserve">The Big </w:t>
-      </w:r>
-      <w:proofErr w:type="spellStart"/>
-      <w:r>
-        <w:rPr>
-          <w:lang w:val="en-US"/>
-        </w:rPr>
-        <w:t>Scaries</w:t>
-      </w:r>
-      <w:proofErr w:type="spellEnd"/>
-    </w:p>
-    <w:p>
-      <w:pPr>
-        <w:rPr>
-          <w:lang w:val="en-US"/>
-        </w:rPr>
-      </w:pPr>
-      <w:r>
-        <w:rPr>
-          <w:lang w:val="en-US"/>
-        </w:rPr>
-        <w:t xml:space="preserve">Unique, bigger and </w:t>
-      </w:r>
-      <w:proofErr w:type="spellStart"/>
-      <w:r>
-        <w:rPr>
-          <w:lang w:val="en-US"/>
-        </w:rPr>
-        <w:t>badder</w:t>
-      </w:r>
-      <w:proofErr w:type="spellEnd"/>
-      <w:r>
-        <w:rPr>
-          <w:lang w:val="en-US"/>
-        </w:rPr>
-        <w:t xml:space="preserve"> </w:t>
-      </w:r>
-      <w:proofErr w:type="gramStart"/>
-      <w:r>
-        <w:rPr>
-          <w:lang w:val="en-US"/>
-        </w:rPr>
-        <w:t>toons</w:t>
-      </w:r>
-      <w:proofErr w:type="gramEnd"/>
-      <w:r>
-        <w:rPr>
-          <w:lang w:val="en-US"/>
-        </w:rPr>
-        <w:t xml:space="preserve"> that</w:t>
+        <w:t>The Big Scaries</w:t>
+      </w:r>
+    </w:p>
+    <w:p>
+      <w:pPr>
+        <w:rPr>
+          <w:lang w:val="en-US"/>
+        </w:rPr>
+      </w:pPr>
+      <w:r>
+        <w:rPr>
+          <w:lang w:val="en-US"/>
+        </w:rPr>
+        <w:t>Unique, bigger and badder toons that</w:t>
       </w:r>
       <w:r>
         <w:rPr>
@@ -3190,21 +2681,7 @@
         <w:rPr>
           <w:lang w:val="en-US"/>
         </w:rPr>
-        <w:t xml:space="preserve"> Mr. Phant’s footsteps sound like drumbeats. He will be briefly stunned by anvils and bombs, but not by much else. When he spots Frank, he will let out a realistic elephant scream and stretch his face into a horrific visage before giving chase. He is slightly slower than Frank and can’t climb ledges or fit into tight gaps, but he will reach out and try to grab you tenaciously </w:t>
-      </w:r>
-      <w:proofErr w:type="gramStart"/>
-      <w:r>
-        <w:rPr>
-          <w:lang w:val="en-US"/>
-        </w:rPr>
-        <w:t>if</w:t>
-      </w:r>
-      <w:proofErr w:type="gramEnd"/>
-      <w:r>
-        <w:rPr>
-          <w:lang w:val="en-US"/>
-        </w:rPr>
-        <w:t xml:space="preserve"> shaken this way. </w:t>
+        <w:t xml:space="preserve"> Mr. Phant’s footsteps sound like drumbeats. He will be briefly stunned by anvils and bombs, but not by much else. When he spots Frank, he will let out a realistic elephant scream and stretch his face into a horrific visage before giving chase. He is slightly slower than Frank and can’t climb ledges or fit into tight gaps, but he will reach out and try to grab you tenaciously if shaken this way. </w:t>
       </w:r>
       <w:r>
         <w:rPr>
@@ -3216,21 +2693,7 @@
         <w:rPr>
           <w:lang w:val="en-US"/>
         </w:rPr>
-        <w:t xml:space="preserve">from his mistakes from </w:t>
-      </w:r>
-      <w:proofErr w:type="gramStart"/>
-      <w:r>
-        <w:rPr>
-          <w:lang w:val="en-US"/>
-        </w:rPr>
-        <w:t>last</w:t>
-      </w:r>
-      <w:proofErr w:type="gramEnd"/>
-      <w:r>
-        <w:rPr>
-          <w:lang w:val="en-US"/>
-        </w:rPr>
-        <w:t xml:space="preserve"> time, getting harder to shake off.</w:t>
+        <w:t>from his mistakes from last time, getting harder to shake off.</w:t>
       </w:r>
     </w:p>
     <w:p>
@@ -3271,21 +2734,7 @@
         <w:rPr>
           <w:lang w:val="en-US"/>
         </w:rPr>
-        <w:t xml:space="preserve"> She makes her nest in the dressing </w:t>
-      </w:r>
-      <w:proofErr w:type="gramStart"/>
-      <w:r>
-        <w:rPr>
-          <w:lang w:val="en-US"/>
-        </w:rPr>
-        <w:t>rooms</w:t>
-      </w:r>
-      <w:proofErr w:type="gramEnd"/>
-      <w:r>
-        <w:rPr>
-          <w:lang w:val="en-US"/>
-        </w:rPr>
-        <w:t>.</w:t>
+        <w:t xml:space="preserve"> She makes her nest in the dressing rooms.</w:t>
       </w:r>
       <w:r>
         <w:rPr>
@@ -3470,22 +2919,113 @@
           <w:lang w:val="en-US"/>
         </w:rPr>
       </w:pPr>
-    </w:p>
-    <w:p>
-      <w:pPr>
-        <w:rPr>
-          <w:rFonts w:asciiTheme="majorHAnsi" w:eastAsiaTheme="majorEastAsia" w:hAnsiTheme="majorHAnsi" w:cstheme="majorBidi"/>
-          <w:color w:val="0F4761" w:themeColor="accent1" w:themeShade="BF"/>
-          <w:sz w:val="32"/>
-          <w:szCs w:val="32"/>
-          <w:lang w:val="en-US"/>
-        </w:rPr>
-      </w:pPr>
-      <w:r>
-        <w:rPr>
-          <w:lang w:val="en-US"/>
-        </w:rPr>
-        <w:br w:type="page"/>
+      <w:r>
+        <w:rPr>
+          <w:i/>
+          <w:iCs/>
+          <w:lang w:val="en-US"/>
+        </w:rPr>
+        <w:t>Mrs. Long</w:t>
+      </w:r>
+      <w:r>
+        <w:rPr>
+          <w:i/>
+          <w:iCs/>
+          <w:lang w:val="en-US"/>
+        </w:rPr>
+        <w:t>song</w:t>
+      </w:r>
+      <w:r>
+        <w:rPr>
+          <w:i/>
+          <w:iCs/>
+          <w:lang w:val="en-US"/>
+        </w:rPr>
+        <w:br/>
+      </w:r>
+      <w:r>
+        <w:rPr>
+          <w:lang w:val="en-US"/>
+        </w:rPr>
+        <w:t>An e</w:t>
+      </w:r>
+      <w:r>
+        <w:rPr>
+          <w:lang w:val="en-US"/>
+        </w:rPr>
+        <w:t>xtremely long eel designed for a trippy musical number</w:t>
+      </w:r>
+      <w:r>
+        <w:rPr>
+          <w:lang w:val="en-US"/>
+        </w:rPr>
+        <w:t xml:space="preserve">, which shows in her </w:t>
+      </w:r>
+      <w:r>
+        <w:rPr>
+          <w:lang w:val="en-US"/>
+        </w:rPr>
+        <w:t>love of singing</w:t>
+      </w:r>
+      <w:r>
+        <w:rPr>
+          <w:lang w:val="en-US"/>
+        </w:rPr>
+        <w:t xml:space="preserve"> and in the fact that she lives in… I Don’t Even Know Anymore, a bizarre space of colors, </w:t>
+      </w:r>
+      <w:r>
+        <w:rPr>
+          <w:lang w:val="en-US"/>
+        </w:rPr>
+        <w:t xml:space="preserve">doors, stairs and god knows what else. Her wriggling body seems to go on </w:t>
+      </w:r>
+      <w:r>
+        <w:rPr>
+          <w:lang w:val="en-US"/>
+        </w:rPr>
+        <w:t>forever</w:t>
+      </w:r>
+      <w:r>
+        <w:rPr>
+          <w:lang w:val="en-US"/>
+        </w:rPr>
+        <w:t xml:space="preserve">, </w:t>
+      </w:r>
+      <w:r>
+        <w:rPr>
+          <w:lang w:val="en-US"/>
+        </w:rPr>
+        <w:t>making it easy for her to crush people while getting absorbed in her musical number. She can go through cartoon doors, but not realistic ones</w:t>
+      </w:r>
+      <w:r>
+        <w:rPr>
+          <w:lang w:val="en-US"/>
+        </w:rPr>
+        <w:t xml:space="preserve">, leading Frank into a frantic chase </w:t>
+      </w:r>
+      <w:r>
+        <w:rPr>
+          <w:lang w:val="en-US"/>
+        </w:rPr>
+        <w:t xml:space="preserve">so he doesn’t get crushed by her massive, angular chin or chomped by her </w:t>
+      </w:r>
+      <w:r>
+        <w:rPr>
+          <w:lang w:val="en-US"/>
+        </w:rPr>
+        <w:t xml:space="preserve">enormous teeth. </w:t>
+      </w:r>
+      <w:r>
+        <w:rPr>
+          <w:lang w:val="en-US"/>
+        </w:rPr>
+        <w:t>Her gullibility makes Fake Doors effective</w:t>
+      </w:r>
+      <w:r>
+        <w:rPr>
+          <w:lang w:val="en-US"/>
+        </w:rPr>
+        <w:t>.</w:t>
       </w:r>
     </w:p>
     <w:p>
@@ -3539,49 +3079,7 @@
         <w:rPr>
           <w:lang w:val="en-US"/>
         </w:rPr>
-        <w:t xml:space="preserve">, </w:t>
-      </w:r>
-      <w:proofErr w:type="gramStart"/>
-      <w:r>
-        <w:rPr>
-          <w:lang w:val="en-US"/>
-        </w:rPr>
-        <w:t>jump</w:t>
-      </w:r>
-      <w:proofErr w:type="gramEnd"/>
-      <w:r>
-        <w:rPr>
-          <w:lang w:val="en-US"/>
-        </w:rPr>
-        <w:t xml:space="preserve"> and </w:t>
-      </w:r>
-      <w:proofErr w:type="gramStart"/>
-      <w:r>
-        <w:rPr>
-          <w:lang w:val="en-US"/>
-        </w:rPr>
-        <w:t>smack</w:t>
-      </w:r>
-      <w:proofErr w:type="gramEnd"/>
-      <w:r>
-        <w:rPr>
-          <w:lang w:val="en-US"/>
-        </w:rPr>
-        <w:t xml:space="preserve"> things with his drawing pad. If there’s a ledge above him, he can grab </w:t>
-      </w:r>
-      <w:proofErr w:type="gramStart"/>
-      <w:r>
-        <w:rPr>
-          <w:lang w:val="en-US"/>
-        </w:rPr>
-        <w:t>on</w:t>
-      </w:r>
-      <w:proofErr w:type="gramEnd"/>
-      <w:r>
-        <w:rPr>
-          <w:lang w:val="en-US"/>
-        </w:rPr>
-        <w:t xml:space="preserve"> and pull himself up.</w:t>
+        <w:t>, jump and smack things with his drawing pad. If there’s a ledge above him, he can grab on and pull himself up.</w:t>
       </w:r>
     </w:p>
     <w:p>
@@ -3659,35 +3157,7 @@
         <w:rPr>
           <w:lang w:val="en-US"/>
         </w:rPr>
-        <w:t xml:space="preserve">Move </w:t>
-      </w:r>
-      <w:proofErr w:type="gramStart"/>
-      <w:r>
-        <w:rPr>
-          <w:lang w:val="en-US"/>
-        </w:rPr>
-        <w:t>slower, but</w:t>
-      </w:r>
-      <w:proofErr w:type="gramEnd"/>
-      <w:r>
-        <w:rPr>
-          <w:lang w:val="en-US"/>
-        </w:rPr>
-        <w:t xml:space="preserve"> won’t alert enemies unless they see you. </w:t>
-      </w:r>
-      <w:proofErr w:type="gramStart"/>
-      <w:r>
-        <w:rPr>
-          <w:lang w:val="en-US"/>
-        </w:rPr>
-        <w:t>Also</w:t>
-      </w:r>
-      <w:proofErr w:type="gramEnd"/>
-      <w:r>
-        <w:rPr>
-          <w:lang w:val="en-US"/>
-        </w:rPr>
-        <w:t xml:space="preserve"> </w:t>
+        <w:t xml:space="preserve">Move slower, but won’t alert enemies unless they see you. Also </w:t>
       </w:r>
       <w:r>
         <w:rPr>
@@ -3797,14 +3267,7 @@
           <w:lang w:val="en-US"/>
         </w:rPr>
         <w:br/>
-        <w:t xml:space="preserve">Fast, </w:t>
-      </w:r>
-      <w:proofErr w:type="gramStart"/>
-      <w:r>
-        <w:rPr>
-          <w:lang w:val="en-US"/>
-        </w:rPr>
-        <w:t>but</w:t>
+        <w:t>Fast, but</w:t>
       </w:r>
       <w:r>
         <w:rPr>
@@ -3816,14 +3279,7 @@
         <w:rPr>
           <w:lang w:val="en-US"/>
         </w:rPr>
-        <w:t>WILL</w:t>
-      </w:r>
-      <w:proofErr w:type="gramEnd"/>
-      <w:r>
-        <w:rPr>
-          <w:lang w:val="en-US"/>
-        </w:rPr>
-        <w:t xml:space="preserve"> alert </w:t>
+        <w:t xml:space="preserve">WILL alert </w:t>
       </w:r>
       <w:r>
         <w:rPr>
@@ -3850,35 +3306,7 @@
           <w:lang w:val="en-US"/>
         </w:rPr>
         <w:br/>
-        <w:t xml:space="preserve">Make yourself smaller and shorter so you fit into tight </w:t>
-      </w:r>
-      <w:proofErr w:type="gramStart"/>
-      <w:r>
-        <w:rPr>
-          <w:lang w:val="en-US"/>
-        </w:rPr>
-        <w:t>spaces, but</w:t>
-      </w:r>
-      <w:proofErr w:type="gramEnd"/>
-      <w:r>
-        <w:rPr>
-          <w:lang w:val="en-US"/>
-        </w:rPr>
-        <w:t xml:space="preserve"> move as slowly as when sneaking. If you’re crouching on a ledge, pressing </w:t>
-      </w:r>
-      <w:proofErr w:type="gramStart"/>
-      <w:r>
-        <w:rPr>
-          <w:lang w:val="en-US"/>
-        </w:rPr>
-        <w:t>Jump</w:t>
-      </w:r>
-      <w:proofErr w:type="gramEnd"/>
-      <w:r>
-        <w:rPr>
-          <w:lang w:val="en-US"/>
-        </w:rPr>
-        <w:t xml:space="preserve"> button will lower yourself to hang</w:t>
+        <w:t>Make yourself smaller and shorter so you fit into tight spaces, but move as slowly as when sneaking. If you’re crouching on a ledge, pressing Jump button will lower yourself to hang</w:t>
       </w:r>
       <w:r>
         <w:rPr>
@@ -3984,21 +3412,7 @@
           <w:lang w:val="en-US"/>
         </w:rPr>
         <w:br/>
-        <w:t xml:space="preserve">If there’s something of interest, Frank will perform the needed action. </w:t>
-      </w:r>
-      <w:proofErr w:type="gramStart"/>
-      <w:r>
-        <w:rPr>
-          <w:lang w:val="en-US"/>
-        </w:rPr>
-        <w:t>Otherwise</w:t>
-      </w:r>
-      <w:proofErr w:type="gramEnd"/>
-      <w:r>
-        <w:rPr>
-          <w:lang w:val="en-US"/>
-        </w:rPr>
-        <w:t xml:space="preserve"> he will just swat the air with his drawing pad.</w:t>
+        <w:t>If there’s something of interest, Frank will perform the needed action. Otherwise he will just swat the air with his drawing pad.</w:t>
       </w:r>
       <w:r>
         <w:rPr>
@@ -4073,48 +3487,20 @@
         <w:rPr>
           <w:lang w:val="en-US"/>
         </w:rPr>
-        <w:t xml:space="preserve"> We also thought that you can only spawn a certain number of objects before your drawing pad’s battery dies, forcing you to go recharge it at designated spots. Recharging </w:t>
-      </w:r>
-      <w:proofErr w:type="spellStart"/>
-      <w:r>
-        <w:rPr>
-          <w:lang w:val="en-US"/>
-        </w:rPr>
-        <w:t>despawns</w:t>
-      </w:r>
-      <w:proofErr w:type="spellEnd"/>
-      <w:r>
-        <w:rPr>
-          <w:lang w:val="en-US"/>
-        </w:rPr>
-        <w:t xml:space="preserve"> all spawned objects.</w:t>
-      </w:r>
-    </w:p>
-    <w:p>
-      <w:pPr>
-        <w:rPr>
-          <w:lang w:val="en-US"/>
-        </w:rPr>
-      </w:pPr>
-      <w:r>
-        <w:rPr>
-          <w:lang w:val="en-US"/>
-        </w:rPr>
-        <w:t xml:space="preserve">This is one of the main mechanics of the game, used for a lot of </w:t>
-      </w:r>
-      <w:proofErr w:type="gramStart"/>
-      <w:r>
-        <w:rPr>
-          <w:lang w:val="en-US"/>
-        </w:rPr>
-        <w:t>puzzle</w:t>
-      </w:r>
-      <w:proofErr w:type="gramEnd"/>
-      <w:r>
-        <w:rPr>
-          <w:lang w:val="en-US"/>
-        </w:rPr>
-        <w:t xml:space="preserve"> solving.</w:t>
+        <w:t xml:space="preserve"> We also thought that you can only spawn a certain number of objects before your drawing pad’s battery dies, forcing you to go recharge it at designated spots. Recharging despawns all spawned objects.</w:t>
+      </w:r>
+    </w:p>
+    <w:p>
+      <w:pPr>
+        <w:rPr>
+          <w:lang w:val="en-US"/>
+        </w:rPr>
+      </w:pPr>
+      <w:r>
+        <w:rPr>
+          <w:lang w:val="en-US"/>
+        </w:rPr>
+        <w:t>This is one of the main mechanics of the game, used for a lot of puzzle solving.</w:t>
       </w:r>
     </w:p>
     <w:p>
@@ -4194,21 +3580,7 @@
         <w:rPr>
           <w:lang w:val="en-US"/>
         </w:rPr>
-        <w:t xml:space="preserve">They also </w:t>
-      </w:r>
-      <w:proofErr w:type="gramStart"/>
-      <w:r>
-        <w:rPr>
-          <w:lang w:val="en-US"/>
-        </w:rPr>
-        <w:t>make for</w:t>
-      </w:r>
-      <w:proofErr w:type="gramEnd"/>
-      <w:r>
-        <w:rPr>
-          <w:lang w:val="en-US"/>
-        </w:rPr>
-        <w:t xml:space="preserve"> good wedges and weights for scales and buttons.</w:t>
+        <w:t>They also make for good wedges and weights for scales and buttons.</w:t>
       </w:r>
     </w:p>
     <w:p>
@@ -4230,20 +3602,7 @@
           <w:lang w:val="en-US"/>
         </w:rPr>
         <w:br/>
-      </w:r>
-      <w:proofErr w:type="gramStart"/>
-      <w:r>
-        <w:rPr>
-          <w:lang w:val="en-US"/>
-        </w:rPr>
-        <w:t>An another</w:t>
-      </w:r>
-      <w:proofErr w:type="gramEnd"/>
-      <w:r>
-        <w:rPr>
-          <w:lang w:val="en-US"/>
-        </w:rPr>
-        <w:t xml:space="preserve"> staple</w:t>
+        <w:t>An another staple</w:t>
       </w:r>
       <w:r>
         <w:rPr>
@@ -4261,21 +3620,7 @@
         <w:rPr>
           <w:lang w:val="en-US"/>
         </w:rPr>
-        <w:t xml:space="preserve">will hiss for 3 seconds before exploding. Hissing will alert </w:t>
-      </w:r>
-      <w:proofErr w:type="gramStart"/>
-      <w:r>
-        <w:rPr>
-          <w:lang w:val="en-US"/>
-        </w:rPr>
-        <w:t>enemies</w:t>
-      </w:r>
-      <w:proofErr w:type="gramEnd"/>
-      <w:r>
-        <w:rPr>
-          <w:lang w:val="en-US"/>
-        </w:rPr>
-        <w:t xml:space="preserve"> and </w:t>
+        <w:t xml:space="preserve">will hiss for 3 seconds before exploding. Hissing will alert enemies and </w:t>
       </w:r>
       <w:r>
         <w:rPr>
@@ -4381,21 +3726,7 @@
         <w:rPr>
           <w:lang w:val="en-US"/>
         </w:rPr>
-        <w:t xml:space="preserve">No, you can’t make a hole through walls with it, but it just might trick a toon into stop chasing you, unless they smash headfirst into it, in which case it’ll just </w:t>
-      </w:r>
-      <w:proofErr w:type="gramStart"/>
-      <w:r>
-        <w:rPr>
-          <w:lang w:val="en-US"/>
-        </w:rPr>
-        <w:t>fall down</w:t>
-      </w:r>
-      <w:proofErr w:type="gramEnd"/>
-      <w:r>
-        <w:rPr>
-          <w:lang w:val="en-US"/>
-        </w:rPr>
-        <w:t>. It can be useful in other ways too, though, such as blocking light or flowing water. (Again, just don’t expect it to hold against great force.)</w:t>
+        <w:t>No, you can’t make a hole through walls with it, but it just might trick a toon into stop chasing you, unless they smash headfirst into it, in which case it’ll just fall down. It can be useful in other ways too, though, such as blocking light or flowing water. (Again, just don’t expect it to hold against great force.)</w:t>
       </w:r>
     </w:p>
     <w:p>
@@ -4422,21 +3753,7 @@
         <w:rPr>
           <w:lang w:val="en-US"/>
         </w:rPr>
-        <w:t xml:space="preserve">and opens the main menu, from where you can review your </w:t>
-      </w:r>
-      <w:proofErr w:type="gramStart"/>
-      <w:r>
-        <w:rPr>
-          <w:lang w:val="en-US"/>
-        </w:rPr>
-        <w:t>Ideas</w:t>
-      </w:r>
-      <w:proofErr w:type="gramEnd"/>
-      <w:r>
-        <w:rPr>
-          <w:lang w:val="en-US"/>
-        </w:rPr>
-        <w:t xml:space="preserve">, </w:t>
+        <w:t xml:space="preserve">and opens the main menu, from where you can review your Ideas, </w:t>
       </w:r>
       <w:r>
         <w:rPr>
@@ -4460,21 +3777,7 @@
         <w:rPr>
           <w:lang w:val="en-US"/>
         </w:rPr>
-        <w:t xml:space="preserve">, maybe </w:t>
-      </w:r>
-      <w:proofErr w:type="spellStart"/>
-      <w:r>
-        <w:rPr>
-          <w:lang w:val="en-US"/>
-        </w:rPr>
-        <w:t>quicksave</w:t>
-      </w:r>
-      <w:proofErr w:type="spellEnd"/>
-      <w:r>
-        <w:rPr>
-          <w:lang w:val="en-US"/>
-        </w:rPr>
-        <w:t xml:space="preserve"> the game and the usual Exit/Options</w:t>
+        <w:t>, maybe quicksave the game and the usual Exit/Options</w:t>
       </w:r>
       <w:r>
         <w:rPr>
@@ -4507,16 +3810,8 @@
         <w:rPr>
           <w:lang w:val="en-US"/>
         </w:rPr>
-        <w:t xml:space="preserve"> or checkpoints, but </w:t>
-      </w:r>
-      <w:proofErr w:type="spellStart"/>
-      <w:r>
-        <w:rPr>
-          <w:lang w:val="en-US"/>
-        </w:rPr>
-        <w:t>quicksaving</w:t>
-      </w:r>
-      <w:proofErr w:type="spellEnd"/>
+        <w:t xml:space="preserve"> or checkpoints, but quicksaving</w:t>
+      </w:r>
       <w:r>
         <w:rPr>
           <w:lang w:val="en-US"/>
@@ -4527,21 +3822,7 @@
         <w:rPr>
           <w:lang w:val="en-US"/>
         </w:rPr>
-        <w:t xml:space="preserve">either let you take a break anywhere or have a spot that you can continue </w:t>
-      </w:r>
-      <w:proofErr w:type="gramStart"/>
-      <w:r>
-        <w:rPr>
-          <w:lang w:val="en-US"/>
-        </w:rPr>
-        <w:t>off of</w:t>
-      </w:r>
-      <w:proofErr w:type="gramEnd"/>
-      <w:r>
-        <w:rPr>
-          <w:lang w:val="en-US"/>
-        </w:rPr>
-        <w:t xml:space="preserve">, with the added benefit of dying sending you back to the last door you went through. </w:t>
+        <w:t xml:space="preserve">either let you take a break anywhere or have a spot that you can continue off of, with the added benefit of dying sending you back to the last door you went through. </w:t>
       </w:r>
     </w:p>
     <w:p>
@@ -4598,96 +3879,256 @@
         <w:rPr>
           <w:lang w:val="en-US"/>
         </w:rPr>
-        <w:t xml:space="preserve">Your sole </w:t>
-      </w:r>
-      <w:proofErr w:type="gramStart"/>
-      <w:r>
-        <w:rPr>
-          <w:lang w:val="en-US"/>
-        </w:rPr>
-        <w:t>safe haven</w:t>
-      </w:r>
-      <w:proofErr w:type="gramEnd"/>
-      <w:r>
-        <w:rPr>
-          <w:lang w:val="en-US"/>
-        </w:rPr>
-        <w:t xml:space="preserve"> in this madness. As we all know, </w:t>
-      </w:r>
-      <w:proofErr w:type="gramStart"/>
-      <w:r>
-        <w:rPr>
-          <w:lang w:val="en-US"/>
-        </w:rPr>
-        <w:t>toons</w:t>
-      </w:r>
-      <w:proofErr w:type="gramEnd"/>
-      <w:r>
-        <w:rPr>
-          <w:lang w:val="en-US"/>
-        </w:rPr>
-        <w:t xml:space="preserve"> can’t open closed doors</w:t>
-      </w:r>
-      <w:r>
-        <w:rPr>
-          <w:lang w:val="en-US"/>
-        </w:rPr>
-        <w:t xml:space="preserve"> for </w:t>
-      </w:r>
-      <w:proofErr w:type="gramStart"/>
-      <w:r>
-        <w:rPr>
-          <w:lang w:val="en-US"/>
-        </w:rPr>
-        <w:t>the</w:t>
-      </w:r>
-      <w:proofErr w:type="gramEnd"/>
+        <w:t>Your sole safe haven in this madness. As we all know, toons can’t open closed doors</w:t>
+      </w:r>
+      <w:r>
+        <w:rPr>
+          <w:lang w:val="en-US"/>
+        </w:rPr>
+        <w:t xml:space="preserve"> for the life of them, so getting through one will make any chasing you give up. (Well, Mr. Phant doesn’t seem too convinced…) </w:t>
+      </w:r>
+      <w:r>
+        <w:rPr>
+          <w:lang w:val="en-US"/>
+        </w:rPr>
+        <w:t xml:space="preserve">This also serves as </w:t>
+      </w:r>
+      <w:r>
+        <w:rPr>
+          <w:lang w:val="en-US"/>
+        </w:rPr>
+        <w:t>a check- and save point. The door you last entered is the door you come out of when you start the game or die.</w:t>
+      </w:r>
+    </w:p>
+    <w:p>
+      <w:pPr>
+        <w:rPr>
+          <w:lang w:val="en-US"/>
+        </w:rPr>
+      </w:pPr>
+      <w:r>
+        <w:rPr>
+          <w:i/>
+          <w:iCs/>
+          <w:lang w:val="en-US"/>
+        </w:rPr>
+        <w:t>Ropes</w:t>
+      </w:r>
+      <w:r>
+        <w:rPr>
+          <w:i/>
+          <w:iCs/>
+          <w:lang w:val="en-US"/>
+        </w:rPr>
+        <w:br/>
+      </w:r>
+      <w:r>
+        <w:rPr>
+          <w:lang w:val="en-US"/>
+        </w:rPr>
+        <w:t xml:space="preserve">They’re usually tied to a variety of things. You can pull on ropes to lift or lower whatever’s tied to the other end, but </w:t>
+      </w:r>
+      <w:r>
+        <w:rPr>
+          <w:lang w:val="en-US"/>
+        </w:rPr>
+        <w:t>they can also be burned with a Campfire.</w:t>
+      </w:r>
+    </w:p>
+    <w:p>
+      <w:pPr>
+        <w:rPr>
+          <w:lang w:val="en-US"/>
+        </w:rPr>
+      </w:pPr>
+      <w:r>
+        <w:rPr>
+          <w:i/>
+          <w:iCs/>
+          <w:lang w:val="en-US"/>
+        </w:rPr>
+        <w:t>Wall Switches</w:t>
+      </w:r>
+      <w:r>
+        <w:rPr>
+          <w:i/>
+          <w:iCs/>
+          <w:lang w:val="en-US"/>
+        </w:rPr>
+        <w:br/>
+      </w:r>
+      <w:r>
+        <w:rPr>
+          <w:lang w:val="en-US"/>
+        </w:rPr>
+        <w:t>They toggle between on and off. Simple enough. The question of WHAT they toggle depends on the gimmickry in the same screen</w:t>
+      </w:r>
+      <w:r>
+        <w:rPr>
+          <w:lang w:val="en-US"/>
+        </w:rPr>
+        <w:t>. Push up/W and interact to flip it and watch what happens, just pay attention to your surroundings so the effect doesn’t catch you off guard.</w:t>
+      </w:r>
+    </w:p>
+    <w:p>
+      <w:pPr>
+        <w:rPr>
+          <w:lang w:val="en-US"/>
+        </w:rPr>
+      </w:pPr>
+      <w:r>
+        <w:rPr>
+          <w:i/>
+          <w:iCs/>
+          <w:lang w:val="en-US"/>
+        </w:rPr>
+        <w:t>Shadows</w:t>
+      </w:r>
+      <w:r>
+        <w:rPr>
+          <w:i/>
+          <w:iCs/>
+          <w:lang w:val="en-US"/>
+        </w:rPr>
+        <w:br/>
+      </w:r>
+      <w:r>
+        <w:rPr>
+          <w:lang w:val="en-US"/>
+        </w:rPr>
+        <w:t xml:space="preserve">While not an object per se, the shadows will provide you with a cover to sneak past </w:t>
+      </w:r>
+      <w:r>
+        <w:rPr>
+          <w:lang w:val="en-US"/>
+        </w:rPr>
+        <w:t xml:space="preserve">and hide from enemies. If the enemy has already seen you though, hiding </w:t>
+      </w:r>
+      <w:r>
+        <w:rPr>
+          <w:lang w:val="en-US"/>
+        </w:rPr>
+        <w:t>on the same screen won’t be much help. Frank will be just a vague silhouette in the dark, but toons’ eyes will be clearly visible.</w:t>
+      </w:r>
+    </w:p>
+    <w:p>
+      <w:pPr>
+        <w:rPr>
+          <w:lang w:val="en-US"/>
+        </w:rPr>
+      </w:pPr>
+      <w:r>
+        <w:rPr>
+          <w:i/>
+          <w:iCs/>
+          <w:lang w:val="en-US"/>
+        </w:rPr>
+        <w:t>Pressure Plates</w:t>
+      </w:r>
+      <w:r>
+        <w:rPr>
+          <w:i/>
+          <w:iCs/>
+          <w:lang w:val="en-US"/>
+        </w:rPr>
+        <w:br/>
+      </w:r>
+      <w:r>
+        <w:rPr>
+          <w:lang w:val="en-US"/>
+        </w:rPr>
+        <w:t>You know what they do, when anything stands on it, it’ll activate a gimmick of some kind. Whenever it’s a shutter or a conveyor belt or a flamethrower, only way to find out is to step on it… Or have someone else step on it, or move an anvil on it… You get the point. Usually the gimmick is on the same screen, so look before you press.</w:t>
+      </w:r>
+    </w:p>
+    <w:p>
+      <w:pPr>
+        <w:rPr>
+          <w:lang w:val="en-US"/>
+        </w:rPr>
+      </w:pPr>
+      <w:r>
+        <w:rPr>
+          <w:i/>
+          <w:iCs/>
+          <w:lang w:val="en-US"/>
+        </w:rPr>
+        <w:t>Charging Docks</w:t>
+      </w:r>
+      <w:r>
+        <w:rPr>
+          <w:i/>
+          <w:iCs/>
+          <w:lang w:val="en-US"/>
+        </w:rPr>
+        <w:br/>
+      </w:r>
+      <w:r>
+        <w:rPr>
+          <w:lang w:val="en-US"/>
+        </w:rPr>
+        <w:t>A glowy dock for charging your drawing pad at. (Maybe these could be “proper” save points too?) Charging takes a moment, so you can’t use these under attack and it’ll despawn any object you’ve drawn. There’s at least one in every area between doors, but sometimes you have to be frugal to avoid having to walk back.</w:t>
+      </w:r>
+    </w:p>
+    <w:p>
+      <w:pPr>
+        <w:rPr>
+          <w:lang w:val="en-US"/>
+        </w:rPr>
+      </w:pPr>
+      <w:r>
+        <w:rPr>
+          <w:i/>
+          <w:iCs/>
+          <w:lang w:val="en-US"/>
+        </w:rPr>
+        <w:t>Signs</w:t>
+      </w:r>
+      <w:r>
+        <w:rPr>
+          <w:i/>
+          <w:iCs/>
+          <w:lang w:val="en-US"/>
+        </w:rPr>
+        <w:br/>
+      </w:r>
+      <w:r>
+        <w:rPr>
+          <w:lang w:val="en-US"/>
+        </w:rPr>
+        <w:t>These signs are posted on the background and offer more or less useful hints</w:t>
+      </w:r>
+      <w:r>
+        <w:rPr>
+          <w:lang w:val="en-US"/>
+        </w:rPr>
+        <w:t>.</w:t>
+      </w:r>
       <w:r>
         <w:rPr>
           <w:lang w:val="en-US"/>
         </w:rPr>
         <w:t xml:space="preserve"> </w:t>
       </w:r>
-      <w:proofErr w:type="gramStart"/>
-      <w:r>
-        <w:rPr>
-          <w:lang w:val="en-US"/>
-        </w:rPr>
-        <w:t>life of them</w:t>
-      </w:r>
-      <w:proofErr w:type="gramEnd"/>
-      <w:r>
-        <w:rPr>
-          <w:lang w:val="en-US"/>
-        </w:rPr>
-        <w:t xml:space="preserve">, so getting through one will make any chasing you give up. (Well, Mr. Phant doesn’t seem too convinced…) </w:t>
-      </w:r>
-      <w:r>
-        <w:rPr>
-          <w:lang w:val="en-US"/>
-        </w:rPr>
-        <w:t xml:space="preserve">This also serves as </w:t>
-      </w:r>
-      <w:r>
-        <w:rPr>
-          <w:lang w:val="en-US"/>
-        </w:rPr>
-        <w:t>a check- and save point. The door you last entered is the door you come out of when you start the game or die.</w:t>
-      </w:r>
-    </w:p>
-    <w:p>
-      <w:pPr>
-        <w:rPr>
-          <w:lang w:val="en-US"/>
-        </w:rPr>
-      </w:pPr>
-      <w:r>
-        <w:rPr>
-          <w:i/>
-          <w:iCs/>
-          <w:lang w:val="en-US"/>
-        </w:rPr>
-        <w:t>Ropes</w:t>
+      <w:r>
+        <w:rPr>
+          <w:lang w:val="en-US"/>
+        </w:rPr>
+        <w:t>Press up/W and Interact to take a closer look, but once again you can’t do that if there’s an enemy after you.</w:t>
+      </w:r>
+    </w:p>
+    <w:p>
+      <w:pPr>
+        <w:rPr>
+          <w:lang w:val="en-US"/>
+        </w:rPr>
+      </w:pPr>
+      <w:r>
+        <w:rPr>
+          <w:i/>
+          <w:iCs/>
+          <w:lang w:val="en-US"/>
+        </w:rPr>
+        <w:t>Water</w:t>
       </w:r>
       <w:r>
         <w:rPr>
@@ -4701,335 +4142,7 @@
         <w:rPr>
           <w:lang w:val="en-US"/>
         </w:rPr>
-        <w:t xml:space="preserve">They’re usually tied to a variety of things. You can pull on ropes to lift or lower whatever’s tied to the other end, but </w:t>
-      </w:r>
-      <w:r>
-        <w:rPr>
-          <w:lang w:val="en-US"/>
-        </w:rPr>
-        <w:t>they can also be burned with a Campfire.</w:t>
-      </w:r>
-    </w:p>
-    <w:p>
-      <w:pPr>
-        <w:rPr>
-          <w:lang w:val="en-US"/>
-        </w:rPr>
-      </w:pPr>
-      <w:r>
-        <w:rPr>
-          <w:i/>
-          <w:iCs/>
-          <w:lang w:val="en-US"/>
-        </w:rPr>
-        <w:t>Wall Switches</w:t>
-      </w:r>
-      <w:r>
-        <w:rPr>
-          <w:i/>
-          <w:iCs/>
-          <w:lang w:val="en-US"/>
-        </w:rPr>
-        <w:br/>
-      </w:r>
-      <w:r>
-        <w:rPr>
-          <w:lang w:val="en-US"/>
-        </w:rPr>
-        <w:t>They toggle between on and off. Simple enough. The question of WHAT they toggle depends on the gimmickry in the same screen</w:t>
-      </w:r>
-      <w:r>
-        <w:rPr>
-          <w:lang w:val="en-US"/>
-        </w:rPr>
-        <w:t>. Push up/W and interact to flip it and watch what happens, just pay attention to your surroundings so the effect doesn’t catch you off guard.</w:t>
-      </w:r>
-    </w:p>
-    <w:p>
-      <w:pPr>
-        <w:rPr>
-          <w:lang w:val="en-US"/>
-        </w:rPr>
-      </w:pPr>
-      <w:r>
-        <w:rPr>
-          <w:i/>
-          <w:iCs/>
-          <w:lang w:val="en-US"/>
-        </w:rPr>
-        <w:t>Shadows</w:t>
-      </w:r>
-      <w:r>
-        <w:rPr>
-          <w:i/>
-          <w:iCs/>
-          <w:lang w:val="en-US"/>
-        </w:rPr>
-        <w:br/>
-      </w:r>
-      <w:r>
-        <w:rPr>
-          <w:lang w:val="en-US"/>
-        </w:rPr>
-        <w:t xml:space="preserve">While not an object per se, the shadows will provide you with a cover to sneak past </w:t>
-      </w:r>
-      <w:r>
-        <w:rPr>
-          <w:lang w:val="en-US"/>
-        </w:rPr>
-        <w:t xml:space="preserve">and hide from enemies. If the enemy has already seen you though, hiding </w:t>
-      </w:r>
-      <w:r>
-        <w:rPr>
-          <w:lang w:val="en-US"/>
-        </w:rPr>
-        <w:t>on the same screen won’t be much help. Frank will be just a vague silhouette in the dark, but toons’ eyes will be clearly visible.</w:t>
-      </w:r>
-    </w:p>
-    <w:p>
-      <w:pPr>
-        <w:rPr>
-          <w:lang w:val="en-US"/>
-        </w:rPr>
-      </w:pPr>
-      <w:r>
-        <w:rPr>
-          <w:i/>
-          <w:iCs/>
-          <w:lang w:val="en-US"/>
-        </w:rPr>
-        <w:t>Pressure Plates</w:t>
-      </w:r>
-      <w:r>
-        <w:rPr>
-          <w:i/>
-          <w:iCs/>
-          <w:lang w:val="en-US"/>
-        </w:rPr>
-        <w:br/>
-      </w:r>
-      <w:r>
-        <w:rPr>
-          <w:lang w:val="en-US"/>
-        </w:rPr>
-        <w:t xml:space="preserve">You know what they do, when anything stands on it, it’ll activate a gimmick of some kind. Whenever it’s a shutter or a conveyor belt or a flamethrower, only way to find out is to step on it… Or have someone else step on it, or move an anvil on it… You get the point. </w:t>
-      </w:r>
-      <w:proofErr w:type="gramStart"/>
-      <w:r>
-        <w:rPr>
-          <w:lang w:val="en-US"/>
-        </w:rPr>
-        <w:t>Usually</w:t>
-      </w:r>
-      <w:proofErr w:type="gramEnd"/>
-      <w:r>
-        <w:rPr>
-          <w:lang w:val="en-US"/>
-        </w:rPr>
-        <w:t xml:space="preserve"> the gimmick is on the same screen, so look before you press.</w:t>
-      </w:r>
-    </w:p>
-    <w:p>
-      <w:pPr>
-        <w:rPr>
-          <w:lang w:val="en-US"/>
-        </w:rPr>
-      </w:pPr>
-      <w:r>
-        <w:rPr>
-          <w:i/>
-          <w:iCs/>
-          <w:lang w:val="en-US"/>
-        </w:rPr>
-        <w:t>Charging Docks</w:t>
-      </w:r>
-      <w:r>
-        <w:rPr>
-          <w:i/>
-          <w:iCs/>
-          <w:lang w:val="en-US"/>
-        </w:rPr>
-        <w:br/>
-      </w:r>
-      <w:r>
-        <w:rPr>
-          <w:lang w:val="en-US"/>
-        </w:rPr>
-        <w:t xml:space="preserve">A </w:t>
-      </w:r>
-      <w:proofErr w:type="spellStart"/>
-      <w:r>
-        <w:rPr>
-          <w:lang w:val="en-US"/>
-        </w:rPr>
-        <w:t>glowy</w:t>
-      </w:r>
-      <w:proofErr w:type="spellEnd"/>
-      <w:r>
-        <w:rPr>
-          <w:lang w:val="en-US"/>
-        </w:rPr>
-        <w:t xml:space="preserve"> dock for charging your drawing pad at. (Maybe these could be “proper” save points too?) Charging takes a moment, so you can’t use these under attack and it’ll </w:t>
-      </w:r>
-      <w:proofErr w:type="spellStart"/>
-      <w:r>
-        <w:rPr>
-          <w:lang w:val="en-US"/>
-        </w:rPr>
-        <w:t>despawn</w:t>
-      </w:r>
-      <w:proofErr w:type="spellEnd"/>
-      <w:r>
-        <w:rPr>
-          <w:lang w:val="en-US"/>
-        </w:rPr>
-        <w:t xml:space="preserve"> any object you’ve drawn. There’s at least one in every area between </w:t>
-      </w:r>
-      <w:proofErr w:type="gramStart"/>
-      <w:r>
-        <w:rPr>
-          <w:lang w:val="en-US"/>
-        </w:rPr>
-        <w:t>doors</w:t>
-      </w:r>
-      <w:proofErr w:type="gramEnd"/>
-      <w:r>
-        <w:rPr>
-          <w:lang w:val="en-US"/>
-        </w:rPr>
-        <w:t xml:space="preserve">, but sometimes you </w:t>
-      </w:r>
-      <w:proofErr w:type="gramStart"/>
-      <w:r>
-        <w:rPr>
-          <w:lang w:val="en-US"/>
-        </w:rPr>
-        <w:t>have to</w:t>
-      </w:r>
-      <w:proofErr w:type="gramEnd"/>
-      <w:r>
-        <w:rPr>
-          <w:lang w:val="en-US"/>
-        </w:rPr>
-        <w:t xml:space="preserve"> be frugal to avoid having to walk back.</w:t>
-      </w:r>
-    </w:p>
-    <w:p>
-      <w:pPr>
-        <w:rPr>
-          <w:lang w:val="en-US"/>
-        </w:rPr>
-      </w:pPr>
-      <w:r>
-        <w:rPr>
-          <w:i/>
-          <w:iCs/>
-          <w:lang w:val="en-US"/>
-        </w:rPr>
-        <w:t>Signs</w:t>
-      </w:r>
-      <w:r>
-        <w:rPr>
-          <w:i/>
-          <w:iCs/>
-          <w:lang w:val="en-US"/>
-        </w:rPr>
-        <w:br/>
-      </w:r>
-      <w:r>
-        <w:rPr>
-          <w:lang w:val="en-US"/>
-        </w:rPr>
-        <w:t xml:space="preserve">These signs are posted on the background and offer </w:t>
-      </w:r>
-      <w:proofErr w:type="gramStart"/>
-      <w:r>
-        <w:rPr>
-          <w:lang w:val="en-US"/>
-        </w:rPr>
-        <w:t>more or less useful</w:t>
-      </w:r>
-      <w:proofErr w:type="gramEnd"/>
-      <w:r>
-        <w:rPr>
-          <w:lang w:val="en-US"/>
-        </w:rPr>
-        <w:t xml:space="preserve"> hints</w:t>
-      </w:r>
-      <w:r>
-        <w:rPr>
-          <w:lang w:val="en-US"/>
-        </w:rPr>
-        <w:t>.</w:t>
-      </w:r>
-      <w:r>
-        <w:rPr>
-          <w:lang w:val="en-US"/>
-        </w:rPr>
-        <w:t xml:space="preserve"> </w:t>
-      </w:r>
-      <w:r>
-        <w:rPr>
-          <w:lang w:val="en-US"/>
-        </w:rPr>
-        <w:t>Press up/W and Interact to take a closer look, but once again you can’t do that if there’s an enemy after you.</w:t>
-      </w:r>
-    </w:p>
-    <w:p>
-      <w:pPr>
-        <w:rPr>
-          <w:lang w:val="en-US"/>
-        </w:rPr>
-      </w:pPr>
-      <w:r>
-        <w:rPr>
-          <w:i/>
-          <w:iCs/>
-          <w:lang w:val="en-US"/>
-        </w:rPr>
-        <w:t>Water</w:t>
-      </w:r>
-      <w:r>
-        <w:rPr>
-          <w:i/>
-          <w:iCs/>
-          <w:lang w:val="en-US"/>
-        </w:rPr>
-        <w:br/>
-      </w:r>
-      <w:r>
-        <w:rPr>
-          <w:lang w:val="en-US"/>
-        </w:rPr>
-        <w:t xml:space="preserve">Some areas may have bodies of water. Frank is not a great swimmer, but he can slowly swim or wade over water. Some </w:t>
-      </w:r>
-      <w:proofErr w:type="gramStart"/>
-      <w:r>
-        <w:rPr>
-          <w:lang w:val="en-US"/>
-        </w:rPr>
-        <w:t>toons</w:t>
-      </w:r>
-      <w:proofErr w:type="gramEnd"/>
-      <w:r>
-        <w:rPr>
-          <w:lang w:val="en-US"/>
-        </w:rPr>
-        <w:t xml:space="preserve"> aren’t hampered by water, but most of them are either equally slowed down or simply won’t get in. A nice dip is also a good way to get anything clingy off you. (Like </w:t>
-      </w:r>
-      <w:proofErr w:type="spellStart"/>
-      <w:r>
-        <w:rPr>
-          <w:lang w:val="en-US"/>
-        </w:rPr>
-        <w:t>Neener</w:t>
-      </w:r>
-      <w:proofErr w:type="spellEnd"/>
-      <w:r>
-        <w:rPr>
-          <w:lang w:val="en-US"/>
-        </w:rPr>
-        <w:t>-Nya, for example.)</w:t>
+        <w:t>Some areas may have bodies of water. Frank is not a great swimmer, but he can slowly swim or wade over water. Some toons aren’t hampered by water, but most of them are either equally slowed down or simply won’t get in. A nice dip is also a good way to get anything clingy off you. (Like Neener-Nya, for example.)</w:t>
       </w:r>
     </w:p>
     <w:p>
@@ -5197,19 +4310,11 @@
         </w:rPr>
         <w:t xml:space="preserve"> to get in, </w:t>
       </w:r>
-      <w:proofErr w:type="gramStart"/>
-      <w:r>
-        <w:rPr>
-          <w:lang w:val="en-US"/>
-        </w:rPr>
-        <w:t>toons</w:t>
-      </w:r>
-      <w:proofErr w:type="gramEnd"/>
-      <w:r>
-        <w:rPr>
-          <w:lang w:val="en-US"/>
-        </w:rPr>
-        <w:t xml:space="preserve"> will just run past</w:t>
+      <w:r>
+        <w:rPr>
+          <w:lang w:val="en-US"/>
+        </w:rPr>
+        <w:t>toons will just run past</w:t>
       </w:r>
       <w:r>
         <w:rPr>
@@ -5445,82 +4550,26 @@
         <w:rPr>
           <w:lang w:val="en-US"/>
         </w:rPr>
-        <w:t>Frank Pastel has been working as an animator for the popular “Of Mice and ‘</w:t>
-      </w:r>
-      <w:proofErr w:type="spellStart"/>
-      <w:r>
-        <w:rPr>
-          <w:lang w:val="en-US"/>
-        </w:rPr>
-        <w:t>Phants</w:t>
-      </w:r>
-      <w:proofErr w:type="spellEnd"/>
-      <w:r>
-        <w:rPr>
-          <w:lang w:val="en-US"/>
-        </w:rPr>
-        <w:t xml:space="preserve">”-show for almost 20 years now and finally he has a chance to advance his career to his dream job as an art director for a feature-length animated film. However, the deadline for the animation sheets and designs is tomorrow and Frank has been </w:t>
-      </w:r>
-      <w:proofErr w:type="gramStart"/>
-      <w:r>
-        <w:rPr>
-          <w:lang w:val="en-US"/>
-        </w:rPr>
-        <w:t>worked</w:t>
-      </w:r>
-      <w:proofErr w:type="gramEnd"/>
-      <w:r>
-        <w:rPr>
-          <w:lang w:val="en-US"/>
-        </w:rPr>
-        <w:t xml:space="preserve"> to the bone for longer than he cares to remember, so when he rushes out of his home in the morning to get the final crunch done, he forgets to bring his personal drawing tools. </w:t>
-      </w:r>
-    </w:p>
-    <w:p>
-      <w:pPr>
-        <w:rPr>
-          <w:lang w:val="en-US"/>
-        </w:rPr>
-      </w:pPr>
-      <w:r>
-        <w:rPr>
-          <w:lang w:val="en-US"/>
-        </w:rPr>
-        <w:t xml:space="preserve">Frank only notices while already sitting on the bus, so after getting off he frantically searches for the nearest source of some pencils. (He is something of an </w:t>
-      </w:r>
-      <w:proofErr w:type="gramStart"/>
-      <w:r>
-        <w:rPr>
-          <w:lang w:val="en-US"/>
-        </w:rPr>
-        <w:t>old-schooler</w:t>
-      </w:r>
-      <w:proofErr w:type="gramEnd"/>
-      <w:r>
-        <w:rPr>
-          <w:lang w:val="en-US"/>
-        </w:rPr>
-        <w:t>, preferring to draw out drafts on paper and finalize them digitally.) The first place that he sees is a rather seedy-</w:t>
-      </w:r>
-      <w:proofErr w:type="gramStart"/>
-      <w:r>
-        <w:rPr>
-          <w:lang w:val="en-US"/>
-        </w:rPr>
-        <w:t xml:space="preserve">looking  </w:t>
-      </w:r>
-      <w:r>
-        <w:rPr>
-          <w:lang w:val="en-US"/>
-        </w:rPr>
-        <w:t>“</w:t>
-      </w:r>
-      <w:proofErr w:type="gramEnd"/>
-      <w:r>
-        <w:rPr>
-          <w:lang w:val="en-US"/>
-        </w:rPr>
-        <w:t>Magic Shop”</w:t>
+        <w:t xml:space="preserve">Frank Pastel has been working as an animator for the popular “Of Mice and ‘Phants”-show for almost 20 years now and finally he has a chance to advance his career to his dream job as an art director for a feature-length animated film. However, the deadline for the animation sheets and designs is tomorrow and Frank has been worked to the bone for longer than he cares to remember, so when he rushes out of his home in the morning to get the final crunch done, he forgets to bring his personal drawing tools. </w:t>
+      </w:r>
+    </w:p>
+    <w:p>
+      <w:pPr>
+        <w:rPr>
+          <w:lang w:val="en-US"/>
+        </w:rPr>
+      </w:pPr>
+      <w:r>
+        <w:rPr>
+          <w:lang w:val="en-US"/>
+        </w:rPr>
+        <w:t xml:space="preserve">Frank only notices while already sitting on the bus, so after getting off he frantically searches for the nearest source of some pencils. (He is something of an old-schooler, preferring to draw out drafts on paper and finalize them digitally.) The first place that he sees is a rather seedy-looking  </w:t>
+      </w:r>
+      <w:r>
+        <w:rPr>
+          <w:lang w:val="en-US"/>
+        </w:rPr>
+        <w:t>“Magic Shop”</w:t>
       </w:r>
       <w:r>
         <w:rPr>
@@ -5538,21 +4587,7 @@
         <w:rPr>
           <w:lang w:val="en-US"/>
         </w:rPr>
-        <w:t xml:space="preserve">t. The weirdo speaks in a thick Manchester accent and claims that his assortment of trinkets </w:t>
-      </w:r>
-      <w:proofErr w:type="gramStart"/>
-      <w:r>
-        <w:rPr>
-          <w:lang w:val="en-US"/>
-        </w:rPr>
-        <w:t>are</w:t>
-      </w:r>
-      <w:proofErr w:type="gramEnd"/>
-      <w:r>
-        <w:rPr>
-          <w:lang w:val="en-US"/>
-        </w:rPr>
-        <w:t xml:space="preserve"> magical in value, but Frank only wants the large graphite pencil </w:t>
+        <w:t xml:space="preserve">t. The weirdo speaks in a thick Manchester accent and claims that his assortment of trinkets are magical in value, but Frank only wants the large graphite pencil </w:t>
       </w:r>
       <w:r>
         <w:rPr>
@@ -5595,21 +4630,7 @@
         <w:rPr>
           <w:lang w:val="en-US"/>
         </w:rPr>
-        <w:t>in “Of Mice and ‘</w:t>
-      </w:r>
-      <w:proofErr w:type="spellStart"/>
-      <w:r>
-        <w:rPr>
-          <w:lang w:val="en-US"/>
-        </w:rPr>
-        <w:t>Phants</w:t>
-      </w:r>
-      <w:proofErr w:type="spellEnd"/>
-      <w:r>
-        <w:rPr>
-          <w:lang w:val="en-US"/>
-        </w:rPr>
-        <w:t xml:space="preserve">”. It’s already dark outside when the exhaustion finally catches up to him and he begins to nod off. </w:t>
+        <w:t xml:space="preserve">in “Of Mice and ‘Phants”. It’s already dark outside when the exhaustion finally catches up to him and he begins to nod off. </w:t>
       </w:r>
     </w:p>
     <w:p>
@@ -5636,19 +4657,11 @@
         </w:rPr>
         <w:t xml:space="preserve">der him. “Sleeping on the job eh, pal-o? What do we have here?” A rough voice </w:t>
       </w:r>
-      <w:proofErr w:type="gramStart"/>
-      <w:r>
-        <w:rPr>
-          <w:lang w:val="en-US"/>
-        </w:rPr>
-        <w:t>speaks</w:t>
-      </w:r>
-      <w:proofErr w:type="gramEnd"/>
-      <w:r>
-        <w:rPr>
-          <w:lang w:val="en-US"/>
-        </w:rPr>
-        <w:t xml:space="preserve"> and Frank looks over to see Mr. Phant examining his designs</w:t>
+      <w:r>
+        <w:rPr>
+          <w:lang w:val="en-US"/>
+        </w:rPr>
+        <w:t>speaks and Frank looks over to see Mr. Phant examining his designs</w:t>
       </w:r>
       <w:r>
         <w:rPr>
@@ -5673,62 +4686,20 @@
         <w:rPr>
           <w:lang w:val="en-US"/>
         </w:rPr>
-        <w:t xml:space="preserve">Outside he notices that the lights are </w:t>
-      </w:r>
-      <w:proofErr w:type="gramStart"/>
-      <w:r>
-        <w:rPr>
-          <w:lang w:val="en-US"/>
-        </w:rPr>
-        <w:t>out</w:t>
-      </w:r>
-      <w:proofErr w:type="gramEnd"/>
-      <w:r>
-        <w:rPr>
-          <w:lang w:val="en-US"/>
-        </w:rPr>
-        <w:t xml:space="preserve"> and some strange, cartoony growths have broken parts of the hallway. “Oh, now they’re saving on infrastructure, too? I should file a complaint.” Frank grumbles as he </w:t>
-      </w:r>
-      <w:proofErr w:type="gramStart"/>
-      <w:r>
-        <w:rPr>
-          <w:lang w:val="en-US"/>
-        </w:rPr>
-        <w:t>has to</w:t>
-      </w:r>
-      <w:proofErr w:type="gramEnd"/>
-      <w:r>
-        <w:rPr>
-          <w:lang w:val="en-US"/>
-        </w:rPr>
-        <w:t xml:space="preserve"> jump and climb his way through a simple and relatively safe tutorial area. </w:t>
-      </w:r>
-    </w:p>
-    <w:p>
-      <w:pPr>
-        <w:rPr>
-          <w:lang w:val="en-US"/>
-        </w:rPr>
-      </w:pPr>
-      <w:r>
-        <w:rPr>
-          <w:lang w:val="en-US"/>
-        </w:rPr>
-        <w:t xml:space="preserve">Then Mr. Phant appears again. “Now listen, pal-o. I just </w:t>
-      </w:r>
-      <w:proofErr w:type="spellStart"/>
-      <w:r>
-        <w:rPr>
-          <w:lang w:val="en-US"/>
-        </w:rPr>
-        <w:t>wanna</w:t>
-      </w:r>
-      <w:proofErr w:type="spellEnd"/>
-      <w:r>
-        <w:rPr>
-          <w:lang w:val="en-US"/>
-        </w:rPr>
-        <w:t xml:space="preserve"> have a nice chat about that drawing skill of yours.” He says, trying to sound pleasant. “You’re still here? I must be more tired than I thought.” Frank replies with a deep sigh. “Just play along for a bit, pal-o.” Mr. Phant says, getting slightly annoyed, and then he instructs Frank on how to use his drawing pad.</w:t>
+        <w:t xml:space="preserve">Outside he notices that the lights are out and some strange, cartoony growths have broken parts of the hallway. “Oh, now they’re saving on infrastructure, too? I should file a complaint.” Frank grumbles as he has to jump and climb his way through a simple and relatively safe tutorial area. </w:t>
+      </w:r>
+    </w:p>
+    <w:p>
+      <w:pPr>
+        <w:rPr>
+          <w:lang w:val="en-US"/>
+        </w:rPr>
+      </w:pPr>
+      <w:r>
+        <w:rPr>
+          <w:lang w:val="en-US"/>
+        </w:rPr>
+        <w:t>Then Mr. Phant appears again. “Now listen, pal-o. I just wanna have a nice chat about that drawing skill of yours.” He says, trying to sound pleasant. “You’re still here? I must be more tired than I thought.” Frank replies with a deep sigh. “Just play along for a bit, pal-o.” Mr. Phant says, getting slightly annoyed, and then he instructs Frank on how to use his drawing pad.</w:t>
       </w:r>
     </w:p>
     <w:p>
@@ -5742,49 +4713,7 @@
           <w:lang w:val="en-US"/>
         </w:rPr>
         <w:lastRenderedPageBreak/>
-        <w:t xml:space="preserve">Frank is mildly astonished that he can materialize things he </w:t>
-      </w:r>
-      <w:proofErr w:type="gramStart"/>
-      <w:r>
-        <w:rPr>
-          <w:lang w:val="en-US"/>
-        </w:rPr>
-        <w:t>draws, but</w:t>
-      </w:r>
-      <w:proofErr w:type="gramEnd"/>
-      <w:r>
-        <w:rPr>
-          <w:lang w:val="en-US"/>
-        </w:rPr>
-        <w:t xml:space="preserve"> brushes it off as a particularly vivid dream. “It is a cool ability to be sure. But if you’re having a dream, pal-o, you wouldn’t mind letting me try my hand at that, too, </w:t>
-      </w:r>
-      <w:proofErr w:type="gramStart"/>
-      <w:r>
-        <w:rPr>
-          <w:lang w:val="en-US"/>
-        </w:rPr>
-        <w:t>now</w:t>
-      </w:r>
-      <w:proofErr w:type="gramEnd"/>
-      <w:r>
-        <w:rPr>
-          <w:lang w:val="en-US"/>
-        </w:rPr>
-        <w:t xml:space="preserve"> would you?” Mr. Phant asks with a pleasant smile. “I think not! This is bizarre enough without a cartoon elephant drawing </w:t>
-      </w:r>
-      <w:proofErr w:type="gramStart"/>
-      <w:r>
-        <w:rPr>
-          <w:lang w:val="en-US"/>
-        </w:rPr>
-        <w:t>god</w:t>
-      </w:r>
-      <w:proofErr w:type="gramEnd"/>
-      <w:r>
-        <w:rPr>
-          <w:lang w:val="en-US"/>
-        </w:rPr>
-        <w:t xml:space="preserve"> knows what into life!” Frank exclaims and turns to leave. Mr. Phant’s expression hardens. “Oh, you haven’t seen bizarre yet, pal-o.” He snorts sinisterly as Frank goes through a door into a proper first area.</w:t>
+        <w:t>Frank is mildly astonished that he can materialize things he draws, but brushes it off as a particularly vivid dream. “It is a cool ability to be sure. But if you’re having a dream, pal-o, you wouldn’t mind letting me try my hand at that, too, now would you?” Mr. Phant asks with a pleasant smile. “I think not! This is bizarre enough without a cartoon elephant drawing god knows what into life!” Frank exclaims and turns to leave. Mr. Phant’s expression hardens. “Oh, you haven’t seen bizarre yet, pal-o.” He snorts sinisterly as Frank goes through a door into a proper first area.</w:t>
       </w:r>
     </w:p>
     <w:p>
@@ -5845,49 +4774,7 @@
         <w:rPr>
           <w:lang w:val="en-US"/>
         </w:rPr>
-        <w:t xml:space="preserve">when Frank brushes them off as phantoms from his mind, they open fire </w:t>
-      </w:r>
-      <w:proofErr w:type="gramStart"/>
-      <w:r>
-        <w:rPr>
-          <w:lang w:val="en-US"/>
-        </w:rPr>
-        <w:t>on</w:t>
-      </w:r>
-      <w:proofErr w:type="gramEnd"/>
-      <w:r>
-        <w:rPr>
-          <w:lang w:val="en-US"/>
-        </w:rPr>
-        <w:t xml:space="preserve"> him. Frank manages to run, but a bullet grazes his </w:t>
-      </w:r>
-      <w:proofErr w:type="gramStart"/>
-      <w:r>
-        <w:rPr>
-          <w:lang w:val="en-US"/>
-        </w:rPr>
-        <w:t>cheek</w:t>
-      </w:r>
-      <w:proofErr w:type="gramEnd"/>
-      <w:r>
-        <w:rPr>
-          <w:lang w:val="en-US"/>
-        </w:rPr>
-        <w:t xml:space="preserve"> and he </w:t>
-      </w:r>
-      <w:proofErr w:type="gramStart"/>
-      <w:r>
-        <w:rPr>
-          <w:lang w:val="en-US"/>
-        </w:rPr>
-        <w:t>falls down</w:t>
-      </w:r>
-      <w:proofErr w:type="gramEnd"/>
-      <w:r>
-        <w:rPr>
-          <w:lang w:val="en-US"/>
-        </w:rPr>
-        <w:t xml:space="preserve"> on </w:t>
+        <w:t xml:space="preserve">when Frank brushes them off as phantoms from his mind, they open fire on him. Frank manages to run, but a bullet grazes his cheek and he falls down on </w:t>
       </w:r>
       <w:r>
         <w:rPr>
@@ -5899,63 +4786,7 @@
         <w:rPr>
           <w:lang w:val="en-US"/>
         </w:rPr>
-        <w:t xml:space="preserve">Brushing the blood trickling from his wound, it hits him that he’s </w:t>
-      </w:r>
-      <w:proofErr w:type="gramStart"/>
-      <w:r>
-        <w:rPr>
-          <w:lang w:val="en-US"/>
-        </w:rPr>
-        <w:t>actually in</w:t>
-      </w:r>
-      <w:proofErr w:type="gramEnd"/>
-      <w:r>
-        <w:rPr>
-          <w:lang w:val="en-US"/>
-        </w:rPr>
-        <w:t xml:space="preserve"> danger. “Oh my god. I felt that. I’m </w:t>
-      </w:r>
-      <w:proofErr w:type="gramStart"/>
-      <w:r>
-        <w:rPr>
-          <w:lang w:val="en-US"/>
-        </w:rPr>
-        <w:t>actually bleeding</w:t>
-      </w:r>
-      <w:proofErr w:type="gramEnd"/>
-      <w:r>
-        <w:rPr>
-          <w:lang w:val="en-US"/>
-        </w:rPr>
-        <w:t xml:space="preserve">! This is all REAL! </w:t>
-      </w:r>
-      <w:proofErr w:type="gramStart"/>
-      <w:r>
-        <w:rPr>
-          <w:lang w:val="en-US"/>
-        </w:rPr>
-        <w:t>My WORK,</w:t>
-      </w:r>
-      <w:proofErr w:type="gramEnd"/>
-      <w:r>
-        <w:rPr>
-          <w:lang w:val="en-US"/>
-        </w:rPr>
-        <w:t xml:space="preserve"> is </w:t>
-      </w:r>
-      <w:proofErr w:type="gramStart"/>
-      <w:r>
-        <w:rPr>
-          <w:lang w:val="en-US"/>
-        </w:rPr>
-        <w:t>actually trying</w:t>
-      </w:r>
-      <w:proofErr w:type="gramEnd"/>
-      <w:r>
-        <w:rPr>
-          <w:lang w:val="en-US"/>
-        </w:rPr>
-        <w:t xml:space="preserve"> to KILL me! I-I need to get out of here!” He stammers and fumbles up, checking that his sole tool of survival, the drawing </w:t>
+        <w:t xml:space="preserve">Brushing the blood trickling from his wound, it hits him that he’s actually in danger. “Oh my god. I felt that. I’m actually bleeding! This is all REAL! My WORK, is actually trying to KILL me! I-I need to get out of here!” He stammers and fumbles up, checking that his sole tool of survival, the drawing </w:t>
       </w:r>
       <w:r>
         <w:rPr>
@@ -5998,41 +4829,13 @@
         <w:rPr>
           <w:lang w:val="en-US"/>
         </w:rPr>
-        <w:t xml:space="preserve"> Mr. Phant tries to </w:t>
-      </w:r>
-      <w:proofErr w:type="gramStart"/>
-      <w:r>
-        <w:rPr>
-          <w:lang w:val="en-US"/>
-        </w:rPr>
-        <w:t>sweet</w:t>
-      </w:r>
-      <w:proofErr w:type="gramEnd"/>
-      <w:r>
-        <w:rPr>
-          <w:lang w:val="en-US"/>
-        </w:rPr>
-        <w:t xml:space="preserve"> talk Frank, but Frank is even more rattled than last time. “N</w:t>
-      </w:r>
-      <w:r>
-        <w:rPr>
-          <w:lang w:val="en-US"/>
-        </w:rPr>
-        <w:t xml:space="preserve">o, no, </w:t>
-      </w:r>
-      <w:proofErr w:type="gramStart"/>
-      <w:r>
-        <w:rPr>
-          <w:lang w:val="en-US"/>
-        </w:rPr>
-        <w:t>absolutely not</w:t>
-      </w:r>
-      <w:proofErr w:type="gramEnd"/>
-      <w:r>
-        <w:rPr>
-          <w:lang w:val="en-US"/>
-        </w:rPr>
-        <w:t>! I’m not your ‘Pal-o’, buddy</w:t>
+        <w:t xml:space="preserve"> Mr. Phant tries to sweet talk Frank, but Frank is even more rattled than last time. “N</w:t>
+      </w:r>
+      <w:r>
+        <w:rPr>
+          <w:lang w:val="en-US"/>
+        </w:rPr>
+        <w:t>o, no, absolutely not! I’m not your ‘Pal-o’, buddy</w:t>
       </w:r>
       <w:r>
         <w:rPr>
@@ -6068,41 +4871,13 @@
         <w:rPr>
           <w:lang w:val="en-US"/>
         </w:rPr>
-        <w:t xml:space="preserve">Cartoons aren’t just for kids. If you </w:t>
-      </w:r>
-      <w:proofErr w:type="spellStart"/>
-      <w:r>
-        <w:rPr>
-          <w:lang w:val="en-US"/>
-        </w:rPr>
-        <w:t>wanna</w:t>
-      </w:r>
-      <w:proofErr w:type="spellEnd"/>
-      <w:r>
-        <w:rPr>
-          <w:lang w:val="en-US"/>
-        </w:rPr>
-        <w:t xml:space="preserve"> deal with it like adults, then I</w:t>
-      </w:r>
-      <w:r>
-        <w:rPr>
-          <w:lang w:val="en-US"/>
-        </w:rPr>
-        <w:t xml:space="preserve"> </w:t>
-      </w:r>
-      <w:proofErr w:type="gramStart"/>
-      <w:r>
-        <w:rPr>
-          <w:lang w:val="en-US"/>
-        </w:rPr>
-        <w:t>have to</w:t>
-      </w:r>
-      <w:proofErr w:type="gramEnd"/>
-      <w:r>
-        <w:rPr>
-          <w:lang w:val="en-US"/>
-        </w:rPr>
-        <w:t xml:space="preserve"> ask you… Meanly!” Mr. Phant gets angry, then he </w:t>
+        <w:t>Cartoons aren’t just for kids. If you wanna deal with it like adults, then I</w:t>
+      </w:r>
+      <w:r>
+        <w:rPr>
+          <w:lang w:val="en-US"/>
+        </w:rPr>
+        <w:t xml:space="preserve"> have to ask you… Meanly!” Mr. Phant gets angry, then he </w:t>
       </w:r>
       <w:r>
         <w:rPr>
@@ -6307,21 +5082,7 @@
         <w:rPr>
           <w:lang w:val="en-US"/>
         </w:rPr>
-        <w:t xml:space="preserve">he spider giggles. “Yes, you’re venomous, not poisonous. I </w:t>
-      </w:r>
-      <w:proofErr w:type="gramStart"/>
-      <w:r>
-        <w:rPr>
-          <w:lang w:val="en-US"/>
-        </w:rPr>
-        <w:t>get</w:t>
-      </w:r>
-      <w:proofErr w:type="gramEnd"/>
-      <w:r>
-        <w:rPr>
-          <w:lang w:val="en-US"/>
-        </w:rPr>
-        <w:t xml:space="preserve"> it. Can you let me go?</w:t>
+        <w:t>he spider giggles. “Yes, you’re venomous, not poisonous. I get it. Can you let me go?</w:t>
       </w:r>
       <w:r>
         <w:rPr>
@@ -6375,42 +5136,14 @@
         <w:rPr>
           <w:lang w:val="en-US"/>
         </w:rPr>
-        <w:t xml:space="preserve"> too. I could </w:t>
-      </w:r>
-      <w:proofErr w:type="gramStart"/>
-      <w:r>
-        <w:rPr>
-          <w:lang w:val="en-US"/>
-        </w:rPr>
-        <w:t>DEFINITELY make</w:t>
-      </w:r>
-      <w:proofErr w:type="gramEnd"/>
+        <w:t xml:space="preserve"> too. I could DEFINITELY make you my hubby.”</w:t>
+      </w:r>
       <w:r>
         <w:rPr>
           <w:lang w:val="en-US"/>
         </w:rPr>
         <w:t xml:space="preserve"> </w:t>
       </w:r>
-      <w:proofErr w:type="gramStart"/>
-      <w:r>
-        <w:rPr>
-          <w:lang w:val="en-US"/>
-        </w:rPr>
-        <w:t>you</w:t>
-      </w:r>
-      <w:proofErr w:type="gramEnd"/>
-      <w:r>
-        <w:rPr>
-          <w:lang w:val="en-US"/>
-        </w:rPr>
-        <w:t xml:space="preserve"> my hubby.”</w:t>
-      </w:r>
-      <w:r>
-        <w:rPr>
-          <w:lang w:val="en-US"/>
-        </w:rPr>
-        <w:t xml:space="preserve"> </w:t>
-      </w:r>
       <w:r>
         <w:rPr>
           <w:lang w:val="en-US"/>
@@ -6427,21 +5160,7 @@
         <w:rPr>
           <w:lang w:val="en-US"/>
         </w:rPr>
-        <w:t xml:space="preserve">understood that you… Well… Tend to… </w:t>
-      </w:r>
-      <w:proofErr w:type="spellStart"/>
-      <w:r>
-        <w:rPr>
-          <w:lang w:val="en-US"/>
-        </w:rPr>
-        <w:t>Ea</w:t>
-      </w:r>
-      <w:proofErr w:type="spellEnd"/>
-      <w:r>
-        <w:rPr>
-          <w:lang w:val="en-US"/>
-        </w:rPr>
-        <w:t>… Eat your husbands?</w:t>
+        <w:t>understood that you… Well… Tend to… Ea… Eat your husbands?</w:t>
       </w:r>
       <w:r>
         <w:rPr>
@@ -6496,35 +5215,7 @@
         <w:rPr>
           <w:lang w:val="en-US"/>
         </w:rPr>
-        <w:t xml:space="preserve">Frank </w:t>
-      </w:r>
-      <w:proofErr w:type="gramStart"/>
-      <w:r>
-        <w:rPr>
-          <w:lang w:val="en-US"/>
-        </w:rPr>
-        <w:t>has to</w:t>
-      </w:r>
-      <w:proofErr w:type="gramEnd"/>
-      <w:r>
-        <w:rPr>
-          <w:lang w:val="en-US"/>
-        </w:rPr>
-        <w:t xml:space="preserve"> think </w:t>
-      </w:r>
-      <w:proofErr w:type="gramStart"/>
-      <w:r>
-        <w:rPr>
-          <w:lang w:val="en-US"/>
-        </w:rPr>
-        <w:t>fast, but</w:t>
-      </w:r>
-      <w:proofErr w:type="gramEnd"/>
-      <w:r>
-        <w:rPr>
-          <w:lang w:val="en-US"/>
-        </w:rPr>
-        <w:t xml:space="preserve"> </w:t>
+        <w:t xml:space="preserve">Frank has to think fast, but </w:t>
       </w:r>
       <w:r>
         <w:rPr>
@@ -6548,21 +5239,7 @@
         <w:rPr>
           <w:lang w:val="en-US"/>
         </w:rPr>
-        <w:t xml:space="preserve">Frank manages to reach a door and lets out a sigh of relief. Now he </w:t>
-      </w:r>
-      <w:proofErr w:type="gramStart"/>
-      <w:r>
-        <w:rPr>
-          <w:lang w:val="en-US"/>
-        </w:rPr>
-        <w:t>has to</w:t>
-      </w:r>
-      <w:proofErr w:type="gramEnd"/>
-      <w:r>
-        <w:rPr>
-          <w:lang w:val="en-US"/>
-        </w:rPr>
-        <w:t xml:space="preserve"> get out of the basement</w:t>
+        <w:t>Frank manages to reach a door and lets out a sigh of relief. Now he has to get out of the basement</w:t>
       </w:r>
       <w:r>
         <w:rPr>
@@ -6599,69 +5276,13 @@
         <w:rPr>
           <w:lang w:val="en-US"/>
         </w:rPr>
-        <w:t xml:space="preserve">It's here that he also runs into Ricky Rodent for the first time. Ricky will present himself as an ally of Frank’s, though Frank is very paranoid. It doesn’t help that when Ricky instructs him to ride an elevator to a specific floor, Frank immediately gets ambushed by Mrs. Creeps when he gets there. Ricky’s motivation and </w:t>
-      </w:r>
-      <w:proofErr w:type="gramStart"/>
-      <w:r>
-        <w:rPr>
-          <w:lang w:val="en-US"/>
-        </w:rPr>
-        <w:t>loyalties</w:t>
-      </w:r>
-      <w:proofErr w:type="gramEnd"/>
-      <w:r>
-        <w:rPr>
-          <w:lang w:val="en-US"/>
-        </w:rPr>
-        <w:t xml:space="preserve"> are often unclear and sometimes even conflicting, leading Frank (and hopefully the player too) to not trust him at all. However, Ricky can sometimes be seen in background, foreground or on </w:t>
-      </w:r>
-      <w:proofErr w:type="gramStart"/>
-      <w:r>
-        <w:rPr>
-          <w:lang w:val="en-US"/>
-        </w:rPr>
-        <w:t>a</w:t>
-      </w:r>
-      <w:proofErr w:type="gramEnd"/>
-      <w:r>
-        <w:rPr>
-          <w:lang w:val="en-US"/>
-        </w:rPr>
-        <w:t xml:space="preserve"> upper or lower floor triggering new, more complicated traps or enemies so players can see what they do before having to tackle them themselves. Also, Ricky DOES give good advice every now and then, but each time you’ll have to really think. “Should I trust him?” Wrong </w:t>
-      </w:r>
-      <w:proofErr w:type="gramStart"/>
-      <w:r>
-        <w:rPr>
-          <w:lang w:val="en-US"/>
-        </w:rPr>
-        <w:t>answer</w:t>
-      </w:r>
-      <w:proofErr w:type="gramEnd"/>
-      <w:r>
-        <w:rPr>
-          <w:lang w:val="en-US"/>
-        </w:rPr>
-        <w:t xml:space="preserve"> usually results in a more difficult challenge or bad situation.</w:t>
-      </w:r>
-      <w:r>
-        <w:rPr>
-          <w:lang w:val="en-US"/>
-        </w:rPr>
-        <w:t xml:space="preserve"> Ricky also warns Frank that he and Mr. Phant are considered “</w:t>
-      </w:r>
-      <w:proofErr w:type="gramStart"/>
-      <w:r>
-        <w:rPr>
-          <w:lang w:val="en-US"/>
-        </w:rPr>
-        <w:t>VIC”s</w:t>
-      </w:r>
-      <w:proofErr w:type="gramEnd"/>
-      <w:r>
-        <w:rPr>
-          <w:lang w:val="en-US"/>
-        </w:rPr>
-        <w:t xml:space="preserve"> in the cartoon they came from. Very Important Characters can never die, as they’re integral to the continuation of the show</w:t>
+        <w:t>It's here that he also runs into Ricky Rodent for the first time. Ricky will present himself as an ally of Frank’s, though Frank is very paranoid. It doesn’t help that when Ricky instructs him to ride an elevator to a specific floor, Frank immediately gets ambushed by Mrs. Creeps when he gets there. Ricky’s motivation and loyalties are often unclear and sometimes even conflicting, leading Frank (and hopefully the player too) to not trust him at all. However, Ricky can sometimes be seen in background, foreground or on a upper or lower floor triggering new, more complicated traps or enemies so players can see what they do before having to tackle them themselves. Also, Ricky DOES give good advice every now and then, but each time you’ll have to really think. “Should I trust him?” Wrong answer usually results in a more difficult challenge or bad situation.</w:t>
+      </w:r>
+      <w:r>
+        <w:rPr>
+          <w:lang w:val="en-US"/>
+        </w:rPr>
+        <w:t xml:space="preserve"> Ricky also warns Frank that he and Mr. Phant are considered “VIC”s in the cartoon they came from. Very Important Characters can never die, as they’re integral to the continuation of the show</w:t>
       </w:r>
       <w:r>
         <w:rPr>
@@ -6756,21 +5377,7 @@
         <w:rPr>
           <w:lang w:val="en-US"/>
         </w:rPr>
-        <w:t xml:space="preserve">-All “Big </w:t>
-      </w:r>
-      <w:proofErr w:type="spellStart"/>
-      <w:r>
-        <w:rPr>
-          <w:lang w:val="en-US"/>
-        </w:rPr>
-        <w:t>Scaries</w:t>
-      </w:r>
-      <w:proofErr w:type="spellEnd"/>
-      <w:r>
-        <w:rPr>
-          <w:lang w:val="en-US"/>
-        </w:rPr>
-        <w:t>” would have Mr. or Mrs. at the front of their names to bring some unity.</w:t>
+        <w:t>-All “Big Scaries” would have Mr. or Mrs. at the front of their names to bring some unity.</w:t>
       </w:r>
     </w:p>
     <w:p>
@@ -6795,21 +5402,7 @@
         <w:rPr>
           <w:lang w:val="en-US"/>
         </w:rPr>
-        <w:t xml:space="preserve"> about chasing Frank, moving furniture to climb to higher floors, running to the other end of tight gaps to cut off Frank there and finally he learns to open doors, which has been the one consistent safe feature from </w:t>
-      </w:r>
-      <w:proofErr w:type="gramStart"/>
-      <w:r>
-        <w:rPr>
-          <w:lang w:val="en-US"/>
-        </w:rPr>
-        <w:t>toons</w:t>
-      </w:r>
-      <w:proofErr w:type="gramEnd"/>
-      <w:r>
-        <w:rPr>
-          <w:lang w:val="en-US"/>
-        </w:rPr>
-        <w:t xml:space="preserve">. At least one </w:t>
+        <w:t xml:space="preserve"> about chasing Frank, moving furniture to climb to higher floors, running to the other end of tight gaps to cut off Frank there and finally he learns to open doors, which has been the one consistent safe feature from toons. At least one </w:t>
       </w:r>
       <w:r>
         <w:rPr>
@@ -6827,35 +5420,7 @@
         <w:rPr>
           <w:lang w:val="en-US"/>
         </w:rPr>
-        <w:t xml:space="preserve"> trick Mr. Phant into falling </w:t>
-      </w:r>
-      <w:proofErr w:type="gramStart"/>
-      <w:r>
-        <w:rPr>
-          <w:lang w:val="en-US"/>
-        </w:rPr>
-        <w:t>in</w:t>
-      </w:r>
-      <w:proofErr w:type="gramEnd"/>
-      <w:r>
-        <w:rPr>
-          <w:lang w:val="en-US"/>
-        </w:rPr>
-        <w:t xml:space="preserve"> a printing machine and </w:t>
-      </w:r>
-      <w:proofErr w:type="gramStart"/>
-      <w:r>
-        <w:rPr>
-          <w:lang w:val="en-US"/>
-        </w:rPr>
-        <w:t>get</w:t>
-      </w:r>
-      <w:proofErr w:type="gramEnd"/>
-      <w:r>
-        <w:rPr>
-          <w:lang w:val="en-US"/>
-        </w:rPr>
-        <w:t xml:space="preserve"> flattened. (It doesn’t stop him for long</w:t>
+        <w:t xml:space="preserve"> trick Mr. Phant into falling in a printing machine and get flattened. (It doesn’t stop him for long</w:t>
       </w:r>
       <w:r>
         <w:rPr>
@@ -6867,21 +5432,7 @@
         <w:rPr>
           <w:lang w:val="en-US"/>
         </w:rPr>
-        <w:t xml:space="preserve"> Not to mention some cheesy banter with Frank going “</w:t>
-      </w:r>
-      <w:proofErr w:type="spellStart"/>
-      <w:r>
-        <w:rPr>
-          <w:lang w:val="en-US"/>
-        </w:rPr>
-        <w:t>Ha-HA</w:t>
-      </w:r>
-      <w:proofErr w:type="spellEnd"/>
-      <w:r>
-        <w:rPr>
-          <w:lang w:val="en-US"/>
-        </w:rPr>
-        <w:t xml:space="preserve">! How’s that feel, you creased cretin!?” only for Mr. Phant to reply </w:t>
+        <w:t xml:space="preserve"> Not to mention some cheesy banter with Frank going “Ha-HA! How’s that feel, you creased cretin!?” only for Mr. Phant to reply </w:t>
       </w:r>
       <w:r>
         <w:rPr>
@@ -6899,35 +5450,7 @@
         <w:rPr>
           <w:lang w:val="en-US"/>
         </w:rPr>
-        <w:t>re-</w:t>
-      </w:r>
-      <w:proofErr w:type="spellStart"/>
-      <w:r>
-        <w:rPr>
-          <w:lang w:val="en-US"/>
-        </w:rPr>
-        <w:t>flates</w:t>
-      </w:r>
-      <w:proofErr w:type="spellEnd"/>
-      <w:r>
-        <w:rPr>
-          <w:lang w:val="en-US"/>
-        </w:rPr>
-        <w:t xml:space="preserve"> himself with the </w:t>
-      </w:r>
-      <w:proofErr w:type="gramStart"/>
-      <w:r>
-        <w:rPr>
-          <w:lang w:val="en-US"/>
-        </w:rPr>
-        <w:t>age old</w:t>
-      </w:r>
-      <w:proofErr w:type="gramEnd"/>
-      <w:r>
-        <w:rPr>
-          <w:lang w:val="en-US"/>
-        </w:rPr>
-        <w:t xml:space="preserve"> blow-in-the-thumb-method.</w:t>
+        <w:t>re-flates himself with the age old blow-in-the-thumb-method.</w:t>
       </w:r>
       <w:r>
         <w:rPr>
@@ -6971,61 +5494,19 @@
         <w:rPr>
           <w:lang w:val="en-US"/>
         </w:rPr>
-        <w:t xml:space="preserve">exchange between Frank and Mr. Phant would be after Mr. Phant suddenly </w:t>
-      </w:r>
-      <w:proofErr w:type="spellStart"/>
-      <w:r>
-        <w:rPr>
-          <w:lang w:val="en-US"/>
-        </w:rPr>
-        <w:t>jumpscares</w:t>
-      </w:r>
-      <w:proofErr w:type="spellEnd"/>
-      <w:r>
-        <w:rPr>
-          <w:lang w:val="en-US"/>
-        </w:rPr>
-        <w:t xml:space="preserve"> Frank from somewhere. Frank exclaims “Jesus Christ!” </w:t>
-      </w:r>
-      <w:r>
-        <w:rPr>
-          <w:lang w:val="en-US"/>
-        </w:rPr>
-        <w:t xml:space="preserve">and runs off, to which Mr. Phant </w:t>
-      </w:r>
-      <w:proofErr w:type="gramStart"/>
-      <w:r>
-        <w:rPr>
-          <w:lang w:val="en-US"/>
-        </w:rPr>
-        <w:t>replies</w:t>
-      </w:r>
-      <w:proofErr w:type="gramEnd"/>
-      <w:r>
-        <w:rPr>
-          <w:lang w:val="en-US"/>
-        </w:rPr>
-        <w:t xml:space="preserve"> “</w:t>
-      </w:r>
-      <w:r>
-        <w:rPr>
-          <w:lang w:val="en-US"/>
-        </w:rPr>
-        <w:t>Try praying to somebody else, ‘</w:t>
-      </w:r>
-      <w:proofErr w:type="spellStart"/>
-      <w:r>
-        <w:rPr>
-          <w:lang w:val="en-US"/>
-        </w:rPr>
-        <w:t>cuz</w:t>
-      </w:r>
-      <w:proofErr w:type="spellEnd"/>
-      <w:r>
-        <w:rPr>
-          <w:lang w:val="en-US"/>
-        </w:rPr>
-        <w:t xml:space="preserve"> he isn’t helping you!”</w:t>
+        <w:t xml:space="preserve">exchange between Frank and Mr. Phant would be after Mr. Phant suddenly jumpscares Frank from somewhere. Frank exclaims “Jesus Christ!” </w:t>
+      </w:r>
+      <w:r>
+        <w:rPr>
+          <w:lang w:val="en-US"/>
+        </w:rPr>
+        <w:t>and runs off, to which Mr. Phant replies “</w:t>
+      </w:r>
+      <w:r>
+        <w:rPr>
+          <w:lang w:val="en-US"/>
+        </w:rPr>
+        <w:t>Try praying to somebody else, ‘cuz he isn’t helping you!”</w:t>
       </w:r>
       <w:r>
         <w:rPr>
@@ -7056,35 +5537,7 @@
         <w:rPr>
           <w:lang w:val="en-US"/>
         </w:rPr>
-        <w:t xml:space="preserve">. Mr. Patches would tower over Frank and has difficulty speaking, but he would make it clear that he wants friends. He could maybe grab and squeeze Ricky until his eyes pop out, alarming </w:t>
-      </w:r>
-      <w:proofErr w:type="gramStart"/>
-      <w:r>
-        <w:rPr>
-          <w:lang w:val="en-US"/>
-        </w:rPr>
-        <w:t>Frank</w:t>
-      </w:r>
-      <w:proofErr w:type="gramEnd"/>
-      <w:r>
-        <w:rPr>
-          <w:lang w:val="en-US"/>
-        </w:rPr>
-        <w:t xml:space="preserve"> that he would die if Mr. Patches hugged him like that. </w:t>
-      </w:r>
-      <w:proofErr w:type="gramStart"/>
-      <w:r>
-        <w:rPr>
-          <w:lang w:val="en-US"/>
-        </w:rPr>
-        <w:t>Thus</w:t>
-      </w:r>
-      <w:proofErr w:type="gramEnd"/>
-      <w:r>
-        <w:rPr>
-          <w:lang w:val="en-US"/>
-        </w:rPr>
-        <w:t xml:space="preserve"> you would have to flee Mr. Patches, who would come apart and recombine in increasingly twisted ways to chase you. </w:t>
+        <w:t xml:space="preserve">. Mr. Patches would tower over Frank and has difficulty speaking, but he would make it clear that he wants friends. He could maybe grab and squeeze Ricky until his eyes pop out, alarming Frank that he would die if Mr. Patches hugged him like that. Thus you would have to flee Mr. Patches, who would come apart and recombine in increasingly twisted ways to chase you. </w:t>
       </w:r>
       <w:r>
         <w:rPr>
@@ -7121,97 +5574,13 @@
         <w:rPr>
           <w:lang w:val="en-US"/>
         </w:rPr>
-        <w:t xml:space="preserve">if real fire didn’t </w:t>
-      </w:r>
-      <w:proofErr w:type="gramStart"/>
-      <w:r>
-        <w:rPr>
-          <w:lang w:val="en-US"/>
-        </w:rPr>
-        <w:t>actually circumvent</w:t>
-      </w:r>
-      <w:proofErr w:type="gramEnd"/>
-      <w:r>
-        <w:rPr>
-          <w:lang w:val="en-US"/>
-        </w:rPr>
-        <w:t xml:space="preserve"> the </w:t>
-      </w:r>
-      <w:proofErr w:type="gramStart"/>
-      <w:r>
-        <w:rPr>
-          <w:lang w:val="en-US"/>
-        </w:rPr>
-        <w:t>VIC-status</w:t>
-      </w:r>
-      <w:proofErr w:type="gramEnd"/>
-      <w:r>
-        <w:rPr>
-          <w:lang w:val="en-US"/>
-        </w:rPr>
-        <w:t xml:space="preserve">, Mr. Phant reminds him that he’s been drawing Mr. </w:t>
-      </w:r>
-      <w:proofErr w:type="spellStart"/>
-      <w:r>
-        <w:rPr>
-          <w:lang w:val="en-US"/>
-        </w:rPr>
-        <w:t>Phants</w:t>
-      </w:r>
-      <w:proofErr w:type="spellEnd"/>
-      <w:r>
-        <w:rPr>
-          <w:lang w:val="en-US"/>
-        </w:rPr>
-        <w:t xml:space="preserve"> </w:t>
-      </w:r>
-      <w:r>
-        <w:rPr>
-          <w:lang w:val="en-US"/>
-        </w:rPr>
-        <w:t xml:space="preserve">thorough the whole day. More Mr. </w:t>
-      </w:r>
-      <w:proofErr w:type="spellStart"/>
-      <w:r>
-        <w:rPr>
-          <w:lang w:val="en-US"/>
-        </w:rPr>
-        <w:t>Phants</w:t>
-      </w:r>
-      <w:proofErr w:type="spellEnd"/>
-      <w:r>
-        <w:rPr>
-          <w:lang w:val="en-US"/>
-        </w:rPr>
-        <w:t xml:space="preserve"> </w:t>
-      </w:r>
-      <w:proofErr w:type="gramStart"/>
-      <w:r>
-        <w:rPr>
-          <w:lang w:val="en-US"/>
-        </w:rPr>
-        <w:t>appear as</w:t>
-      </w:r>
-      <w:proofErr w:type="gramEnd"/>
-      <w:r>
-        <w:rPr>
-          <w:lang w:val="en-US"/>
-        </w:rPr>
-        <w:t xml:space="preserve"> </w:t>
-      </w:r>
-      <w:proofErr w:type="gramStart"/>
-      <w:r>
-        <w:rPr>
-          <w:lang w:val="en-US"/>
-        </w:rPr>
-        <w:t>horrified</w:t>
-      </w:r>
-      <w:proofErr w:type="gramEnd"/>
-      <w:r>
-        <w:rPr>
-          <w:lang w:val="en-US"/>
-        </w:rPr>
-        <w:t xml:space="preserve"> Frank flees</w:t>
+        <w:t xml:space="preserve">if real fire didn’t actually circumvent the VIC-status, Mr. Phant reminds him that he’s been drawing Mr. Phants </w:t>
+      </w:r>
+      <w:r>
+        <w:rPr>
+          <w:lang w:val="en-US"/>
+        </w:rPr>
+        <w:t>thorough the whole day. More Mr. Phants appear as horrified Frank flees</w:t>
       </w:r>
       <w:r>
         <w:rPr>
@@ -7335,35 +5704,7 @@
         <w:rPr>
           <w:lang w:val="en-US"/>
         </w:rPr>
-        <w:t xml:space="preserve">However, a Mr. Phant will chase Frank down the basement in desperation, even violating the safety of the doors so that Frank will not be safe anywhere he goes. When Frank first goes through a door and sighs in relief, thinking that Mr. Phant cannot follow him, he would hear the knob turn, </w:t>
-      </w:r>
-      <w:proofErr w:type="gramStart"/>
-      <w:r>
-        <w:rPr>
-          <w:lang w:val="en-US"/>
-        </w:rPr>
-        <w:t>flinch</w:t>
-      </w:r>
-      <w:proofErr w:type="gramEnd"/>
-      <w:r>
-        <w:rPr>
-          <w:lang w:val="en-US"/>
-        </w:rPr>
-        <w:t xml:space="preserve"> away from the door as Mr. Phant stands in the </w:t>
-      </w:r>
-      <w:proofErr w:type="gramStart"/>
-      <w:r>
-        <w:rPr>
-          <w:lang w:val="en-US"/>
-        </w:rPr>
-        <w:t>door way</w:t>
-      </w:r>
-      <w:proofErr w:type="gramEnd"/>
-      <w:r>
-        <w:rPr>
-          <w:lang w:val="en-US"/>
-        </w:rPr>
-        <w:t>, smiling smugly. “How did you turn the knob with nubby fingers like that!?” Frank asks, but Mr. Phant says nothing. He just smirks s</w:t>
+        <w:t>However, a Mr. Phant will chase Frank down the basement in desperation, even violating the safety of the doors so that Frank will not be safe anywhere he goes. When Frank first goes through a door and sighs in relief, thinking that Mr. Phant cannot follow him, he would hear the knob turn, flinch away from the door as Mr. Phant stands in the door way, smiling smugly. “How did you turn the knob with nubby fingers like that!?” Frank asks, but Mr. Phant says nothing. He just smirks s</w:t>
       </w:r>
       <w:r>
         <w:rPr>
@@ -7430,21 +5771,7 @@
         <w:rPr>
           <w:lang w:val="en-US"/>
         </w:rPr>
-        <w:t xml:space="preserve">and the rest of the reals helpless. You’ve seen the things VICs like me and him </w:t>
-      </w:r>
-      <w:proofErr w:type="gramStart"/>
-      <w:r>
-        <w:rPr>
-          <w:lang w:val="en-US"/>
-        </w:rPr>
-        <w:t>can</w:t>
-      </w:r>
-      <w:proofErr w:type="gramEnd"/>
-      <w:r>
-        <w:rPr>
-          <w:lang w:val="en-US"/>
-        </w:rPr>
-        <w:t xml:space="preserve"> survive, if he decided to take over the world, no</w:t>
+        <w:t>and the rest of the reals helpless. You’ve seen the things VICs like me and him can survive, if he decided to take over the world, no</w:t>
       </w:r>
       <w:r>
         <w:rPr>
@@ -7478,21 +5805,7 @@
         <w:rPr>
           <w:lang w:val="en-US"/>
         </w:rPr>
-        <w:t xml:space="preserve">couldn’t stop </w:t>
-      </w:r>
-      <w:proofErr w:type="gramStart"/>
-      <w:r>
-        <w:rPr>
-          <w:lang w:val="en-US"/>
-        </w:rPr>
-        <w:t>him,</w:t>
-      </w:r>
-      <w:proofErr w:type="gramEnd"/>
-      <w:r>
-        <w:rPr>
-          <w:lang w:val="en-US"/>
-        </w:rPr>
-        <w:t xml:space="preserve"> you’ve seen me try!</w:t>
+        <w:t>couldn’t stop him, you’ve seen me try!</w:t>
       </w:r>
       <w:r>
         <w:rPr>
@@ -7504,41 +5817,13 @@
         <w:rPr>
           <w:lang w:val="en-US"/>
         </w:rPr>
-        <w:t xml:space="preserve">to create more </w:t>
-      </w:r>
-      <w:proofErr w:type="gramStart"/>
-      <w:r>
-        <w:rPr>
-          <w:lang w:val="en-US"/>
-        </w:rPr>
-        <w:t>toons</w:t>
-      </w:r>
-      <w:proofErr w:type="gramEnd"/>
-      <w:r>
-        <w:rPr>
-          <w:lang w:val="en-US"/>
-        </w:rPr>
-        <w:t xml:space="preserve">, maybe we can even coexist. If you don’t trust me, </w:t>
-      </w:r>
-      <w:r>
-        <w:rPr>
-          <w:lang w:val="en-US"/>
-        </w:rPr>
-        <w:t xml:space="preserve">you can keep using it. Just work for me, and I’ll make sure no harm will come to you or the rest of the </w:t>
-      </w:r>
-      <w:proofErr w:type="spellStart"/>
-      <w:r>
-        <w:rPr>
-          <w:lang w:val="en-US"/>
-        </w:rPr>
-        <w:t>realies</w:t>
-      </w:r>
-      <w:proofErr w:type="spellEnd"/>
-      <w:r>
-        <w:rPr>
-          <w:lang w:val="en-US"/>
-        </w:rPr>
-        <w:t>. What do you say, pal-o?”</w:t>
+        <w:t xml:space="preserve">to create more toons, maybe we can even coexist. If you don’t trust me, </w:t>
+      </w:r>
+      <w:r>
+        <w:rPr>
+          <w:lang w:val="en-US"/>
+        </w:rPr>
+        <w:t>you can keep using it. Just work for me, and I’ll make sure no harm will come to you or the rest of the realies. What do you say, pal-o?”</w:t>
       </w:r>
     </w:p>
     <w:p>
@@ -7645,21 +5930,7 @@
         <w:rPr>
           <w:lang w:val="en-US"/>
         </w:rPr>
-        <w:t xml:space="preserve">of animation sheets, the boss would just kind of nod and tell Frank to keep at it, with ending </w:t>
-      </w:r>
-      <w:proofErr w:type="gramStart"/>
-      <w:r>
-        <w:rPr>
-          <w:lang w:val="en-US"/>
-        </w:rPr>
-        <w:t>screen</w:t>
-      </w:r>
-      <w:proofErr w:type="gramEnd"/>
-      <w:r>
-        <w:rPr>
-          <w:lang w:val="en-US"/>
-        </w:rPr>
-        <w:t xml:space="preserve"> res</w:t>
+        <w:t>of animation sheets, the boss would just kind of nod and tell Frank to keep at it, with ending screen res</w:t>
       </w:r>
       <w:r>
         <w:rPr>
@@ -7690,35 +5961,7 @@
         <w:rPr>
           <w:lang w:val="en-US"/>
         </w:rPr>
-        <w:t xml:space="preserve">into the drawings and </w:t>
-      </w:r>
-      <w:proofErr w:type="gramStart"/>
-      <w:r>
-        <w:rPr>
-          <w:lang w:val="en-US"/>
-        </w:rPr>
-        <w:t>presentation</w:t>
-      </w:r>
-      <w:proofErr w:type="gramEnd"/>
-      <w:r>
-        <w:rPr>
-          <w:lang w:val="en-US"/>
-        </w:rPr>
-        <w:t xml:space="preserve"> and Frank will be promoted to art director, leading the film to be a success. And he never has to draw </w:t>
-      </w:r>
-      <w:proofErr w:type="gramStart"/>
-      <w:r>
-        <w:rPr>
-          <w:lang w:val="en-US"/>
-        </w:rPr>
-        <w:t>an another</w:t>
-      </w:r>
-      <w:proofErr w:type="gramEnd"/>
-      <w:r>
-        <w:rPr>
-          <w:lang w:val="en-US"/>
-        </w:rPr>
-        <w:t xml:space="preserve"> elephant again.</w:t>
+        <w:t>into the drawings and presentation and Frank will be promoted to art director, leading the film to be a success. And he never has to draw an another elephant again.</w:t>
       </w:r>
     </w:p>
     <w:p>
@@ -7819,14 +6062,30 @@
           <w:lang w:val="en-US"/>
         </w:rPr>
       </w:pPr>
-      <w:proofErr w:type="spellStart"/>
       <w:r>
         <w:rPr>
           <w:lang w:val="en-US"/>
         </w:rPr>
         <w:t>VisualStudio</w:t>
       </w:r>
-      <w:proofErr w:type="spellEnd"/>
+    </w:p>
+    <w:p>
+      <w:pPr>
+        <w:pStyle w:val="Luettelokappale"/>
+        <w:numPr>
+          <w:ilvl w:val="0"/>
+          <w:numId w:val="5"/>
+        </w:numPr>
+        <w:rPr>
+          <w:lang w:val="en-US"/>
+        </w:rPr>
+      </w:pPr>
+      <w:r>
+        <w:rPr>
+          <w:lang w:val="en-US"/>
+        </w:rPr>
+        <w:t>Adobe Fresco</w:t>
+      </w:r>
       <w:r>
         <w:rPr>
           <w:lang w:val="en-US"/>
@@ -7975,48 +6234,20 @@
         <w:rPr>
           <w:lang w:val="en-US"/>
         </w:rPr>
-        <w:t xml:space="preserve">, which would determine the ending. (He </w:t>
-      </w:r>
-      <w:proofErr w:type="gramStart"/>
-      <w:r>
-        <w:rPr>
-          <w:lang w:val="en-US"/>
-        </w:rPr>
-        <w:t>has to</w:t>
-      </w:r>
-      <w:proofErr w:type="gramEnd"/>
-      <w:r>
-        <w:rPr>
-          <w:lang w:val="en-US"/>
-        </w:rPr>
-        <w:t xml:space="preserve"> present the animation to his bosses the next day?)</w:t>
-      </w:r>
-    </w:p>
-    <w:p>
-      <w:pPr>
-        <w:rPr>
-          <w:lang w:val="en-US"/>
-        </w:rPr>
-      </w:pPr>
-      <w:r>
-        <w:rPr>
-          <w:lang w:val="en-US"/>
-        </w:rPr>
-        <w:t xml:space="preserve">-The idea is to play around with how gruesome cartoons </w:t>
-      </w:r>
-      <w:proofErr w:type="gramStart"/>
-      <w:r>
-        <w:rPr>
-          <w:lang w:val="en-US"/>
-        </w:rPr>
-        <w:t>would be</w:t>
-      </w:r>
-      <w:proofErr w:type="gramEnd"/>
-      <w:r>
-        <w:rPr>
-          <w:lang w:val="en-US"/>
-        </w:rPr>
-        <w:t xml:space="preserve"> in real life, such as getting hit with a falling anvil will squish a cartoon character in a funny way, but a real human would be </w:t>
+        <w:t>, which would determine the ending. (He has to present the animation to his bosses the next day?)</w:t>
+      </w:r>
+    </w:p>
+    <w:p>
+      <w:pPr>
+        <w:rPr>
+          <w:lang w:val="en-US"/>
+        </w:rPr>
+      </w:pPr>
+      <w:r>
+        <w:rPr>
+          <w:lang w:val="en-US"/>
+        </w:rPr>
+        <w:t xml:space="preserve">-The idea is to play around with how gruesome cartoons would be in real life, such as getting hit with a falling anvil will squish a cartoon character in a funny way, but a real human would be </w:t>
       </w:r>
       <w:r>
         <w:rPr>
@@ -8084,69 +6315,13 @@
         <w:rPr>
           <w:lang w:val="en-US"/>
         </w:rPr>
-        <w:t>(</w:t>
-      </w:r>
-      <w:proofErr w:type="gramStart"/>
-      <w:r>
-        <w:rPr>
-          <w:lang w:val="en-US"/>
-        </w:rPr>
-        <w:t>with the exception of</w:t>
-      </w:r>
-      <w:proofErr w:type="gramEnd"/>
-      <w:r>
-        <w:rPr>
-          <w:lang w:val="en-US"/>
-        </w:rPr>
-        <w:t xml:space="preserve"> very small things like bees that take like, 3 seconds of standing in the bee cloud to </w:t>
-      </w:r>
-      <w:proofErr w:type="gramStart"/>
-      <w:r>
-        <w:rPr>
-          <w:lang w:val="en-US"/>
-        </w:rPr>
-        <w:t>actually kill</w:t>
-      </w:r>
-      <w:proofErr w:type="gramEnd"/>
-      <w:r>
-        <w:rPr>
-          <w:lang w:val="en-US"/>
-        </w:rPr>
-        <w:t xml:space="preserve"> you.) </w:t>
-      </w:r>
-      <w:r>
-        <w:rPr>
-          <w:lang w:val="en-US"/>
-        </w:rPr>
-        <w:t xml:space="preserve">so you </w:t>
-      </w:r>
-      <w:proofErr w:type="gramStart"/>
-      <w:r>
-        <w:rPr>
-          <w:lang w:val="en-US"/>
-        </w:rPr>
-        <w:t>have to</w:t>
-      </w:r>
-      <w:proofErr w:type="gramEnd"/>
-      <w:r>
-        <w:rPr>
-          <w:lang w:val="en-US"/>
-        </w:rPr>
-        <w:t xml:space="preserve"> observe your surroundings and carefully plan your </w:t>
-      </w:r>
-      <w:proofErr w:type="gramStart"/>
-      <w:r>
-        <w:rPr>
-          <w:lang w:val="en-US"/>
-        </w:rPr>
-        <w:t>actions, but</w:t>
-      </w:r>
-      <w:proofErr w:type="gramEnd"/>
-      <w:r>
-        <w:rPr>
-          <w:lang w:val="en-US"/>
-        </w:rPr>
-        <w:t xml:space="preserve"> also be fast on your feet. Enemies are defeated with cunning, not brute force.</w:t>
+        <w:t xml:space="preserve">(with the exception of very small things like bees that take like, 3 seconds of standing in the bee cloud to actually kill you.) </w:t>
+      </w:r>
+      <w:r>
+        <w:rPr>
+          <w:lang w:val="en-US"/>
+        </w:rPr>
+        <w:t>so you have to observe your surroundings and carefully plan your actions, but also be fast on your feet. Enemies are defeated with cunning, not brute force.</w:t>
       </w:r>
     </w:p>
     <w:p>
@@ -8185,19 +6360,11 @@
         </w:rPr>
         <w:t xml:space="preserve">by their eyes being visible in the dark. </w:t>
       </w:r>
-      <w:proofErr w:type="gramStart"/>
-      <w:r>
-        <w:rPr>
-          <w:lang w:val="en-US"/>
-        </w:rPr>
-        <w:t>Game</w:t>
-      </w:r>
-      <w:proofErr w:type="gramEnd"/>
-      <w:r>
-        <w:rPr>
-          <w:lang w:val="en-US"/>
-        </w:rPr>
-        <w:t xml:space="preserve"> would play around a lot of cartoon sensibilities like this to create a</w:t>
+      <w:r>
+        <w:rPr>
+          <w:lang w:val="en-US"/>
+        </w:rPr>
+        <w:t>Game would play around a lot of cartoon sensibilities like this to create a</w:t>
       </w:r>
       <w:r>
         <w:rPr>
@@ -8222,21 +6389,7 @@
         <w:rPr>
           <w:lang w:val="en-US"/>
         </w:rPr>
-        <w:t xml:space="preserve">We could make a </w:t>
-      </w:r>
-      <w:proofErr w:type="spellStart"/>
-      <w:r>
-        <w:rPr>
-          <w:lang w:val="en-US"/>
-        </w:rPr>
-        <w:t>jumpscare</w:t>
-      </w:r>
-      <w:proofErr w:type="spellEnd"/>
-      <w:r>
-        <w:rPr>
-          <w:lang w:val="en-US"/>
-        </w:rPr>
-        <w:t xml:space="preserve"> where a 3D object becomes a 2D object or vice versa. Maybe a cartoon character becomes “real” and jumps at the screen?</w:t>
+        <w:t>We could make a jumpscare where a 3D object becomes a 2D object or vice versa. Maybe a cartoon character becomes “real” and jumps at the screen?</w:t>
       </w:r>
     </w:p>
     <w:p>
@@ -8274,35 +6427,7 @@
         <w:rPr>
           <w:lang w:val="en-US"/>
         </w:rPr>
-        <w:t xml:space="preserve">hiding a monster that cartoonishly inches sideways to follow you </w:t>
-      </w:r>
-      <w:proofErr w:type="gramStart"/>
-      <w:r>
-        <w:rPr>
-          <w:lang w:val="en-US"/>
-        </w:rPr>
-        <w:t>until unveiling</w:t>
-      </w:r>
-      <w:proofErr w:type="gramEnd"/>
-      <w:r>
-        <w:rPr>
-          <w:lang w:val="en-US"/>
-        </w:rPr>
-        <w:t xml:space="preserve"> </w:t>
-      </w:r>
-      <w:proofErr w:type="gramStart"/>
-      <w:r>
-        <w:rPr>
-          <w:lang w:val="en-US"/>
-        </w:rPr>
-        <w:t>itself</w:t>
-      </w:r>
-      <w:proofErr w:type="gramEnd"/>
-      <w:r>
-        <w:rPr>
-          <w:lang w:val="en-US"/>
-        </w:rPr>
-        <w:t>.</w:t>
+        <w:t>hiding a monster that cartoonishly inches sideways to follow you until unveiling itself.</w:t>
       </w:r>
       <w:r>
         <w:rPr>

</xml_diff>

<commit_message>
Demo Level Draft Update
About finished half of demo level blueprint and made a rough outline of the other half. Also added Keys to the GDD.
</commit_message>
<xml_diff>
--- a/Game Design Documentation/Project GDD.docx
+++ b/Game Design Documentation/Project GDD.docx
@@ -62,9 +62,19 @@
           <w:numId w:val="1"/>
         </w:numPr>
       </w:pPr>
-      <w:r>
-        <w:t>Development Overview</w:t>
-      </w:r>
+      <w:proofErr w:type="spellStart"/>
+      <w:r>
+        <w:t>Development</w:t>
+      </w:r>
+      <w:proofErr w:type="spellEnd"/>
+      <w:r>
+        <w:t xml:space="preserve"> </w:t>
+      </w:r>
+      <w:proofErr w:type="spellStart"/>
+      <w:r>
+        <w:t>Overview</w:t>
+      </w:r>
+      <w:proofErr w:type="spellEnd"/>
     </w:p>
     <w:p>
       <w:pPr>
@@ -74,9 +84,11 @@
           <w:numId w:val="1"/>
         </w:numPr>
       </w:pPr>
+      <w:proofErr w:type="spellStart"/>
       <w:r>
         <w:t>Overview</w:t>
       </w:r>
+      <w:proofErr w:type="spellEnd"/>
     </w:p>
     <w:p>
       <w:pPr>
@@ -99,8 +111,13 @@
         </w:numPr>
       </w:pPr>
       <w:r>
-        <w:t>Target Audience</w:t>
-      </w:r>
+        <w:t xml:space="preserve">Target </w:t>
+      </w:r>
+      <w:proofErr w:type="spellStart"/>
+      <w:r>
+        <w:t>Audience</w:t>
+      </w:r>
+      <w:proofErr w:type="spellEnd"/>
     </w:p>
     <w:p>
       <w:pPr>
@@ -110,9 +127,11 @@
           <w:numId w:val="1"/>
         </w:numPr>
       </w:pPr>
+      <w:proofErr w:type="spellStart"/>
       <w:r>
         <w:t>Setting</w:t>
       </w:r>
+      <w:proofErr w:type="spellEnd"/>
     </w:p>
     <w:p>
       <w:pPr>
@@ -122,9 +141,11 @@
           <w:numId w:val="1"/>
         </w:numPr>
       </w:pPr>
+      <w:proofErr w:type="spellStart"/>
       <w:r>
         <w:t>Characters</w:t>
       </w:r>
+      <w:proofErr w:type="spellEnd"/>
     </w:p>
     <w:p>
       <w:pPr>
@@ -134,9 +155,19 @@
           <w:numId w:val="1"/>
         </w:numPr>
       </w:pPr>
-      <w:r>
-        <w:t>Game Mechanics</w:t>
-      </w:r>
+      <w:proofErr w:type="spellStart"/>
+      <w:r>
+        <w:t>Game</w:t>
+      </w:r>
+      <w:proofErr w:type="spellEnd"/>
+      <w:r>
+        <w:t xml:space="preserve"> </w:t>
+      </w:r>
+      <w:proofErr w:type="spellStart"/>
+      <w:r>
+        <w:t>Mechanics</w:t>
+      </w:r>
+      <w:proofErr w:type="spellEnd"/>
     </w:p>
     <w:p>
       <w:pPr>
@@ -146,9 +177,11 @@
           <w:numId w:val="1"/>
         </w:numPr>
       </w:pPr>
+      <w:proofErr w:type="spellStart"/>
       <w:r>
         <w:t>Story</w:t>
       </w:r>
+      <w:proofErr w:type="spellEnd"/>
     </w:p>
     <w:p>
       <w:pPr>
@@ -159,8 +192,13 @@
         </w:numPr>
       </w:pPr>
       <w:r>
-        <w:t>Tools Used</w:t>
-      </w:r>
+        <w:t xml:space="preserve">Tools </w:t>
+      </w:r>
+      <w:proofErr w:type="spellStart"/>
+      <w:r>
+        <w:t>Used</w:t>
+      </w:r>
+      <w:proofErr w:type="spellEnd"/>
     </w:p>
     <w:p>
       <w:r>
@@ -419,7 +457,28 @@
         <w:rPr>
           <w:lang w:val="en-US"/>
         </w:rPr>
-        <w:t>in vein of Abe’s Od</w:t>
+        <w:t xml:space="preserve">in </w:t>
+      </w:r>
+      <w:proofErr w:type="gramStart"/>
+      <w:r>
+        <w:rPr>
+          <w:lang w:val="en-US"/>
+        </w:rPr>
+        <w:t>vein</w:t>
+      </w:r>
+      <w:proofErr w:type="gramEnd"/>
+      <w:r>
+        <w:rPr>
+          <w:lang w:val="en-US"/>
+        </w:rPr>
+        <w:t xml:space="preserve"> of Abe’s </w:t>
+      </w:r>
+      <w:proofErr w:type="spellStart"/>
+      <w:r>
+        <w:rPr>
+          <w:lang w:val="en-US"/>
+        </w:rPr>
+        <w:t>Od</w:t>
       </w:r>
       <w:r>
         <w:rPr>
@@ -439,6 +498,7 @@
         </w:rPr>
         <w:t>ee</w:t>
       </w:r>
+      <w:proofErr w:type="spellEnd"/>
       <w:r>
         <w:rPr>
           <w:lang w:val="en-US"/>
@@ -467,8 +527,16 @@
         <w:rPr>
           <w:lang w:val="en-US"/>
         </w:rPr>
-        <w:t>(Visually similar to</w:t>
-      </w:r>
+        <w:t xml:space="preserve">(Visually </w:t>
+      </w:r>
+      <w:proofErr w:type="gramStart"/>
+      <w:r>
+        <w:rPr>
+          <w:lang w:val="en-US"/>
+        </w:rPr>
+        <w:t>similar to</w:t>
+      </w:r>
+      <w:proofErr w:type="gramEnd"/>
       <w:r>
         <w:rPr>
           <w:lang w:val="en-US"/>
@@ -519,17 +587,43 @@
         <w:t xml:space="preserve">Peli on </w:t>
       </w:r>
       <w:r>
-        <w:t>kauhu- ja p</w:t>
-      </w:r>
-      <w:r>
-        <w:t>iirretty-teemainen pulma-tasoloikka Abe’s Oddyseen makuun. Sinä olet realistinen ihminen joka yrittää</w:t>
+        <w:t xml:space="preserve">kauhu- ja </w:t>
+      </w:r>
+      <w:proofErr w:type="gramStart"/>
+      <w:r>
+        <w:t>p</w:t>
+      </w:r>
+      <w:r>
+        <w:t>iirretty-teemainen</w:t>
+      </w:r>
+      <w:proofErr w:type="gramEnd"/>
+      <w:r>
+        <w:t xml:space="preserve"> pulma-tasoloikka </w:t>
+      </w:r>
+      <w:proofErr w:type="spellStart"/>
+      <w:r>
+        <w:t>Abe’s</w:t>
+      </w:r>
+      <w:proofErr w:type="spellEnd"/>
+      <w:r>
+        <w:t xml:space="preserve"> Oddyseen makuun. Sinä olet realistinen </w:t>
+      </w:r>
+      <w:proofErr w:type="gramStart"/>
+      <w:r>
+        <w:t>ihminen</w:t>
+      </w:r>
+      <w:proofErr w:type="gramEnd"/>
+      <w:r>
+        <w:t xml:space="preserve"> joka yrittää</w:t>
       </w:r>
       <w:r>
         <w:t xml:space="preserve"> paeta </w:t>
       </w:r>
+      <w:proofErr w:type="gramStart"/>
       <w:r>
         <w:t>piirretty-olentoja</w:t>
       </w:r>
+      <w:proofErr w:type="gramEnd"/>
       <w:r>
         <w:t>,</w:t>
       </w:r>
@@ -537,13 +631,29 @@
         <w:t xml:space="preserve"> (Ulkonäöllisesti matkien </w:t>
       </w:r>
       <w:r>
-        <w:t>Kuka Viritti Ansan, Roger Rabbitiä)</w:t>
+        <w:t xml:space="preserve">Kuka Viritti Ansan, Roger </w:t>
+      </w:r>
+      <w:proofErr w:type="spellStart"/>
+      <w:r>
+        <w:t>Rabbitiä</w:t>
+      </w:r>
+      <w:proofErr w:type="spellEnd"/>
+      <w:r>
+        <w:t>)</w:t>
       </w:r>
       <w:r>
         <w:t xml:space="preserve"> </w:t>
       </w:r>
       <w:r>
-        <w:t>jotka yrittävät murhata sinut piirrettymäisin tavoin.</w:t>
+        <w:t xml:space="preserve">jotka yrittävät murhata sinut </w:t>
+      </w:r>
+      <w:proofErr w:type="spellStart"/>
+      <w:r>
+        <w:t>piirrettymäisin</w:t>
+      </w:r>
+      <w:proofErr w:type="spellEnd"/>
+      <w:r>
+        <w:t xml:space="preserve"> tavoin.</w:t>
       </w:r>
     </w:p>
     <w:p>
@@ -570,20 +680,48 @@
         <w:rPr>
           <w:lang w:val="en-US"/>
         </w:rPr>
-        <w:t>Adults that are into mascot horror, but seek something a little different from the usual first-person 3D games. Also appeals to fans of slow, methodical puzzle games and fans of the games like Prince of Persia (old school ver.) and Oddworld-games.</w:t>
-      </w:r>
-    </w:p>
-    <w:p>
-      <w:pPr>
-        <w:rPr>
-          <w:lang w:val="en-US"/>
-        </w:rPr>
-      </w:pPr>
-      <w:r>
-        <w:rPr>
-          <w:lang w:val="en-US"/>
-        </w:rPr>
-        <w:t>The game won’t hold your hand, but every screen will be like a small puzzle on its own, bringing with it both the sensation of “I’m an idiot” when the plan fails and “I’m a genius” when it works. Themes are probably familiar to the working adult generation that grew up with these cartoons and can feel a connection to the poor, overworked corporate slave of a protagonist that the game has.</w:t>
+        <w:t xml:space="preserve">Adults that are into mascot </w:t>
+      </w:r>
+      <w:proofErr w:type="gramStart"/>
+      <w:r>
+        <w:rPr>
+          <w:lang w:val="en-US"/>
+        </w:rPr>
+        <w:t>horror, but</w:t>
+      </w:r>
+      <w:proofErr w:type="gramEnd"/>
+      <w:r>
+        <w:rPr>
+          <w:lang w:val="en-US"/>
+        </w:rPr>
+        <w:t xml:space="preserve"> seek something a little different from the usual first-person 3D games. Also appeals to fans of slow, methodical puzzle games and fans of the games like Prince of Persia (old school ver.) and Oddworld-games.</w:t>
+      </w:r>
+    </w:p>
+    <w:p>
+      <w:pPr>
+        <w:rPr>
+          <w:lang w:val="en-US"/>
+        </w:rPr>
+      </w:pPr>
+      <w:r>
+        <w:rPr>
+          <w:lang w:val="en-US"/>
+        </w:rPr>
+        <w:t xml:space="preserve">The game won’t hold your hand, but every screen will be like a small puzzle on its own, bringing with it both the sensation of “I’m an idiot” when the plan fails and “I’m a genius” when it works. </w:t>
+      </w:r>
+      <w:proofErr w:type="gramStart"/>
+      <w:r>
+        <w:rPr>
+          <w:lang w:val="en-US"/>
+        </w:rPr>
+        <w:t>Themes</w:t>
+      </w:r>
+      <w:proofErr w:type="gramEnd"/>
+      <w:r>
+        <w:rPr>
+          <w:lang w:val="en-US"/>
+        </w:rPr>
+        <w:t xml:space="preserve"> are probably familiar to the working adult generation that grew up with these cartoons and can feel a connection to the poor, overworked corporate slave of a protagonist that the game has.</w:t>
       </w:r>
     </w:p>
     <w:p>
@@ -671,7 +809,21 @@
         <w:rPr>
           <w:lang w:val="en-US"/>
         </w:rPr>
-        <w:t>if they have to pry it from your cold, dead hands.</w:t>
+        <w:t xml:space="preserve">if they </w:t>
+      </w:r>
+      <w:proofErr w:type="gramStart"/>
+      <w:r>
+        <w:rPr>
+          <w:lang w:val="en-US"/>
+        </w:rPr>
+        <w:t>have to</w:t>
+      </w:r>
+      <w:proofErr w:type="gramEnd"/>
+      <w:r>
+        <w:rPr>
+          <w:lang w:val="en-US"/>
+        </w:rPr>
+        <w:t xml:space="preserve"> pry it from your cold, dead hands.</w:t>
       </w:r>
     </w:p>
     <w:p>
@@ -912,14 +1064,32 @@
           <w:iCs/>
           <w:lang w:val="en-US"/>
         </w:rPr>
-        <w:t>real. My WORK is ACTUALLY trying to KILL me!</w:t>
-      </w:r>
+        <w:t xml:space="preserve">real. My WORK is </w:t>
+      </w:r>
+      <w:proofErr w:type="gramStart"/>
       <w:r>
         <w:rPr>
           <w:i/>
           <w:iCs/>
           <w:lang w:val="en-US"/>
         </w:rPr>
+        <w:t>ACTUALLY trying</w:t>
+      </w:r>
+      <w:proofErr w:type="gramEnd"/>
+      <w:r>
+        <w:rPr>
+          <w:i/>
+          <w:iCs/>
+          <w:lang w:val="en-US"/>
+        </w:rPr>
+        <w:t xml:space="preserve"> to KILL me!</w:t>
+      </w:r>
+      <w:r>
+        <w:rPr>
+          <w:i/>
+          <w:iCs/>
+          <w:lang w:val="en-US"/>
+        </w:rPr>
         <w:t>”</w:t>
       </w:r>
     </w:p>
@@ -935,11 +1105,19 @@
         </w:rPr>
         <w:t xml:space="preserve">An overworked, </w:t>
       </w:r>
-      <w:r>
-        <w:rPr>
-          <w:lang w:val="en-US"/>
-        </w:rPr>
-        <w:t>30-40 year old animator who</w:t>
+      <w:proofErr w:type="gramStart"/>
+      <w:r>
+        <w:rPr>
+          <w:lang w:val="en-US"/>
+        </w:rPr>
+        <w:t>30-40 year old</w:t>
+      </w:r>
+      <w:proofErr w:type="gramEnd"/>
+      <w:r>
+        <w:rPr>
+          <w:lang w:val="en-US"/>
+        </w:rPr>
+        <w:t xml:space="preserve"> animator who</w:t>
       </w:r>
       <w:r>
         <w:rPr>
@@ -951,13 +1129,55 @@
         <w:rPr>
           <w:lang w:val="en-US"/>
         </w:rPr>
-        <w:t>Of Mice and ‘Phants” as the character animator for the villain of the show, Mr. Phant. He’s been penning a draft for a feature-length animated film of the show in hopes of finally getting promoted to an Art Director, but turns out his fervent workaholism</w:t>
-      </w:r>
-      <w:r>
-        <w:rPr>
-          <w:lang w:val="en-US"/>
-        </w:rPr>
-        <w:t xml:space="preserve"> may actually get him killed in a way he didn’t anticipate. </w:t>
+        <w:t>Of Mice and ‘</w:t>
+      </w:r>
+      <w:proofErr w:type="spellStart"/>
+      <w:r>
+        <w:rPr>
+          <w:lang w:val="en-US"/>
+        </w:rPr>
+        <w:t>Phants</w:t>
+      </w:r>
+      <w:proofErr w:type="spellEnd"/>
+      <w:r>
+        <w:rPr>
+          <w:lang w:val="en-US"/>
+        </w:rPr>
+        <w:t xml:space="preserve">” as the character animator for the villain of the show, Mr. Phant. He’s been penning a draft for a feature-length animated film of the show in hopes of finally getting promoted to an </w:t>
+      </w:r>
+      <w:proofErr w:type="gramStart"/>
+      <w:r>
+        <w:rPr>
+          <w:lang w:val="en-US"/>
+        </w:rPr>
+        <w:t>Art Director, but</w:t>
+      </w:r>
+      <w:proofErr w:type="gramEnd"/>
+      <w:r>
+        <w:rPr>
+          <w:lang w:val="en-US"/>
+        </w:rPr>
+        <w:t xml:space="preserve"> turns out his fervent workaholism</w:t>
+      </w:r>
+      <w:r>
+        <w:rPr>
+          <w:lang w:val="en-US"/>
+        </w:rPr>
+        <w:t xml:space="preserve"> may </w:t>
+      </w:r>
+      <w:proofErr w:type="gramStart"/>
+      <w:r>
+        <w:rPr>
+          <w:lang w:val="en-US"/>
+        </w:rPr>
+        <w:t>actually get</w:t>
+      </w:r>
+      <w:proofErr w:type="gramEnd"/>
+      <w:r>
+        <w:rPr>
+          <w:lang w:val="en-US"/>
+        </w:rPr>
+        <w:t xml:space="preserve"> him killed in a way he didn’t anticipate. </w:t>
       </w:r>
       <w:r>
         <w:rPr>
@@ -993,7 +1213,21 @@
         <w:rPr>
           <w:lang w:val="en-US"/>
         </w:rPr>
-        <w:t xml:space="preserve"> without a sense of dark humor when things go his way.</w:t>
+        <w:t xml:space="preserve"> without a sense of dark humor when things go </w:t>
+      </w:r>
+      <w:proofErr w:type="gramStart"/>
+      <w:r>
+        <w:rPr>
+          <w:lang w:val="en-US"/>
+        </w:rPr>
+        <w:t>his</w:t>
+      </w:r>
+      <w:proofErr w:type="gramEnd"/>
+      <w:r>
+        <w:rPr>
+          <w:lang w:val="en-US"/>
+        </w:rPr>
+        <w:t xml:space="preserve"> way.</w:t>
       </w:r>
     </w:p>
     <w:p>
@@ -1044,22 +1278,50 @@
           <w:iCs/>
           <w:lang w:val="en-US"/>
         </w:rPr>
-        <w:t xml:space="preserve">Oy bruv, </w:t>
-      </w:r>
+        <w:t xml:space="preserve">Oy </w:t>
+      </w:r>
+      <w:proofErr w:type="spellStart"/>
       <w:r>
         <w:rPr>
           <w:i/>
           <w:iCs/>
           <w:lang w:val="en-US"/>
         </w:rPr>
-        <w:t>this is a bit of a jam, innit</w:t>
-      </w:r>
+        <w:t>bruv</w:t>
+      </w:r>
+      <w:proofErr w:type="spellEnd"/>
       <w:r>
         <w:rPr>
           <w:i/>
           <w:iCs/>
           <w:lang w:val="en-US"/>
         </w:rPr>
+        <w:t xml:space="preserve">, </w:t>
+      </w:r>
+      <w:r>
+        <w:rPr>
+          <w:i/>
+          <w:iCs/>
+          <w:lang w:val="en-US"/>
+        </w:rPr>
+        <w:t xml:space="preserve">this is a bit of a jam, </w:t>
+      </w:r>
+      <w:proofErr w:type="spellStart"/>
+      <w:r>
+        <w:rPr>
+          <w:i/>
+          <w:iCs/>
+          <w:lang w:val="en-US"/>
+        </w:rPr>
+        <w:t>innit</w:t>
+      </w:r>
+      <w:proofErr w:type="spellEnd"/>
+      <w:r>
+        <w:rPr>
+          <w:i/>
+          <w:iCs/>
+          <w:lang w:val="en-US"/>
+        </w:rPr>
         <w:t>?”</w:t>
       </w:r>
     </w:p>
@@ -1085,7 +1347,21 @@
         <w:rPr>
           <w:lang w:val="en-US"/>
         </w:rPr>
-        <w:t xml:space="preserve">protagonist of “Of Mice and ‘Phants”. </w:t>
+        <w:t>protagonist of “Of Mice and ‘</w:t>
+      </w:r>
+      <w:proofErr w:type="spellStart"/>
+      <w:r>
+        <w:rPr>
+          <w:lang w:val="en-US"/>
+        </w:rPr>
+        <w:t>Phants</w:t>
+      </w:r>
+      <w:proofErr w:type="spellEnd"/>
+      <w:r>
+        <w:rPr>
+          <w:lang w:val="en-US"/>
+        </w:rPr>
+        <w:t xml:space="preserve">”. </w:t>
       </w:r>
       <w:r>
         <w:rPr>
@@ -1115,7 +1391,14 @@
         <w:rPr>
           <w:lang w:val="en-US"/>
         </w:rPr>
-        <w:t>toon”</w:t>
+        <w:t>toon</w:t>
+      </w:r>
+      <w:proofErr w:type="gramStart"/>
+      <w:r>
+        <w:rPr>
+          <w:lang w:val="en-US"/>
+        </w:rPr>
+        <w:t>”</w:t>
       </w:r>
       <w:r>
         <w:rPr>
@@ -1127,7 +1410,28 @@
         <w:rPr>
           <w:lang w:val="en-US"/>
         </w:rPr>
-        <w:t>, but tends to cause more trouble for Frank than help whenever they meet owing to his clumsiness and greed. He does, however, often walk right into traps and enemies so Frank has a chance to see them in action before he has to survive them himself. But no matter how badly he is maimed, Ricky cannot die due to his status as a</w:t>
+        <w:t>,</w:t>
+      </w:r>
+      <w:proofErr w:type="gramEnd"/>
+      <w:r>
+        <w:rPr>
+          <w:lang w:val="en-US"/>
+        </w:rPr>
+        <w:t xml:space="preserve"> but tends to cause more trouble for Frank than help whenever they meet owing to his clumsiness and greed. He does, however, often walk right into traps and enemies so Frank has a chance to see them in action before he </w:t>
+      </w:r>
+      <w:proofErr w:type="gramStart"/>
+      <w:r>
+        <w:rPr>
+          <w:lang w:val="en-US"/>
+        </w:rPr>
+        <w:t>has to</w:t>
+      </w:r>
+      <w:proofErr w:type="gramEnd"/>
+      <w:r>
+        <w:rPr>
+          <w:lang w:val="en-US"/>
+        </w:rPr>
+        <w:t xml:space="preserve"> survive them himself. But no matter how badly he is maimed, Ricky cannot die due to his status as a</w:t>
       </w:r>
       <w:r>
         <w:rPr>
@@ -1276,7 +1580,21 @@
         <w:rPr>
           <w:lang w:val="en-US"/>
         </w:rPr>
-        <w:t xml:space="preserve">archnemesis of Ricky Rodent in “Of Mice and ‘Phants”. This boisterous and cunning elephant </w:t>
+        <w:t>archnemesis of Ricky Rodent in “Of Mice and ‘</w:t>
+      </w:r>
+      <w:proofErr w:type="spellStart"/>
+      <w:r>
+        <w:rPr>
+          <w:lang w:val="en-US"/>
+        </w:rPr>
+        <w:t>Phants</w:t>
+      </w:r>
+      <w:proofErr w:type="spellEnd"/>
+      <w:r>
+        <w:rPr>
+          <w:lang w:val="en-US"/>
+        </w:rPr>
+        <w:t xml:space="preserve">”. This boisterous and cunning elephant </w:t>
       </w:r>
       <w:r>
         <w:rPr>
@@ -1615,7 +1933,21 @@
         <w:rPr>
           <w:lang w:val="en-US"/>
         </w:rPr>
-        <w:t>most of them are pretty frail at that</w:t>
+        <w:t xml:space="preserve">most of them are </w:t>
+      </w:r>
+      <w:proofErr w:type="gramStart"/>
+      <w:r>
+        <w:rPr>
+          <w:lang w:val="en-US"/>
+        </w:rPr>
+        <w:t>pretty frail</w:t>
+      </w:r>
+      <w:proofErr w:type="gramEnd"/>
+      <w:r>
+        <w:rPr>
+          <w:lang w:val="en-US"/>
+        </w:rPr>
+        <w:t xml:space="preserve"> at that</w:t>
       </w:r>
       <w:r>
         <w:rPr>
@@ -1730,11 +2062,19 @@
         </w:rPr>
         <w:t xml:space="preserve">sign that they’re near, but they also </w:t>
       </w:r>
-      <w:r>
-        <w:rPr>
-          <w:lang w:val="en-US"/>
-        </w:rPr>
-        <w:t xml:space="preserve">have to take a moment to </w:t>
+      <w:proofErr w:type="gramStart"/>
+      <w:r>
+        <w:rPr>
+          <w:lang w:val="en-US"/>
+        </w:rPr>
+        <w:t>have to</w:t>
+      </w:r>
+      <w:proofErr w:type="gramEnd"/>
+      <w:r>
+        <w:rPr>
+          <w:lang w:val="en-US"/>
+        </w:rPr>
+        <w:t xml:space="preserve"> take a moment to </w:t>
       </w:r>
       <w:r>
         <w:rPr>
@@ -1752,7 +2092,35 @@
         <w:rPr>
           <w:lang w:val="en-US"/>
         </w:rPr>
-        <w:t>Although later on an puzzle allowing there’s also Duckers that always keep their tommy-guns loaded and fire on sight</w:t>
+        <w:t xml:space="preserve">Although </w:t>
+      </w:r>
+      <w:proofErr w:type="gramStart"/>
+      <w:r>
+        <w:rPr>
+          <w:lang w:val="en-US"/>
+        </w:rPr>
+        <w:t>later on</w:t>
+      </w:r>
+      <w:proofErr w:type="gramEnd"/>
+      <w:r>
+        <w:rPr>
+          <w:lang w:val="en-US"/>
+        </w:rPr>
+        <w:t xml:space="preserve"> </w:t>
+      </w:r>
+      <w:proofErr w:type="gramStart"/>
+      <w:r>
+        <w:rPr>
+          <w:lang w:val="en-US"/>
+        </w:rPr>
+        <w:t>an</w:t>
+      </w:r>
+      <w:proofErr w:type="gramEnd"/>
+      <w:r>
+        <w:rPr>
+          <w:lang w:val="en-US"/>
+        </w:rPr>
+        <w:t xml:space="preserve"> puzzle allowing there’s also Duckers that always keep their tommy-guns loaded and fire on sight</w:t>
       </w:r>
       <w:r>
         <w:rPr>
@@ -1791,85 +2159,133 @@
           <w:lang w:val="en-US"/>
         </w:rPr>
       </w:pPr>
+      <w:proofErr w:type="spellStart"/>
       <w:r>
         <w:rPr>
           <w:i/>
           <w:iCs/>
           <w:lang w:val="en-US"/>
         </w:rPr>
-        <w:t>Neener-Nya</w:t>
-      </w:r>
+        <w:t>Neener</w:t>
+      </w:r>
+      <w:proofErr w:type="spellEnd"/>
       <w:r>
         <w:rPr>
           <w:i/>
           <w:iCs/>
           <w:lang w:val="en-US"/>
         </w:rPr>
-        <w:br/>
-      </w:r>
-      <w:r>
-        <w:rPr>
-          <w:lang w:val="en-US"/>
-        </w:rPr>
-        <w:t xml:space="preserve">More of a nuisance than </w:t>
-      </w:r>
-      <w:r>
-        <w:rPr>
-          <w:lang w:val="en-US"/>
-        </w:rPr>
-        <w:t xml:space="preserve">a threat, when it detects you it’ll stick close </w:t>
-      </w:r>
-      <w:r>
-        <w:rPr>
-          <w:lang w:val="en-US"/>
-        </w:rPr>
-        <w:t>being goofy and loud.</w:t>
-      </w:r>
-      <w:r>
-        <w:rPr>
-          <w:lang w:val="en-US"/>
-        </w:rPr>
-        <w:t xml:space="preserve"> They’re hard to get rid of, which becomes a problem when they start attracting unwanted attention from Freaks and Goons alike.</w:t>
-      </w:r>
-      <w:r>
-        <w:rPr>
-          <w:lang w:val="en-US"/>
-        </w:rPr>
-        <w:t xml:space="preserve"> </w:t>
-      </w:r>
-      <w:r>
-        <w:rPr>
-          <w:lang w:val="en-US"/>
-        </w:rPr>
-        <w:t>They do fear the one thing all cats hate: water.</w:t>
-      </w:r>
-      <w:r>
-        <w:rPr>
-          <w:lang w:val="en-US"/>
-        </w:rPr>
-        <w:t xml:space="preserve"> You also can’t draw while </w:t>
-      </w:r>
-      <w:r>
-        <w:rPr>
-          <w:lang w:val="en-US"/>
-        </w:rPr>
-        <w:t>one of them is distracting you.</w:t>
-      </w:r>
-    </w:p>
-    <w:p>
-      <w:pPr>
-        <w:rPr>
-          <w:lang w:val="en-US"/>
-        </w:rPr>
-      </w:pPr>
+        <w:t>-Nya</w:t>
+      </w:r>
       <w:r>
         <w:rPr>
           <w:i/>
           <w:iCs/>
           <w:lang w:val="en-US"/>
         </w:rPr>
-        <w:t>Bully Moonahans</w:t>
-      </w:r>
+        <w:br/>
+      </w:r>
+      <w:r>
+        <w:rPr>
+          <w:lang w:val="en-US"/>
+        </w:rPr>
+        <w:t xml:space="preserve">More of a nuisance than </w:t>
+      </w:r>
+      <w:r>
+        <w:rPr>
+          <w:lang w:val="en-US"/>
+        </w:rPr>
+        <w:t xml:space="preserve">a threat, when it detects </w:t>
+      </w:r>
+      <w:proofErr w:type="gramStart"/>
+      <w:r>
+        <w:rPr>
+          <w:lang w:val="en-US"/>
+        </w:rPr>
+        <w:t>you</w:t>
+      </w:r>
+      <w:proofErr w:type="gramEnd"/>
+      <w:r>
+        <w:rPr>
+          <w:lang w:val="en-US"/>
+        </w:rPr>
+        <w:t xml:space="preserve"> it’ll stick close </w:t>
+      </w:r>
+      <w:r>
+        <w:rPr>
+          <w:lang w:val="en-US"/>
+        </w:rPr>
+        <w:t>being goofy and loud.</w:t>
+      </w:r>
+      <w:r>
+        <w:rPr>
+          <w:lang w:val="en-US"/>
+        </w:rPr>
+        <w:t xml:space="preserve"> They’re hard to get rid of, which becomes a problem when they start attracting unwanted attention from Freaks and Goons alike.</w:t>
+      </w:r>
+      <w:r>
+        <w:rPr>
+          <w:lang w:val="en-US"/>
+        </w:rPr>
+        <w:t xml:space="preserve"> </w:t>
+      </w:r>
+      <w:r>
+        <w:rPr>
+          <w:lang w:val="en-US"/>
+        </w:rPr>
+        <w:t xml:space="preserve">They do fear the one thing all </w:t>
+      </w:r>
+      <w:proofErr w:type="gramStart"/>
+      <w:r>
+        <w:rPr>
+          <w:lang w:val="en-US"/>
+        </w:rPr>
+        <w:t>cats</w:t>
+      </w:r>
+      <w:proofErr w:type="gramEnd"/>
+      <w:r>
+        <w:rPr>
+          <w:lang w:val="en-US"/>
+        </w:rPr>
+        <w:t xml:space="preserve"> hate: water.</w:t>
+      </w:r>
+      <w:r>
+        <w:rPr>
+          <w:lang w:val="en-US"/>
+        </w:rPr>
+        <w:t xml:space="preserve"> You also can’t draw while </w:t>
+      </w:r>
+      <w:r>
+        <w:rPr>
+          <w:lang w:val="en-US"/>
+        </w:rPr>
+        <w:t>one of them is distracting you.</w:t>
+      </w:r>
+    </w:p>
+    <w:p>
+      <w:pPr>
+        <w:rPr>
+          <w:lang w:val="en-US"/>
+        </w:rPr>
+      </w:pPr>
+      <w:r>
+        <w:rPr>
+          <w:i/>
+          <w:iCs/>
+          <w:lang w:val="en-US"/>
+        </w:rPr>
+        <w:t xml:space="preserve">Bully </w:t>
+      </w:r>
+      <w:proofErr w:type="spellStart"/>
+      <w:r>
+        <w:rPr>
+          <w:i/>
+          <w:iCs/>
+          <w:lang w:val="en-US"/>
+        </w:rPr>
+        <w:t>Moonahans</w:t>
+      </w:r>
+      <w:proofErr w:type="spellEnd"/>
       <w:r>
         <w:rPr>
           <w:i/>
@@ -2086,7 +2502,25 @@
           <w:iCs/>
           <w:lang w:val="en-US"/>
         </w:rPr>
-        <w:t>“Grrrr…”</w:t>
+        <w:t>“</w:t>
+      </w:r>
+      <w:proofErr w:type="spellStart"/>
+      <w:r>
+        <w:rPr>
+          <w:i/>
+          <w:iCs/>
+          <w:lang w:val="en-US"/>
+        </w:rPr>
+        <w:t>Grrrr</w:t>
+      </w:r>
+      <w:proofErr w:type="spellEnd"/>
+      <w:r>
+        <w:rPr>
+          <w:i/>
+          <w:iCs/>
+          <w:lang w:val="en-US"/>
+        </w:rPr>
+        <w:t>…”</w:t>
       </w:r>
     </w:p>
     <w:p>
@@ -2200,20 +2634,48 @@
           </wp:anchor>
         </w:drawing>
       </w:r>
+      <w:proofErr w:type="spellStart"/>
       <w:r>
         <w:rPr>
           <w:i/>
           <w:iCs/>
           <w:lang w:val="en-US"/>
         </w:rPr>
-        <w:t>Mummses, (sing. Mumms)</w:t>
-      </w:r>
+        <w:t>Mummses</w:t>
+      </w:r>
+      <w:proofErr w:type="spellEnd"/>
       <w:r>
         <w:rPr>
           <w:i/>
           <w:iCs/>
           <w:lang w:val="en-US"/>
         </w:rPr>
+        <w:t xml:space="preserve">, (sing. </w:t>
+      </w:r>
+      <w:proofErr w:type="spellStart"/>
+      <w:r>
+        <w:rPr>
+          <w:i/>
+          <w:iCs/>
+          <w:lang w:val="en-US"/>
+        </w:rPr>
+        <w:t>Mumms</w:t>
+      </w:r>
+      <w:proofErr w:type="spellEnd"/>
+      <w:r>
+        <w:rPr>
+          <w:i/>
+          <w:iCs/>
+          <w:lang w:val="en-US"/>
+        </w:rPr>
+        <w:t>)</w:t>
+      </w:r>
+      <w:r>
+        <w:rPr>
+          <w:i/>
+          <w:iCs/>
+          <w:lang w:val="en-US"/>
+        </w:rPr>
         <w:t xml:space="preserve"> (Art by Eelis)</w:t>
       </w:r>
       <w:r>
@@ -2251,7 +2713,21 @@
         <w:rPr>
           <w:lang w:val="en-US"/>
         </w:rPr>
-        <w:t xml:space="preserve"> while mumbling a repetitive “num num num”-chant. </w:t>
+        <w:t xml:space="preserve"> while mumbling a repetitive “num </w:t>
+      </w:r>
+      <w:proofErr w:type="spellStart"/>
+      <w:r>
+        <w:rPr>
+          <w:lang w:val="en-US"/>
+        </w:rPr>
+        <w:t>num</w:t>
+      </w:r>
+      <w:proofErr w:type="spellEnd"/>
+      <w:r>
+        <w:rPr>
+          <w:lang w:val="en-US"/>
+        </w:rPr>
+        <w:t xml:space="preserve"> num”-chant. </w:t>
       </w:r>
       <w:r>
         <w:rPr>
@@ -2296,6 +2772,7 @@
           <w:lang w:val="en-US"/>
         </w:rPr>
       </w:pPr>
+      <w:proofErr w:type="spellStart"/>
       <w:r>
         <w:rPr>
           <w:i/>
@@ -2304,6 +2781,7 @@
         </w:rPr>
         <w:t>Streckos</w:t>
       </w:r>
+      <w:proofErr w:type="spellEnd"/>
       <w:r>
         <w:rPr>
           <w:i/>
@@ -2368,45 +2846,68 @@
           <w:iCs/>
           <w:lang w:val="en-US"/>
         </w:rPr>
-        <w:t>Migraine Mortons</w:t>
-      </w:r>
+        <w:t xml:space="preserve">Migraine </w:t>
+      </w:r>
+      <w:proofErr w:type="spellStart"/>
       <w:r>
         <w:rPr>
           <w:i/>
           <w:iCs/>
           <w:lang w:val="en-US"/>
         </w:rPr>
-        <w:br/>
-      </w:r>
-      <w:r>
-        <w:rPr>
-          <w:lang w:val="en-US"/>
-        </w:rPr>
-        <w:t>Every day and night is a bad day and night for this creature, which spends most of its time quietly moaning about its splitting headache. But that headache makes them very sensitive to sound, even running while they’re on screen will enrage them! They avoid leaving the floor their nest is on, but can attack above and below themselves through the floor. Anything to get some peace and quiet. They’ll calm down once they kill whatever makes the noise, be it Frank or something else. Very loud noises, like explosions, can even trigger them off-screen.</w:t>
-      </w:r>
-    </w:p>
-    <w:p>
-      <w:pPr>
+        <w:t>Mortons</w:t>
+      </w:r>
+      <w:proofErr w:type="spellEnd"/>
+      <w:r>
         <w:rPr>
           <w:i/>
           <w:iCs/>
           <w:lang w:val="en-US"/>
         </w:rPr>
-      </w:pPr>
-      <w:r>
+        <w:br/>
+      </w:r>
+      <w:r>
+        <w:rPr>
+          <w:lang w:val="en-US"/>
+        </w:rPr>
+        <w:t xml:space="preserve">Every day and night </w:t>
+      </w:r>
+      <w:proofErr w:type="gramStart"/>
+      <w:r>
+        <w:rPr>
+          <w:lang w:val="en-US"/>
+        </w:rPr>
+        <w:t>is</w:t>
+      </w:r>
+      <w:proofErr w:type="gramEnd"/>
+      <w:r>
+        <w:rPr>
+          <w:lang w:val="en-US"/>
+        </w:rPr>
+        <w:t xml:space="preserve"> a bad day and night for this creature, which spends most of its time quietly moaning about its splitting headache. But that headache makes them very sensitive to sound, even running while they’re on screen will enrage them! They avoid leaving the floor their nest is </w:t>
+      </w:r>
+      <w:proofErr w:type="gramStart"/>
+      <w:r>
+        <w:rPr>
+          <w:lang w:val="en-US"/>
+        </w:rPr>
+        <w:t>on, but</w:t>
+      </w:r>
+      <w:proofErr w:type="gramEnd"/>
+      <w:r>
+        <w:rPr>
+          <w:lang w:val="en-US"/>
+        </w:rPr>
+        <w:t xml:space="preserve"> can attack above and below themselves through the floor. Anything to get some peace and quiet. They’ll calm down once they kill whatever makes the noise, be it Frank or something else. Very loud noises, like explosions, can even trigger them off-screen.</w:t>
+      </w:r>
+    </w:p>
+    <w:p>
+      <w:pPr>
         <w:rPr>
           <w:i/>
           <w:iCs/>
           <w:lang w:val="en-US"/>
         </w:rPr>
-        <w:br w:type="page"/>
-      </w:r>
-    </w:p>
-    <w:p>
-      <w:pPr>
-        <w:rPr>
-          <w:lang w:val="en-US"/>
-        </w:rPr>
       </w:pPr>
       <w:r>
         <w:rPr>
@@ -2414,6 +2915,22 @@
           <w:iCs/>
           <w:lang w:val="en-US"/>
         </w:rPr>
+        <w:br w:type="page"/>
+      </w:r>
+    </w:p>
+    <w:p>
+      <w:pPr>
+        <w:rPr>
+          <w:lang w:val="en-US"/>
+        </w:rPr>
+      </w:pPr>
+      <w:proofErr w:type="spellStart"/>
+      <w:r>
+        <w:rPr>
+          <w:i/>
+          <w:iCs/>
+          <w:lang w:val="en-US"/>
+        </w:rPr>
         <w:lastRenderedPageBreak/>
         <w:t>Lipsmack</w:t>
       </w:r>
@@ -2425,6 +2942,7 @@
         </w:rPr>
         <w:t>s</w:t>
       </w:r>
+      <w:proofErr w:type="spellEnd"/>
       <w:r>
         <w:rPr>
           <w:i/>
@@ -2467,19 +2985,61 @@
         <w:rPr>
           <w:lang w:val="en-US"/>
         </w:rPr>
-        <w:t>walls. If you cross their line of sight, they’ll open their eye and fling out a sticky tongue</w:t>
-      </w:r>
-      <w:r>
-        <w:rPr>
-          <w:lang w:val="en-US"/>
-        </w:rPr>
-        <w:t xml:space="preserve"> in an attempt to eat Frank. You can duck under or jump over the tongue though, it’s fast.</w:t>
-      </w:r>
-      <w:r>
-        <w:rPr>
-          <w:lang w:val="en-US"/>
-        </w:rPr>
-        <w:t xml:space="preserve"> Lipsmacks </w:t>
+        <w:t xml:space="preserve">walls. If you cross their line of sight, they’ll open their </w:t>
+      </w:r>
+      <w:proofErr w:type="gramStart"/>
+      <w:r>
+        <w:rPr>
+          <w:lang w:val="en-US"/>
+        </w:rPr>
+        <w:t>eye</w:t>
+      </w:r>
+      <w:proofErr w:type="gramEnd"/>
+      <w:r>
+        <w:rPr>
+          <w:lang w:val="en-US"/>
+        </w:rPr>
+        <w:t xml:space="preserve"> and fling out a sticky tongue</w:t>
+      </w:r>
+      <w:r>
+        <w:rPr>
+          <w:lang w:val="en-US"/>
+        </w:rPr>
+        <w:t xml:space="preserve"> </w:t>
+      </w:r>
+      <w:proofErr w:type="gramStart"/>
+      <w:r>
+        <w:rPr>
+          <w:lang w:val="en-US"/>
+        </w:rPr>
+        <w:t>in an attempt to</w:t>
+      </w:r>
+      <w:proofErr w:type="gramEnd"/>
+      <w:r>
+        <w:rPr>
+          <w:lang w:val="en-US"/>
+        </w:rPr>
+        <w:t xml:space="preserve"> eat Frank. You can duck under or jump over the tongue though, it’s fast.</w:t>
+      </w:r>
+      <w:r>
+        <w:rPr>
+          <w:lang w:val="en-US"/>
+        </w:rPr>
+        <w:t xml:space="preserve"> </w:t>
+      </w:r>
+      <w:proofErr w:type="spellStart"/>
+      <w:r>
+        <w:rPr>
+          <w:lang w:val="en-US"/>
+        </w:rPr>
+        <w:t>Lipsmacks</w:t>
+      </w:r>
+      <w:proofErr w:type="spellEnd"/>
+      <w:r>
+        <w:rPr>
+          <w:lang w:val="en-US"/>
+        </w:rPr>
+        <w:t xml:space="preserve"> </w:t>
       </w:r>
       <w:r>
         <w:rPr>
@@ -2500,6 +3060,7 @@
           <w:lang w:val="en-US"/>
         </w:rPr>
       </w:pPr>
+      <w:proofErr w:type="spellStart"/>
       <w:r>
         <w:rPr>
           <w:i/>
@@ -2516,6 +3077,7 @@
         </w:rPr>
         <w:t>ws</w:t>
       </w:r>
+      <w:proofErr w:type="spellEnd"/>
       <w:r>
         <w:rPr>
           <w:i/>
@@ -2597,20 +3159,56 @@
           <w:lang w:val="en-US"/>
         </w:rPr>
         <w:lastRenderedPageBreak/>
-        <w:t>The Big Scaries</w:t>
-      </w:r>
-    </w:p>
-    <w:p>
-      <w:pPr>
-        <w:rPr>
-          <w:lang w:val="en-US"/>
-        </w:rPr>
-      </w:pPr>
-      <w:r>
-        <w:rPr>
-          <w:lang w:val="en-US"/>
-        </w:rPr>
-        <w:t>Unique, bigger and badder toons that</w:t>
+        <w:t xml:space="preserve">The Big </w:t>
+      </w:r>
+      <w:proofErr w:type="spellStart"/>
+      <w:r>
+        <w:rPr>
+          <w:lang w:val="en-US"/>
+        </w:rPr>
+        <w:t>Scaries</w:t>
+      </w:r>
+      <w:proofErr w:type="spellEnd"/>
+    </w:p>
+    <w:p>
+      <w:pPr>
+        <w:rPr>
+          <w:lang w:val="en-US"/>
+        </w:rPr>
+      </w:pPr>
+      <w:r>
+        <w:rPr>
+          <w:lang w:val="en-US"/>
+        </w:rPr>
+        <w:t xml:space="preserve">Unique, bigger and </w:t>
+      </w:r>
+      <w:proofErr w:type="spellStart"/>
+      <w:r>
+        <w:rPr>
+          <w:lang w:val="en-US"/>
+        </w:rPr>
+        <w:t>badder</w:t>
+      </w:r>
+      <w:proofErr w:type="spellEnd"/>
+      <w:r>
+        <w:rPr>
+          <w:lang w:val="en-US"/>
+        </w:rPr>
+        <w:t xml:space="preserve"> </w:t>
+      </w:r>
+      <w:proofErr w:type="gramStart"/>
+      <w:r>
+        <w:rPr>
+          <w:lang w:val="en-US"/>
+        </w:rPr>
+        <w:t>toons</w:t>
+      </w:r>
+      <w:proofErr w:type="gramEnd"/>
+      <w:r>
+        <w:rPr>
+          <w:lang w:val="en-US"/>
+        </w:rPr>
+        <w:t xml:space="preserve"> that</w:t>
       </w:r>
       <w:r>
         <w:rPr>
@@ -2681,7 +3279,21 @@
         <w:rPr>
           <w:lang w:val="en-US"/>
         </w:rPr>
-        <w:t xml:space="preserve"> Mr. Phant’s footsteps sound like drumbeats. He will be briefly stunned by anvils and bombs, but not by much else. When he spots Frank, he will let out a realistic elephant scream and stretch his face into a horrific visage before giving chase. He is slightly slower than Frank and can’t climb ledges or fit into tight gaps, but he will reach out and try to grab you tenaciously if shaken this way. </w:t>
+        <w:t xml:space="preserve"> Mr. Phant’s footsteps sound like drumbeats. He will be briefly stunned by anvils and bombs, but not by much else. When he spots Frank, he will let out a realistic elephant scream and stretch his face into a horrific visage before giving chase. He is slightly slower than Frank and can’t climb ledges or fit into tight gaps, but he will reach out and try to grab you tenaciously </w:t>
+      </w:r>
+      <w:proofErr w:type="gramStart"/>
+      <w:r>
+        <w:rPr>
+          <w:lang w:val="en-US"/>
+        </w:rPr>
+        <w:t>if</w:t>
+      </w:r>
+      <w:proofErr w:type="gramEnd"/>
+      <w:r>
+        <w:rPr>
+          <w:lang w:val="en-US"/>
+        </w:rPr>
+        <w:t xml:space="preserve"> shaken this way. </w:t>
       </w:r>
       <w:r>
         <w:rPr>
@@ -2693,7 +3305,21 @@
         <w:rPr>
           <w:lang w:val="en-US"/>
         </w:rPr>
-        <w:t>from his mistakes from last time, getting harder to shake off.</w:t>
+        <w:t xml:space="preserve">from his mistakes from </w:t>
+      </w:r>
+      <w:proofErr w:type="gramStart"/>
+      <w:r>
+        <w:rPr>
+          <w:lang w:val="en-US"/>
+        </w:rPr>
+        <w:t>last</w:t>
+      </w:r>
+      <w:proofErr w:type="gramEnd"/>
+      <w:r>
+        <w:rPr>
+          <w:lang w:val="en-US"/>
+        </w:rPr>
+        <w:t xml:space="preserve"> time, getting harder to shake off.</w:t>
       </w:r>
     </w:p>
     <w:p>
@@ -2734,7 +3360,21 @@
         <w:rPr>
           <w:lang w:val="en-US"/>
         </w:rPr>
-        <w:t xml:space="preserve"> She makes her nest in the dressing rooms.</w:t>
+        <w:t xml:space="preserve"> She makes her nest in the dressing </w:t>
+      </w:r>
+      <w:proofErr w:type="gramStart"/>
+      <w:r>
+        <w:rPr>
+          <w:lang w:val="en-US"/>
+        </w:rPr>
+        <w:t>rooms</w:t>
+      </w:r>
+      <w:proofErr w:type="gramEnd"/>
+      <w:r>
+        <w:rPr>
+          <w:lang w:val="en-US"/>
+        </w:rPr>
+        <w:t>.</w:t>
       </w:r>
       <w:r>
         <w:rPr>
@@ -2925,15 +3565,16 @@
           <w:iCs/>
           <w:lang w:val="en-US"/>
         </w:rPr>
-        <w:t>Mrs. Long</w:t>
-      </w:r>
+        <w:t xml:space="preserve">Mrs. </w:t>
+      </w:r>
+      <w:proofErr w:type="spellStart"/>
       <w:r>
         <w:rPr>
           <w:i/>
           <w:iCs/>
           <w:lang w:val="en-US"/>
         </w:rPr>
-        <w:t>song</w:t>
+        <w:t>Long</w:t>
       </w:r>
       <w:r>
         <w:rPr>
@@ -2941,6 +3582,15 @@
           <w:iCs/>
           <w:lang w:val="en-US"/>
         </w:rPr>
+        <w:t>song</w:t>
+      </w:r>
+      <w:proofErr w:type="spellEnd"/>
+      <w:r>
+        <w:rPr>
+          <w:i/>
+          <w:iCs/>
+          <w:lang w:val="en-US"/>
+        </w:rPr>
         <w:br/>
       </w:r>
       <w:r>
@@ -2977,7 +3627,21 @@
         <w:rPr>
           <w:lang w:val="en-US"/>
         </w:rPr>
-        <w:t xml:space="preserve">doors, stairs and god knows what else. Her wriggling body seems to go on </w:t>
+        <w:t xml:space="preserve">doors, stairs and </w:t>
+      </w:r>
+      <w:proofErr w:type="gramStart"/>
+      <w:r>
+        <w:rPr>
+          <w:lang w:val="en-US"/>
+        </w:rPr>
+        <w:t>god</w:t>
+      </w:r>
+      <w:proofErr w:type="gramEnd"/>
+      <w:r>
+        <w:rPr>
+          <w:lang w:val="en-US"/>
+        </w:rPr>
+        <w:t xml:space="preserve"> knows what else. Her wriggling body seems to go on </w:t>
       </w:r>
       <w:r>
         <w:rPr>
@@ -3079,7 +3743,49 @@
         <w:rPr>
           <w:lang w:val="en-US"/>
         </w:rPr>
-        <w:t>, jump and smack things with his drawing pad. If there’s a ledge above him, he can grab on and pull himself up.</w:t>
+        <w:t xml:space="preserve">, </w:t>
+      </w:r>
+      <w:proofErr w:type="gramStart"/>
+      <w:r>
+        <w:rPr>
+          <w:lang w:val="en-US"/>
+        </w:rPr>
+        <w:t>jump</w:t>
+      </w:r>
+      <w:proofErr w:type="gramEnd"/>
+      <w:r>
+        <w:rPr>
+          <w:lang w:val="en-US"/>
+        </w:rPr>
+        <w:t xml:space="preserve"> and </w:t>
+      </w:r>
+      <w:proofErr w:type="gramStart"/>
+      <w:r>
+        <w:rPr>
+          <w:lang w:val="en-US"/>
+        </w:rPr>
+        <w:t>smack</w:t>
+      </w:r>
+      <w:proofErr w:type="gramEnd"/>
+      <w:r>
+        <w:rPr>
+          <w:lang w:val="en-US"/>
+        </w:rPr>
+        <w:t xml:space="preserve"> things with his drawing pad. If there’s a ledge above him, he can grab </w:t>
+      </w:r>
+      <w:proofErr w:type="gramStart"/>
+      <w:r>
+        <w:rPr>
+          <w:lang w:val="en-US"/>
+        </w:rPr>
+        <w:t>on</w:t>
+      </w:r>
+      <w:proofErr w:type="gramEnd"/>
+      <w:r>
+        <w:rPr>
+          <w:lang w:val="en-US"/>
+        </w:rPr>
+        <w:t xml:space="preserve"> and pull himself up.</w:t>
       </w:r>
     </w:p>
     <w:p>
@@ -3157,7 +3863,35 @@
         <w:rPr>
           <w:lang w:val="en-US"/>
         </w:rPr>
-        <w:t xml:space="preserve">Move slower, but won’t alert enemies unless they see you. Also </w:t>
+        <w:t xml:space="preserve">Move </w:t>
+      </w:r>
+      <w:proofErr w:type="gramStart"/>
+      <w:r>
+        <w:rPr>
+          <w:lang w:val="en-US"/>
+        </w:rPr>
+        <w:t>slower, but</w:t>
+      </w:r>
+      <w:proofErr w:type="gramEnd"/>
+      <w:r>
+        <w:rPr>
+          <w:lang w:val="en-US"/>
+        </w:rPr>
+        <w:t xml:space="preserve"> won’t alert enemies unless they see you. </w:t>
+      </w:r>
+      <w:proofErr w:type="gramStart"/>
+      <w:r>
+        <w:rPr>
+          <w:lang w:val="en-US"/>
+        </w:rPr>
+        <w:t>Also</w:t>
+      </w:r>
+      <w:proofErr w:type="gramEnd"/>
+      <w:r>
+        <w:rPr>
+          <w:lang w:val="en-US"/>
+        </w:rPr>
+        <w:t xml:space="preserve"> </w:t>
       </w:r>
       <w:r>
         <w:rPr>
@@ -3267,7 +4001,14 @@
           <w:lang w:val="en-US"/>
         </w:rPr>
         <w:br/>
-        <w:t>Fast, but</w:t>
+        <w:t xml:space="preserve">Fast, </w:t>
+      </w:r>
+      <w:proofErr w:type="gramStart"/>
+      <w:r>
+        <w:rPr>
+          <w:lang w:val="en-US"/>
+        </w:rPr>
+        <w:t>but</w:t>
       </w:r>
       <w:r>
         <w:rPr>
@@ -3279,7 +4020,14 @@
         <w:rPr>
           <w:lang w:val="en-US"/>
         </w:rPr>
-        <w:t xml:space="preserve">WILL alert </w:t>
+        <w:t>WILL</w:t>
+      </w:r>
+      <w:proofErr w:type="gramEnd"/>
+      <w:r>
+        <w:rPr>
+          <w:lang w:val="en-US"/>
+        </w:rPr>
+        <w:t xml:space="preserve"> alert </w:t>
       </w:r>
       <w:r>
         <w:rPr>
@@ -3306,7 +4054,35 @@
           <w:lang w:val="en-US"/>
         </w:rPr>
         <w:br/>
-        <w:t>Make yourself smaller and shorter so you fit into tight spaces, but move as slowly as when sneaking. If you’re crouching on a ledge, pressing Jump button will lower yourself to hang</w:t>
+        <w:t xml:space="preserve">Make yourself smaller and shorter so you fit into tight </w:t>
+      </w:r>
+      <w:proofErr w:type="gramStart"/>
+      <w:r>
+        <w:rPr>
+          <w:lang w:val="en-US"/>
+        </w:rPr>
+        <w:t>spaces, but</w:t>
+      </w:r>
+      <w:proofErr w:type="gramEnd"/>
+      <w:r>
+        <w:rPr>
+          <w:lang w:val="en-US"/>
+        </w:rPr>
+        <w:t xml:space="preserve"> move as slowly as when sneaking. If you’re crouching on a ledge, pressing </w:t>
+      </w:r>
+      <w:proofErr w:type="gramStart"/>
+      <w:r>
+        <w:rPr>
+          <w:lang w:val="en-US"/>
+        </w:rPr>
+        <w:t>Jump</w:t>
+      </w:r>
+      <w:proofErr w:type="gramEnd"/>
+      <w:r>
+        <w:rPr>
+          <w:lang w:val="en-US"/>
+        </w:rPr>
+        <w:t xml:space="preserve"> button will lower yourself to hang</w:t>
       </w:r>
       <w:r>
         <w:rPr>
@@ -3412,7 +4188,21 @@
           <w:lang w:val="en-US"/>
         </w:rPr>
         <w:br/>
-        <w:t>If there’s something of interest, Frank will perform the needed action. Otherwise he will just swat the air with his drawing pad.</w:t>
+        <w:t xml:space="preserve">If there’s something of interest, Frank will perform the needed action. </w:t>
+      </w:r>
+      <w:proofErr w:type="gramStart"/>
+      <w:r>
+        <w:rPr>
+          <w:lang w:val="en-US"/>
+        </w:rPr>
+        <w:t>Otherwise</w:t>
+      </w:r>
+      <w:proofErr w:type="gramEnd"/>
+      <w:r>
+        <w:rPr>
+          <w:lang w:val="en-US"/>
+        </w:rPr>
+        <w:t xml:space="preserve"> he will just swat the air with his drawing pad.</w:t>
       </w:r>
       <w:r>
         <w:rPr>
@@ -3487,20 +4277,48 @@
         <w:rPr>
           <w:lang w:val="en-US"/>
         </w:rPr>
-        <w:t xml:space="preserve"> We also thought that you can only spawn a certain number of objects before your drawing pad’s battery dies, forcing you to go recharge it at designated spots. Recharging despawns all spawned objects.</w:t>
-      </w:r>
-    </w:p>
-    <w:p>
-      <w:pPr>
-        <w:rPr>
-          <w:lang w:val="en-US"/>
-        </w:rPr>
-      </w:pPr>
-      <w:r>
-        <w:rPr>
-          <w:lang w:val="en-US"/>
-        </w:rPr>
-        <w:t>This is one of the main mechanics of the game, used for a lot of puzzle solving.</w:t>
+        <w:t xml:space="preserve"> We also thought that you can only spawn a certain number of objects before your drawing pad’s battery dies, forcing you to go recharge it at designated spots. Recharging </w:t>
+      </w:r>
+      <w:proofErr w:type="spellStart"/>
+      <w:r>
+        <w:rPr>
+          <w:lang w:val="en-US"/>
+        </w:rPr>
+        <w:t>despawns</w:t>
+      </w:r>
+      <w:proofErr w:type="spellEnd"/>
+      <w:r>
+        <w:rPr>
+          <w:lang w:val="en-US"/>
+        </w:rPr>
+        <w:t xml:space="preserve"> all spawned objects.</w:t>
+      </w:r>
+    </w:p>
+    <w:p>
+      <w:pPr>
+        <w:rPr>
+          <w:lang w:val="en-US"/>
+        </w:rPr>
+      </w:pPr>
+      <w:r>
+        <w:rPr>
+          <w:lang w:val="en-US"/>
+        </w:rPr>
+        <w:t xml:space="preserve">This is one of the main mechanics of the game, used for a lot of </w:t>
+      </w:r>
+      <w:proofErr w:type="gramStart"/>
+      <w:r>
+        <w:rPr>
+          <w:lang w:val="en-US"/>
+        </w:rPr>
+        <w:t>puzzle</w:t>
+      </w:r>
+      <w:proofErr w:type="gramEnd"/>
+      <w:r>
+        <w:rPr>
+          <w:lang w:val="en-US"/>
+        </w:rPr>
+        <w:t xml:space="preserve"> solving.</w:t>
       </w:r>
     </w:p>
     <w:p>
@@ -3580,7 +4398,21 @@
         <w:rPr>
           <w:lang w:val="en-US"/>
         </w:rPr>
-        <w:t>They also make for good wedges and weights for scales and buttons.</w:t>
+        <w:t xml:space="preserve">They also </w:t>
+      </w:r>
+      <w:proofErr w:type="gramStart"/>
+      <w:r>
+        <w:rPr>
+          <w:lang w:val="en-US"/>
+        </w:rPr>
+        <w:t>make for</w:t>
+      </w:r>
+      <w:proofErr w:type="gramEnd"/>
+      <w:r>
+        <w:rPr>
+          <w:lang w:val="en-US"/>
+        </w:rPr>
+        <w:t xml:space="preserve"> good wedges and weights for scales and buttons.</w:t>
       </w:r>
     </w:p>
     <w:p>
@@ -3602,7 +4434,20 @@
           <w:lang w:val="en-US"/>
         </w:rPr>
         <w:br/>
-        <w:t>An another staple</w:t>
+      </w:r>
+      <w:proofErr w:type="gramStart"/>
+      <w:r>
+        <w:rPr>
+          <w:lang w:val="en-US"/>
+        </w:rPr>
+        <w:t>An another</w:t>
+      </w:r>
+      <w:proofErr w:type="gramEnd"/>
+      <w:r>
+        <w:rPr>
+          <w:lang w:val="en-US"/>
+        </w:rPr>
+        <w:t xml:space="preserve"> staple</w:t>
       </w:r>
       <w:r>
         <w:rPr>
@@ -3620,7 +4465,21 @@
         <w:rPr>
           <w:lang w:val="en-US"/>
         </w:rPr>
-        <w:t xml:space="preserve">will hiss for 3 seconds before exploding. Hissing will alert enemies and </w:t>
+        <w:t xml:space="preserve">will hiss for 3 seconds before exploding. Hissing will alert </w:t>
+      </w:r>
+      <w:proofErr w:type="gramStart"/>
+      <w:r>
+        <w:rPr>
+          <w:lang w:val="en-US"/>
+        </w:rPr>
+        <w:t>enemies</w:t>
+      </w:r>
+      <w:proofErr w:type="gramEnd"/>
+      <w:r>
+        <w:rPr>
+          <w:lang w:val="en-US"/>
+        </w:rPr>
+        <w:t xml:space="preserve"> and </w:t>
       </w:r>
       <w:r>
         <w:rPr>
@@ -3726,7 +4585,21 @@
         <w:rPr>
           <w:lang w:val="en-US"/>
         </w:rPr>
-        <w:t>No, you can’t make a hole through walls with it, but it just might trick a toon into stop chasing you, unless they smash headfirst into it, in which case it’ll just fall down. It can be useful in other ways too, though, such as blocking light or flowing water. (Again, just don’t expect it to hold against great force.)</w:t>
+        <w:t xml:space="preserve">No, you can’t make a hole through walls with it, but it just might trick a toon into stop chasing you, unless they smash headfirst into it, in which case it’ll just </w:t>
+      </w:r>
+      <w:proofErr w:type="gramStart"/>
+      <w:r>
+        <w:rPr>
+          <w:lang w:val="en-US"/>
+        </w:rPr>
+        <w:t>fall down</w:t>
+      </w:r>
+      <w:proofErr w:type="gramEnd"/>
+      <w:r>
+        <w:rPr>
+          <w:lang w:val="en-US"/>
+        </w:rPr>
+        <w:t>. It can be useful in other ways too, though, such as blocking light or flowing water. (Again, just don’t expect it to hold against great force.)</w:t>
       </w:r>
     </w:p>
     <w:p>
@@ -3753,7 +4626,21 @@
         <w:rPr>
           <w:lang w:val="en-US"/>
         </w:rPr>
-        <w:t xml:space="preserve">and opens the main menu, from where you can review your Ideas, </w:t>
+        <w:t xml:space="preserve">and opens the main menu, from where you can review your </w:t>
+      </w:r>
+      <w:proofErr w:type="gramStart"/>
+      <w:r>
+        <w:rPr>
+          <w:lang w:val="en-US"/>
+        </w:rPr>
+        <w:t>Ideas</w:t>
+      </w:r>
+      <w:proofErr w:type="gramEnd"/>
+      <w:r>
+        <w:rPr>
+          <w:lang w:val="en-US"/>
+        </w:rPr>
+        <w:t xml:space="preserve">, </w:t>
       </w:r>
       <w:r>
         <w:rPr>
@@ -3777,7 +4664,21 @@
         <w:rPr>
           <w:lang w:val="en-US"/>
         </w:rPr>
-        <w:t>, maybe quicksave the game and the usual Exit/Options</w:t>
+        <w:t xml:space="preserve">, maybe </w:t>
+      </w:r>
+      <w:proofErr w:type="spellStart"/>
+      <w:r>
+        <w:rPr>
+          <w:lang w:val="en-US"/>
+        </w:rPr>
+        <w:t>quicksave</w:t>
+      </w:r>
+      <w:proofErr w:type="spellEnd"/>
+      <w:r>
+        <w:rPr>
+          <w:lang w:val="en-US"/>
+        </w:rPr>
+        <w:t xml:space="preserve"> the game and the usual Exit/Options</w:t>
       </w:r>
       <w:r>
         <w:rPr>
@@ -3810,8 +4711,16 @@
         <w:rPr>
           <w:lang w:val="en-US"/>
         </w:rPr>
-        <w:t xml:space="preserve"> or checkpoints, but quicksaving</w:t>
-      </w:r>
+        <w:t xml:space="preserve"> or checkpoints, but </w:t>
+      </w:r>
+      <w:proofErr w:type="spellStart"/>
+      <w:r>
+        <w:rPr>
+          <w:lang w:val="en-US"/>
+        </w:rPr>
+        <w:t>quicksaving</w:t>
+      </w:r>
+      <w:proofErr w:type="spellEnd"/>
       <w:r>
         <w:rPr>
           <w:lang w:val="en-US"/>
@@ -3822,7 +4731,21 @@
         <w:rPr>
           <w:lang w:val="en-US"/>
         </w:rPr>
-        <w:t xml:space="preserve">either let you take a break anywhere or have a spot that you can continue off of, with the added benefit of dying sending you back to the last door you went through. </w:t>
+        <w:t xml:space="preserve">either let you take a break anywhere or have a spot that you can continue </w:t>
+      </w:r>
+      <w:proofErr w:type="gramStart"/>
+      <w:r>
+        <w:rPr>
+          <w:lang w:val="en-US"/>
+        </w:rPr>
+        <w:t>off of</w:t>
+      </w:r>
+      <w:proofErr w:type="gramEnd"/>
+      <w:r>
+        <w:rPr>
+          <w:lang w:val="en-US"/>
+        </w:rPr>
+        <w:t xml:space="preserve">, with the added benefit of dying sending you back to the last door you went through. </w:t>
       </w:r>
     </w:p>
     <w:p>
@@ -3879,13 +4802,69 @@
         <w:rPr>
           <w:lang w:val="en-US"/>
         </w:rPr>
-        <w:t>Your sole safe haven in this madness. As we all know, toons can’t open closed doors</w:t>
-      </w:r>
-      <w:r>
-        <w:rPr>
-          <w:lang w:val="en-US"/>
-        </w:rPr>
-        <w:t xml:space="preserve"> for the life of them, so getting through one will make any chasing you give up. (Well, Mr. Phant doesn’t seem too convinced…) </w:t>
+        <w:t xml:space="preserve">Your sole </w:t>
+      </w:r>
+      <w:proofErr w:type="gramStart"/>
+      <w:r>
+        <w:rPr>
+          <w:lang w:val="en-US"/>
+        </w:rPr>
+        <w:t>safe haven</w:t>
+      </w:r>
+      <w:proofErr w:type="gramEnd"/>
+      <w:r>
+        <w:rPr>
+          <w:lang w:val="en-US"/>
+        </w:rPr>
+        <w:t xml:space="preserve"> in this madness. As we all know, </w:t>
+      </w:r>
+      <w:proofErr w:type="gramStart"/>
+      <w:r>
+        <w:rPr>
+          <w:lang w:val="en-US"/>
+        </w:rPr>
+        <w:t>toons</w:t>
+      </w:r>
+      <w:proofErr w:type="gramEnd"/>
+      <w:r>
+        <w:rPr>
+          <w:lang w:val="en-US"/>
+        </w:rPr>
+        <w:t xml:space="preserve"> can’t open closed doors</w:t>
+      </w:r>
+      <w:r>
+        <w:rPr>
+          <w:lang w:val="en-US"/>
+        </w:rPr>
+        <w:t xml:space="preserve"> for </w:t>
+      </w:r>
+      <w:proofErr w:type="gramStart"/>
+      <w:r>
+        <w:rPr>
+          <w:lang w:val="en-US"/>
+        </w:rPr>
+        <w:t>the</w:t>
+      </w:r>
+      <w:proofErr w:type="gramEnd"/>
+      <w:r>
+        <w:rPr>
+          <w:lang w:val="en-US"/>
+        </w:rPr>
+        <w:t xml:space="preserve"> </w:t>
+      </w:r>
+      <w:proofErr w:type="gramStart"/>
+      <w:r>
+        <w:rPr>
+          <w:lang w:val="en-US"/>
+        </w:rPr>
+        <w:t>life of them</w:t>
+      </w:r>
+      <w:proofErr w:type="gramEnd"/>
+      <w:r>
+        <w:rPr>
+          <w:lang w:val="en-US"/>
+        </w:rPr>
+        <w:t xml:space="preserve">, so getting through one will make any chasing you give up. (Well, Mr. Phant doesn’t seem too convinced…) </w:t>
       </w:r>
       <w:r>
         <w:rPr>
@@ -4037,7 +5016,21 @@
         <w:rPr>
           <w:lang w:val="en-US"/>
         </w:rPr>
-        <w:t>You know what they do, when anything stands on it, it’ll activate a gimmick of some kind. Whenever it’s a shutter or a conveyor belt or a flamethrower, only way to find out is to step on it… Or have someone else step on it, or move an anvil on it… You get the point. Usually the gimmick is on the same screen, so look before you press.</w:t>
+        <w:t xml:space="preserve">You know what they do, when anything stands on it, it’ll activate a gimmick of some kind. Whenever it’s a shutter or a conveyor belt or a flamethrower, only way to find out is to step on it… Or have someone else step on it, or move an anvil on it… You get the point. </w:t>
+      </w:r>
+      <w:proofErr w:type="gramStart"/>
+      <w:r>
+        <w:rPr>
+          <w:lang w:val="en-US"/>
+        </w:rPr>
+        <w:t>Usually</w:t>
+      </w:r>
+      <w:proofErr w:type="gramEnd"/>
+      <w:r>
+        <w:rPr>
+          <w:lang w:val="en-US"/>
+        </w:rPr>
+        <w:t xml:space="preserve"> the gimmick is on the same screen, so look before you press.</w:t>
       </w:r>
     </w:p>
     <w:p>
@@ -4066,7 +5059,63 @@
         <w:rPr>
           <w:lang w:val="en-US"/>
         </w:rPr>
-        <w:t>A glowy dock for charging your drawing pad at. (Maybe these could be “proper” save points too?) Charging takes a moment, so you can’t use these under attack and it’ll despawn any object you’ve drawn. There’s at least one in every area between doors, but sometimes you have to be frugal to avoid having to walk back.</w:t>
+        <w:t xml:space="preserve">A </w:t>
+      </w:r>
+      <w:proofErr w:type="spellStart"/>
+      <w:r>
+        <w:rPr>
+          <w:lang w:val="en-US"/>
+        </w:rPr>
+        <w:t>glowy</w:t>
+      </w:r>
+      <w:proofErr w:type="spellEnd"/>
+      <w:r>
+        <w:rPr>
+          <w:lang w:val="en-US"/>
+        </w:rPr>
+        <w:t xml:space="preserve"> dock for charging your drawing pad at. (Maybe these could be “proper” save points too?) Charging takes a moment, so you can’t use these under attack and it’ll </w:t>
+      </w:r>
+      <w:proofErr w:type="spellStart"/>
+      <w:r>
+        <w:rPr>
+          <w:lang w:val="en-US"/>
+        </w:rPr>
+        <w:t>despawn</w:t>
+      </w:r>
+      <w:proofErr w:type="spellEnd"/>
+      <w:r>
+        <w:rPr>
+          <w:lang w:val="en-US"/>
+        </w:rPr>
+        <w:t xml:space="preserve"> any object you’ve drawn. There’s at least one in every area between </w:t>
+      </w:r>
+      <w:proofErr w:type="gramStart"/>
+      <w:r>
+        <w:rPr>
+          <w:lang w:val="en-US"/>
+        </w:rPr>
+        <w:t>doors</w:t>
+      </w:r>
+      <w:proofErr w:type="gramEnd"/>
+      <w:r>
+        <w:rPr>
+          <w:lang w:val="en-US"/>
+        </w:rPr>
+        <w:t xml:space="preserve">, but sometimes you </w:t>
+      </w:r>
+      <w:proofErr w:type="gramStart"/>
+      <w:r>
+        <w:rPr>
+          <w:lang w:val="en-US"/>
+        </w:rPr>
+        <w:t>have to</w:t>
+      </w:r>
+      <w:proofErr w:type="gramEnd"/>
+      <w:r>
+        <w:rPr>
+          <w:lang w:val="en-US"/>
+        </w:rPr>
+        <w:t xml:space="preserve"> be frugal to avoid having to walk back.</w:t>
       </w:r>
     </w:p>
     <w:p>
@@ -4095,7 +5144,21 @@
         <w:rPr>
           <w:lang w:val="en-US"/>
         </w:rPr>
-        <w:t>These signs are posted on the background and offer more or less useful hints</w:t>
+        <w:t xml:space="preserve">These signs are posted on the background and offer </w:t>
+      </w:r>
+      <w:proofErr w:type="gramStart"/>
+      <w:r>
+        <w:rPr>
+          <w:lang w:val="en-US"/>
+        </w:rPr>
+        <w:t>more or less useful</w:t>
+      </w:r>
+      <w:proofErr w:type="gramEnd"/>
+      <w:r>
+        <w:rPr>
+          <w:lang w:val="en-US"/>
+        </w:rPr>
+        <w:t xml:space="preserve"> hints</w:t>
       </w:r>
       <w:r>
         <w:rPr>
@@ -4142,7 +5205,35 @@
         <w:rPr>
           <w:lang w:val="en-US"/>
         </w:rPr>
-        <w:t>Some areas may have bodies of water. Frank is not a great swimmer, but he can slowly swim or wade over water. Some toons aren’t hampered by water, but most of them are either equally slowed down or simply won’t get in. A nice dip is also a good way to get anything clingy off you. (Like Neener-Nya, for example.)</w:t>
+        <w:t xml:space="preserve">Some areas may have bodies of water. Frank is not a great swimmer, but he can slowly swim or wade over water. Some </w:t>
+      </w:r>
+      <w:proofErr w:type="gramStart"/>
+      <w:r>
+        <w:rPr>
+          <w:lang w:val="en-US"/>
+        </w:rPr>
+        <w:t>toons</w:t>
+      </w:r>
+      <w:proofErr w:type="gramEnd"/>
+      <w:r>
+        <w:rPr>
+          <w:lang w:val="en-US"/>
+        </w:rPr>
+        <w:t xml:space="preserve"> aren’t hampered by water, but most of them are either equally slowed down or simply won’t get in. A nice dip is also a good way to get anything clingy off you. (Like </w:t>
+      </w:r>
+      <w:proofErr w:type="spellStart"/>
+      <w:r>
+        <w:rPr>
+          <w:lang w:val="en-US"/>
+        </w:rPr>
+        <w:t>Neener</w:t>
+      </w:r>
+      <w:proofErr w:type="spellEnd"/>
+      <w:r>
+        <w:rPr>
+          <w:lang w:val="en-US"/>
+        </w:rPr>
+        <w:t>-Nya, for example.)</w:t>
       </w:r>
     </w:p>
     <w:p>
@@ -4310,11 +5401,19 @@
         </w:rPr>
         <w:t xml:space="preserve"> to get in, </w:t>
       </w:r>
-      <w:r>
-        <w:rPr>
-          <w:lang w:val="en-US"/>
-        </w:rPr>
-        <w:t>toons will just run past</w:t>
+      <w:proofErr w:type="gramStart"/>
+      <w:r>
+        <w:rPr>
+          <w:lang w:val="en-US"/>
+        </w:rPr>
+        <w:t>toons</w:t>
+      </w:r>
+      <w:proofErr w:type="gramEnd"/>
+      <w:r>
+        <w:rPr>
+          <w:lang w:val="en-US"/>
+        </w:rPr>
+        <w:t xml:space="preserve"> will just run past</w:t>
       </w:r>
       <w:r>
         <w:rPr>
@@ -4333,6 +5432,111 @@
           <w:lang w:val="en-US"/>
         </w:rPr>
         <w:t xml:space="preserve"> They can be found in the background here and there.</w:t>
+      </w:r>
+    </w:p>
+    <w:p>
+      <w:pPr>
+        <w:rPr>
+          <w:lang w:val="en-US"/>
+        </w:rPr>
+      </w:pPr>
+      <w:r>
+        <w:rPr>
+          <w:i/>
+          <w:iCs/>
+          <w:lang w:val="en-US"/>
+        </w:rPr>
+        <w:t>Keys</w:t>
+      </w:r>
+      <w:r>
+        <w:rPr>
+          <w:i/>
+          <w:iCs/>
+          <w:lang w:val="en-US"/>
+        </w:rPr>
+        <w:t xml:space="preserve"> &amp; Key Dispensers</w:t>
+      </w:r>
+      <w:r>
+        <w:rPr>
+          <w:i/>
+          <w:iCs/>
+          <w:lang w:val="en-US"/>
+        </w:rPr>
+        <w:br/>
+      </w:r>
+      <w:r>
+        <w:rPr>
+          <w:lang w:val="en-US"/>
+        </w:rPr>
+        <w:t>The</w:t>
+      </w:r>
+      <w:r>
+        <w:rPr>
+          <w:lang w:val="en-US"/>
+        </w:rPr>
+        <w:t xml:space="preserve"> big kind. Frank can’t draw while</w:t>
+      </w:r>
+      <w:r>
+        <w:rPr>
+          <w:lang w:val="en-US"/>
+        </w:rPr>
+        <w:t xml:space="preserve"> holding one, but it can be thrown to knock </w:t>
+      </w:r>
+      <w:r>
+        <w:rPr>
+          <w:lang w:val="en-US"/>
+        </w:rPr>
+        <w:t xml:space="preserve">out Goons and to get it through difficult segments that Frank needs his hands for. Don’t worry, they’re </w:t>
+      </w:r>
+      <w:proofErr w:type="gramStart"/>
+      <w:r>
+        <w:rPr>
+          <w:lang w:val="en-US"/>
+        </w:rPr>
+        <w:t>really durable</w:t>
+      </w:r>
+      <w:proofErr w:type="gramEnd"/>
+      <w:r>
+        <w:rPr>
+          <w:lang w:val="en-US"/>
+        </w:rPr>
+        <w:t xml:space="preserve">! If they’re </w:t>
+      </w:r>
+      <w:r>
+        <w:rPr>
+          <w:lang w:val="en-US"/>
+        </w:rPr>
+        <w:t xml:space="preserve">somehow </w:t>
+      </w:r>
+      <w:r>
+        <w:rPr>
+          <w:lang w:val="en-US"/>
+        </w:rPr>
+        <w:t>destroyed</w:t>
+      </w:r>
+      <w:r>
+        <w:rPr>
+          <w:lang w:val="en-US"/>
+        </w:rPr>
+        <w:t xml:space="preserve"> or lost</w:t>
+      </w:r>
+      <w:r>
+        <w:rPr>
+          <w:lang w:val="en-US"/>
+        </w:rPr>
+        <w:t>, the Key Dispenser</w:t>
+      </w:r>
+      <w:r>
+        <w:rPr>
+          <w:lang w:val="en-US"/>
+        </w:rPr>
+        <w:t xml:space="preserve"> will provide a new one. Opens locked doors</w:t>
+      </w:r>
+      <w:r>
+        <w:rPr>
+          <w:lang w:val="en-US"/>
+        </w:rPr>
+        <w:t xml:space="preserve"> and mechanisms.</w:t>
       </w:r>
     </w:p>
     <w:p>
@@ -4550,26 +5754,82 @@
         <w:rPr>
           <w:lang w:val="en-US"/>
         </w:rPr>
-        <w:t xml:space="preserve">Frank Pastel has been working as an animator for the popular “Of Mice and ‘Phants”-show for almost 20 years now and finally he has a chance to advance his career to his dream job as an art director for a feature-length animated film. However, the deadline for the animation sheets and designs is tomorrow and Frank has been worked to the bone for longer than he cares to remember, so when he rushes out of his home in the morning to get the final crunch done, he forgets to bring his personal drawing tools. </w:t>
-      </w:r>
-    </w:p>
-    <w:p>
-      <w:pPr>
-        <w:rPr>
-          <w:lang w:val="en-US"/>
-        </w:rPr>
-      </w:pPr>
-      <w:r>
-        <w:rPr>
-          <w:lang w:val="en-US"/>
-        </w:rPr>
-        <w:t xml:space="preserve">Frank only notices while already sitting on the bus, so after getting off he frantically searches for the nearest source of some pencils. (He is something of an old-schooler, preferring to draw out drafts on paper and finalize them digitally.) The first place that he sees is a rather seedy-looking  </w:t>
-      </w:r>
-      <w:r>
-        <w:rPr>
-          <w:lang w:val="en-US"/>
-        </w:rPr>
-        <w:t>“Magic Shop”</w:t>
+        <w:t>Frank Pastel has been working as an animator for the popular “Of Mice and ‘</w:t>
+      </w:r>
+      <w:proofErr w:type="spellStart"/>
+      <w:r>
+        <w:rPr>
+          <w:lang w:val="en-US"/>
+        </w:rPr>
+        <w:t>Phants</w:t>
+      </w:r>
+      <w:proofErr w:type="spellEnd"/>
+      <w:r>
+        <w:rPr>
+          <w:lang w:val="en-US"/>
+        </w:rPr>
+        <w:t xml:space="preserve">”-show for almost 20 years now and finally he has a chance to advance his career to his dream job as an art director for a feature-length animated film. However, the deadline for the animation sheets and designs is tomorrow and Frank has been </w:t>
+      </w:r>
+      <w:proofErr w:type="gramStart"/>
+      <w:r>
+        <w:rPr>
+          <w:lang w:val="en-US"/>
+        </w:rPr>
+        <w:t>worked</w:t>
+      </w:r>
+      <w:proofErr w:type="gramEnd"/>
+      <w:r>
+        <w:rPr>
+          <w:lang w:val="en-US"/>
+        </w:rPr>
+        <w:t xml:space="preserve"> to the bone for longer than he cares to remember, so when he rushes out of his home in the morning to get the final crunch done, he forgets to bring his personal drawing tools. </w:t>
+      </w:r>
+    </w:p>
+    <w:p>
+      <w:pPr>
+        <w:rPr>
+          <w:lang w:val="en-US"/>
+        </w:rPr>
+      </w:pPr>
+      <w:r>
+        <w:rPr>
+          <w:lang w:val="en-US"/>
+        </w:rPr>
+        <w:t xml:space="preserve">Frank only notices while already sitting on the bus, so after getting off he frantically searches for the nearest source of some pencils. (He is something of an </w:t>
+      </w:r>
+      <w:proofErr w:type="gramStart"/>
+      <w:r>
+        <w:rPr>
+          <w:lang w:val="en-US"/>
+        </w:rPr>
+        <w:t>old-schooler</w:t>
+      </w:r>
+      <w:proofErr w:type="gramEnd"/>
+      <w:r>
+        <w:rPr>
+          <w:lang w:val="en-US"/>
+        </w:rPr>
+        <w:t>, preferring to draw out drafts on paper and finalize them digitally.) The first place that he sees is a rather seedy-</w:t>
+      </w:r>
+      <w:proofErr w:type="gramStart"/>
+      <w:r>
+        <w:rPr>
+          <w:lang w:val="en-US"/>
+        </w:rPr>
+        <w:t xml:space="preserve">looking  </w:t>
+      </w:r>
+      <w:r>
+        <w:rPr>
+          <w:lang w:val="en-US"/>
+        </w:rPr>
+        <w:t>“</w:t>
+      </w:r>
+      <w:proofErr w:type="gramEnd"/>
+      <w:r>
+        <w:rPr>
+          <w:lang w:val="en-US"/>
+        </w:rPr>
+        <w:t>Magic Shop”</w:t>
       </w:r>
       <w:r>
         <w:rPr>
@@ -4587,7 +5847,21 @@
         <w:rPr>
           <w:lang w:val="en-US"/>
         </w:rPr>
-        <w:t xml:space="preserve">t. The weirdo speaks in a thick Manchester accent and claims that his assortment of trinkets are magical in value, but Frank only wants the large graphite pencil </w:t>
+        <w:t xml:space="preserve">t. The weirdo speaks in a thick Manchester accent and claims that his assortment of trinkets </w:t>
+      </w:r>
+      <w:proofErr w:type="gramStart"/>
+      <w:r>
+        <w:rPr>
+          <w:lang w:val="en-US"/>
+        </w:rPr>
+        <w:t>are</w:t>
+      </w:r>
+      <w:proofErr w:type="gramEnd"/>
+      <w:r>
+        <w:rPr>
+          <w:lang w:val="en-US"/>
+        </w:rPr>
+        <w:t xml:space="preserve"> magical in value, but Frank only wants the large graphite pencil </w:t>
       </w:r>
       <w:r>
         <w:rPr>
@@ -4601,6 +5875,122 @@
         </w:rPr>
         <w:t>be on my way.”</w:t>
       </w:r>
+      <w:r>
+        <w:rPr>
+          <w:lang w:val="en-US"/>
+        </w:rPr>
+        <w:t xml:space="preserve"> </w:t>
+      </w:r>
+      <w:r>
+        <w:rPr>
+          <w:lang w:val="en-US"/>
+        </w:rPr>
+        <w:t>and the weirdo is like “</w:t>
+      </w:r>
+      <w:r>
+        <w:rPr>
+          <w:lang w:val="en-US"/>
+        </w:rPr>
+        <w:t xml:space="preserve">You and me </w:t>
+      </w:r>
+      <w:proofErr w:type="spellStart"/>
+      <w:r>
+        <w:rPr>
+          <w:lang w:val="en-US"/>
+        </w:rPr>
+        <w:t>bruv</w:t>
+      </w:r>
+      <w:proofErr w:type="spellEnd"/>
+      <w:r>
+        <w:rPr>
+          <w:lang w:val="en-US"/>
+        </w:rPr>
+        <w:t>, we’re</w:t>
+      </w:r>
+      <w:r>
+        <w:rPr>
+          <w:lang w:val="en-US"/>
+        </w:rPr>
+        <w:t xml:space="preserve"> both</w:t>
+      </w:r>
+      <w:r>
+        <w:rPr>
+          <w:lang w:val="en-US"/>
+        </w:rPr>
+        <w:t xml:space="preserve"> kind of </w:t>
+      </w:r>
+      <w:proofErr w:type="spellStart"/>
+      <w:r>
+        <w:rPr>
+          <w:lang w:val="en-US"/>
+        </w:rPr>
+        <w:t>inna</w:t>
+      </w:r>
+      <w:proofErr w:type="spellEnd"/>
+      <w:r>
+        <w:rPr>
+          <w:lang w:val="en-US"/>
+        </w:rPr>
+        <w:t xml:space="preserve"> same boat</w:t>
+      </w:r>
+      <w:r>
+        <w:rPr>
+          <w:lang w:val="en-US"/>
+        </w:rPr>
+        <w:t>.</w:t>
+      </w:r>
+      <w:r>
+        <w:rPr>
+          <w:lang w:val="en-US"/>
+        </w:rPr>
+        <w:t xml:space="preserve"> We’re both</w:t>
+      </w:r>
+      <w:r>
+        <w:rPr>
+          <w:lang w:val="en-US"/>
+        </w:rPr>
+        <w:t xml:space="preserve"> just</w:t>
+      </w:r>
+      <w:r>
+        <w:rPr>
+          <w:lang w:val="en-US"/>
+        </w:rPr>
+        <w:t xml:space="preserve"> </w:t>
+      </w:r>
+      <w:r>
+        <w:rPr>
+          <w:i/>
+          <w:iCs/>
+          <w:lang w:val="en-US"/>
+        </w:rPr>
+        <w:t>humans</w:t>
+      </w:r>
+      <w:r>
+        <w:rPr>
+          <w:lang w:val="en-US"/>
+        </w:rPr>
+        <w:t xml:space="preserve"> out of our element</w:t>
+      </w:r>
+      <w:r>
+        <w:rPr>
+          <w:lang w:val="en-US"/>
+        </w:rPr>
+        <w:t xml:space="preserve">, </w:t>
+      </w:r>
+      <w:proofErr w:type="spellStart"/>
+      <w:r>
+        <w:rPr>
+          <w:lang w:val="en-US"/>
+        </w:rPr>
+        <w:t>innit</w:t>
+      </w:r>
+      <w:proofErr w:type="spellEnd"/>
+      <w:r>
+        <w:rPr>
+          <w:lang w:val="en-US"/>
+        </w:rPr>
+        <w:t>?”</w:t>
+      </w:r>
     </w:p>
     <w:p>
       <w:pPr>
@@ -4630,7 +6020,21 @@
         <w:rPr>
           <w:lang w:val="en-US"/>
         </w:rPr>
-        <w:t xml:space="preserve">in “Of Mice and ‘Phants”. It’s already dark outside when the exhaustion finally catches up to him and he begins to nod off. </w:t>
+        <w:t>in “Of Mice and ‘</w:t>
+      </w:r>
+      <w:proofErr w:type="spellStart"/>
+      <w:r>
+        <w:rPr>
+          <w:lang w:val="en-US"/>
+        </w:rPr>
+        <w:t>Phants</w:t>
+      </w:r>
+      <w:proofErr w:type="spellEnd"/>
+      <w:r>
+        <w:rPr>
+          <w:lang w:val="en-US"/>
+        </w:rPr>
+        <w:t xml:space="preserve">”. It’s already dark outside when the exhaustion finally catches up to him and he begins to nod off. </w:t>
       </w:r>
     </w:p>
     <w:p>
@@ -4657,11 +6061,19 @@
         </w:rPr>
         <w:t xml:space="preserve">der him. “Sleeping on the job eh, pal-o? What do we have here?” A rough voice </w:t>
       </w:r>
-      <w:r>
-        <w:rPr>
-          <w:lang w:val="en-US"/>
-        </w:rPr>
-        <w:t>speaks and Frank looks over to see Mr. Phant examining his designs</w:t>
+      <w:proofErr w:type="gramStart"/>
+      <w:r>
+        <w:rPr>
+          <w:lang w:val="en-US"/>
+        </w:rPr>
+        <w:t>speaks</w:t>
+      </w:r>
+      <w:proofErr w:type="gramEnd"/>
+      <w:r>
+        <w:rPr>
+          <w:lang w:val="en-US"/>
+        </w:rPr>
+        <w:t xml:space="preserve"> and Frank looks over to see Mr. Phant examining his designs</w:t>
       </w:r>
       <w:r>
         <w:rPr>
@@ -4686,34 +6098,124 @@
         <w:rPr>
           <w:lang w:val="en-US"/>
         </w:rPr>
-        <w:t xml:space="preserve">Outside he notices that the lights are out and some strange, cartoony growths have broken parts of the hallway. “Oh, now they’re saving on infrastructure, too? I should file a complaint.” Frank grumbles as he has to jump and climb his way through a simple and relatively safe tutorial area. </w:t>
-      </w:r>
-    </w:p>
-    <w:p>
-      <w:pPr>
-        <w:rPr>
-          <w:lang w:val="en-US"/>
-        </w:rPr>
-      </w:pPr>
-      <w:r>
-        <w:rPr>
-          <w:lang w:val="en-US"/>
-        </w:rPr>
-        <w:t>Then Mr. Phant appears again. “Now listen, pal-o. I just wanna have a nice chat about that drawing skill of yours.” He says, trying to sound pleasant. “You’re still here? I must be more tired than I thought.” Frank replies with a deep sigh. “Just play along for a bit, pal-o.” Mr. Phant says, getting slightly annoyed, and then he instructs Frank on how to use his drawing pad.</w:t>
-      </w:r>
-    </w:p>
-    <w:p>
-      <w:pPr>
-        <w:rPr>
-          <w:lang w:val="en-US"/>
-        </w:rPr>
-      </w:pPr>
+        <w:t xml:space="preserve">Outside he notices that the lights are </w:t>
+      </w:r>
+      <w:proofErr w:type="gramStart"/>
+      <w:r>
+        <w:rPr>
+          <w:lang w:val="en-US"/>
+        </w:rPr>
+        <w:t>out</w:t>
+      </w:r>
+      <w:proofErr w:type="gramEnd"/>
+      <w:r>
+        <w:rPr>
+          <w:lang w:val="en-US"/>
+        </w:rPr>
+        <w:t xml:space="preserve"> and some strange, cartoony growths have broken parts of the hallway. “Oh, now they’re saving on infrastructure, too? I should file a complaint.” Frank grumbles as he </w:t>
+      </w:r>
+      <w:proofErr w:type="gramStart"/>
+      <w:r>
+        <w:rPr>
+          <w:lang w:val="en-US"/>
+        </w:rPr>
+        <w:t>has to</w:t>
+      </w:r>
+      <w:proofErr w:type="gramEnd"/>
+      <w:r>
+        <w:rPr>
+          <w:lang w:val="en-US"/>
+        </w:rPr>
+        <w:t xml:space="preserve"> jump and climb his way through a simple and relatively safe tutorial area. </w:t>
+      </w:r>
+    </w:p>
+    <w:p>
+      <w:pPr>
+        <w:rPr>
+          <w:lang w:val="en-US"/>
+        </w:rPr>
+      </w:pPr>
+      <w:r>
+        <w:rPr>
+          <w:lang w:val="en-US"/>
+        </w:rPr>
+        <w:t xml:space="preserve">Then Mr. Phant appears again. “Now listen, pal-o. I just </w:t>
+      </w:r>
+      <w:proofErr w:type="spellStart"/>
+      <w:r>
+        <w:rPr>
+          <w:lang w:val="en-US"/>
+        </w:rPr>
+        <w:t>wanna</w:t>
+      </w:r>
+      <w:proofErr w:type="spellEnd"/>
+      <w:r>
+        <w:rPr>
+          <w:lang w:val="en-US"/>
+        </w:rPr>
+        <w:t xml:space="preserve"> have a nice chat about that drawing skill of yours.” He says, trying to sound pleasant. “You’re still here? I must be more </w:t>
+      </w:r>
       <w:r>
         <w:rPr>
           <w:lang w:val="en-US"/>
         </w:rPr>
         <w:lastRenderedPageBreak/>
-        <w:t>Frank is mildly astonished that he can materialize things he draws, but brushes it off as a particularly vivid dream. “It is a cool ability to be sure. But if you’re having a dream, pal-o, you wouldn’t mind letting me try my hand at that, too, now would you?” Mr. Phant asks with a pleasant smile. “I think not! This is bizarre enough without a cartoon elephant drawing god knows what into life!” Frank exclaims and turns to leave. Mr. Phant’s expression hardens. “Oh, you haven’t seen bizarre yet, pal-o.” He snorts sinisterly as Frank goes through a door into a proper first area.</w:t>
+        <w:t>tired than I thought.” Frank replies with a deep sigh. “Just play along for a bit, pal-o.” Mr. Phant says, getting slightly annoyed, and then he instructs Frank on how to use his drawing pad.</w:t>
+      </w:r>
+    </w:p>
+    <w:p>
+      <w:pPr>
+        <w:rPr>
+          <w:lang w:val="en-US"/>
+        </w:rPr>
+      </w:pPr>
+      <w:r>
+        <w:rPr>
+          <w:lang w:val="en-US"/>
+        </w:rPr>
+        <w:t xml:space="preserve">Frank is mildly astonished that he can materialize things he </w:t>
+      </w:r>
+      <w:proofErr w:type="gramStart"/>
+      <w:r>
+        <w:rPr>
+          <w:lang w:val="en-US"/>
+        </w:rPr>
+        <w:t>draws, but</w:t>
+      </w:r>
+      <w:proofErr w:type="gramEnd"/>
+      <w:r>
+        <w:rPr>
+          <w:lang w:val="en-US"/>
+        </w:rPr>
+        <w:t xml:space="preserve"> brushes it off as a particularly vivid dream. “It is a cool ability to be sure. But if you’re having a dream, pal-o, you wouldn’t mind letting me try my hand at that, too, </w:t>
+      </w:r>
+      <w:proofErr w:type="gramStart"/>
+      <w:r>
+        <w:rPr>
+          <w:lang w:val="en-US"/>
+        </w:rPr>
+        <w:t>now</w:t>
+      </w:r>
+      <w:proofErr w:type="gramEnd"/>
+      <w:r>
+        <w:rPr>
+          <w:lang w:val="en-US"/>
+        </w:rPr>
+        <w:t xml:space="preserve"> would you?” Mr. Phant asks with a pleasant smile. “I think not! This is bizarre enough without a cartoon elephant drawing </w:t>
+      </w:r>
+      <w:proofErr w:type="gramStart"/>
+      <w:r>
+        <w:rPr>
+          <w:lang w:val="en-US"/>
+        </w:rPr>
+        <w:t>god</w:t>
+      </w:r>
+      <w:proofErr w:type="gramEnd"/>
+      <w:r>
+        <w:rPr>
+          <w:lang w:val="en-US"/>
+        </w:rPr>
+        <w:t xml:space="preserve"> knows what into life!” Frank exclaims and turns to leave. Mr. Phant’s expression hardens. “Oh, you haven’t seen bizarre yet, pal-o.” He snorts sinisterly as Frank goes through a door into a proper first area.</w:t>
       </w:r>
     </w:p>
     <w:p>
@@ -4774,7 +6276,49 @@
         <w:rPr>
           <w:lang w:val="en-US"/>
         </w:rPr>
-        <w:t xml:space="preserve">when Frank brushes them off as phantoms from his mind, they open fire on him. Frank manages to run, but a bullet grazes his cheek and he falls down on </w:t>
+        <w:t xml:space="preserve">when Frank brushes them off as phantoms from his mind, they open fire </w:t>
+      </w:r>
+      <w:proofErr w:type="gramStart"/>
+      <w:r>
+        <w:rPr>
+          <w:lang w:val="en-US"/>
+        </w:rPr>
+        <w:t>on</w:t>
+      </w:r>
+      <w:proofErr w:type="gramEnd"/>
+      <w:r>
+        <w:rPr>
+          <w:lang w:val="en-US"/>
+        </w:rPr>
+        <w:t xml:space="preserve"> him. Frank manages to run, but a bullet grazes his </w:t>
+      </w:r>
+      <w:proofErr w:type="gramStart"/>
+      <w:r>
+        <w:rPr>
+          <w:lang w:val="en-US"/>
+        </w:rPr>
+        <w:t>cheek</w:t>
+      </w:r>
+      <w:proofErr w:type="gramEnd"/>
+      <w:r>
+        <w:rPr>
+          <w:lang w:val="en-US"/>
+        </w:rPr>
+        <w:t xml:space="preserve"> and he </w:t>
+      </w:r>
+      <w:proofErr w:type="gramStart"/>
+      <w:r>
+        <w:rPr>
+          <w:lang w:val="en-US"/>
+        </w:rPr>
+        <w:t>falls down</w:t>
+      </w:r>
+      <w:proofErr w:type="gramEnd"/>
+      <w:r>
+        <w:rPr>
+          <w:lang w:val="en-US"/>
+        </w:rPr>
+        <w:t xml:space="preserve"> on </w:t>
       </w:r>
       <w:r>
         <w:rPr>
@@ -4786,7 +6330,63 @@
         <w:rPr>
           <w:lang w:val="en-US"/>
         </w:rPr>
-        <w:t xml:space="preserve">Brushing the blood trickling from his wound, it hits him that he’s actually in danger. “Oh my god. I felt that. I’m actually bleeding! This is all REAL! My WORK, is actually trying to KILL me! I-I need to get out of here!” He stammers and fumbles up, checking that his sole tool of survival, the drawing </w:t>
+        <w:t xml:space="preserve">Brushing the blood trickling from his wound, it hits him that he’s </w:t>
+      </w:r>
+      <w:proofErr w:type="gramStart"/>
+      <w:r>
+        <w:rPr>
+          <w:lang w:val="en-US"/>
+        </w:rPr>
+        <w:t>actually in</w:t>
+      </w:r>
+      <w:proofErr w:type="gramEnd"/>
+      <w:r>
+        <w:rPr>
+          <w:lang w:val="en-US"/>
+        </w:rPr>
+        <w:t xml:space="preserve"> danger. “Oh my god. I felt that. I’m </w:t>
+      </w:r>
+      <w:proofErr w:type="gramStart"/>
+      <w:r>
+        <w:rPr>
+          <w:lang w:val="en-US"/>
+        </w:rPr>
+        <w:t>actually bleeding</w:t>
+      </w:r>
+      <w:proofErr w:type="gramEnd"/>
+      <w:r>
+        <w:rPr>
+          <w:lang w:val="en-US"/>
+        </w:rPr>
+        <w:t xml:space="preserve">! This is all REAL! </w:t>
+      </w:r>
+      <w:proofErr w:type="gramStart"/>
+      <w:r>
+        <w:rPr>
+          <w:lang w:val="en-US"/>
+        </w:rPr>
+        <w:t>My WORK,</w:t>
+      </w:r>
+      <w:proofErr w:type="gramEnd"/>
+      <w:r>
+        <w:rPr>
+          <w:lang w:val="en-US"/>
+        </w:rPr>
+        <w:t xml:space="preserve"> is </w:t>
+      </w:r>
+      <w:proofErr w:type="gramStart"/>
+      <w:r>
+        <w:rPr>
+          <w:lang w:val="en-US"/>
+        </w:rPr>
+        <w:t>actually trying</w:t>
+      </w:r>
+      <w:proofErr w:type="gramEnd"/>
+      <w:r>
+        <w:rPr>
+          <w:lang w:val="en-US"/>
+        </w:rPr>
+        <w:t xml:space="preserve"> to KILL me! I-I need to get out of here!” He stammers and fumbles up, checking that his sole tool of survival, the drawing </w:t>
       </w:r>
       <w:r>
         <w:rPr>
@@ -4829,13 +6429,41 @@
         <w:rPr>
           <w:lang w:val="en-US"/>
         </w:rPr>
-        <w:t xml:space="preserve"> Mr. Phant tries to sweet talk Frank, but Frank is even more rattled than last time. “N</w:t>
-      </w:r>
-      <w:r>
-        <w:rPr>
-          <w:lang w:val="en-US"/>
-        </w:rPr>
-        <w:t>o, no, absolutely not! I’m not your ‘Pal-o’, buddy</w:t>
+        <w:t xml:space="preserve"> Mr. Phant tries to </w:t>
+      </w:r>
+      <w:proofErr w:type="gramStart"/>
+      <w:r>
+        <w:rPr>
+          <w:lang w:val="en-US"/>
+        </w:rPr>
+        <w:t>sweet</w:t>
+      </w:r>
+      <w:proofErr w:type="gramEnd"/>
+      <w:r>
+        <w:rPr>
+          <w:lang w:val="en-US"/>
+        </w:rPr>
+        <w:t xml:space="preserve"> talk Frank, but Frank is even more rattled than last time. “N</w:t>
+      </w:r>
+      <w:r>
+        <w:rPr>
+          <w:lang w:val="en-US"/>
+        </w:rPr>
+        <w:t xml:space="preserve">o, no, </w:t>
+      </w:r>
+      <w:proofErr w:type="gramStart"/>
+      <w:r>
+        <w:rPr>
+          <w:lang w:val="en-US"/>
+        </w:rPr>
+        <w:t>absolutely not</w:t>
+      </w:r>
+      <w:proofErr w:type="gramEnd"/>
+      <w:r>
+        <w:rPr>
+          <w:lang w:val="en-US"/>
+        </w:rPr>
+        <w:t>! I’m not your ‘Pal-o’, buddy</w:t>
       </w:r>
       <w:r>
         <w:rPr>
@@ -4871,13 +6499,41 @@
         <w:rPr>
           <w:lang w:val="en-US"/>
         </w:rPr>
-        <w:t>Cartoons aren’t just for kids. If you wanna deal with it like adults, then I</w:t>
-      </w:r>
-      <w:r>
-        <w:rPr>
-          <w:lang w:val="en-US"/>
-        </w:rPr>
-        <w:t xml:space="preserve"> have to ask you… Meanly!” Mr. Phant gets angry, then he </w:t>
+        <w:t xml:space="preserve">Cartoons aren’t just for kids. If you </w:t>
+      </w:r>
+      <w:proofErr w:type="spellStart"/>
+      <w:r>
+        <w:rPr>
+          <w:lang w:val="en-US"/>
+        </w:rPr>
+        <w:t>wanna</w:t>
+      </w:r>
+      <w:proofErr w:type="spellEnd"/>
+      <w:r>
+        <w:rPr>
+          <w:lang w:val="en-US"/>
+        </w:rPr>
+        <w:t xml:space="preserve"> deal with it like adults, then I</w:t>
+      </w:r>
+      <w:r>
+        <w:rPr>
+          <w:lang w:val="en-US"/>
+        </w:rPr>
+        <w:t xml:space="preserve"> </w:t>
+      </w:r>
+      <w:proofErr w:type="gramStart"/>
+      <w:r>
+        <w:rPr>
+          <w:lang w:val="en-US"/>
+        </w:rPr>
+        <w:t>have to</w:t>
+      </w:r>
+      <w:proofErr w:type="gramEnd"/>
+      <w:r>
+        <w:rPr>
+          <w:lang w:val="en-US"/>
+        </w:rPr>
+        <w:t xml:space="preserve"> ask you… Meanly!” Mr. Phant gets angry, then he </w:t>
       </w:r>
       <w:r>
         <w:rPr>
@@ -5026,6 +6682,7 @@
         <w:rPr>
           <w:lang w:val="en-US"/>
         </w:rPr>
+        <w:lastRenderedPageBreak/>
         <w:t>&lt;The Demo Ends Here&gt;</w:t>
       </w:r>
     </w:p>
@@ -5082,7 +6739,21 @@
         <w:rPr>
           <w:lang w:val="en-US"/>
         </w:rPr>
-        <w:t>he spider giggles. “Yes, you’re venomous, not poisonous. I get it. Can you let me go?</w:t>
+        <w:t xml:space="preserve">he spider giggles. “Yes, you’re venomous, not poisonous. I </w:t>
+      </w:r>
+      <w:proofErr w:type="gramStart"/>
+      <w:r>
+        <w:rPr>
+          <w:lang w:val="en-US"/>
+        </w:rPr>
+        <w:t>get</w:t>
+      </w:r>
+      <w:proofErr w:type="gramEnd"/>
+      <w:r>
+        <w:rPr>
+          <w:lang w:val="en-US"/>
+        </w:rPr>
+        <w:t xml:space="preserve"> it. Can you let me go?</w:t>
       </w:r>
       <w:r>
         <w:rPr>
@@ -5136,14 +6807,42 @@
         <w:rPr>
           <w:lang w:val="en-US"/>
         </w:rPr>
-        <w:t xml:space="preserve"> too. I could DEFINITELY make you my hubby.”</w:t>
-      </w:r>
+        <w:t xml:space="preserve"> too. I could </w:t>
+      </w:r>
+      <w:proofErr w:type="gramStart"/>
+      <w:r>
+        <w:rPr>
+          <w:lang w:val="en-US"/>
+        </w:rPr>
+        <w:t>DEFINITELY make</w:t>
+      </w:r>
+      <w:proofErr w:type="gramEnd"/>
       <w:r>
         <w:rPr>
           <w:lang w:val="en-US"/>
         </w:rPr>
         <w:t xml:space="preserve"> </w:t>
       </w:r>
+      <w:proofErr w:type="gramStart"/>
+      <w:r>
+        <w:rPr>
+          <w:lang w:val="en-US"/>
+        </w:rPr>
+        <w:t>you</w:t>
+      </w:r>
+      <w:proofErr w:type="gramEnd"/>
+      <w:r>
+        <w:rPr>
+          <w:lang w:val="en-US"/>
+        </w:rPr>
+        <w:t xml:space="preserve"> my hubby.”</w:t>
+      </w:r>
+      <w:r>
+        <w:rPr>
+          <w:lang w:val="en-US"/>
+        </w:rPr>
+        <w:t xml:space="preserve"> </w:t>
+      </w:r>
       <w:r>
         <w:rPr>
           <w:lang w:val="en-US"/>
@@ -5160,7 +6859,21 @@
         <w:rPr>
           <w:lang w:val="en-US"/>
         </w:rPr>
-        <w:t>understood that you… Well… Tend to… Ea… Eat your husbands?</w:t>
+        <w:t xml:space="preserve">understood that you… Well… Tend to… </w:t>
+      </w:r>
+      <w:proofErr w:type="spellStart"/>
+      <w:r>
+        <w:rPr>
+          <w:lang w:val="en-US"/>
+        </w:rPr>
+        <w:t>Ea</w:t>
+      </w:r>
+      <w:proofErr w:type="spellEnd"/>
+      <w:r>
+        <w:rPr>
+          <w:lang w:val="en-US"/>
+        </w:rPr>
+        <w:t>… Eat your husbands?</w:t>
       </w:r>
       <w:r>
         <w:rPr>
@@ -5215,7 +6928,35 @@
         <w:rPr>
           <w:lang w:val="en-US"/>
         </w:rPr>
-        <w:t xml:space="preserve">Frank has to think fast, but </w:t>
+        <w:t xml:space="preserve">Frank </w:t>
+      </w:r>
+      <w:proofErr w:type="gramStart"/>
+      <w:r>
+        <w:rPr>
+          <w:lang w:val="en-US"/>
+        </w:rPr>
+        <w:t>has to</w:t>
+      </w:r>
+      <w:proofErr w:type="gramEnd"/>
+      <w:r>
+        <w:rPr>
+          <w:lang w:val="en-US"/>
+        </w:rPr>
+        <w:t xml:space="preserve"> think </w:t>
+      </w:r>
+      <w:proofErr w:type="gramStart"/>
+      <w:r>
+        <w:rPr>
+          <w:lang w:val="en-US"/>
+        </w:rPr>
+        <w:t>fast, but</w:t>
+      </w:r>
+      <w:proofErr w:type="gramEnd"/>
+      <w:r>
+        <w:rPr>
+          <w:lang w:val="en-US"/>
+        </w:rPr>
+        <w:t xml:space="preserve"> </w:t>
       </w:r>
       <w:r>
         <w:rPr>
@@ -5239,7 +6980,21 @@
         <w:rPr>
           <w:lang w:val="en-US"/>
         </w:rPr>
-        <w:t>Frank manages to reach a door and lets out a sigh of relief. Now he has to get out of the basement</w:t>
+        <w:t xml:space="preserve">Frank manages to reach a door and lets out a sigh of relief. Now he </w:t>
+      </w:r>
+      <w:proofErr w:type="gramStart"/>
+      <w:r>
+        <w:rPr>
+          <w:lang w:val="en-US"/>
+        </w:rPr>
+        <w:t>has to</w:t>
+      </w:r>
+      <w:proofErr w:type="gramEnd"/>
+      <w:r>
+        <w:rPr>
+          <w:lang w:val="en-US"/>
+        </w:rPr>
+        <w:t xml:space="preserve"> get out of the basement</w:t>
       </w:r>
       <w:r>
         <w:rPr>
@@ -5276,13 +7031,69 @@
         <w:rPr>
           <w:lang w:val="en-US"/>
         </w:rPr>
-        <w:t>It's here that he also runs into Ricky Rodent for the first time. Ricky will present himself as an ally of Frank’s, though Frank is very paranoid. It doesn’t help that when Ricky instructs him to ride an elevator to a specific floor, Frank immediately gets ambushed by Mrs. Creeps when he gets there. Ricky’s motivation and loyalties are often unclear and sometimes even conflicting, leading Frank (and hopefully the player too) to not trust him at all. However, Ricky can sometimes be seen in background, foreground or on a upper or lower floor triggering new, more complicated traps or enemies so players can see what they do before having to tackle them themselves. Also, Ricky DOES give good advice every now and then, but each time you’ll have to really think. “Should I trust him?” Wrong answer usually results in a more difficult challenge or bad situation.</w:t>
-      </w:r>
-      <w:r>
-        <w:rPr>
-          <w:lang w:val="en-US"/>
-        </w:rPr>
-        <w:t xml:space="preserve"> Ricky also warns Frank that he and Mr. Phant are considered “VIC”s in the cartoon they came from. Very Important Characters can never die, as they’re integral to the continuation of the show</w:t>
+        <w:t xml:space="preserve">It's here that he also runs into Ricky Rodent for the first time. Ricky will present himself as an ally of Frank’s, though Frank is very paranoid. It doesn’t help that when Ricky instructs him to ride an elevator to a specific floor, Frank immediately gets ambushed by Mrs. Creeps when he gets there. Ricky’s motivation and </w:t>
+      </w:r>
+      <w:proofErr w:type="gramStart"/>
+      <w:r>
+        <w:rPr>
+          <w:lang w:val="en-US"/>
+        </w:rPr>
+        <w:t>loyalties</w:t>
+      </w:r>
+      <w:proofErr w:type="gramEnd"/>
+      <w:r>
+        <w:rPr>
+          <w:lang w:val="en-US"/>
+        </w:rPr>
+        <w:t xml:space="preserve"> are often unclear and sometimes even conflicting, leading Frank (and hopefully the player too) to not trust him at all. However, Ricky can sometimes be seen in background, foreground or on </w:t>
+      </w:r>
+      <w:proofErr w:type="gramStart"/>
+      <w:r>
+        <w:rPr>
+          <w:lang w:val="en-US"/>
+        </w:rPr>
+        <w:t>a</w:t>
+      </w:r>
+      <w:proofErr w:type="gramEnd"/>
+      <w:r>
+        <w:rPr>
+          <w:lang w:val="en-US"/>
+        </w:rPr>
+        <w:t xml:space="preserve"> upper or lower floor triggering new, more complicated traps or enemies so players can see what they do before having to tackle them themselves. Also, Ricky DOES give good advice every now and then, but each time you’ll have to really think. “Should I trust him?” Wrong </w:t>
+      </w:r>
+      <w:proofErr w:type="gramStart"/>
+      <w:r>
+        <w:rPr>
+          <w:lang w:val="en-US"/>
+        </w:rPr>
+        <w:t>answer</w:t>
+      </w:r>
+      <w:proofErr w:type="gramEnd"/>
+      <w:r>
+        <w:rPr>
+          <w:lang w:val="en-US"/>
+        </w:rPr>
+        <w:t xml:space="preserve"> usually results in a more difficult challenge or bad situation.</w:t>
+      </w:r>
+      <w:r>
+        <w:rPr>
+          <w:lang w:val="en-US"/>
+        </w:rPr>
+        <w:t xml:space="preserve"> Ricky also warns Frank that he and Mr. Phant are considered “</w:t>
+      </w:r>
+      <w:proofErr w:type="gramStart"/>
+      <w:r>
+        <w:rPr>
+          <w:lang w:val="en-US"/>
+        </w:rPr>
+        <w:t>VIC”s</w:t>
+      </w:r>
+      <w:proofErr w:type="gramEnd"/>
+      <w:r>
+        <w:rPr>
+          <w:lang w:val="en-US"/>
+        </w:rPr>
+        <w:t xml:space="preserve"> in the cartoon they came from. Very Important Characters can never die, as they’re integral to the continuation of the show</w:t>
       </w:r>
       <w:r>
         <w:rPr>
@@ -5377,7 +7188,21 @@
         <w:rPr>
           <w:lang w:val="en-US"/>
         </w:rPr>
-        <w:t>-All “Big Scaries” would have Mr. or Mrs. at the front of their names to bring some unity.</w:t>
+        <w:t xml:space="preserve">-All “Big </w:t>
+      </w:r>
+      <w:proofErr w:type="spellStart"/>
+      <w:r>
+        <w:rPr>
+          <w:lang w:val="en-US"/>
+        </w:rPr>
+        <w:t>Scaries</w:t>
+      </w:r>
+      <w:proofErr w:type="spellEnd"/>
+      <w:r>
+        <w:rPr>
+          <w:lang w:val="en-US"/>
+        </w:rPr>
+        <w:t>” would have Mr. or Mrs. at the front of their names to bring some unity.</w:t>
       </w:r>
     </w:p>
     <w:p>
@@ -5402,7 +7227,21 @@
         <w:rPr>
           <w:lang w:val="en-US"/>
         </w:rPr>
-        <w:t xml:space="preserve"> about chasing Frank, moving furniture to climb to higher floors, running to the other end of tight gaps to cut off Frank there and finally he learns to open doors, which has been the one consistent safe feature from toons. At least one </w:t>
+        <w:t xml:space="preserve"> about chasing Frank, moving furniture to climb to higher floors, running to the other end of tight gaps to cut off Frank there and finally he learns to open doors, which has been the one consistent safe feature from </w:t>
+      </w:r>
+      <w:proofErr w:type="gramStart"/>
+      <w:r>
+        <w:rPr>
+          <w:lang w:val="en-US"/>
+        </w:rPr>
+        <w:t>toons</w:t>
+      </w:r>
+      <w:proofErr w:type="gramEnd"/>
+      <w:r>
+        <w:rPr>
+          <w:lang w:val="en-US"/>
+        </w:rPr>
+        <w:t xml:space="preserve">. At least one </w:t>
       </w:r>
       <w:r>
         <w:rPr>
@@ -5420,7 +7259,35 @@
         <w:rPr>
           <w:lang w:val="en-US"/>
         </w:rPr>
-        <w:t xml:space="preserve"> trick Mr. Phant into falling in a printing machine and get flattened. (It doesn’t stop him for long</w:t>
+        <w:t xml:space="preserve"> trick Mr. Phant into falling </w:t>
+      </w:r>
+      <w:proofErr w:type="gramStart"/>
+      <w:r>
+        <w:rPr>
+          <w:lang w:val="en-US"/>
+        </w:rPr>
+        <w:t>in</w:t>
+      </w:r>
+      <w:proofErr w:type="gramEnd"/>
+      <w:r>
+        <w:rPr>
+          <w:lang w:val="en-US"/>
+        </w:rPr>
+        <w:t xml:space="preserve"> a printing machine and </w:t>
+      </w:r>
+      <w:proofErr w:type="gramStart"/>
+      <w:r>
+        <w:rPr>
+          <w:lang w:val="en-US"/>
+        </w:rPr>
+        <w:t>get</w:t>
+      </w:r>
+      <w:proofErr w:type="gramEnd"/>
+      <w:r>
+        <w:rPr>
+          <w:lang w:val="en-US"/>
+        </w:rPr>
+        <w:t xml:space="preserve"> flattened. (It doesn’t stop him for long</w:t>
       </w:r>
       <w:r>
         <w:rPr>
@@ -5432,7 +7299,21 @@
         <w:rPr>
           <w:lang w:val="en-US"/>
         </w:rPr>
-        <w:t xml:space="preserve"> Not to mention some cheesy banter with Frank going “Ha-HA! How’s that feel, you creased cretin!?” only for Mr. Phant to reply </w:t>
+        <w:t xml:space="preserve"> Not to mention some cheesy banter with Frank going “</w:t>
+      </w:r>
+      <w:proofErr w:type="spellStart"/>
+      <w:r>
+        <w:rPr>
+          <w:lang w:val="en-US"/>
+        </w:rPr>
+        <w:t>Ha-HA</w:t>
+      </w:r>
+      <w:proofErr w:type="spellEnd"/>
+      <w:r>
+        <w:rPr>
+          <w:lang w:val="en-US"/>
+        </w:rPr>
+        <w:t xml:space="preserve">! How’s that feel, you creased cretin!?” only for Mr. Phant to reply </w:t>
       </w:r>
       <w:r>
         <w:rPr>
@@ -5450,7 +7331,35 @@
         <w:rPr>
           <w:lang w:val="en-US"/>
         </w:rPr>
-        <w:t>re-flates himself with the age old blow-in-the-thumb-method.</w:t>
+        <w:t>re-</w:t>
+      </w:r>
+      <w:proofErr w:type="spellStart"/>
+      <w:r>
+        <w:rPr>
+          <w:lang w:val="en-US"/>
+        </w:rPr>
+        <w:t>flates</w:t>
+      </w:r>
+      <w:proofErr w:type="spellEnd"/>
+      <w:r>
+        <w:rPr>
+          <w:lang w:val="en-US"/>
+        </w:rPr>
+        <w:t xml:space="preserve"> himself with the </w:t>
+      </w:r>
+      <w:proofErr w:type="gramStart"/>
+      <w:r>
+        <w:rPr>
+          <w:lang w:val="en-US"/>
+        </w:rPr>
+        <w:t>age old</w:t>
+      </w:r>
+      <w:proofErr w:type="gramEnd"/>
+      <w:r>
+        <w:rPr>
+          <w:lang w:val="en-US"/>
+        </w:rPr>
+        <w:t xml:space="preserve"> blow-in-the-thumb-method.</w:t>
       </w:r>
       <w:r>
         <w:rPr>
@@ -5494,19 +7403,61 @@
         <w:rPr>
           <w:lang w:val="en-US"/>
         </w:rPr>
-        <w:t xml:space="preserve">exchange between Frank and Mr. Phant would be after Mr. Phant suddenly jumpscares Frank from somewhere. Frank exclaims “Jesus Christ!” </w:t>
-      </w:r>
-      <w:r>
-        <w:rPr>
-          <w:lang w:val="en-US"/>
-        </w:rPr>
-        <w:t>and runs off, to which Mr. Phant replies “</w:t>
-      </w:r>
-      <w:r>
-        <w:rPr>
-          <w:lang w:val="en-US"/>
-        </w:rPr>
-        <w:t>Try praying to somebody else, ‘cuz he isn’t helping you!”</w:t>
+        <w:t xml:space="preserve">exchange between Frank and Mr. Phant would be after Mr. Phant suddenly </w:t>
+      </w:r>
+      <w:proofErr w:type="spellStart"/>
+      <w:r>
+        <w:rPr>
+          <w:lang w:val="en-US"/>
+        </w:rPr>
+        <w:t>jumpscares</w:t>
+      </w:r>
+      <w:proofErr w:type="spellEnd"/>
+      <w:r>
+        <w:rPr>
+          <w:lang w:val="en-US"/>
+        </w:rPr>
+        <w:t xml:space="preserve"> Frank from somewhere. Frank exclaims “Jesus Christ!” </w:t>
+      </w:r>
+      <w:r>
+        <w:rPr>
+          <w:lang w:val="en-US"/>
+        </w:rPr>
+        <w:t xml:space="preserve">and runs off, to which Mr. Phant </w:t>
+      </w:r>
+      <w:proofErr w:type="gramStart"/>
+      <w:r>
+        <w:rPr>
+          <w:lang w:val="en-US"/>
+        </w:rPr>
+        <w:t>replies</w:t>
+      </w:r>
+      <w:proofErr w:type="gramEnd"/>
+      <w:r>
+        <w:rPr>
+          <w:lang w:val="en-US"/>
+        </w:rPr>
+        <w:t xml:space="preserve"> “</w:t>
+      </w:r>
+      <w:r>
+        <w:rPr>
+          <w:lang w:val="en-US"/>
+        </w:rPr>
+        <w:t>Try praying to somebody else, ‘</w:t>
+      </w:r>
+      <w:proofErr w:type="spellStart"/>
+      <w:r>
+        <w:rPr>
+          <w:lang w:val="en-US"/>
+        </w:rPr>
+        <w:t>cuz</w:t>
+      </w:r>
+      <w:proofErr w:type="spellEnd"/>
+      <w:r>
+        <w:rPr>
+          <w:lang w:val="en-US"/>
+        </w:rPr>
+        <w:t xml:space="preserve"> he isn’t helping you!”</w:t>
       </w:r>
       <w:r>
         <w:rPr>
@@ -5537,7 +7488,35 @@
         <w:rPr>
           <w:lang w:val="en-US"/>
         </w:rPr>
-        <w:t xml:space="preserve">. Mr. Patches would tower over Frank and has difficulty speaking, but he would make it clear that he wants friends. He could maybe grab and squeeze Ricky until his eyes pop out, alarming Frank that he would die if Mr. Patches hugged him like that. Thus you would have to flee Mr. Patches, who would come apart and recombine in increasingly twisted ways to chase you. </w:t>
+        <w:t xml:space="preserve">. Mr. Patches would tower over Frank and has difficulty speaking, but he would make it clear that he wants friends. He could maybe grab and squeeze Ricky until his eyes pop out, alarming </w:t>
+      </w:r>
+      <w:proofErr w:type="gramStart"/>
+      <w:r>
+        <w:rPr>
+          <w:lang w:val="en-US"/>
+        </w:rPr>
+        <w:t>Frank</w:t>
+      </w:r>
+      <w:proofErr w:type="gramEnd"/>
+      <w:r>
+        <w:rPr>
+          <w:lang w:val="en-US"/>
+        </w:rPr>
+        <w:t xml:space="preserve"> that he would die if Mr. Patches hugged him like that. </w:t>
+      </w:r>
+      <w:proofErr w:type="gramStart"/>
+      <w:r>
+        <w:rPr>
+          <w:lang w:val="en-US"/>
+        </w:rPr>
+        <w:t>Thus</w:t>
+      </w:r>
+      <w:proofErr w:type="gramEnd"/>
+      <w:r>
+        <w:rPr>
+          <w:lang w:val="en-US"/>
+        </w:rPr>
+        <w:t xml:space="preserve"> you would have to flee Mr. Patches, who would come apart and recombine in increasingly twisted ways to chase you. </w:t>
       </w:r>
       <w:r>
         <w:rPr>
@@ -5574,13 +7553,97 @@
         <w:rPr>
           <w:lang w:val="en-US"/>
         </w:rPr>
-        <w:t xml:space="preserve">if real fire didn’t actually circumvent the VIC-status, Mr. Phant reminds him that he’s been drawing Mr. Phants </w:t>
-      </w:r>
-      <w:r>
-        <w:rPr>
-          <w:lang w:val="en-US"/>
-        </w:rPr>
-        <w:t>thorough the whole day. More Mr. Phants appear as horrified Frank flees</w:t>
+        <w:t xml:space="preserve">if real fire didn’t </w:t>
+      </w:r>
+      <w:proofErr w:type="gramStart"/>
+      <w:r>
+        <w:rPr>
+          <w:lang w:val="en-US"/>
+        </w:rPr>
+        <w:t>actually circumvent</w:t>
+      </w:r>
+      <w:proofErr w:type="gramEnd"/>
+      <w:r>
+        <w:rPr>
+          <w:lang w:val="en-US"/>
+        </w:rPr>
+        <w:t xml:space="preserve"> the </w:t>
+      </w:r>
+      <w:proofErr w:type="gramStart"/>
+      <w:r>
+        <w:rPr>
+          <w:lang w:val="en-US"/>
+        </w:rPr>
+        <w:t>VIC-status</w:t>
+      </w:r>
+      <w:proofErr w:type="gramEnd"/>
+      <w:r>
+        <w:rPr>
+          <w:lang w:val="en-US"/>
+        </w:rPr>
+        <w:t xml:space="preserve">, Mr. Phant reminds him that he’s been drawing Mr. </w:t>
+      </w:r>
+      <w:proofErr w:type="spellStart"/>
+      <w:r>
+        <w:rPr>
+          <w:lang w:val="en-US"/>
+        </w:rPr>
+        <w:t>Phants</w:t>
+      </w:r>
+      <w:proofErr w:type="spellEnd"/>
+      <w:r>
+        <w:rPr>
+          <w:lang w:val="en-US"/>
+        </w:rPr>
+        <w:t xml:space="preserve"> </w:t>
+      </w:r>
+      <w:r>
+        <w:rPr>
+          <w:lang w:val="en-US"/>
+        </w:rPr>
+        <w:t xml:space="preserve">thorough the whole day. More Mr. </w:t>
+      </w:r>
+      <w:proofErr w:type="spellStart"/>
+      <w:r>
+        <w:rPr>
+          <w:lang w:val="en-US"/>
+        </w:rPr>
+        <w:t>Phants</w:t>
+      </w:r>
+      <w:proofErr w:type="spellEnd"/>
+      <w:r>
+        <w:rPr>
+          <w:lang w:val="en-US"/>
+        </w:rPr>
+        <w:t xml:space="preserve"> </w:t>
+      </w:r>
+      <w:proofErr w:type="gramStart"/>
+      <w:r>
+        <w:rPr>
+          <w:lang w:val="en-US"/>
+        </w:rPr>
+        <w:t>appear as</w:t>
+      </w:r>
+      <w:proofErr w:type="gramEnd"/>
+      <w:r>
+        <w:rPr>
+          <w:lang w:val="en-US"/>
+        </w:rPr>
+        <w:t xml:space="preserve"> </w:t>
+      </w:r>
+      <w:proofErr w:type="gramStart"/>
+      <w:r>
+        <w:rPr>
+          <w:lang w:val="en-US"/>
+        </w:rPr>
+        <w:t>horrified</w:t>
+      </w:r>
+      <w:proofErr w:type="gramEnd"/>
+      <w:r>
+        <w:rPr>
+          <w:lang w:val="en-US"/>
+        </w:rPr>
+        <w:t xml:space="preserve"> Frank flees</w:t>
       </w:r>
       <w:r>
         <w:rPr>
@@ -5704,7 +7767,35 @@
         <w:rPr>
           <w:lang w:val="en-US"/>
         </w:rPr>
-        <w:t>However, a Mr. Phant will chase Frank down the basement in desperation, even violating the safety of the doors so that Frank will not be safe anywhere he goes. When Frank first goes through a door and sighs in relief, thinking that Mr. Phant cannot follow him, he would hear the knob turn, flinch away from the door as Mr. Phant stands in the door way, smiling smugly. “How did you turn the knob with nubby fingers like that!?” Frank asks, but Mr. Phant says nothing. He just smirks s</w:t>
+        <w:t xml:space="preserve">However, a Mr. Phant will chase Frank down the basement in desperation, even violating the safety of the doors so that Frank will not be safe anywhere he goes. When Frank first goes through a door and sighs in relief, thinking that Mr. Phant cannot follow him, he would hear the knob turn, </w:t>
+      </w:r>
+      <w:proofErr w:type="gramStart"/>
+      <w:r>
+        <w:rPr>
+          <w:lang w:val="en-US"/>
+        </w:rPr>
+        <w:t>flinch</w:t>
+      </w:r>
+      <w:proofErr w:type="gramEnd"/>
+      <w:r>
+        <w:rPr>
+          <w:lang w:val="en-US"/>
+        </w:rPr>
+        <w:t xml:space="preserve"> away from the door as Mr. Phant stands in the </w:t>
+      </w:r>
+      <w:proofErr w:type="gramStart"/>
+      <w:r>
+        <w:rPr>
+          <w:lang w:val="en-US"/>
+        </w:rPr>
+        <w:t>door way</w:t>
+      </w:r>
+      <w:proofErr w:type="gramEnd"/>
+      <w:r>
+        <w:rPr>
+          <w:lang w:val="en-US"/>
+        </w:rPr>
+        <w:t>, smiling smugly. “How did you turn the knob with nubby fingers like that!?” Frank asks, but Mr. Phant says nothing. He just smirks s</w:t>
       </w:r>
       <w:r>
         <w:rPr>
@@ -5771,7 +7862,21 @@
         <w:rPr>
           <w:lang w:val="en-US"/>
         </w:rPr>
-        <w:t>and the rest of the reals helpless. You’ve seen the things VICs like me and him can survive, if he decided to take over the world, no</w:t>
+        <w:t xml:space="preserve">and the rest of the reals helpless. You’ve seen the things VICs like me and him </w:t>
+      </w:r>
+      <w:proofErr w:type="gramStart"/>
+      <w:r>
+        <w:rPr>
+          <w:lang w:val="en-US"/>
+        </w:rPr>
+        <w:t>can</w:t>
+      </w:r>
+      <w:proofErr w:type="gramEnd"/>
+      <w:r>
+        <w:rPr>
+          <w:lang w:val="en-US"/>
+        </w:rPr>
+        <w:t xml:space="preserve"> survive, if he decided to take over the world, no</w:t>
       </w:r>
       <w:r>
         <w:rPr>
@@ -5805,7 +7910,21 @@
         <w:rPr>
           <w:lang w:val="en-US"/>
         </w:rPr>
-        <w:t>couldn’t stop him, you’ve seen me try!</w:t>
+        <w:t xml:space="preserve">couldn’t stop </w:t>
+      </w:r>
+      <w:proofErr w:type="gramStart"/>
+      <w:r>
+        <w:rPr>
+          <w:lang w:val="en-US"/>
+        </w:rPr>
+        <w:t>him,</w:t>
+      </w:r>
+      <w:proofErr w:type="gramEnd"/>
+      <w:r>
+        <w:rPr>
+          <w:lang w:val="en-US"/>
+        </w:rPr>
+        <w:t xml:space="preserve"> you’ve seen me try!</w:t>
       </w:r>
       <w:r>
         <w:rPr>
@@ -5817,13 +7936,41 @@
         <w:rPr>
           <w:lang w:val="en-US"/>
         </w:rPr>
-        <w:t xml:space="preserve">to create more toons, maybe we can even coexist. If you don’t trust me, </w:t>
-      </w:r>
-      <w:r>
-        <w:rPr>
-          <w:lang w:val="en-US"/>
-        </w:rPr>
-        <w:t>you can keep using it. Just work for me, and I’ll make sure no harm will come to you or the rest of the realies. What do you say, pal-o?”</w:t>
+        <w:t xml:space="preserve">to create more </w:t>
+      </w:r>
+      <w:proofErr w:type="gramStart"/>
+      <w:r>
+        <w:rPr>
+          <w:lang w:val="en-US"/>
+        </w:rPr>
+        <w:t>toons</w:t>
+      </w:r>
+      <w:proofErr w:type="gramEnd"/>
+      <w:r>
+        <w:rPr>
+          <w:lang w:val="en-US"/>
+        </w:rPr>
+        <w:t xml:space="preserve">, maybe we can even coexist. If you don’t trust me, </w:t>
+      </w:r>
+      <w:r>
+        <w:rPr>
+          <w:lang w:val="en-US"/>
+        </w:rPr>
+        <w:t xml:space="preserve">you can keep using it. Just work for me, and I’ll make sure no harm will come to you or the rest of the </w:t>
+      </w:r>
+      <w:proofErr w:type="spellStart"/>
+      <w:r>
+        <w:rPr>
+          <w:lang w:val="en-US"/>
+        </w:rPr>
+        <w:t>realies</w:t>
+      </w:r>
+      <w:proofErr w:type="spellEnd"/>
+      <w:r>
+        <w:rPr>
+          <w:lang w:val="en-US"/>
+        </w:rPr>
+        <w:t>. What do you say, pal-o?”</w:t>
       </w:r>
     </w:p>
     <w:p>
@@ -5930,7 +8077,21 @@
         <w:rPr>
           <w:lang w:val="en-US"/>
         </w:rPr>
-        <w:t>of animation sheets, the boss would just kind of nod and tell Frank to keep at it, with ending screen res</w:t>
+        <w:t xml:space="preserve">of animation sheets, the boss would just kind of nod and tell Frank to keep at it, with ending </w:t>
+      </w:r>
+      <w:proofErr w:type="gramStart"/>
+      <w:r>
+        <w:rPr>
+          <w:lang w:val="en-US"/>
+        </w:rPr>
+        <w:t>screen</w:t>
+      </w:r>
+      <w:proofErr w:type="gramEnd"/>
+      <w:r>
+        <w:rPr>
+          <w:lang w:val="en-US"/>
+        </w:rPr>
+        <w:t xml:space="preserve"> res</w:t>
       </w:r>
       <w:r>
         <w:rPr>
@@ -5961,7 +8122,35 @@
         <w:rPr>
           <w:lang w:val="en-US"/>
         </w:rPr>
-        <w:t>into the drawings and presentation and Frank will be promoted to art director, leading the film to be a success. And he never has to draw an another elephant again.</w:t>
+        <w:t xml:space="preserve">into the drawings and </w:t>
+      </w:r>
+      <w:proofErr w:type="gramStart"/>
+      <w:r>
+        <w:rPr>
+          <w:lang w:val="en-US"/>
+        </w:rPr>
+        <w:t>presentation</w:t>
+      </w:r>
+      <w:proofErr w:type="gramEnd"/>
+      <w:r>
+        <w:rPr>
+          <w:lang w:val="en-US"/>
+        </w:rPr>
+        <w:t xml:space="preserve"> and Frank will be promoted to art director, leading the film to be a success. And he never has to draw </w:t>
+      </w:r>
+      <w:proofErr w:type="gramStart"/>
+      <w:r>
+        <w:rPr>
+          <w:lang w:val="en-US"/>
+        </w:rPr>
+        <w:t>an another</w:t>
+      </w:r>
+      <w:proofErr w:type="gramEnd"/>
+      <w:r>
+        <w:rPr>
+          <w:lang w:val="en-US"/>
+        </w:rPr>
+        <w:t xml:space="preserve"> elephant again.</w:t>
       </w:r>
     </w:p>
     <w:p>
@@ -6062,12 +8251,14 @@
           <w:lang w:val="en-US"/>
         </w:rPr>
       </w:pPr>
+      <w:proofErr w:type="spellStart"/>
       <w:r>
         <w:rPr>
           <w:lang w:val="en-US"/>
         </w:rPr>
         <w:t>VisualStudio</w:t>
       </w:r>
+      <w:proofErr w:type="spellEnd"/>
     </w:p>
     <w:p>
       <w:pPr>
@@ -6234,20 +8425,48 @@
         <w:rPr>
           <w:lang w:val="en-US"/>
         </w:rPr>
-        <w:t>, which would determine the ending. (He has to present the animation to his bosses the next day?)</w:t>
-      </w:r>
-    </w:p>
-    <w:p>
-      <w:pPr>
-        <w:rPr>
-          <w:lang w:val="en-US"/>
-        </w:rPr>
-      </w:pPr>
-      <w:r>
-        <w:rPr>
-          <w:lang w:val="en-US"/>
-        </w:rPr>
-        <w:t xml:space="preserve">-The idea is to play around with how gruesome cartoons would be in real life, such as getting hit with a falling anvil will squish a cartoon character in a funny way, but a real human would be </w:t>
+        <w:t xml:space="preserve">, which would determine the ending. (He </w:t>
+      </w:r>
+      <w:proofErr w:type="gramStart"/>
+      <w:r>
+        <w:rPr>
+          <w:lang w:val="en-US"/>
+        </w:rPr>
+        <w:t>has to</w:t>
+      </w:r>
+      <w:proofErr w:type="gramEnd"/>
+      <w:r>
+        <w:rPr>
+          <w:lang w:val="en-US"/>
+        </w:rPr>
+        <w:t xml:space="preserve"> present the animation to his bosses the next day?)</w:t>
+      </w:r>
+    </w:p>
+    <w:p>
+      <w:pPr>
+        <w:rPr>
+          <w:lang w:val="en-US"/>
+        </w:rPr>
+      </w:pPr>
+      <w:r>
+        <w:rPr>
+          <w:lang w:val="en-US"/>
+        </w:rPr>
+        <w:t xml:space="preserve">-The idea is to play around with how gruesome cartoons </w:t>
+      </w:r>
+      <w:proofErr w:type="gramStart"/>
+      <w:r>
+        <w:rPr>
+          <w:lang w:val="en-US"/>
+        </w:rPr>
+        <w:t>would be</w:t>
+      </w:r>
+      <w:proofErr w:type="gramEnd"/>
+      <w:r>
+        <w:rPr>
+          <w:lang w:val="en-US"/>
+        </w:rPr>
+        <w:t xml:space="preserve"> in real life, such as getting hit with a falling anvil will squish a cartoon character in a funny way, but a real human would be </w:t>
       </w:r>
       <w:r>
         <w:rPr>
@@ -6315,13 +8534,69 @@
         <w:rPr>
           <w:lang w:val="en-US"/>
         </w:rPr>
-        <w:t xml:space="preserve">(with the exception of very small things like bees that take like, 3 seconds of standing in the bee cloud to actually kill you.) </w:t>
-      </w:r>
-      <w:r>
-        <w:rPr>
-          <w:lang w:val="en-US"/>
-        </w:rPr>
-        <w:t>so you have to observe your surroundings and carefully plan your actions, but also be fast on your feet. Enemies are defeated with cunning, not brute force.</w:t>
+        <w:t>(</w:t>
+      </w:r>
+      <w:proofErr w:type="gramStart"/>
+      <w:r>
+        <w:rPr>
+          <w:lang w:val="en-US"/>
+        </w:rPr>
+        <w:t>with the exception of</w:t>
+      </w:r>
+      <w:proofErr w:type="gramEnd"/>
+      <w:r>
+        <w:rPr>
+          <w:lang w:val="en-US"/>
+        </w:rPr>
+        <w:t xml:space="preserve"> very small things like bees that take like, 3 seconds of standing in the bee cloud to </w:t>
+      </w:r>
+      <w:proofErr w:type="gramStart"/>
+      <w:r>
+        <w:rPr>
+          <w:lang w:val="en-US"/>
+        </w:rPr>
+        <w:t>actually kill</w:t>
+      </w:r>
+      <w:proofErr w:type="gramEnd"/>
+      <w:r>
+        <w:rPr>
+          <w:lang w:val="en-US"/>
+        </w:rPr>
+        <w:t xml:space="preserve"> you.) </w:t>
+      </w:r>
+      <w:r>
+        <w:rPr>
+          <w:lang w:val="en-US"/>
+        </w:rPr>
+        <w:t xml:space="preserve">so you </w:t>
+      </w:r>
+      <w:proofErr w:type="gramStart"/>
+      <w:r>
+        <w:rPr>
+          <w:lang w:val="en-US"/>
+        </w:rPr>
+        <w:t>have to</w:t>
+      </w:r>
+      <w:proofErr w:type="gramEnd"/>
+      <w:r>
+        <w:rPr>
+          <w:lang w:val="en-US"/>
+        </w:rPr>
+        <w:t xml:space="preserve"> observe your surroundings and carefully plan your </w:t>
+      </w:r>
+      <w:proofErr w:type="gramStart"/>
+      <w:r>
+        <w:rPr>
+          <w:lang w:val="en-US"/>
+        </w:rPr>
+        <w:t>actions, but</w:t>
+      </w:r>
+      <w:proofErr w:type="gramEnd"/>
+      <w:r>
+        <w:rPr>
+          <w:lang w:val="en-US"/>
+        </w:rPr>
+        <w:t xml:space="preserve"> also be fast on your feet. Enemies are defeated with cunning, not brute force.</w:t>
       </w:r>
     </w:p>
     <w:p>
@@ -6360,11 +8635,19 @@
         </w:rPr>
         <w:t xml:space="preserve">by their eyes being visible in the dark. </w:t>
       </w:r>
-      <w:r>
-        <w:rPr>
-          <w:lang w:val="en-US"/>
-        </w:rPr>
-        <w:t>Game would play around a lot of cartoon sensibilities like this to create a</w:t>
+      <w:proofErr w:type="gramStart"/>
+      <w:r>
+        <w:rPr>
+          <w:lang w:val="en-US"/>
+        </w:rPr>
+        <w:t>Game</w:t>
+      </w:r>
+      <w:proofErr w:type="gramEnd"/>
+      <w:r>
+        <w:rPr>
+          <w:lang w:val="en-US"/>
+        </w:rPr>
+        <w:t xml:space="preserve"> would play around a lot of cartoon sensibilities like this to create a</w:t>
       </w:r>
       <w:r>
         <w:rPr>
@@ -6389,7 +8672,21 @@
         <w:rPr>
           <w:lang w:val="en-US"/>
         </w:rPr>
-        <w:t>We could make a jumpscare where a 3D object becomes a 2D object or vice versa. Maybe a cartoon character becomes “real” and jumps at the screen?</w:t>
+        <w:t xml:space="preserve">We could make a </w:t>
+      </w:r>
+      <w:proofErr w:type="spellStart"/>
+      <w:r>
+        <w:rPr>
+          <w:lang w:val="en-US"/>
+        </w:rPr>
+        <w:t>jumpscare</w:t>
+      </w:r>
+      <w:proofErr w:type="spellEnd"/>
+      <w:r>
+        <w:rPr>
+          <w:lang w:val="en-US"/>
+        </w:rPr>
+        <w:t xml:space="preserve"> where a 3D object becomes a 2D object or vice versa. Maybe a cartoon character becomes “real” and jumps at the screen?</w:t>
       </w:r>
     </w:p>
     <w:p>
@@ -6427,7 +8724,35 @@
         <w:rPr>
           <w:lang w:val="en-US"/>
         </w:rPr>
-        <w:t>hiding a monster that cartoonishly inches sideways to follow you until unveiling itself.</w:t>
+        <w:t xml:space="preserve">hiding a monster that cartoonishly inches sideways to follow you </w:t>
+      </w:r>
+      <w:proofErr w:type="gramStart"/>
+      <w:r>
+        <w:rPr>
+          <w:lang w:val="en-US"/>
+        </w:rPr>
+        <w:t>until unveiling</w:t>
+      </w:r>
+      <w:proofErr w:type="gramEnd"/>
+      <w:r>
+        <w:rPr>
+          <w:lang w:val="en-US"/>
+        </w:rPr>
+        <w:t xml:space="preserve"> </w:t>
+      </w:r>
+      <w:proofErr w:type="gramStart"/>
+      <w:r>
+        <w:rPr>
+          <w:lang w:val="en-US"/>
+        </w:rPr>
+        <w:t>itself</w:t>
+      </w:r>
+      <w:proofErr w:type="gramEnd"/>
+      <w:r>
+        <w:rPr>
+          <w:lang w:val="en-US"/>
+        </w:rPr>
+        <w:t>.</w:t>
       </w:r>
       <w:r>
         <w:rPr>

</xml_diff>

<commit_message>
Made the Intro Storyboard
Also advanced the demo level draft a little bit, only Mr. Phant chase really needs fleshing out.
</commit_message>
<xml_diff>
--- a/Game Design Documentation/Project GDD.docx
+++ b/Game Design Documentation/Project GDD.docx
@@ -5653,7 +5653,19 @@
         <w:rPr>
           <w:lang w:val="en-US"/>
         </w:rPr>
-        <w:t xml:space="preserve"> will provide a new one. Opens locked doors</w:t>
+        <w:t xml:space="preserve"> will provide a new one</w:t>
+      </w:r>
+      <w:r>
+        <w:rPr>
+          <w:lang w:val="en-US"/>
+        </w:rPr>
+        <w:t xml:space="preserve"> with a simple smack</w:t>
+      </w:r>
+      <w:r>
+        <w:rPr>
+          <w:lang w:val="en-US"/>
+        </w:rPr>
+        <w:t>. Opens locked doors</w:t>
       </w:r>
       <w:r>
         <w:rPr>
@@ -5792,9 +5804,95 @@
       </w:pPr>
       <w:r>
         <w:rPr>
-          <w:lang w:val="en-US"/>
-        </w:rPr>
-        <w:br w:type="page"/>
+          <w:b/>
+          <w:bCs/>
+          <w:lang w:val="en-US"/>
+        </w:rPr>
+        <w:t>Carrying</w:t>
+      </w:r>
+      <w:r>
+        <w:rPr>
+          <w:b/>
+          <w:bCs/>
+          <w:lang w:val="en-US"/>
+        </w:rPr>
+        <w:br/>
+      </w:r>
+      <w:r>
+        <w:rPr>
+          <w:lang w:val="en-US"/>
+        </w:rPr>
+        <w:t xml:space="preserve">You can pick up and carry keys and bombs (and maybe other objects </w:t>
+      </w:r>
+      <w:proofErr w:type="gramStart"/>
+      <w:r>
+        <w:rPr>
+          <w:lang w:val="en-US"/>
+        </w:rPr>
+        <w:t xml:space="preserve">too) </w:t>
+      </w:r>
+      <w:r>
+        <w:rPr>
+          <w:lang w:val="en-US"/>
+        </w:rPr>
+        <w:t xml:space="preserve"> by</w:t>
+      </w:r>
+      <w:proofErr w:type="gramEnd"/>
+      <w:r>
+        <w:rPr>
+          <w:lang w:val="en-US"/>
+        </w:rPr>
+        <w:t xml:space="preserve"> ducking next to them and pressing Interact. Frank cannot use his drawing pad while carrying</w:t>
+      </w:r>
+      <w:r>
+        <w:rPr>
+          <w:lang w:val="en-US"/>
+        </w:rPr>
+        <w:t xml:space="preserve"> one, but it can be chucked by pressing interact again.</w:t>
+      </w:r>
+      <w:r>
+        <w:rPr>
+          <w:lang w:val="en-US"/>
+        </w:rPr>
+        <w:t xml:space="preserve"> </w:t>
+      </w:r>
+      <w:proofErr w:type="spellStart"/>
+      <w:r>
+        <w:rPr>
+          <w:lang w:val="en-US"/>
+        </w:rPr>
+        <w:t>Lipsmacks</w:t>
+      </w:r>
+      <w:proofErr w:type="spellEnd"/>
+      <w:r>
+        <w:rPr>
+          <w:lang w:val="en-US"/>
+        </w:rPr>
+        <w:t xml:space="preserve"> will </w:t>
+      </w:r>
+      <w:r>
+        <w:rPr>
+          <w:lang w:val="en-US"/>
+        </w:rPr>
+        <w:t xml:space="preserve">grab the thing you’re </w:t>
+      </w:r>
+      <w:r>
+        <w:rPr>
+          <w:lang w:val="en-US"/>
+        </w:rPr>
+        <w:t>carrying</w:t>
+      </w:r>
+      <w:r>
+        <w:rPr>
+          <w:lang w:val="en-US"/>
+        </w:rPr>
+        <w:t xml:space="preserve"> first, so they can be used as a panic shield</w:t>
+      </w:r>
+      <w:r>
+        <w:rPr>
+          <w:lang w:val="en-US"/>
+        </w:rPr>
+        <w:t xml:space="preserve"> too.</w:t>
       </w:r>
     </w:p>
     <w:p>

</xml_diff>

<commit_message>
Got Frank to move!
And run. And sneak. ...That's about it, though. Movement is difficult.
</commit_message>
<xml_diff>
--- a/Game Design Documentation/Project GDD.docx
+++ b/Game Design Documentation/Project GDD.docx
@@ -245,6 +245,12 @@
         <w:br/>
         <w:t>Sara</w:t>
       </w:r>
+      <w:r>
+        <w:rPr>
+          <w:lang w:val="en-US"/>
+        </w:rPr>
+        <w:t xml:space="preserve"> and Sami</w:t>
+      </w:r>
     </w:p>
     <w:p>
       <w:pPr>
@@ -432,21 +438,7 @@
         <w:rPr>
           <w:lang w:val="en-US"/>
         </w:rPr>
-        <w:t xml:space="preserve">in </w:t>
-      </w:r>
-      <w:proofErr w:type="gramStart"/>
-      <w:r>
-        <w:rPr>
-          <w:lang w:val="en-US"/>
-        </w:rPr>
-        <w:t>vein</w:t>
-      </w:r>
-      <w:proofErr w:type="gramEnd"/>
-      <w:r>
-        <w:rPr>
-          <w:lang w:val="en-US"/>
-        </w:rPr>
-        <w:t xml:space="preserve"> of Abe’s Od</w:t>
+        <w:t>in vein of Abe’s Od</w:t>
       </w:r>
       <w:r>
         <w:rPr>
@@ -494,16 +486,8 @@
         <w:rPr>
           <w:lang w:val="en-US"/>
         </w:rPr>
-        <w:t xml:space="preserve">(Visually </w:t>
-      </w:r>
-      <w:proofErr w:type="gramStart"/>
-      <w:r>
-        <w:rPr>
-          <w:lang w:val="en-US"/>
-        </w:rPr>
-        <w:t>similar to</w:t>
-      </w:r>
-      <w:proofErr w:type="gramEnd"/>
+        <w:t>(Visually similar to</w:t>
+      </w:r>
       <w:r>
         <w:rPr>
           <w:lang w:val="en-US"/>
@@ -554,35 +538,17 @@
         <w:t xml:space="preserve">Peli on </w:t>
       </w:r>
       <w:r>
-        <w:t xml:space="preserve">kauhu- ja </w:t>
-      </w:r>
-      <w:proofErr w:type="gramStart"/>
-      <w:r>
-        <w:t>p</w:t>
-      </w:r>
-      <w:r>
-        <w:t>iirretty-teemainen</w:t>
-      </w:r>
-      <w:proofErr w:type="gramEnd"/>
-      <w:r>
-        <w:t xml:space="preserve"> pulma-tasoloikka Abe’s Oddyseen makuun. Sinä olet realistinen </w:t>
-      </w:r>
-      <w:proofErr w:type="gramStart"/>
-      <w:r>
-        <w:t>ihminen</w:t>
-      </w:r>
-      <w:proofErr w:type="gramEnd"/>
-      <w:r>
-        <w:t xml:space="preserve"> joka yrittää</w:t>
+        <w:t>kauhu- ja p</w:t>
+      </w:r>
+      <w:r>
+        <w:t>iirretty-teemainen pulma-tasoloikka Abe’s Oddyseen makuun. Sinä olet realistinen ihminen joka yrittää</w:t>
       </w:r>
       <w:r>
         <w:t xml:space="preserve"> paeta </w:t>
       </w:r>
-      <w:proofErr w:type="gramStart"/>
       <w:r>
         <w:t>piirretty-olentoja</w:t>
       </w:r>
-      <w:proofErr w:type="gramEnd"/>
       <w:r>
         <w:t>,</w:t>
       </w:r>
@@ -623,48 +589,20 @@
         <w:rPr>
           <w:lang w:val="en-US"/>
         </w:rPr>
-        <w:t xml:space="preserve">Adults that are into mascot </w:t>
-      </w:r>
-      <w:proofErr w:type="gramStart"/>
-      <w:r>
-        <w:rPr>
-          <w:lang w:val="en-US"/>
-        </w:rPr>
-        <w:t>horror, but</w:t>
-      </w:r>
-      <w:proofErr w:type="gramEnd"/>
-      <w:r>
-        <w:rPr>
-          <w:lang w:val="en-US"/>
-        </w:rPr>
-        <w:t xml:space="preserve"> seek something a little different from the usual first-person 3D games. Also appeals to fans of slow, methodical puzzle games and fans of the games like Prince of Persia (old school ver.) and Oddworld-games.</w:t>
-      </w:r>
-    </w:p>
-    <w:p>
-      <w:pPr>
-        <w:rPr>
-          <w:lang w:val="en-US"/>
-        </w:rPr>
-      </w:pPr>
-      <w:r>
-        <w:rPr>
-          <w:lang w:val="en-US"/>
-        </w:rPr>
-        <w:t xml:space="preserve">The game won’t hold your hand, but every screen will be like a small puzzle on its own, bringing with it both the sensation of “I’m an idiot” when the plan fails and “I’m a genius” when it works. </w:t>
-      </w:r>
-      <w:proofErr w:type="gramStart"/>
-      <w:r>
-        <w:rPr>
-          <w:lang w:val="en-US"/>
-        </w:rPr>
-        <w:t>Themes</w:t>
-      </w:r>
-      <w:proofErr w:type="gramEnd"/>
-      <w:r>
-        <w:rPr>
-          <w:lang w:val="en-US"/>
-        </w:rPr>
-        <w:t xml:space="preserve"> are probably familiar to the working adult generation that grew up with these cartoons and can feel a connection to the poor, overworked corporate slave of a protagonist that the game has.</w:t>
+        <w:t>Adults that are into mascot horror, but seek something a little different from the usual first-person 3D games. Also appeals to fans of slow, methodical puzzle games and fans of the games like Prince of Persia (old school ver.) and Oddworld-games.</w:t>
+      </w:r>
+    </w:p>
+    <w:p>
+      <w:pPr>
+        <w:rPr>
+          <w:lang w:val="en-US"/>
+        </w:rPr>
+      </w:pPr>
+      <w:r>
+        <w:rPr>
+          <w:lang w:val="en-US"/>
+        </w:rPr>
+        <w:t>The game won’t hold your hand, but every screen will be like a small puzzle on its own, bringing with it both the sensation of “I’m an idiot” when the plan fails and “I’m a genius” when it works. Themes are probably familiar to the working adult generation that grew up with these cartoons and can feel a connection to the poor, overworked corporate slave of a protagonist that the game has.</w:t>
       </w:r>
     </w:p>
     <w:p>
@@ -752,21 +690,7 @@
         <w:rPr>
           <w:lang w:val="en-US"/>
         </w:rPr>
-        <w:t xml:space="preserve">if they </w:t>
-      </w:r>
-      <w:proofErr w:type="gramStart"/>
-      <w:r>
-        <w:rPr>
-          <w:lang w:val="en-US"/>
-        </w:rPr>
-        <w:t>have to</w:t>
-      </w:r>
-      <w:proofErr w:type="gramEnd"/>
-      <w:r>
-        <w:rPr>
-          <w:lang w:val="en-US"/>
-        </w:rPr>
-        <w:t xml:space="preserve"> pry it from your cold, dead hands.</w:t>
+        <w:t>if they have to pry it from your cold, dead hands.</w:t>
       </w:r>
     </w:p>
     <w:p>
@@ -1007,25 +931,7 @@
           <w:iCs/>
           <w:lang w:val="en-US"/>
         </w:rPr>
-        <w:t xml:space="preserve">real. My WORK is </w:t>
-      </w:r>
-      <w:proofErr w:type="gramStart"/>
-      <w:r>
-        <w:rPr>
-          <w:i/>
-          <w:iCs/>
-          <w:lang w:val="en-US"/>
-        </w:rPr>
-        <w:t>ACTUALLY trying</w:t>
-      </w:r>
-      <w:proofErr w:type="gramEnd"/>
-      <w:r>
-        <w:rPr>
-          <w:i/>
-          <w:iCs/>
-          <w:lang w:val="en-US"/>
-        </w:rPr>
-        <w:t xml:space="preserve"> to KILL me!</w:t>
+        <w:t>real. My WORK is ACTUALLY trying to KILL me!</w:t>
       </w:r>
       <w:r>
         <w:rPr>
@@ -1048,19 +954,11 @@
         </w:rPr>
         <w:t xml:space="preserve">An overworked, </w:t>
       </w:r>
-      <w:proofErr w:type="gramStart"/>
-      <w:r>
-        <w:rPr>
-          <w:lang w:val="en-US"/>
-        </w:rPr>
-        <w:t>30-40 year old</w:t>
-      </w:r>
-      <w:proofErr w:type="gramEnd"/>
-      <w:r>
-        <w:rPr>
-          <w:lang w:val="en-US"/>
-        </w:rPr>
-        <w:t xml:space="preserve"> animator who</w:t>
+      <w:r>
+        <w:rPr>
+          <w:lang w:val="en-US"/>
+        </w:rPr>
+        <w:t>30-40 year old animator who</w:t>
       </w:r>
       <w:r>
         <w:rPr>
@@ -1072,41 +970,13 @@
         <w:rPr>
           <w:lang w:val="en-US"/>
         </w:rPr>
-        <w:t xml:space="preserve">Of Mice and ‘Phants” as the character animator for the villain of the show, Mr. Phant. He’s been penning a draft for a feature-length animated film of the show in hopes of finally getting promoted to an </w:t>
-      </w:r>
-      <w:proofErr w:type="gramStart"/>
-      <w:r>
-        <w:rPr>
-          <w:lang w:val="en-US"/>
-        </w:rPr>
-        <w:t>Art Director, but</w:t>
-      </w:r>
-      <w:proofErr w:type="gramEnd"/>
-      <w:r>
-        <w:rPr>
-          <w:lang w:val="en-US"/>
-        </w:rPr>
-        <w:t xml:space="preserve"> turns out his fervent workaholism</w:t>
-      </w:r>
-      <w:r>
-        <w:rPr>
-          <w:lang w:val="en-US"/>
-        </w:rPr>
-        <w:t xml:space="preserve"> may </w:t>
-      </w:r>
-      <w:proofErr w:type="gramStart"/>
-      <w:r>
-        <w:rPr>
-          <w:lang w:val="en-US"/>
-        </w:rPr>
-        <w:t>actually get</w:t>
-      </w:r>
-      <w:proofErr w:type="gramEnd"/>
-      <w:r>
-        <w:rPr>
-          <w:lang w:val="en-US"/>
-        </w:rPr>
-        <w:t xml:space="preserve"> him killed in a way he didn’t anticipate. </w:t>
+        <w:t>Of Mice and ‘Phants” as the character animator for the villain of the show, Mr. Phant. He’s been penning a draft for a feature-length animated film of the show in hopes of finally getting promoted to an Art Director, but turns out his fervent workaholism</w:t>
+      </w:r>
+      <w:r>
+        <w:rPr>
+          <w:lang w:val="en-US"/>
+        </w:rPr>
+        <w:t xml:space="preserve"> may actually get him killed in a way he didn’t anticipate. </w:t>
       </w:r>
       <w:r>
         <w:rPr>
@@ -1142,21 +1012,7 @@
         <w:rPr>
           <w:lang w:val="en-US"/>
         </w:rPr>
-        <w:t xml:space="preserve"> without a sense of dark humor when things go </w:t>
-      </w:r>
-      <w:proofErr w:type="gramStart"/>
-      <w:r>
-        <w:rPr>
-          <w:lang w:val="en-US"/>
-        </w:rPr>
-        <w:t>his</w:t>
-      </w:r>
-      <w:proofErr w:type="gramEnd"/>
-      <w:r>
-        <w:rPr>
-          <w:lang w:val="en-US"/>
-        </w:rPr>
-        <w:t xml:space="preserve"> way.</w:t>
+        <w:t xml:space="preserve"> without a sense of dark humor when things go his way.</w:t>
       </w:r>
     </w:p>
     <w:p>
@@ -1347,41 +1203,13 @@
         <w:rPr>
           <w:lang w:val="en-US"/>
         </w:rPr>
-        <w:t>toon</w:t>
-      </w:r>
-      <w:proofErr w:type="gramStart"/>
-      <w:r>
-        <w:rPr>
-          <w:lang w:val="en-US"/>
-        </w:rPr>
-        <w:t>”</w:t>
-      </w:r>
-      <w:r>
-        <w:rPr>
-          <w:lang w:val="en-US"/>
-        </w:rPr>
-        <w:t>, but</w:t>
-      </w:r>
-      <w:proofErr w:type="gramEnd"/>
-      <w:r>
-        <w:rPr>
-          <w:lang w:val="en-US"/>
-        </w:rPr>
-        <w:t xml:space="preserve"> tends to cause more trouble for Frank than help whenever they meet owing to his clumsiness and greed. He does, however, often walk right into traps and enemies so Frank has a chance to see them in action before he </w:t>
-      </w:r>
-      <w:proofErr w:type="gramStart"/>
-      <w:r>
-        <w:rPr>
-          <w:lang w:val="en-US"/>
-        </w:rPr>
-        <w:t>has to</w:t>
-      </w:r>
-      <w:proofErr w:type="gramEnd"/>
-      <w:r>
-        <w:rPr>
-          <w:lang w:val="en-US"/>
-        </w:rPr>
-        <w:t xml:space="preserve"> survive them himself. But no matter how badly he is maimed, Ricky cannot die due to his status as a</w:t>
+        <w:t>toon”</w:t>
+      </w:r>
+      <w:r>
+        <w:rPr>
+          <w:lang w:val="en-US"/>
+        </w:rPr>
+        <w:t>, but tends to cause more trouble for Frank than help whenever they meet owing to his clumsiness and greed. He does, however, often walk right into traps and enemies so Frank has a chance to see them in action before he has to survive them himself. But no matter how badly he is maimed, Ricky cannot die due to his status as a</w:t>
       </w:r>
       <w:r>
         <w:rPr>
@@ -1869,21 +1697,7 @@
         <w:rPr>
           <w:lang w:val="en-US"/>
         </w:rPr>
-        <w:t xml:space="preserve">most of them are </w:t>
-      </w:r>
-      <w:proofErr w:type="gramStart"/>
-      <w:r>
-        <w:rPr>
-          <w:lang w:val="en-US"/>
-        </w:rPr>
-        <w:t>pretty frail</w:t>
-      </w:r>
-      <w:proofErr w:type="gramEnd"/>
-      <w:r>
-        <w:rPr>
-          <w:lang w:val="en-US"/>
-        </w:rPr>
-        <w:t xml:space="preserve"> at that</w:t>
+        <w:t>most of them are pretty frail at that</w:t>
       </w:r>
       <w:r>
         <w:rPr>
@@ -1998,19 +1812,11 @@
         </w:rPr>
         <w:t xml:space="preserve">sign that they’re near, but they also </w:t>
       </w:r>
-      <w:proofErr w:type="gramStart"/>
-      <w:r>
-        <w:rPr>
-          <w:lang w:val="en-US"/>
-        </w:rPr>
-        <w:t>have to</w:t>
-      </w:r>
-      <w:proofErr w:type="gramEnd"/>
-      <w:r>
-        <w:rPr>
-          <w:lang w:val="en-US"/>
-        </w:rPr>
-        <w:t xml:space="preserve"> take a moment to </w:t>
+      <w:r>
+        <w:rPr>
+          <w:lang w:val="en-US"/>
+        </w:rPr>
+        <w:t xml:space="preserve">have to take a moment to </w:t>
       </w:r>
       <w:r>
         <w:rPr>
@@ -2028,152 +1834,96 @@
         <w:rPr>
           <w:lang w:val="en-US"/>
         </w:rPr>
-        <w:t xml:space="preserve">Although </w:t>
-      </w:r>
-      <w:proofErr w:type="gramStart"/>
-      <w:r>
-        <w:rPr>
-          <w:lang w:val="en-US"/>
-        </w:rPr>
-        <w:t>later on</w:t>
-      </w:r>
-      <w:proofErr w:type="gramEnd"/>
+        <w:t>Although later on an puzzle allowing there’s also Duckers that always keep their tommy-guns loaded and fire on sight</w:t>
+      </w:r>
+      <w:r>
+        <w:rPr>
+          <w:lang w:val="en-US"/>
+        </w:rPr>
+        <w:t xml:space="preserve">, but you can see if the ammo reel is attached to the gun or their belt to tell the two types apart. </w:t>
+      </w:r>
+      <w:r>
+        <w:rPr>
+          <w:lang w:val="en-US"/>
+        </w:rPr>
+        <w:t>They do have one special ability: they can swim across bodies of water.</w:t>
+      </w:r>
+      <w:r>
+        <w:rPr>
+          <w:lang w:val="en-US"/>
+        </w:rPr>
+        <w:t xml:space="preserve"> One of the most common types of Goon</w:t>
+      </w:r>
+      <w:r>
+        <w:rPr>
+          <w:lang w:val="en-US"/>
+        </w:rPr>
+        <w:t>s</w:t>
+      </w:r>
+      <w:r>
+        <w:rPr>
+          <w:lang w:val="en-US"/>
+        </w:rPr>
+        <w:t>.</w:t>
+      </w:r>
+    </w:p>
+    <w:p>
+      <w:pPr>
+        <w:rPr>
+          <w:lang w:val="en-US"/>
+        </w:rPr>
+      </w:pPr>
+      <w:r>
+        <w:rPr>
+          <w:i/>
+          <w:iCs/>
+          <w:lang w:val="en-US"/>
+        </w:rPr>
+        <w:t>Neener-Nya</w:t>
+      </w:r>
+      <w:r>
+        <w:rPr>
+          <w:i/>
+          <w:iCs/>
+          <w:lang w:val="en-US"/>
+        </w:rPr>
+        <w:br/>
+      </w:r>
+      <w:r>
+        <w:rPr>
+          <w:lang w:val="en-US"/>
+        </w:rPr>
+        <w:t xml:space="preserve">More of a nuisance than </w:t>
+      </w:r>
+      <w:r>
+        <w:rPr>
+          <w:lang w:val="en-US"/>
+        </w:rPr>
+        <w:t xml:space="preserve">a threat, when it detects you it’ll stick close </w:t>
+      </w:r>
+      <w:r>
+        <w:rPr>
+          <w:lang w:val="en-US"/>
+        </w:rPr>
+        <w:t>being goofy and loud.</w:t>
+      </w:r>
+      <w:r>
+        <w:rPr>
+          <w:lang w:val="en-US"/>
+        </w:rPr>
+        <w:t xml:space="preserve"> They’re hard to get rid of, which becomes a problem when they start attracting unwanted attention from Freaks and Goons alike.</w:t>
+      </w:r>
       <w:r>
         <w:rPr>
           <w:lang w:val="en-US"/>
         </w:rPr>
         <w:t xml:space="preserve"> </w:t>
       </w:r>
-      <w:proofErr w:type="gramStart"/>
-      <w:r>
-        <w:rPr>
-          <w:lang w:val="en-US"/>
-        </w:rPr>
-        <w:t>an</w:t>
-      </w:r>
-      <w:proofErr w:type="gramEnd"/>
-      <w:r>
-        <w:rPr>
-          <w:lang w:val="en-US"/>
-        </w:rPr>
-        <w:t xml:space="preserve"> puzzle allowing there’s also Duckers that always keep their tommy-guns loaded and fire on sight</w:t>
-      </w:r>
-      <w:r>
-        <w:rPr>
-          <w:lang w:val="en-US"/>
-        </w:rPr>
-        <w:t xml:space="preserve">, but you can see if the ammo reel is attached to the gun or their belt to tell the two types apart. </w:t>
-      </w:r>
-      <w:r>
-        <w:rPr>
-          <w:lang w:val="en-US"/>
-        </w:rPr>
-        <w:t>They do have one special ability: they can swim across bodies of water.</w:t>
-      </w:r>
-      <w:r>
-        <w:rPr>
-          <w:lang w:val="en-US"/>
-        </w:rPr>
-        <w:t xml:space="preserve"> One of the most common types of Goon</w:t>
-      </w:r>
-      <w:r>
-        <w:rPr>
-          <w:lang w:val="en-US"/>
-        </w:rPr>
-        <w:t>s</w:t>
-      </w:r>
-      <w:r>
-        <w:rPr>
-          <w:lang w:val="en-US"/>
-        </w:rPr>
-        <w:t>.</w:t>
-      </w:r>
-    </w:p>
-    <w:p>
-      <w:pPr>
-        <w:rPr>
-          <w:lang w:val="en-US"/>
-        </w:rPr>
-      </w:pPr>
-      <w:r>
-        <w:rPr>
-          <w:i/>
-          <w:iCs/>
-          <w:lang w:val="en-US"/>
-        </w:rPr>
-        <w:t>Neener-Nya</w:t>
-      </w:r>
-      <w:r>
-        <w:rPr>
-          <w:i/>
-          <w:iCs/>
-          <w:lang w:val="en-US"/>
-        </w:rPr>
-        <w:br/>
-      </w:r>
-      <w:r>
-        <w:rPr>
-          <w:lang w:val="en-US"/>
-        </w:rPr>
-        <w:t xml:space="preserve">More of a nuisance than </w:t>
-      </w:r>
-      <w:r>
-        <w:rPr>
-          <w:lang w:val="en-US"/>
-        </w:rPr>
-        <w:t xml:space="preserve">a threat, when it detects </w:t>
-      </w:r>
-      <w:proofErr w:type="gramStart"/>
-      <w:r>
-        <w:rPr>
-          <w:lang w:val="en-US"/>
-        </w:rPr>
-        <w:t>you</w:t>
-      </w:r>
-      <w:proofErr w:type="gramEnd"/>
-      <w:r>
-        <w:rPr>
-          <w:lang w:val="en-US"/>
-        </w:rPr>
-        <w:t xml:space="preserve"> it’ll stick close </w:t>
-      </w:r>
-      <w:r>
-        <w:rPr>
-          <w:lang w:val="en-US"/>
-        </w:rPr>
-        <w:t>being goofy and loud.</w:t>
-      </w:r>
-      <w:r>
-        <w:rPr>
-          <w:lang w:val="en-US"/>
-        </w:rPr>
-        <w:t xml:space="preserve"> They’re hard to get rid of, which becomes a problem when they start attracting unwanted attention from Freaks and Goons alike.</w:t>
-      </w:r>
-      <w:r>
-        <w:rPr>
-          <w:lang w:val="en-US"/>
-        </w:rPr>
-        <w:t xml:space="preserve"> </w:t>
-      </w:r>
-      <w:r>
-        <w:rPr>
-          <w:lang w:val="en-US"/>
-        </w:rPr>
-        <w:t xml:space="preserve">They do fear the one thing all </w:t>
-      </w:r>
-      <w:proofErr w:type="gramStart"/>
-      <w:r>
-        <w:rPr>
-          <w:lang w:val="en-US"/>
-        </w:rPr>
-        <w:t>cats</w:t>
-      </w:r>
-      <w:proofErr w:type="gramEnd"/>
-      <w:r>
-        <w:rPr>
-          <w:lang w:val="en-US"/>
-        </w:rPr>
-        <w:t xml:space="preserve"> hate: water.</w:t>
+      <w:r>
+        <w:rPr>
+          <w:lang w:val="en-US"/>
+        </w:rPr>
+        <w:t>They do fear the one thing all cats hate: water.</w:t>
       </w:r>
       <w:r>
         <w:rPr>
@@ -2738,35 +2488,7 @@
         <w:rPr>
           <w:lang w:val="en-US"/>
         </w:rPr>
-        <w:t xml:space="preserve">Every day and night </w:t>
-      </w:r>
-      <w:proofErr w:type="gramStart"/>
-      <w:r>
-        <w:rPr>
-          <w:lang w:val="en-US"/>
-        </w:rPr>
-        <w:t>is</w:t>
-      </w:r>
-      <w:proofErr w:type="gramEnd"/>
-      <w:r>
-        <w:rPr>
-          <w:lang w:val="en-US"/>
-        </w:rPr>
-        <w:t xml:space="preserve"> a bad day and night for this creature, which spends most of its time quietly moaning about its splitting headache. But that headache makes them very sensitive to sound, even running while they’re on screen will enrage them! They avoid leaving the floor their nest is </w:t>
-      </w:r>
-      <w:proofErr w:type="gramStart"/>
-      <w:r>
-        <w:rPr>
-          <w:lang w:val="en-US"/>
-        </w:rPr>
-        <w:t>on, but</w:t>
-      </w:r>
-      <w:proofErr w:type="gramEnd"/>
-      <w:r>
-        <w:rPr>
-          <w:lang w:val="en-US"/>
-        </w:rPr>
-        <w:t xml:space="preserve"> can attack above and below themselves through the floor. Anything to get some peace and quiet. They’ll calm down once they kill whatever makes the noise, be it Frank or something else. Very loud noises, like explosions, can even trigger them off-screen.</w:t>
+        <w:t>Every day and night is a bad day and night for this creature, which spends most of its time quietly moaning about its splitting headache. But that headache makes them very sensitive to sound, even running while they’re on screen will enrage them! They avoid leaving the floor their nest is on, but can attack above and below themselves through the floor. Anything to get some peace and quiet. They’ll calm down once they kill whatever makes the noise, be it Frank or something else. Very loud noises, like explosions, can even trigger them off-screen.</w:t>
       </w:r>
     </w:p>
     <w:p>
@@ -2851,41 +2573,13 @@
         <w:rPr>
           <w:lang w:val="en-US"/>
         </w:rPr>
-        <w:t xml:space="preserve">walls. If you cross their line of sight, they’ll open their </w:t>
-      </w:r>
-      <w:proofErr w:type="gramStart"/>
-      <w:r>
-        <w:rPr>
-          <w:lang w:val="en-US"/>
-        </w:rPr>
-        <w:t>eye</w:t>
-      </w:r>
-      <w:proofErr w:type="gramEnd"/>
-      <w:r>
-        <w:rPr>
-          <w:lang w:val="en-US"/>
-        </w:rPr>
-        <w:t xml:space="preserve"> and fling out a sticky tongue</w:t>
-      </w:r>
-      <w:r>
-        <w:rPr>
-          <w:lang w:val="en-US"/>
-        </w:rPr>
-        <w:t xml:space="preserve"> </w:t>
-      </w:r>
-      <w:proofErr w:type="gramStart"/>
-      <w:r>
-        <w:rPr>
-          <w:lang w:val="en-US"/>
-        </w:rPr>
-        <w:t>in an attempt to</w:t>
-      </w:r>
-      <w:proofErr w:type="gramEnd"/>
-      <w:r>
-        <w:rPr>
-          <w:lang w:val="en-US"/>
-        </w:rPr>
-        <w:t xml:space="preserve"> eat Frank. You can duck under or jump over the tongue though, it’s fast.</w:t>
+        <w:t>walls. If you cross their line of sight, they’ll open their eye and fling out a sticky tongue</w:t>
+      </w:r>
+      <w:r>
+        <w:rPr>
+          <w:lang w:val="en-US"/>
+        </w:rPr>
+        <w:t xml:space="preserve"> in an attempt to eat Frank. You can duck under or jump over the tongue though, it’s fast.</w:t>
       </w:r>
       <w:r>
         <w:rPr>
@@ -3022,21 +2716,7 @@
         <w:rPr>
           <w:lang w:val="en-US"/>
         </w:rPr>
-        <w:t xml:space="preserve">Unique, bigger and badder </w:t>
-      </w:r>
-      <w:proofErr w:type="gramStart"/>
-      <w:r>
-        <w:rPr>
-          <w:lang w:val="en-US"/>
-        </w:rPr>
-        <w:t>toons</w:t>
-      </w:r>
-      <w:proofErr w:type="gramEnd"/>
-      <w:r>
-        <w:rPr>
-          <w:lang w:val="en-US"/>
-        </w:rPr>
-        <w:t xml:space="preserve"> that</w:t>
+        <w:t>Unique, bigger and badder toons that</w:t>
       </w:r>
       <w:r>
         <w:rPr>
@@ -3107,21 +2787,7 @@
         <w:rPr>
           <w:lang w:val="en-US"/>
         </w:rPr>
-        <w:t xml:space="preserve"> Mr. Phant’s footsteps sound like drumbeats. He will be briefly stunned by anvils and bombs, but not by much else. When he spots Frank, he will let out a realistic elephant scream and stretch his face into a horrific visage before giving chase. He is slightly slower than Frank and can’t climb ledges or fit into tight gaps, but he will reach out and try to grab you tenaciously </w:t>
-      </w:r>
-      <w:proofErr w:type="gramStart"/>
-      <w:r>
-        <w:rPr>
-          <w:lang w:val="en-US"/>
-        </w:rPr>
-        <w:t>if</w:t>
-      </w:r>
-      <w:proofErr w:type="gramEnd"/>
-      <w:r>
-        <w:rPr>
-          <w:lang w:val="en-US"/>
-        </w:rPr>
-        <w:t xml:space="preserve"> shaken this way. </w:t>
+        <w:t xml:space="preserve"> Mr. Phant’s footsteps sound like drumbeats. He will be briefly stunned by anvils and bombs, but not by much else. When he spots Frank, he will let out a realistic elephant scream and stretch his face into a horrific visage before giving chase. He is slightly slower than Frank and can’t climb ledges or fit into tight gaps, but he will reach out and try to grab you tenaciously if shaken this way. </w:t>
       </w:r>
       <w:r>
         <w:rPr>
@@ -3133,21 +2799,7 @@
         <w:rPr>
           <w:lang w:val="en-US"/>
         </w:rPr>
-        <w:t xml:space="preserve">from his mistakes from </w:t>
-      </w:r>
-      <w:proofErr w:type="gramStart"/>
-      <w:r>
-        <w:rPr>
-          <w:lang w:val="en-US"/>
-        </w:rPr>
-        <w:t>last</w:t>
-      </w:r>
-      <w:proofErr w:type="gramEnd"/>
-      <w:r>
-        <w:rPr>
-          <w:lang w:val="en-US"/>
-        </w:rPr>
-        <w:t xml:space="preserve"> time, getting harder to shake off.</w:t>
+        <w:t>from his mistakes from last time, getting harder to shake off.</w:t>
       </w:r>
     </w:p>
     <w:p>
@@ -3188,21 +2840,7 @@
         <w:rPr>
           <w:lang w:val="en-US"/>
         </w:rPr>
-        <w:t xml:space="preserve"> She makes her nest in the dressing </w:t>
-      </w:r>
-      <w:proofErr w:type="gramStart"/>
-      <w:r>
-        <w:rPr>
-          <w:lang w:val="en-US"/>
-        </w:rPr>
-        <w:t>rooms</w:t>
-      </w:r>
-      <w:proofErr w:type="gramEnd"/>
-      <w:r>
-        <w:rPr>
-          <w:lang w:val="en-US"/>
-        </w:rPr>
-        <w:t>.</w:t>
+        <w:t xml:space="preserve"> She makes her nest in the dressing rooms.</w:t>
       </w:r>
       <w:r>
         <w:rPr>
@@ -3445,21 +3083,7 @@
         <w:rPr>
           <w:lang w:val="en-US"/>
         </w:rPr>
-        <w:t xml:space="preserve">doors, stairs and </w:t>
-      </w:r>
-      <w:proofErr w:type="gramStart"/>
-      <w:r>
-        <w:rPr>
-          <w:lang w:val="en-US"/>
-        </w:rPr>
-        <w:t>god</w:t>
-      </w:r>
-      <w:proofErr w:type="gramEnd"/>
-      <w:r>
-        <w:rPr>
-          <w:lang w:val="en-US"/>
-        </w:rPr>
-        <w:t xml:space="preserve"> knows what else. Her wriggling body seems to go on </w:t>
+        <w:t xml:space="preserve">doors, stairs and god knows what else. Her wriggling body seems to go on </w:t>
       </w:r>
       <w:r>
         <w:rPr>
@@ -3561,49 +3185,7 @@
         <w:rPr>
           <w:lang w:val="en-US"/>
         </w:rPr>
-        <w:t xml:space="preserve">, </w:t>
-      </w:r>
-      <w:proofErr w:type="gramStart"/>
-      <w:r>
-        <w:rPr>
-          <w:lang w:val="en-US"/>
-        </w:rPr>
-        <w:t>jump</w:t>
-      </w:r>
-      <w:proofErr w:type="gramEnd"/>
-      <w:r>
-        <w:rPr>
-          <w:lang w:val="en-US"/>
-        </w:rPr>
-        <w:t xml:space="preserve"> and </w:t>
-      </w:r>
-      <w:proofErr w:type="gramStart"/>
-      <w:r>
-        <w:rPr>
-          <w:lang w:val="en-US"/>
-        </w:rPr>
-        <w:t>smack</w:t>
-      </w:r>
-      <w:proofErr w:type="gramEnd"/>
-      <w:r>
-        <w:rPr>
-          <w:lang w:val="en-US"/>
-        </w:rPr>
-        <w:t xml:space="preserve"> things with his drawing pad. If there’s a ledge above him, he can grab </w:t>
-      </w:r>
-      <w:proofErr w:type="gramStart"/>
-      <w:r>
-        <w:rPr>
-          <w:lang w:val="en-US"/>
-        </w:rPr>
-        <w:t>on</w:t>
-      </w:r>
-      <w:proofErr w:type="gramEnd"/>
-      <w:r>
-        <w:rPr>
-          <w:lang w:val="en-US"/>
-        </w:rPr>
-        <w:t xml:space="preserve"> and pull himself up.</w:t>
+        <w:t>, jump and smack things with his drawing pad. If there’s a ledge above him, he can grab on and pull himself up.</w:t>
       </w:r>
     </w:p>
     <w:p>
@@ -3681,35 +3263,7 @@
         <w:rPr>
           <w:lang w:val="en-US"/>
         </w:rPr>
-        <w:t xml:space="preserve">Move </w:t>
-      </w:r>
-      <w:proofErr w:type="gramStart"/>
-      <w:r>
-        <w:rPr>
-          <w:lang w:val="en-US"/>
-        </w:rPr>
-        <w:t>slower, but</w:t>
-      </w:r>
-      <w:proofErr w:type="gramEnd"/>
-      <w:r>
-        <w:rPr>
-          <w:lang w:val="en-US"/>
-        </w:rPr>
-        <w:t xml:space="preserve"> won’t alert enemies unless they see you. </w:t>
-      </w:r>
-      <w:proofErr w:type="gramStart"/>
-      <w:r>
-        <w:rPr>
-          <w:lang w:val="en-US"/>
-        </w:rPr>
-        <w:t>Also</w:t>
-      </w:r>
-      <w:proofErr w:type="gramEnd"/>
-      <w:r>
-        <w:rPr>
-          <w:lang w:val="en-US"/>
-        </w:rPr>
-        <w:t xml:space="preserve"> </w:t>
+        <w:t xml:space="preserve">Move slower, but won’t alert enemies unless they see you. Also </w:t>
       </w:r>
       <w:r>
         <w:rPr>
@@ -3819,14 +3373,7 @@
           <w:lang w:val="en-US"/>
         </w:rPr>
         <w:br/>
-        <w:t xml:space="preserve">Fast, </w:t>
-      </w:r>
-      <w:proofErr w:type="gramStart"/>
-      <w:r>
-        <w:rPr>
-          <w:lang w:val="en-US"/>
-        </w:rPr>
-        <w:t>but</w:t>
+        <w:t>Fast, but</w:t>
       </w:r>
       <w:r>
         <w:rPr>
@@ -3838,14 +3385,7 @@
         <w:rPr>
           <w:lang w:val="en-US"/>
         </w:rPr>
-        <w:t>WILL</w:t>
-      </w:r>
-      <w:proofErr w:type="gramEnd"/>
-      <w:r>
-        <w:rPr>
-          <w:lang w:val="en-US"/>
-        </w:rPr>
-        <w:t xml:space="preserve"> alert </w:t>
+        <w:t xml:space="preserve">WILL alert </w:t>
       </w:r>
       <w:r>
         <w:rPr>
@@ -3872,35 +3412,7 @@
           <w:lang w:val="en-US"/>
         </w:rPr>
         <w:br/>
-        <w:t xml:space="preserve">Make yourself smaller and shorter so you fit into tight </w:t>
-      </w:r>
-      <w:proofErr w:type="gramStart"/>
-      <w:r>
-        <w:rPr>
-          <w:lang w:val="en-US"/>
-        </w:rPr>
-        <w:t>spaces, but</w:t>
-      </w:r>
-      <w:proofErr w:type="gramEnd"/>
-      <w:r>
-        <w:rPr>
-          <w:lang w:val="en-US"/>
-        </w:rPr>
-        <w:t xml:space="preserve"> move as slowly as when sneaking. If you’re crouching on a ledge, pressing </w:t>
-      </w:r>
-      <w:proofErr w:type="gramStart"/>
-      <w:r>
-        <w:rPr>
-          <w:lang w:val="en-US"/>
-        </w:rPr>
-        <w:t>Jump</w:t>
-      </w:r>
-      <w:proofErr w:type="gramEnd"/>
-      <w:r>
-        <w:rPr>
-          <w:lang w:val="en-US"/>
-        </w:rPr>
-        <w:t xml:space="preserve"> button will lower yourself to hang</w:t>
+        <w:t>Make yourself smaller and shorter so you fit into tight spaces, but move as slowly as when sneaking. If you’re crouching on a ledge, pressing Jump button will lower yourself to hang</w:t>
       </w:r>
       <w:r>
         <w:rPr>
@@ -4006,21 +3518,7 @@
           <w:lang w:val="en-US"/>
         </w:rPr>
         <w:br/>
-        <w:t xml:space="preserve">If there’s something of interest, Frank will perform the needed action. </w:t>
-      </w:r>
-      <w:proofErr w:type="gramStart"/>
-      <w:r>
-        <w:rPr>
-          <w:lang w:val="en-US"/>
-        </w:rPr>
-        <w:t>Otherwise</w:t>
-      </w:r>
-      <w:proofErr w:type="gramEnd"/>
-      <w:r>
-        <w:rPr>
-          <w:lang w:val="en-US"/>
-        </w:rPr>
-        <w:t xml:space="preserve"> he will just swat the air with his drawing pad.</w:t>
+        <w:t>If there’s something of interest, Frank will perform the needed action. Otherwise he will just swat the air with his drawing pad.</w:t>
       </w:r>
       <w:r>
         <w:rPr>
@@ -4108,21 +3606,7 @@
         <w:rPr>
           <w:lang w:val="en-US"/>
         </w:rPr>
-        <w:t xml:space="preserve">This is one of the main mechanics of the game, used for a lot of </w:t>
-      </w:r>
-      <w:proofErr w:type="gramStart"/>
-      <w:r>
-        <w:rPr>
-          <w:lang w:val="en-US"/>
-        </w:rPr>
-        <w:t>puzzle</w:t>
-      </w:r>
-      <w:proofErr w:type="gramEnd"/>
-      <w:r>
-        <w:rPr>
-          <w:lang w:val="en-US"/>
-        </w:rPr>
-        <w:t xml:space="preserve"> solving.</w:t>
+        <w:t>This is one of the main mechanics of the game, used for a lot of puzzle solving.</w:t>
       </w:r>
     </w:p>
     <w:p>
@@ -4202,21 +3686,7 @@
         <w:rPr>
           <w:lang w:val="en-US"/>
         </w:rPr>
-        <w:t xml:space="preserve">They also </w:t>
-      </w:r>
-      <w:proofErr w:type="gramStart"/>
-      <w:r>
-        <w:rPr>
-          <w:lang w:val="en-US"/>
-        </w:rPr>
-        <w:t>make for</w:t>
-      </w:r>
-      <w:proofErr w:type="gramEnd"/>
-      <w:r>
-        <w:rPr>
-          <w:lang w:val="en-US"/>
-        </w:rPr>
-        <w:t xml:space="preserve"> good wedges and weights for scales and buttons.</w:t>
+        <w:t>They also make for good wedges and weights for scales and buttons.</w:t>
       </w:r>
     </w:p>
     <w:p>
@@ -4238,20 +3708,7 @@
           <w:lang w:val="en-US"/>
         </w:rPr>
         <w:br/>
-      </w:r>
-      <w:proofErr w:type="gramStart"/>
-      <w:r>
-        <w:rPr>
-          <w:lang w:val="en-US"/>
-        </w:rPr>
-        <w:t>An another</w:t>
-      </w:r>
-      <w:proofErr w:type="gramEnd"/>
-      <w:r>
-        <w:rPr>
-          <w:lang w:val="en-US"/>
-        </w:rPr>
-        <w:t xml:space="preserve"> staple</w:t>
+        <w:t>An another staple</w:t>
       </w:r>
       <w:r>
         <w:rPr>
@@ -4269,21 +3726,7 @@
         <w:rPr>
           <w:lang w:val="en-US"/>
         </w:rPr>
-        <w:t xml:space="preserve">will hiss for 3 seconds before exploding. Hissing will alert </w:t>
-      </w:r>
-      <w:proofErr w:type="gramStart"/>
-      <w:r>
-        <w:rPr>
-          <w:lang w:val="en-US"/>
-        </w:rPr>
-        <w:t>enemies</w:t>
-      </w:r>
-      <w:proofErr w:type="gramEnd"/>
-      <w:r>
-        <w:rPr>
-          <w:lang w:val="en-US"/>
-        </w:rPr>
-        <w:t xml:space="preserve"> and </w:t>
+        <w:t xml:space="preserve">will hiss for 3 seconds before exploding. Hissing will alert enemies and </w:t>
       </w:r>
       <w:r>
         <w:rPr>
@@ -4389,21 +3832,7 @@
         <w:rPr>
           <w:lang w:val="en-US"/>
         </w:rPr>
-        <w:t xml:space="preserve">No, you can’t make a hole through walls with it, but it just might trick a toon into stop chasing you, unless they smash headfirst into it, in which case it’ll just </w:t>
-      </w:r>
-      <w:proofErr w:type="gramStart"/>
-      <w:r>
-        <w:rPr>
-          <w:lang w:val="en-US"/>
-        </w:rPr>
-        <w:t>fall down</w:t>
-      </w:r>
-      <w:proofErr w:type="gramEnd"/>
-      <w:r>
-        <w:rPr>
-          <w:lang w:val="en-US"/>
-        </w:rPr>
-        <w:t>. It can be useful in other ways too, though, such as blocking light or flowing water. (Again, just don’t expect it to hold against great force.)</w:t>
+        <w:t>No, you can’t make a hole through walls with it, but it just might trick a toon into stop chasing you, unless they smash headfirst into it, in which case it’ll just fall down. It can be useful in other ways too, though, such as blocking light or flowing water. (Again, just don’t expect it to hold against great force.)</w:t>
       </w:r>
     </w:p>
     <w:p>
@@ -4430,21 +3859,7 @@
         <w:rPr>
           <w:lang w:val="en-US"/>
         </w:rPr>
-        <w:t xml:space="preserve">and opens the main menu, from where you can review your </w:t>
-      </w:r>
-      <w:proofErr w:type="gramStart"/>
-      <w:r>
-        <w:rPr>
-          <w:lang w:val="en-US"/>
-        </w:rPr>
-        <w:t>Ideas</w:t>
-      </w:r>
-      <w:proofErr w:type="gramEnd"/>
-      <w:r>
-        <w:rPr>
-          <w:lang w:val="en-US"/>
-        </w:rPr>
-        <w:t xml:space="preserve">, </w:t>
+        <w:t xml:space="preserve">and opens the main menu, from where you can review your Ideas, </w:t>
       </w:r>
       <w:r>
         <w:rPr>
@@ -4513,21 +3928,7 @@
         <w:rPr>
           <w:lang w:val="en-US"/>
         </w:rPr>
-        <w:t xml:space="preserve">either let you take a break anywhere or have a spot that you can continue </w:t>
-      </w:r>
-      <w:proofErr w:type="gramStart"/>
-      <w:r>
-        <w:rPr>
-          <w:lang w:val="en-US"/>
-        </w:rPr>
-        <w:t>off of</w:t>
-      </w:r>
-      <w:proofErr w:type="gramEnd"/>
-      <w:r>
-        <w:rPr>
-          <w:lang w:val="en-US"/>
-        </w:rPr>
-        <w:t xml:space="preserve">, with the added benefit of dying sending you back to the last door you went through. </w:t>
+        <w:t xml:space="preserve">either let you take a break anywhere or have a spot that you can continue off of, with the added benefit of dying sending you back to the last door you went through. </w:t>
       </w:r>
     </w:p>
     <w:p>
@@ -4584,96 +3985,256 @@
         <w:rPr>
           <w:lang w:val="en-US"/>
         </w:rPr>
-        <w:t xml:space="preserve">Your sole </w:t>
-      </w:r>
-      <w:proofErr w:type="gramStart"/>
-      <w:r>
-        <w:rPr>
-          <w:lang w:val="en-US"/>
-        </w:rPr>
-        <w:t>safe haven</w:t>
-      </w:r>
-      <w:proofErr w:type="gramEnd"/>
-      <w:r>
-        <w:rPr>
-          <w:lang w:val="en-US"/>
-        </w:rPr>
-        <w:t xml:space="preserve"> in this madness. As we all know, </w:t>
-      </w:r>
-      <w:proofErr w:type="gramStart"/>
-      <w:r>
-        <w:rPr>
-          <w:lang w:val="en-US"/>
-        </w:rPr>
-        <w:t>toons</w:t>
-      </w:r>
-      <w:proofErr w:type="gramEnd"/>
-      <w:r>
-        <w:rPr>
-          <w:lang w:val="en-US"/>
-        </w:rPr>
-        <w:t xml:space="preserve"> can’t open closed doors</w:t>
-      </w:r>
-      <w:r>
-        <w:rPr>
-          <w:lang w:val="en-US"/>
-        </w:rPr>
-        <w:t xml:space="preserve"> for </w:t>
-      </w:r>
-      <w:proofErr w:type="gramStart"/>
-      <w:r>
-        <w:rPr>
-          <w:lang w:val="en-US"/>
-        </w:rPr>
-        <w:t>the</w:t>
-      </w:r>
-      <w:proofErr w:type="gramEnd"/>
+        <w:t>Your sole safe haven in this madness. As we all know, toons can’t open closed doors</w:t>
+      </w:r>
+      <w:r>
+        <w:rPr>
+          <w:lang w:val="en-US"/>
+        </w:rPr>
+        <w:t xml:space="preserve"> for the life of them, so getting through one will make any chasing you give up. (Well, Mr. Phant doesn’t seem too convinced…) </w:t>
+      </w:r>
+      <w:r>
+        <w:rPr>
+          <w:lang w:val="en-US"/>
+        </w:rPr>
+        <w:t xml:space="preserve">This also serves as </w:t>
+      </w:r>
+      <w:r>
+        <w:rPr>
+          <w:lang w:val="en-US"/>
+        </w:rPr>
+        <w:t>a check- and save point. The door you last entered is the door you come out of when you start the game or die.</w:t>
+      </w:r>
+    </w:p>
+    <w:p>
+      <w:pPr>
+        <w:rPr>
+          <w:lang w:val="en-US"/>
+        </w:rPr>
+      </w:pPr>
+      <w:r>
+        <w:rPr>
+          <w:i/>
+          <w:iCs/>
+          <w:lang w:val="en-US"/>
+        </w:rPr>
+        <w:t>Ropes</w:t>
+      </w:r>
+      <w:r>
+        <w:rPr>
+          <w:i/>
+          <w:iCs/>
+          <w:lang w:val="en-US"/>
+        </w:rPr>
+        <w:br/>
+      </w:r>
+      <w:r>
+        <w:rPr>
+          <w:lang w:val="en-US"/>
+        </w:rPr>
+        <w:t xml:space="preserve">They’re usually tied to a variety of things. You can pull on ropes to lift or lower whatever’s tied to the other end, but </w:t>
+      </w:r>
+      <w:r>
+        <w:rPr>
+          <w:lang w:val="en-US"/>
+        </w:rPr>
+        <w:t>they can also be burned with a Campfire.</w:t>
+      </w:r>
+    </w:p>
+    <w:p>
+      <w:pPr>
+        <w:rPr>
+          <w:lang w:val="en-US"/>
+        </w:rPr>
+      </w:pPr>
+      <w:r>
+        <w:rPr>
+          <w:i/>
+          <w:iCs/>
+          <w:lang w:val="en-US"/>
+        </w:rPr>
+        <w:t>Wall Switches</w:t>
+      </w:r>
+      <w:r>
+        <w:rPr>
+          <w:i/>
+          <w:iCs/>
+          <w:lang w:val="en-US"/>
+        </w:rPr>
+        <w:br/>
+      </w:r>
+      <w:r>
+        <w:rPr>
+          <w:lang w:val="en-US"/>
+        </w:rPr>
+        <w:t>They toggle between on and off. Simple enough. The question of WHAT they toggle depends on the gimmickry in the same screen</w:t>
+      </w:r>
+      <w:r>
+        <w:rPr>
+          <w:lang w:val="en-US"/>
+        </w:rPr>
+        <w:t>. Push up/W and interact to flip it and watch what happens, just pay attention to your surroundings so the effect doesn’t catch you off guard.</w:t>
+      </w:r>
+    </w:p>
+    <w:p>
+      <w:pPr>
+        <w:rPr>
+          <w:lang w:val="en-US"/>
+        </w:rPr>
+      </w:pPr>
+      <w:r>
+        <w:rPr>
+          <w:i/>
+          <w:iCs/>
+          <w:lang w:val="en-US"/>
+        </w:rPr>
+        <w:t>Shadows</w:t>
+      </w:r>
+      <w:r>
+        <w:rPr>
+          <w:i/>
+          <w:iCs/>
+          <w:lang w:val="en-US"/>
+        </w:rPr>
+        <w:br/>
+      </w:r>
+      <w:r>
+        <w:rPr>
+          <w:lang w:val="en-US"/>
+        </w:rPr>
+        <w:t xml:space="preserve">While not an object per se, the shadows will provide you with a cover to sneak past </w:t>
+      </w:r>
+      <w:r>
+        <w:rPr>
+          <w:lang w:val="en-US"/>
+        </w:rPr>
+        <w:t xml:space="preserve">and hide from enemies. If the enemy has already seen you though, hiding </w:t>
+      </w:r>
+      <w:r>
+        <w:rPr>
+          <w:lang w:val="en-US"/>
+        </w:rPr>
+        <w:t>on the same screen won’t be much help. Frank will be just a vague silhouette in the dark, but toons’ eyes will be clearly visible.</w:t>
+      </w:r>
+    </w:p>
+    <w:p>
+      <w:pPr>
+        <w:rPr>
+          <w:lang w:val="en-US"/>
+        </w:rPr>
+      </w:pPr>
+      <w:r>
+        <w:rPr>
+          <w:i/>
+          <w:iCs/>
+          <w:lang w:val="en-US"/>
+        </w:rPr>
+        <w:t>Pressure Plates</w:t>
+      </w:r>
+      <w:r>
+        <w:rPr>
+          <w:i/>
+          <w:iCs/>
+          <w:lang w:val="en-US"/>
+        </w:rPr>
+        <w:br/>
+      </w:r>
+      <w:r>
+        <w:rPr>
+          <w:lang w:val="en-US"/>
+        </w:rPr>
+        <w:t>You know what they do, when anything stands on it, it’ll activate a gimmick of some kind. Whenever it’s a shutter or a conveyor belt or a flamethrower, only way to find out is to step on it… Or have someone else step on it, or move an anvil on it… You get the point. Usually the gimmick is on the same screen, so look before you press.</w:t>
+      </w:r>
+    </w:p>
+    <w:p>
+      <w:pPr>
+        <w:rPr>
+          <w:lang w:val="en-US"/>
+        </w:rPr>
+      </w:pPr>
+      <w:r>
+        <w:rPr>
+          <w:i/>
+          <w:iCs/>
+          <w:lang w:val="en-US"/>
+        </w:rPr>
+        <w:t>Charging Docks</w:t>
+      </w:r>
+      <w:r>
+        <w:rPr>
+          <w:i/>
+          <w:iCs/>
+          <w:lang w:val="en-US"/>
+        </w:rPr>
+        <w:br/>
+      </w:r>
+      <w:r>
+        <w:rPr>
+          <w:lang w:val="en-US"/>
+        </w:rPr>
+        <w:t>A glowy dock for charging your drawing pad at. (Maybe these could be “proper” save points too?) Charging takes a moment, so you can’t use these under attack and it’ll despawn any object you’ve drawn. There’s at least one in every area between doors, but sometimes you have to be frugal to avoid having to walk back.</w:t>
+      </w:r>
+    </w:p>
+    <w:p>
+      <w:pPr>
+        <w:rPr>
+          <w:lang w:val="en-US"/>
+        </w:rPr>
+      </w:pPr>
+      <w:r>
+        <w:rPr>
+          <w:i/>
+          <w:iCs/>
+          <w:lang w:val="en-US"/>
+        </w:rPr>
+        <w:t>Signs</w:t>
+      </w:r>
+      <w:r>
+        <w:rPr>
+          <w:i/>
+          <w:iCs/>
+          <w:lang w:val="en-US"/>
+        </w:rPr>
+        <w:br/>
+      </w:r>
+      <w:r>
+        <w:rPr>
+          <w:lang w:val="en-US"/>
+        </w:rPr>
+        <w:t>These signs are posted on the background and offer more or less useful hints</w:t>
+      </w:r>
+      <w:r>
+        <w:rPr>
+          <w:lang w:val="en-US"/>
+        </w:rPr>
+        <w:t>.</w:t>
+      </w:r>
       <w:r>
         <w:rPr>
           <w:lang w:val="en-US"/>
         </w:rPr>
         <w:t xml:space="preserve"> </w:t>
       </w:r>
-      <w:proofErr w:type="gramStart"/>
-      <w:r>
-        <w:rPr>
-          <w:lang w:val="en-US"/>
-        </w:rPr>
-        <w:t>life of them</w:t>
-      </w:r>
-      <w:proofErr w:type="gramEnd"/>
-      <w:r>
-        <w:rPr>
-          <w:lang w:val="en-US"/>
-        </w:rPr>
-        <w:t xml:space="preserve">, so getting through one will make any chasing you give up. (Well, Mr. Phant doesn’t seem too convinced…) </w:t>
-      </w:r>
-      <w:r>
-        <w:rPr>
-          <w:lang w:val="en-US"/>
-        </w:rPr>
-        <w:t xml:space="preserve">This also serves as </w:t>
-      </w:r>
-      <w:r>
-        <w:rPr>
-          <w:lang w:val="en-US"/>
-        </w:rPr>
-        <w:t>a check- and save point. The door you last entered is the door you come out of when you start the game or die.</w:t>
-      </w:r>
-    </w:p>
-    <w:p>
-      <w:pPr>
-        <w:rPr>
-          <w:lang w:val="en-US"/>
-        </w:rPr>
-      </w:pPr>
-      <w:r>
-        <w:rPr>
-          <w:i/>
-          <w:iCs/>
-          <w:lang w:val="en-US"/>
-        </w:rPr>
-        <w:t>Ropes</w:t>
+      <w:r>
+        <w:rPr>
+          <w:lang w:val="en-US"/>
+        </w:rPr>
+        <w:t>Press up/W and Interact to take a closer look, but once again you can’t do that if there’s an enemy after you.</w:t>
+      </w:r>
+    </w:p>
+    <w:p>
+      <w:pPr>
+        <w:rPr>
+          <w:lang w:val="en-US"/>
+        </w:rPr>
+      </w:pPr>
+      <w:r>
+        <w:rPr>
+          <w:i/>
+          <w:iCs/>
+          <w:lang w:val="en-US"/>
+        </w:rPr>
+        <w:t>Water</w:t>
       </w:r>
       <w:r>
         <w:rPr>
@@ -4687,293 +4248,7 @@
         <w:rPr>
           <w:lang w:val="en-US"/>
         </w:rPr>
-        <w:t xml:space="preserve">They’re usually tied to a variety of things. You can pull on ropes to lift or lower whatever’s tied to the other end, but </w:t>
-      </w:r>
-      <w:r>
-        <w:rPr>
-          <w:lang w:val="en-US"/>
-        </w:rPr>
-        <w:t>they can also be burned with a Campfire.</w:t>
-      </w:r>
-    </w:p>
-    <w:p>
-      <w:pPr>
-        <w:rPr>
-          <w:lang w:val="en-US"/>
-        </w:rPr>
-      </w:pPr>
-      <w:r>
-        <w:rPr>
-          <w:i/>
-          <w:iCs/>
-          <w:lang w:val="en-US"/>
-        </w:rPr>
-        <w:t>Wall Switches</w:t>
-      </w:r>
-      <w:r>
-        <w:rPr>
-          <w:i/>
-          <w:iCs/>
-          <w:lang w:val="en-US"/>
-        </w:rPr>
-        <w:br/>
-      </w:r>
-      <w:r>
-        <w:rPr>
-          <w:lang w:val="en-US"/>
-        </w:rPr>
-        <w:t>They toggle between on and off. Simple enough. The question of WHAT they toggle depends on the gimmickry in the same screen</w:t>
-      </w:r>
-      <w:r>
-        <w:rPr>
-          <w:lang w:val="en-US"/>
-        </w:rPr>
-        <w:t>. Push up/W and interact to flip it and watch what happens, just pay attention to your surroundings so the effect doesn’t catch you off guard.</w:t>
-      </w:r>
-    </w:p>
-    <w:p>
-      <w:pPr>
-        <w:rPr>
-          <w:lang w:val="en-US"/>
-        </w:rPr>
-      </w:pPr>
-      <w:r>
-        <w:rPr>
-          <w:i/>
-          <w:iCs/>
-          <w:lang w:val="en-US"/>
-        </w:rPr>
-        <w:t>Shadows</w:t>
-      </w:r>
-      <w:r>
-        <w:rPr>
-          <w:i/>
-          <w:iCs/>
-          <w:lang w:val="en-US"/>
-        </w:rPr>
-        <w:br/>
-      </w:r>
-      <w:r>
-        <w:rPr>
-          <w:lang w:val="en-US"/>
-        </w:rPr>
-        <w:t xml:space="preserve">While not an object per se, the shadows will provide you with a cover to sneak past </w:t>
-      </w:r>
-      <w:r>
-        <w:rPr>
-          <w:lang w:val="en-US"/>
-        </w:rPr>
-        <w:t xml:space="preserve">and hide from enemies. If the enemy has already seen you though, hiding </w:t>
-      </w:r>
-      <w:r>
-        <w:rPr>
-          <w:lang w:val="en-US"/>
-        </w:rPr>
-        <w:t>on the same screen won’t be much help. Frank will be just a vague silhouette in the dark, but toons’ eyes will be clearly visible.</w:t>
-      </w:r>
-    </w:p>
-    <w:p>
-      <w:pPr>
-        <w:rPr>
-          <w:lang w:val="en-US"/>
-        </w:rPr>
-      </w:pPr>
-      <w:r>
-        <w:rPr>
-          <w:i/>
-          <w:iCs/>
-          <w:lang w:val="en-US"/>
-        </w:rPr>
-        <w:t>Pressure Plates</w:t>
-      </w:r>
-      <w:r>
-        <w:rPr>
-          <w:i/>
-          <w:iCs/>
-          <w:lang w:val="en-US"/>
-        </w:rPr>
-        <w:br/>
-      </w:r>
-      <w:r>
-        <w:rPr>
-          <w:lang w:val="en-US"/>
-        </w:rPr>
-        <w:t xml:space="preserve">You know what they do, when anything stands on it, it’ll activate a gimmick of some kind. Whenever it’s a shutter or a conveyor belt or a flamethrower, only way to find out is to step on it… Or have someone else step on it, or move an anvil on it… You get the point. </w:t>
-      </w:r>
-      <w:proofErr w:type="gramStart"/>
-      <w:r>
-        <w:rPr>
-          <w:lang w:val="en-US"/>
-        </w:rPr>
-        <w:t>Usually</w:t>
-      </w:r>
-      <w:proofErr w:type="gramEnd"/>
-      <w:r>
-        <w:rPr>
-          <w:lang w:val="en-US"/>
-        </w:rPr>
-        <w:t xml:space="preserve"> the gimmick is on the same screen, so look before you press.</w:t>
-      </w:r>
-    </w:p>
-    <w:p>
-      <w:pPr>
-        <w:rPr>
-          <w:lang w:val="en-US"/>
-        </w:rPr>
-      </w:pPr>
-      <w:r>
-        <w:rPr>
-          <w:i/>
-          <w:iCs/>
-          <w:lang w:val="en-US"/>
-        </w:rPr>
-        <w:t>Charging Docks</w:t>
-      </w:r>
-      <w:r>
-        <w:rPr>
-          <w:i/>
-          <w:iCs/>
-          <w:lang w:val="en-US"/>
-        </w:rPr>
-        <w:br/>
-      </w:r>
-      <w:r>
-        <w:rPr>
-          <w:lang w:val="en-US"/>
-        </w:rPr>
-        <w:t xml:space="preserve">A glowy dock for charging your drawing pad at. (Maybe these could be “proper” save points too?) Charging takes a moment, so you can’t use these under attack and it’ll despawn any object you’ve drawn. There’s at least one in every area between </w:t>
-      </w:r>
-      <w:proofErr w:type="gramStart"/>
-      <w:r>
-        <w:rPr>
-          <w:lang w:val="en-US"/>
-        </w:rPr>
-        <w:t>doors</w:t>
-      </w:r>
-      <w:proofErr w:type="gramEnd"/>
-      <w:r>
-        <w:rPr>
-          <w:lang w:val="en-US"/>
-        </w:rPr>
-        <w:t xml:space="preserve">, but sometimes you </w:t>
-      </w:r>
-      <w:proofErr w:type="gramStart"/>
-      <w:r>
-        <w:rPr>
-          <w:lang w:val="en-US"/>
-        </w:rPr>
-        <w:t>have to</w:t>
-      </w:r>
-      <w:proofErr w:type="gramEnd"/>
-      <w:r>
-        <w:rPr>
-          <w:lang w:val="en-US"/>
-        </w:rPr>
-        <w:t xml:space="preserve"> be frugal to avoid having to walk back.</w:t>
-      </w:r>
-    </w:p>
-    <w:p>
-      <w:pPr>
-        <w:rPr>
-          <w:lang w:val="en-US"/>
-        </w:rPr>
-      </w:pPr>
-      <w:r>
-        <w:rPr>
-          <w:i/>
-          <w:iCs/>
-          <w:lang w:val="en-US"/>
-        </w:rPr>
-        <w:t>Signs</w:t>
-      </w:r>
-      <w:r>
-        <w:rPr>
-          <w:i/>
-          <w:iCs/>
-          <w:lang w:val="en-US"/>
-        </w:rPr>
-        <w:br/>
-      </w:r>
-      <w:r>
-        <w:rPr>
-          <w:lang w:val="en-US"/>
-        </w:rPr>
-        <w:t xml:space="preserve">These signs are posted on the background and offer </w:t>
-      </w:r>
-      <w:proofErr w:type="gramStart"/>
-      <w:r>
-        <w:rPr>
-          <w:lang w:val="en-US"/>
-        </w:rPr>
-        <w:t>more or less useful</w:t>
-      </w:r>
-      <w:proofErr w:type="gramEnd"/>
-      <w:r>
-        <w:rPr>
-          <w:lang w:val="en-US"/>
-        </w:rPr>
-        <w:t xml:space="preserve"> hints</w:t>
-      </w:r>
-      <w:r>
-        <w:rPr>
-          <w:lang w:val="en-US"/>
-        </w:rPr>
-        <w:t>.</w:t>
-      </w:r>
-      <w:r>
-        <w:rPr>
-          <w:lang w:val="en-US"/>
-        </w:rPr>
-        <w:t xml:space="preserve"> </w:t>
-      </w:r>
-      <w:r>
-        <w:rPr>
-          <w:lang w:val="en-US"/>
-        </w:rPr>
-        <w:t>Press up/W and Interact to take a closer look, but once again you can’t do that if there’s an enemy after you.</w:t>
-      </w:r>
-    </w:p>
-    <w:p>
-      <w:pPr>
-        <w:rPr>
-          <w:lang w:val="en-US"/>
-        </w:rPr>
-      </w:pPr>
-      <w:r>
-        <w:rPr>
-          <w:i/>
-          <w:iCs/>
-          <w:lang w:val="en-US"/>
-        </w:rPr>
-        <w:t>Water</w:t>
-      </w:r>
-      <w:r>
-        <w:rPr>
-          <w:i/>
-          <w:iCs/>
-          <w:lang w:val="en-US"/>
-        </w:rPr>
-        <w:br/>
-      </w:r>
-      <w:r>
-        <w:rPr>
-          <w:lang w:val="en-US"/>
-        </w:rPr>
-        <w:t xml:space="preserve">Some areas may have bodies of water. Frank is not a great swimmer, but he can slowly swim or wade over water. Some </w:t>
-      </w:r>
-      <w:proofErr w:type="gramStart"/>
-      <w:r>
-        <w:rPr>
-          <w:lang w:val="en-US"/>
-        </w:rPr>
-        <w:t>toons</w:t>
-      </w:r>
-      <w:proofErr w:type="gramEnd"/>
-      <w:r>
-        <w:rPr>
-          <w:lang w:val="en-US"/>
-        </w:rPr>
-        <w:t xml:space="preserve"> aren’t hampered by water, but most of them are either equally slowed down or simply won’t get in. A nice dip is also a good way to get anything clingy off you. (Like Neener-Nya, for example.)</w:t>
+        <w:t>Some areas may have bodies of water. Frank is not a great swimmer, but he can slowly swim or wade over water. Some toons aren’t hampered by water, but most of them are either equally slowed down or simply won’t get in. A nice dip is also a good way to get anything clingy off you. (Like Neener-Nya, for example.)</w:t>
       </w:r>
     </w:p>
     <w:p>
@@ -5141,19 +4416,11 @@
         </w:rPr>
         <w:t xml:space="preserve"> to get in, </w:t>
       </w:r>
-      <w:proofErr w:type="gramStart"/>
-      <w:r>
-        <w:rPr>
-          <w:lang w:val="en-US"/>
-        </w:rPr>
-        <w:t>toons</w:t>
-      </w:r>
-      <w:proofErr w:type="gramEnd"/>
-      <w:r>
-        <w:rPr>
-          <w:lang w:val="en-US"/>
-        </w:rPr>
-        <w:t xml:space="preserve"> will just run past</w:t>
+      <w:r>
+        <w:rPr>
+          <w:lang w:val="en-US"/>
+        </w:rPr>
+        <w:t>toons will just run past</w:t>
       </w:r>
       <w:r>
         <w:rPr>
@@ -5226,21 +4493,7 @@
         <w:rPr>
           <w:lang w:val="en-US"/>
         </w:rPr>
-        <w:t xml:space="preserve">out Goons and to get it through difficult segments that Frank needs his hands for. Don’t worry, they’re </w:t>
-      </w:r>
-      <w:proofErr w:type="gramStart"/>
-      <w:r>
-        <w:rPr>
-          <w:lang w:val="en-US"/>
-        </w:rPr>
-        <w:t>really durable</w:t>
-      </w:r>
-      <w:proofErr w:type="gramEnd"/>
-      <w:r>
-        <w:rPr>
-          <w:lang w:val="en-US"/>
-        </w:rPr>
-        <w:t xml:space="preserve">! If they’re </w:t>
+        <w:t xml:space="preserve">out Goons and to get it through difficult segments that Frank needs his hands for. Don’t worry, they’re really durable! If they’re </w:t>
       </w:r>
       <w:r>
         <w:rPr>
@@ -5588,68 +4841,26 @@
         <w:rPr>
           <w:lang w:val="en-US"/>
         </w:rPr>
-        <w:t xml:space="preserve">Frank Pastel has been working as an animator for the popular “Of Mice and ‘Phants”-show for almost 20 years now and finally he has a chance to advance his career to his dream job as an art director for a feature-length animated film. However, the deadline for the animation sheets and designs is tomorrow and Frank has been </w:t>
-      </w:r>
-      <w:proofErr w:type="gramStart"/>
-      <w:r>
-        <w:rPr>
-          <w:lang w:val="en-US"/>
-        </w:rPr>
-        <w:t>worked</w:t>
-      </w:r>
-      <w:proofErr w:type="gramEnd"/>
-      <w:r>
-        <w:rPr>
-          <w:lang w:val="en-US"/>
-        </w:rPr>
-        <w:t xml:space="preserve"> to the bone for longer than he cares to remember, so when he rushes out of his home in the morning to get the final crunch done, he forgets to bring his personal drawing tools. </w:t>
-      </w:r>
-    </w:p>
-    <w:p>
-      <w:pPr>
-        <w:rPr>
-          <w:lang w:val="en-US"/>
-        </w:rPr>
-      </w:pPr>
-      <w:r>
-        <w:rPr>
-          <w:lang w:val="en-US"/>
-        </w:rPr>
-        <w:t xml:space="preserve">Frank only notices while already sitting on the bus, so after getting off he frantically searches for the nearest source of some pencils. (He is something of an </w:t>
-      </w:r>
-      <w:proofErr w:type="gramStart"/>
-      <w:r>
-        <w:rPr>
-          <w:lang w:val="en-US"/>
-        </w:rPr>
-        <w:t>old-schooler</w:t>
-      </w:r>
-      <w:proofErr w:type="gramEnd"/>
-      <w:r>
-        <w:rPr>
-          <w:lang w:val="en-US"/>
-        </w:rPr>
-        <w:t>, preferring to draw out drafts on paper and finalize them digitally.) The first place that he sees is a rather seedy-</w:t>
-      </w:r>
-      <w:proofErr w:type="gramStart"/>
-      <w:r>
-        <w:rPr>
-          <w:lang w:val="en-US"/>
-        </w:rPr>
-        <w:t xml:space="preserve">looking  </w:t>
-      </w:r>
-      <w:r>
-        <w:rPr>
-          <w:lang w:val="en-US"/>
-        </w:rPr>
-        <w:t>“</w:t>
-      </w:r>
-      <w:proofErr w:type="gramEnd"/>
-      <w:r>
-        <w:rPr>
-          <w:lang w:val="en-US"/>
-        </w:rPr>
-        <w:t>Magic Shop”</w:t>
+        <w:t xml:space="preserve">Frank Pastel has been working as an animator for the popular “Of Mice and ‘Phants”-show for almost 20 years now and finally he has a chance to advance his career to his dream job as an art director for a feature-length animated film. However, the deadline for the animation sheets and designs is tomorrow and Frank has been worked to the bone for longer than he cares to remember, so when he rushes out of his home in the morning to get the final crunch done, he forgets to bring his personal drawing tools. </w:t>
+      </w:r>
+    </w:p>
+    <w:p>
+      <w:pPr>
+        <w:rPr>
+          <w:lang w:val="en-US"/>
+        </w:rPr>
+      </w:pPr>
+      <w:r>
+        <w:rPr>
+          <w:lang w:val="en-US"/>
+        </w:rPr>
+        <w:t xml:space="preserve">Frank only notices while already sitting on the bus, so after getting off he frantically searches for the nearest source of some pencils. (He is something of an old-schooler, preferring to draw out drafts on paper and finalize them digitally.) The first place that he sees is a rather seedy-looking  </w:t>
+      </w:r>
+      <w:r>
+        <w:rPr>
+          <w:lang w:val="en-US"/>
+        </w:rPr>
+        <w:t>“Magic Shop”</w:t>
       </w:r>
       <w:r>
         <w:rPr>
@@ -5667,21 +4878,7 @@
         <w:rPr>
           <w:lang w:val="en-US"/>
         </w:rPr>
-        <w:t xml:space="preserve">t. The weirdo speaks in a thick Manchester accent and claims that his assortment of trinkets </w:t>
-      </w:r>
-      <w:proofErr w:type="gramStart"/>
-      <w:r>
-        <w:rPr>
-          <w:lang w:val="en-US"/>
-        </w:rPr>
-        <w:t>are</w:t>
-      </w:r>
-      <w:proofErr w:type="gramEnd"/>
-      <w:r>
-        <w:rPr>
-          <w:lang w:val="en-US"/>
-        </w:rPr>
-        <w:t xml:space="preserve"> magical in value, but Frank only wants the large graphite pencil </w:t>
+        <w:t xml:space="preserve">t. The weirdo speaks in a thick Manchester accent and claims that his assortment of trinkets are magical in value, but Frank only wants the large graphite pencil </w:t>
       </w:r>
       <w:r>
         <w:rPr>
@@ -5825,19 +5022,11 @@
         </w:rPr>
         <w:t xml:space="preserve">der him. “Sleeping on the job eh, pal-o? What do we have here?” A rough voice </w:t>
       </w:r>
-      <w:proofErr w:type="gramStart"/>
-      <w:r>
-        <w:rPr>
-          <w:lang w:val="en-US"/>
-        </w:rPr>
-        <w:t>speaks</w:t>
-      </w:r>
-      <w:proofErr w:type="gramEnd"/>
-      <w:r>
-        <w:rPr>
-          <w:lang w:val="en-US"/>
-        </w:rPr>
-        <w:t xml:space="preserve"> and Frank looks over to see Mr. Phant examining his designs</w:t>
+      <w:r>
+        <w:rPr>
+          <w:lang w:val="en-US"/>
+        </w:rPr>
+        <w:t>speaks and Frank looks over to see Mr. Phant examining his designs</w:t>
       </w:r>
       <w:r>
         <w:rPr>
@@ -5862,35 +5051,7 @@
         <w:rPr>
           <w:lang w:val="en-US"/>
         </w:rPr>
-        <w:t xml:space="preserve">Outside he notices that the lights are </w:t>
-      </w:r>
-      <w:proofErr w:type="gramStart"/>
-      <w:r>
-        <w:rPr>
-          <w:lang w:val="en-US"/>
-        </w:rPr>
-        <w:t>out</w:t>
-      </w:r>
-      <w:proofErr w:type="gramEnd"/>
-      <w:r>
-        <w:rPr>
-          <w:lang w:val="en-US"/>
-        </w:rPr>
-        <w:t xml:space="preserve"> and some strange, cartoony growths have broken parts of the hallway. “Oh, now they’re saving on infrastructure, too? I should file a complaint.” Frank grumbles as he </w:t>
-      </w:r>
-      <w:proofErr w:type="gramStart"/>
-      <w:r>
-        <w:rPr>
-          <w:lang w:val="en-US"/>
-        </w:rPr>
-        <w:t>has to</w:t>
-      </w:r>
-      <w:proofErr w:type="gramEnd"/>
-      <w:r>
-        <w:rPr>
-          <w:lang w:val="en-US"/>
-        </w:rPr>
-        <w:t xml:space="preserve"> jump and climb his way through a simple and relatively safe tutorial area. </w:t>
+        <w:t xml:space="preserve">Outside he notices that the lights are out and some strange, cartoony growths have broken parts of the hallway. “Oh, now they’re saving on infrastructure, too? I should file a complaint.” Frank grumbles as he has to jump and climb his way through a simple and relatively safe tutorial area. </w:t>
       </w:r>
     </w:p>
     <w:p>
@@ -5923,49 +5084,7 @@
         <w:rPr>
           <w:lang w:val="en-US"/>
         </w:rPr>
-        <w:t xml:space="preserve">Frank is mildly astonished that he can materialize things he </w:t>
-      </w:r>
-      <w:proofErr w:type="gramStart"/>
-      <w:r>
-        <w:rPr>
-          <w:lang w:val="en-US"/>
-        </w:rPr>
-        <w:t>draws, but</w:t>
-      </w:r>
-      <w:proofErr w:type="gramEnd"/>
-      <w:r>
-        <w:rPr>
-          <w:lang w:val="en-US"/>
-        </w:rPr>
-        <w:t xml:space="preserve"> brushes it off as a particularly vivid dream. “It is a cool ability to be sure. But if you’re having a dream, pal-o, you wouldn’t mind letting me try my hand at that, too, </w:t>
-      </w:r>
-      <w:proofErr w:type="gramStart"/>
-      <w:r>
-        <w:rPr>
-          <w:lang w:val="en-US"/>
-        </w:rPr>
-        <w:t>now</w:t>
-      </w:r>
-      <w:proofErr w:type="gramEnd"/>
-      <w:r>
-        <w:rPr>
-          <w:lang w:val="en-US"/>
-        </w:rPr>
-        <w:t xml:space="preserve"> would you?” Mr. Phant asks with a pleasant smile. “I think not! This is bizarre enough without a cartoon elephant drawing </w:t>
-      </w:r>
-      <w:proofErr w:type="gramStart"/>
-      <w:r>
-        <w:rPr>
-          <w:lang w:val="en-US"/>
-        </w:rPr>
-        <w:t>god</w:t>
-      </w:r>
-      <w:proofErr w:type="gramEnd"/>
-      <w:r>
-        <w:rPr>
-          <w:lang w:val="en-US"/>
-        </w:rPr>
-        <w:t xml:space="preserve"> knows what into life!” Frank exclaims and turns to leave. Mr. Phant’s expression hardens. “Oh, you haven’t seen bizarre yet, pal-o.” He snorts sinisterly as Frank goes through a door into a proper first area.</w:t>
+        <w:t>Frank is mildly astonished that he can materialize things he draws, but brushes it off as a particularly vivid dream. “It is a cool ability to be sure. But if you’re having a dream, pal-o, you wouldn’t mind letting me try my hand at that, too, now would you?” Mr. Phant asks with a pleasant smile. “I think not! This is bizarre enough without a cartoon elephant drawing god knows what into life!” Frank exclaims and turns to leave. Mr. Phant’s expression hardens. “Oh, you haven’t seen bizarre yet, pal-o.” He snorts sinisterly as Frank goes through a door into a proper first area.</w:t>
       </w:r>
     </w:p>
     <w:p>
@@ -6026,49 +5145,7 @@
         <w:rPr>
           <w:lang w:val="en-US"/>
         </w:rPr>
-        <w:t xml:space="preserve">when Frank brushes them off as phantoms from his mind, they open fire </w:t>
-      </w:r>
-      <w:proofErr w:type="gramStart"/>
-      <w:r>
-        <w:rPr>
-          <w:lang w:val="en-US"/>
-        </w:rPr>
-        <w:t>on</w:t>
-      </w:r>
-      <w:proofErr w:type="gramEnd"/>
-      <w:r>
-        <w:rPr>
-          <w:lang w:val="en-US"/>
-        </w:rPr>
-        <w:t xml:space="preserve"> him. Frank manages to run, but a bullet grazes his </w:t>
-      </w:r>
-      <w:proofErr w:type="gramStart"/>
-      <w:r>
-        <w:rPr>
-          <w:lang w:val="en-US"/>
-        </w:rPr>
-        <w:t>cheek</w:t>
-      </w:r>
-      <w:proofErr w:type="gramEnd"/>
-      <w:r>
-        <w:rPr>
-          <w:lang w:val="en-US"/>
-        </w:rPr>
-        <w:t xml:space="preserve"> and he </w:t>
-      </w:r>
-      <w:proofErr w:type="gramStart"/>
-      <w:r>
-        <w:rPr>
-          <w:lang w:val="en-US"/>
-        </w:rPr>
-        <w:t>falls down</w:t>
-      </w:r>
-      <w:proofErr w:type="gramEnd"/>
-      <w:r>
-        <w:rPr>
-          <w:lang w:val="en-US"/>
-        </w:rPr>
-        <w:t xml:space="preserve"> on </w:t>
+        <w:t xml:space="preserve">when Frank brushes them off as phantoms from his mind, they open fire on him. Frank manages to run, but a bullet grazes his cheek and he falls down on </w:t>
       </w:r>
       <w:r>
         <w:rPr>
@@ -6080,63 +5157,7 @@
         <w:rPr>
           <w:lang w:val="en-US"/>
         </w:rPr>
-        <w:t xml:space="preserve">Brushing the blood trickling from his wound, it hits him that he’s </w:t>
-      </w:r>
-      <w:proofErr w:type="gramStart"/>
-      <w:r>
-        <w:rPr>
-          <w:lang w:val="en-US"/>
-        </w:rPr>
-        <w:t>actually in</w:t>
-      </w:r>
-      <w:proofErr w:type="gramEnd"/>
-      <w:r>
-        <w:rPr>
-          <w:lang w:val="en-US"/>
-        </w:rPr>
-        <w:t xml:space="preserve"> danger. “Oh my god. I felt that. I’m </w:t>
-      </w:r>
-      <w:proofErr w:type="gramStart"/>
-      <w:r>
-        <w:rPr>
-          <w:lang w:val="en-US"/>
-        </w:rPr>
-        <w:t>actually bleeding</w:t>
-      </w:r>
-      <w:proofErr w:type="gramEnd"/>
-      <w:r>
-        <w:rPr>
-          <w:lang w:val="en-US"/>
-        </w:rPr>
-        <w:t xml:space="preserve">! This is all REAL! </w:t>
-      </w:r>
-      <w:proofErr w:type="gramStart"/>
-      <w:r>
-        <w:rPr>
-          <w:lang w:val="en-US"/>
-        </w:rPr>
-        <w:t>My WORK,</w:t>
-      </w:r>
-      <w:proofErr w:type="gramEnd"/>
-      <w:r>
-        <w:rPr>
-          <w:lang w:val="en-US"/>
-        </w:rPr>
-        <w:t xml:space="preserve"> is </w:t>
-      </w:r>
-      <w:proofErr w:type="gramStart"/>
-      <w:r>
-        <w:rPr>
-          <w:lang w:val="en-US"/>
-        </w:rPr>
-        <w:t>actually trying</w:t>
-      </w:r>
-      <w:proofErr w:type="gramEnd"/>
-      <w:r>
-        <w:rPr>
-          <w:lang w:val="en-US"/>
-        </w:rPr>
-        <w:t xml:space="preserve"> to KILL me! I-I need to get out of here!” He stammers and fumbles up, checking that his sole tool of survival, the drawing </w:t>
+        <w:t xml:space="preserve">Brushing the blood trickling from his wound, it hits him that he’s actually in danger. “Oh my god. I felt that. I’m actually bleeding! This is all REAL! My WORK, is actually trying to KILL me! I-I need to get out of here!” He stammers and fumbles up, checking that his sole tool of survival, the drawing </w:t>
       </w:r>
       <w:r>
         <w:rPr>
@@ -6179,41 +5200,13 @@
         <w:rPr>
           <w:lang w:val="en-US"/>
         </w:rPr>
-        <w:t xml:space="preserve"> Mr. Phant tries to </w:t>
-      </w:r>
-      <w:proofErr w:type="gramStart"/>
-      <w:r>
-        <w:rPr>
-          <w:lang w:val="en-US"/>
-        </w:rPr>
-        <w:t>sweet</w:t>
-      </w:r>
-      <w:proofErr w:type="gramEnd"/>
-      <w:r>
-        <w:rPr>
-          <w:lang w:val="en-US"/>
-        </w:rPr>
-        <w:t xml:space="preserve"> talk Frank, but Frank is even more rattled than last time. “N</w:t>
-      </w:r>
-      <w:r>
-        <w:rPr>
-          <w:lang w:val="en-US"/>
-        </w:rPr>
-        <w:t xml:space="preserve">o, no, </w:t>
-      </w:r>
-      <w:proofErr w:type="gramStart"/>
-      <w:r>
-        <w:rPr>
-          <w:lang w:val="en-US"/>
-        </w:rPr>
-        <w:t>absolutely not</w:t>
-      </w:r>
-      <w:proofErr w:type="gramEnd"/>
-      <w:r>
-        <w:rPr>
-          <w:lang w:val="en-US"/>
-        </w:rPr>
-        <w:t>! I’m not your ‘Pal-o’, buddy</w:t>
+        <w:t xml:space="preserve"> Mr. Phant tries to sweet talk Frank, but Frank is even more rattled than last time. “N</w:t>
+      </w:r>
+      <w:r>
+        <w:rPr>
+          <w:lang w:val="en-US"/>
+        </w:rPr>
+        <w:t>o, no, absolutely not! I’m not your ‘Pal-o’, buddy</w:t>
       </w:r>
       <w:r>
         <w:rPr>
@@ -6255,21 +5248,7 @@
         <w:rPr>
           <w:lang w:val="en-US"/>
         </w:rPr>
-        <w:t xml:space="preserve"> </w:t>
-      </w:r>
-      <w:proofErr w:type="gramStart"/>
-      <w:r>
-        <w:rPr>
-          <w:lang w:val="en-US"/>
-        </w:rPr>
-        <w:t>have to</w:t>
-      </w:r>
-      <w:proofErr w:type="gramEnd"/>
-      <w:r>
-        <w:rPr>
-          <w:lang w:val="en-US"/>
-        </w:rPr>
-        <w:t xml:space="preserve"> ask you… Meanly!” Mr. Phant gets angry, then he </w:t>
+        <w:t xml:space="preserve"> have to ask you… Meanly!” Mr. Phant gets angry, then he </w:t>
       </w:r>
       <w:r>
         <w:rPr>
@@ -6475,21 +5454,7 @@
         <w:rPr>
           <w:lang w:val="en-US"/>
         </w:rPr>
-        <w:t xml:space="preserve">he spider giggles. “Yes, you’re venomous, not poisonous. I </w:t>
-      </w:r>
-      <w:proofErr w:type="gramStart"/>
-      <w:r>
-        <w:rPr>
-          <w:lang w:val="en-US"/>
-        </w:rPr>
-        <w:t>get</w:t>
-      </w:r>
-      <w:proofErr w:type="gramEnd"/>
-      <w:r>
-        <w:rPr>
-          <w:lang w:val="en-US"/>
-        </w:rPr>
-        <w:t xml:space="preserve"> it. Can you let me go?</w:t>
+        <w:t>he spider giggles. “Yes, you’re venomous, not poisonous. I get it. Can you let me go?</w:t>
       </w:r>
       <w:r>
         <w:rPr>
@@ -6543,42 +5508,14 @@
         <w:rPr>
           <w:lang w:val="en-US"/>
         </w:rPr>
-        <w:t xml:space="preserve"> too. I could </w:t>
-      </w:r>
-      <w:proofErr w:type="gramStart"/>
-      <w:r>
-        <w:rPr>
-          <w:lang w:val="en-US"/>
-        </w:rPr>
-        <w:t>DEFINITELY make</w:t>
-      </w:r>
-      <w:proofErr w:type="gramEnd"/>
+        <w:t xml:space="preserve"> too. I could DEFINITELY make you my hubby.”</w:t>
+      </w:r>
       <w:r>
         <w:rPr>
           <w:lang w:val="en-US"/>
         </w:rPr>
         <w:t xml:space="preserve"> </w:t>
       </w:r>
-      <w:proofErr w:type="gramStart"/>
-      <w:r>
-        <w:rPr>
-          <w:lang w:val="en-US"/>
-        </w:rPr>
-        <w:t>you</w:t>
-      </w:r>
-      <w:proofErr w:type="gramEnd"/>
-      <w:r>
-        <w:rPr>
-          <w:lang w:val="en-US"/>
-        </w:rPr>
-        <w:t xml:space="preserve"> my hubby.”</w:t>
-      </w:r>
-      <w:r>
-        <w:rPr>
-          <w:lang w:val="en-US"/>
-        </w:rPr>
-        <w:t xml:space="preserve"> </w:t>
-      </w:r>
       <w:r>
         <w:rPr>
           <w:lang w:val="en-US"/>
@@ -6650,35 +5587,7 @@
         <w:rPr>
           <w:lang w:val="en-US"/>
         </w:rPr>
-        <w:t xml:space="preserve">Frank </w:t>
-      </w:r>
-      <w:proofErr w:type="gramStart"/>
-      <w:r>
-        <w:rPr>
-          <w:lang w:val="en-US"/>
-        </w:rPr>
-        <w:t>has to</w:t>
-      </w:r>
-      <w:proofErr w:type="gramEnd"/>
-      <w:r>
-        <w:rPr>
-          <w:lang w:val="en-US"/>
-        </w:rPr>
-        <w:t xml:space="preserve"> think </w:t>
-      </w:r>
-      <w:proofErr w:type="gramStart"/>
-      <w:r>
-        <w:rPr>
-          <w:lang w:val="en-US"/>
-        </w:rPr>
-        <w:t>fast, but</w:t>
-      </w:r>
-      <w:proofErr w:type="gramEnd"/>
-      <w:r>
-        <w:rPr>
-          <w:lang w:val="en-US"/>
-        </w:rPr>
-        <w:t xml:space="preserve"> </w:t>
+        <w:t xml:space="preserve">Frank has to think fast, but </w:t>
       </w:r>
       <w:r>
         <w:rPr>
@@ -6702,21 +5611,7 @@
         <w:rPr>
           <w:lang w:val="en-US"/>
         </w:rPr>
-        <w:t xml:space="preserve">Frank manages to reach a door and lets out a sigh of relief. Now he </w:t>
-      </w:r>
-      <w:proofErr w:type="gramStart"/>
-      <w:r>
-        <w:rPr>
-          <w:lang w:val="en-US"/>
-        </w:rPr>
-        <w:t>has to</w:t>
-      </w:r>
-      <w:proofErr w:type="gramEnd"/>
-      <w:r>
-        <w:rPr>
-          <w:lang w:val="en-US"/>
-        </w:rPr>
-        <w:t xml:space="preserve"> get out of the basement</w:t>
+        <w:t>Frank manages to reach a door and lets out a sigh of relief. Now he has to get out of the basement</w:t>
       </w:r>
       <w:r>
         <w:rPr>
@@ -6753,69 +5648,13 @@
         <w:rPr>
           <w:lang w:val="en-US"/>
         </w:rPr>
-        <w:t xml:space="preserve">It's here that he also runs into Ricky Rodent for the first time. Ricky will present himself as an ally of Frank’s, though Frank is very paranoid. It doesn’t help that when Ricky instructs him to ride an elevator to a specific floor, Frank immediately gets ambushed by Mrs. Creeps when he gets there. Ricky’s motivation and </w:t>
-      </w:r>
-      <w:proofErr w:type="gramStart"/>
-      <w:r>
-        <w:rPr>
-          <w:lang w:val="en-US"/>
-        </w:rPr>
-        <w:t>loyalties</w:t>
-      </w:r>
-      <w:proofErr w:type="gramEnd"/>
-      <w:r>
-        <w:rPr>
-          <w:lang w:val="en-US"/>
-        </w:rPr>
-        <w:t xml:space="preserve"> are often unclear and sometimes even conflicting, leading Frank (and hopefully the player too) to not trust him at all. However, Ricky can sometimes be seen in background, foreground or on </w:t>
-      </w:r>
-      <w:proofErr w:type="gramStart"/>
-      <w:r>
-        <w:rPr>
-          <w:lang w:val="en-US"/>
-        </w:rPr>
-        <w:t>a</w:t>
-      </w:r>
-      <w:proofErr w:type="gramEnd"/>
-      <w:r>
-        <w:rPr>
-          <w:lang w:val="en-US"/>
-        </w:rPr>
-        <w:t xml:space="preserve"> upper or lower floor triggering new, more complicated traps or enemies so players can see what they do before having to tackle them themselves. Also, Ricky DOES give good advice every now and then, but each time you’ll have to really think. “Should I trust him?” Wrong </w:t>
-      </w:r>
-      <w:proofErr w:type="gramStart"/>
-      <w:r>
-        <w:rPr>
-          <w:lang w:val="en-US"/>
-        </w:rPr>
-        <w:t>answer</w:t>
-      </w:r>
-      <w:proofErr w:type="gramEnd"/>
-      <w:r>
-        <w:rPr>
-          <w:lang w:val="en-US"/>
-        </w:rPr>
-        <w:t xml:space="preserve"> usually results in a more difficult challenge or bad situation.</w:t>
-      </w:r>
-      <w:r>
-        <w:rPr>
-          <w:lang w:val="en-US"/>
-        </w:rPr>
-        <w:t xml:space="preserve"> Ricky also warns Frank that he and Mr. Phant are considered “</w:t>
-      </w:r>
-      <w:proofErr w:type="gramStart"/>
-      <w:r>
-        <w:rPr>
-          <w:lang w:val="en-US"/>
-        </w:rPr>
-        <w:t>VIC”s</w:t>
-      </w:r>
-      <w:proofErr w:type="gramEnd"/>
-      <w:r>
-        <w:rPr>
-          <w:lang w:val="en-US"/>
-        </w:rPr>
-        <w:t xml:space="preserve"> in the cartoon they came from. Very Important Characters can never die, as they’re integral to the continuation of the show</w:t>
+        <w:t>It's here that he also runs into Ricky Rodent for the first time. Ricky will present himself as an ally of Frank’s, though Frank is very paranoid. It doesn’t help that when Ricky instructs him to ride an elevator to a specific floor, Frank immediately gets ambushed by Mrs. Creeps when he gets there. Ricky’s motivation and loyalties are often unclear and sometimes even conflicting, leading Frank (and hopefully the player too) to not trust him at all. However, Ricky can sometimes be seen in background, foreground or on a upper or lower floor triggering new, more complicated traps or enemies so players can see what they do before having to tackle them themselves. Also, Ricky DOES give good advice every now and then, but each time you’ll have to really think. “Should I trust him?” Wrong answer usually results in a more difficult challenge or bad situation.</w:t>
+      </w:r>
+      <w:r>
+        <w:rPr>
+          <w:lang w:val="en-US"/>
+        </w:rPr>
+        <w:t xml:space="preserve"> Ricky also warns Frank that he and Mr. Phant are considered “VIC”s in the cartoon they came from. Very Important Characters can never die, as they’re integral to the continuation of the show</w:t>
       </w:r>
       <w:r>
         <w:rPr>
@@ -6935,21 +5774,7 @@
         <w:rPr>
           <w:lang w:val="en-US"/>
         </w:rPr>
-        <w:t xml:space="preserve"> about chasing Frank, moving furniture to climb to higher floors, running to the other end of tight gaps to cut off Frank there and finally he learns to open doors, which has been the one consistent safe feature from </w:t>
-      </w:r>
-      <w:proofErr w:type="gramStart"/>
-      <w:r>
-        <w:rPr>
-          <w:lang w:val="en-US"/>
-        </w:rPr>
-        <w:t>toons</w:t>
-      </w:r>
-      <w:proofErr w:type="gramEnd"/>
-      <w:r>
-        <w:rPr>
-          <w:lang w:val="en-US"/>
-        </w:rPr>
-        <w:t xml:space="preserve">. At least one </w:t>
+        <w:t xml:space="preserve"> about chasing Frank, moving furniture to climb to higher floors, running to the other end of tight gaps to cut off Frank there and finally he learns to open doors, which has been the one consistent safe feature from toons. At least one </w:t>
       </w:r>
       <w:r>
         <w:rPr>
@@ -6967,35 +5792,7 @@
         <w:rPr>
           <w:lang w:val="en-US"/>
         </w:rPr>
-        <w:t xml:space="preserve"> trick Mr. Phant into falling </w:t>
-      </w:r>
-      <w:proofErr w:type="gramStart"/>
-      <w:r>
-        <w:rPr>
-          <w:lang w:val="en-US"/>
-        </w:rPr>
-        <w:t>in</w:t>
-      </w:r>
-      <w:proofErr w:type="gramEnd"/>
-      <w:r>
-        <w:rPr>
-          <w:lang w:val="en-US"/>
-        </w:rPr>
-        <w:t xml:space="preserve"> a printing machine and </w:t>
-      </w:r>
-      <w:proofErr w:type="gramStart"/>
-      <w:r>
-        <w:rPr>
-          <w:lang w:val="en-US"/>
-        </w:rPr>
-        <w:t>get</w:t>
-      </w:r>
-      <w:proofErr w:type="gramEnd"/>
-      <w:r>
-        <w:rPr>
-          <w:lang w:val="en-US"/>
-        </w:rPr>
-        <w:t xml:space="preserve"> flattened. (It doesn’t stop him for long</w:t>
+        <w:t xml:space="preserve"> trick Mr. Phant into falling in a printing machine and get flattened. (It doesn’t stop him for long</w:t>
       </w:r>
       <w:r>
         <w:rPr>
@@ -7025,21 +5822,7 @@
         <w:rPr>
           <w:lang w:val="en-US"/>
         </w:rPr>
-        <w:t xml:space="preserve">re-flates himself with the </w:t>
-      </w:r>
-      <w:proofErr w:type="gramStart"/>
-      <w:r>
-        <w:rPr>
-          <w:lang w:val="en-US"/>
-        </w:rPr>
-        <w:t>age old</w:t>
-      </w:r>
-      <w:proofErr w:type="gramEnd"/>
-      <w:r>
-        <w:rPr>
-          <w:lang w:val="en-US"/>
-        </w:rPr>
-        <w:t xml:space="preserve"> blow-in-the-thumb-method.</w:t>
+        <w:t>re-flates himself with the age old blow-in-the-thumb-method.</w:t>
       </w:r>
       <w:r>
         <w:rPr>
@@ -7089,21 +5872,7 @@
         <w:rPr>
           <w:lang w:val="en-US"/>
         </w:rPr>
-        <w:t xml:space="preserve">and runs off, to which Mr. Phant </w:t>
-      </w:r>
-      <w:proofErr w:type="gramStart"/>
-      <w:r>
-        <w:rPr>
-          <w:lang w:val="en-US"/>
-        </w:rPr>
-        <w:t>replies</w:t>
-      </w:r>
-      <w:proofErr w:type="gramEnd"/>
-      <w:r>
-        <w:rPr>
-          <w:lang w:val="en-US"/>
-        </w:rPr>
-        <w:t xml:space="preserve"> “</w:t>
+        <w:t>and runs off, to which Mr. Phant replies “</w:t>
       </w:r>
       <w:r>
         <w:rPr>
@@ -7140,35 +5909,7 @@
         <w:rPr>
           <w:lang w:val="en-US"/>
         </w:rPr>
-        <w:t xml:space="preserve">. Mr. Patches would tower over Frank and has difficulty speaking, but he would make it clear that he wants friends. He could maybe grab and squeeze Ricky until his eyes pop out, alarming </w:t>
-      </w:r>
-      <w:proofErr w:type="gramStart"/>
-      <w:r>
-        <w:rPr>
-          <w:lang w:val="en-US"/>
-        </w:rPr>
-        <w:t>Frank</w:t>
-      </w:r>
-      <w:proofErr w:type="gramEnd"/>
-      <w:r>
-        <w:rPr>
-          <w:lang w:val="en-US"/>
-        </w:rPr>
-        <w:t xml:space="preserve"> that he would die if Mr. Patches hugged him like that. </w:t>
-      </w:r>
-      <w:proofErr w:type="gramStart"/>
-      <w:r>
-        <w:rPr>
-          <w:lang w:val="en-US"/>
-        </w:rPr>
-        <w:t>Thus</w:t>
-      </w:r>
-      <w:proofErr w:type="gramEnd"/>
-      <w:r>
-        <w:rPr>
-          <w:lang w:val="en-US"/>
-        </w:rPr>
-        <w:t xml:space="preserve"> you would have to flee Mr. Patches, who would come apart and recombine in increasingly twisted ways to chase you. </w:t>
+        <w:t xml:space="preserve">. Mr. Patches would tower over Frank and has difficulty speaking, but he would make it clear that he wants friends. He could maybe grab and squeeze Ricky until his eyes pop out, alarming Frank that he would die if Mr. Patches hugged him like that. Thus you would have to flee Mr. Patches, who would come apart and recombine in increasingly twisted ways to chase you. </w:t>
       </w:r>
       <w:r>
         <w:rPr>
@@ -7205,69 +5946,13 @@
         <w:rPr>
           <w:lang w:val="en-US"/>
         </w:rPr>
-        <w:t xml:space="preserve">if real fire didn’t </w:t>
-      </w:r>
-      <w:proofErr w:type="gramStart"/>
-      <w:r>
-        <w:rPr>
-          <w:lang w:val="en-US"/>
-        </w:rPr>
-        <w:t>actually circumvent</w:t>
-      </w:r>
-      <w:proofErr w:type="gramEnd"/>
-      <w:r>
-        <w:rPr>
-          <w:lang w:val="en-US"/>
-        </w:rPr>
-        <w:t xml:space="preserve"> the </w:t>
-      </w:r>
-      <w:proofErr w:type="gramStart"/>
-      <w:r>
-        <w:rPr>
-          <w:lang w:val="en-US"/>
-        </w:rPr>
-        <w:t>VIC-status</w:t>
-      </w:r>
-      <w:proofErr w:type="gramEnd"/>
-      <w:r>
-        <w:rPr>
-          <w:lang w:val="en-US"/>
-        </w:rPr>
-        <w:t xml:space="preserve">, Mr. Phant reminds him that he’s been drawing Mr. Phants </w:t>
-      </w:r>
-      <w:r>
-        <w:rPr>
-          <w:lang w:val="en-US"/>
-        </w:rPr>
-        <w:t xml:space="preserve">thorough the whole day. More Mr. Phants </w:t>
-      </w:r>
-      <w:proofErr w:type="gramStart"/>
-      <w:r>
-        <w:rPr>
-          <w:lang w:val="en-US"/>
-        </w:rPr>
-        <w:t>appear as</w:t>
-      </w:r>
-      <w:proofErr w:type="gramEnd"/>
-      <w:r>
-        <w:rPr>
-          <w:lang w:val="en-US"/>
-        </w:rPr>
-        <w:t xml:space="preserve"> </w:t>
-      </w:r>
-      <w:proofErr w:type="gramStart"/>
-      <w:r>
-        <w:rPr>
-          <w:lang w:val="en-US"/>
-        </w:rPr>
-        <w:t>horrified</w:t>
-      </w:r>
-      <w:proofErr w:type="gramEnd"/>
-      <w:r>
-        <w:rPr>
-          <w:lang w:val="en-US"/>
-        </w:rPr>
-        <w:t xml:space="preserve"> Frank flees</w:t>
+        <w:t xml:space="preserve">if real fire didn’t actually circumvent the VIC-status, Mr. Phant reminds him that he’s been drawing Mr. Phants </w:t>
+      </w:r>
+      <w:r>
+        <w:rPr>
+          <w:lang w:val="en-US"/>
+        </w:rPr>
+        <w:t>thorough the whole day. More Mr. Phants appear as horrified Frank flees</w:t>
       </w:r>
       <w:r>
         <w:rPr>
@@ -7391,35 +6076,7 @@
         <w:rPr>
           <w:lang w:val="en-US"/>
         </w:rPr>
-        <w:t xml:space="preserve">However, a Mr. Phant will chase Frank down the basement in desperation, even violating the safety of the doors so that Frank will not be safe anywhere he goes. When Frank first goes through a door and sighs in relief, thinking that Mr. Phant cannot follow him, he would hear the knob turn, </w:t>
-      </w:r>
-      <w:proofErr w:type="gramStart"/>
-      <w:r>
-        <w:rPr>
-          <w:lang w:val="en-US"/>
-        </w:rPr>
-        <w:t>flinch</w:t>
-      </w:r>
-      <w:proofErr w:type="gramEnd"/>
-      <w:r>
-        <w:rPr>
-          <w:lang w:val="en-US"/>
-        </w:rPr>
-        <w:t xml:space="preserve"> away from the door as Mr. Phant stands in the </w:t>
-      </w:r>
-      <w:proofErr w:type="gramStart"/>
-      <w:r>
-        <w:rPr>
-          <w:lang w:val="en-US"/>
-        </w:rPr>
-        <w:t>door way</w:t>
-      </w:r>
-      <w:proofErr w:type="gramEnd"/>
-      <w:r>
-        <w:rPr>
-          <w:lang w:val="en-US"/>
-        </w:rPr>
-        <w:t>, smiling smugly. “How did you turn the knob with nubby fingers like that!?” Frank asks, but Mr. Phant says nothing. He just smirks s</w:t>
+        <w:t>However, a Mr. Phant will chase Frank down the basement in desperation, even violating the safety of the doors so that Frank will not be safe anywhere he goes. When Frank first goes through a door and sighs in relief, thinking that Mr. Phant cannot follow him, he would hear the knob turn, flinch away from the door as Mr. Phant stands in the door way, smiling smugly. “How did you turn the knob with nubby fingers like that!?” Frank asks, but Mr. Phant says nothing. He just smirks s</w:t>
       </w:r>
       <w:r>
         <w:rPr>
@@ -7486,21 +6143,7 @@
         <w:rPr>
           <w:lang w:val="en-US"/>
         </w:rPr>
-        <w:t xml:space="preserve">and the rest of the reals helpless. You’ve seen the things VICs like me and him </w:t>
-      </w:r>
-      <w:proofErr w:type="gramStart"/>
-      <w:r>
-        <w:rPr>
-          <w:lang w:val="en-US"/>
-        </w:rPr>
-        <w:t>can</w:t>
-      </w:r>
-      <w:proofErr w:type="gramEnd"/>
-      <w:r>
-        <w:rPr>
-          <w:lang w:val="en-US"/>
-        </w:rPr>
-        <w:t xml:space="preserve"> survive, if he decided to take over the world, no</w:t>
+        <w:t>and the rest of the reals helpless. You’ve seen the things VICs like me and him can survive, if he decided to take over the world, no</w:t>
       </w:r>
       <w:r>
         <w:rPr>
@@ -7534,21 +6177,7 @@
         <w:rPr>
           <w:lang w:val="en-US"/>
         </w:rPr>
-        <w:t xml:space="preserve">couldn’t stop </w:t>
-      </w:r>
-      <w:proofErr w:type="gramStart"/>
-      <w:r>
-        <w:rPr>
-          <w:lang w:val="en-US"/>
-        </w:rPr>
-        <w:t>him,</w:t>
-      </w:r>
-      <w:proofErr w:type="gramEnd"/>
-      <w:r>
-        <w:rPr>
-          <w:lang w:val="en-US"/>
-        </w:rPr>
-        <w:t xml:space="preserve"> you’ve seen me try!</w:t>
+        <w:t>couldn’t stop him, you’ve seen me try!</w:t>
       </w:r>
       <w:r>
         <w:rPr>
@@ -7560,21 +6189,7 @@
         <w:rPr>
           <w:lang w:val="en-US"/>
         </w:rPr>
-        <w:t xml:space="preserve">to create more </w:t>
-      </w:r>
-      <w:proofErr w:type="gramStart"/>
-      <w:r>
-        <w:rPr>
-          <w:lang w:val="en-US"/>
-        </w:rPr>
-        <w:t>toons</w:t>
-      </w:r>
-      <w:proofErr w:type="gramEnd"/>
-      <w:r>
-        <w:rPr>
-          <w:lang w:val="en-US"/>
-        </w:rPr>
-        <w:t xml:space="preserve">, maybe we can even coexist. If you don’t trust me, </w:t>
+        <w:t xml:space="preserve">to create more toons, maybe we can even coexist. If you don’t trust me, </w:t>
       </w:r>
       <w:r>
         <w:rPr>
@@ -7687,21 +6302,7 @@
         <w:rPr>
           <w:lang w:val="en-US"/>
         </w:rPr>
-        <w:t xml:space="preserve">of animation sheets, the boss would just kind of nod and tell Frank to keep at it, with ending </w:t>
-      </w:r>
-      <w:proofErr w:type="gramStart"/>
-      <w:r>
-        <w:rPr>
-          <w:lang w:val="en-US"/>
-        </w:rPr>
-        <w:t>screen</w:t>
-      </w:r>
-      <w:proofErr w:type="gramEnd"/>
-      <w:r>
-        <w:rPr>
-          <w:lang w:val="en-US"/>
-        </w:rPr>
-        <w:t xml:space="preserve"> res</w:t>
+        <w:t>of animation sheets, the boss would just kind of nod and tell Frank to keep at it, with ending screen res</w:t>
       </w:r>
       <w:r>
         <w:rPr>
@@ -7732,35 +6333,7 @@
         <w:rPr>
           <w:lang w:val="en-US"/>
         </w:rPr>
-        <w:t xml:space="preserve">into the drawings and </w:t>
-      </w:r>
-      <w:proofErr w:type="gramStart"/>
-      <w:r>
-        <w:rPr>
-          <w:lang w:val="en-US"/>
-        </w:rPr>
-        <w:t>presentation</w:t>
-      </w:r>
-      <w:proofErr w:type="gramEnd"/>
-      <w:r>
-        <w:rPr>
-          <w:lang w:val="en-US"/>
-        </w:rPr>
-        <w:t xml:space="preserve"> and Frank will be promoted to art director, leading the film to be a success. And he never has to draw </w:t>
-      </w:r>
-      <w:proofErr w:type="gramStart"/>
-      <w:r>
-        <w:rPr>
-          <w:lang w:val="en-US"/>
-        </w:rPr>
-        <w:t>an another</w:t>
-      </w:r>
-      <w:proofErr w:type="gramEnd"/>
-      <w:r>
-        <w:rPr>
-          <w:lang w:val="en-US"/>
-        </w:rPr>
-        <w:t xml:space="preserve"> elephant again.</w:t>
+        <w:t>into the drawings and presentation and Frank will be promoted to art director, leading the film to be a success. And he never has to draw an another elephant again.</w:t>
       </w:r>
     </w:p>
     <w:p>
@@ -8033,48 +6606,20 @@
         <w:rPr>
           <w:lang w:val="en-US"/>
         </w:rPr>
-        <w:t xml:space="preserve">, which would determine the ending. (He </w:t>
-      </w:r>
-      <w:proofErr w:type="gramStart"/>
-      <w:r>
-        <w:rPr>
-          <w:lang w:val="en-US"/>
-        </w:rPr>
-        <w:t>has to</w:t>
-      </w:r>
-      <w:proofErr w:type="gramEnd"/>
-      <w:r>
-        <w:rPr>
-          <w:lang w:val="en-US"/>
-        </w:rPr>
-        <w:t xml:space="preserve"> present the animation to his bosses the next day?)</w:t>
-      </w:r>
-    </w:p>
-    <w:p>
-      <w:pPr>
-        <w:rPr>
-          <w:lang w:val="en-US"/>
-        </w:rPr>
-      </w:pPr>
-      <w:r>
-        <w:rPr>
-          <w:lang w:val="en-US"/>
-        </w:rPr>
-        <w:t xml:space="preserve">-The idea is to play around with how gruesome cartoons </w:t>
-      </w:r>
-      <w:proofErr w:type="gramStart"/>
-      <w:r>
-        <w:rPr>
-          <w:lang w:val="en-US"/>
-        </w:rPr>
-        <w:t>would be</w:t>
-      </w:r>
-      <w:proofErr w:type="gramEnd"/>
-      <w:r>
-        <w:rPr>
-          <w:lang w:val="en-US"/>
-        </w:rPr>
-        <w:t xml:space="preserve"> in real life, such as getting hit with a falling anvil will squish a cartoon character in a funny way, but a real human would be </w:t>
+        <w:t>, which would determine the ending. (He has to present the animation to his bosses the next day?)</w:t>
+      </w:r>
+    </w:p>
+    <w:p>
+      <w:pPr>
+        <w:rPr>
+          <w:lang w:val="en-US"/>
+        </w:rPr>
+      </w:pPr>
+      <w:r>
+        <w:rPr>
+          <w:lang w:val="en-US"/>
+        </w:rPr>
+        <w:t xml:space="preserve">-The idea is to play around with how gruesome cartoons would be in real life, such as getting hit with a falling anvil will squish a cartoon character in a funny way, but a real human would be </w:t>
       </w:r>
       <w:r>
         <w:rPr>
@@ -8142,69 +6687,13 @@
         <w:rPr>
           <w:lang w:val="en-US"/>
         </w:rPr>
-        <w:t>(</w:t>
-      </w:r>
-      <w:proofErr w:type="gramStart"/>
-      <w:r>
-        <w:rPr>
-          <w:lang w:val="en-US"/>
-        </w:rPr>
-        <w:t>with the exception of</w:t>
-      </w:r>
-      <w:proofErr w:type="gramEnd"/>
-      <w:r>
-        <w:rPr>
-          <w:lang w:val="en-US"/>
-        </w:rPr>
-        <w:t xml:space="preserve"> very small things like bees that take like, 3 seconds of standing in the bee cloud to </w:t>
-      </w:r>
-      <w:proofErr w:type="gramStart"/>
-      <w:r>
-        <w:rPr>
-          <w:lang w:val="en-US"/>
-        </w:rPr>
-        <w:t>actually kill</w:t>
-      </w:r>
-      <w:proofErr w:type="gramEnd"/>
-      <w:r>
-        <w:rPr>
-          <w:lang w:val="en-US"/>
-        </w:rPr>
-        <w:t xml:space="preserve"> you.) </w:t>
-      </w:r>
-      <w:r>
-        <w:rPr>
-          <w:lang w:val="en-US"/>
-        </w:rPr>
-        <w:t xml:space="preserve">so you </w:t>
-      </w:r>
-      <w:proofErr w:type="gramStart"/>
-      <w:r>
-        <w:rPr>
-          <w:lang w:val="en-US"/>
-        </w:rPr>
-        <w:t>have to</w:t>
-      </w:r>
-      <w:proofErr w:type="gramEnd"/>
-      <w:r>
-        <w:rPr>
-          <w:lang w:val="en-US"/>
-        </w:rPr>
-        <w:t xml:space="preserve"> observe your surroundings and carefully plan your </w:t>
-      </w:r>
-      <w:proofErr w:type="gramStart"/>
-      <w:r>
-        <w:rPr>
-          <w:lang w:val="en-US"/>
-        </w:rPr>
-        <w:t>actions, but</w:t>
-      </w:r>
-      <w:proofErr w:type="gramEnd"/>
-      <w:r>
-        <w:rPr>
-          <w:lang w:val="en-US"/>
-        </w:rPr>
-        <w:t xml:space="preserve"> also be fast on your feet. Enemies are defeated with cunning, not brute force.</w:t>
+        <w:t xml:space="preserve">(with the exception of very small things like bees that take like, 3 seconds of standing in the bee cloud to actually kill you.) </w:t>
+      </w:r>
+      <w:r>
+        <w:rPr>
+          <w:lang w:val="en-US"/>
+        </w:rPr>
+        <w:t>so you have to observe your surroundings and carefully plan your actions, but also be fast on your feet. Enemies are defeated with cunning, not brute force.</w:t>
       </w:r>
     </w:p>
     <w:p>
@@ -8243,19 +6732,11 @@
         </w:rPr>
         <w:t xml:space="preserve">by their eyes being visible in the dark. </w:t>
       </w:r>
-      <w:proofErr w:type="gramStart"/>
-      <w:r>
-        <w:rPr>
-          <w:lang w:val="en-US"/>
-        </w:rPr>
-        <w:t>Game</w:t>
-      </w:r>
-      <w:proofErr w:type="gramEnd"/>
-      <w:r>
-        <w:rPr>
-          <w:lang w:val="en-US"/>
-        </w:rPr>
-        <w:t xml:space="preserve"> would play around a lot of cartoon sensibilities like this to create a</w:t>
+      <w:r>
+        <w:rPr>
+          <w:lang w:val="en-US"/>
+        </w:rPr>
+        <w:t>Game would play around a lot of cartoon sensibilities like this to create a</w:t>
       </w:r>
       <w:r>
         <w:rPr>
@@ -8318,35 +6799,7 @@
         <w:rPr>
           <w:lang w:val="en-US"/>
         </w:rPr>
-        <w:t xml:space="preserve">hiding a monster that cartoonishly inches sideways to follow you </w:t>
-      </w:r>
-      <w:proofErr w:type="gramStart"/>
-      <w:r>
-        <w:rPr>
-          <w:lang w:val="en-US"/>
-        </w:rPr>
-        <w:t>until unveiling</w:t>
-      </w:r>
-      <w:proofErr w:type="gramEnd"/>
-      <w:r>
-        <w:rPr>
-          <w:lang w:val="en-US"/>
-        </w:rPr>
-        <w:t xml:space="preserve"> </w:t>
-      </w:r>
-      <w:proofErr w:type="gramStart"/>
-      <w:r>
-        <w:rPr>
-          <w:lang w:val="en-US"/>
-        </w:rPr>
-        <w:t>itself</w:t>
-      </w:r>
-      <w:proofErr w:type="gramEnd"/>
-      <w:r>
-        <w:rPr>
-          <w:lang w:val="en-US"/>
-        </w:rPr>
-        <w:t>.</w:t>
+        <w:t>hiding a monster that cartoonishly inches sideways to follow you until unveiling itself.</w:t>
       </w:r>
       <w:r>
         <w:rPr>

</xml_diff>

<commit_message>
Made sign graphics for tutorials.
Ricky's not much of an artist, ya see. It's not that I can't draw with a mouse, no no. (Or in general.)
</commit_message>
<xml_diff>
--- a/Game Design Documentation/Project GDD.docx
+++ b/Game Design Documentation/Project GDD.docx
@@ -417,7 +417,7 @@
         <w:rPr>
           <w:lang w:val="en-US"/>
         </w:rPr>
-        <w:t>Finalizing Player Programming</w:t>
+        <w:t>Player Programming</w:t>
       </w:r>
     </w:p>
     <w:p>
@@ -431,6 +431,18 @@
           <w:lang w:val="en-US"/>
         </w:rPr>
         <w:t>Week 5:</w:t>
+      </w:r>
+      <w:r>
+        <w:rPr>
+          <w:lang w:val="en-US"/>
+        </w:rPr>
+        <w:t xml:space="preserve"> Programming Assets &amp; </w:t>
+      </w:r>
+      <w:r>
+        <w:rPr>
+          <w:lang w:val="en-US"/>
+        </w:rPr>
+        <w:t>Ledge Grabbing</w:t>
       </w:r>
     </w:p>
     <w:p>

</xml_diff>

<commit_message>
Edited GDD and made a plan for HCD
THIS SUMMER....
</commit_message>
<xml_diff>
--- a/Game Design Documentation/Project GDD.docx
+++ b/Game Design Documentation/Project GDD.docx
@@ -7118,6 +7118,48 @@
         </w:rPr>
         <w:t xml:space="preserve"> and grows unhealthily paranoid.</w:t>
       </w:r>
+      <w:r>
+        <w:rPr>
+          <w:lang w:val="en-US"/>
+        </w:rPr>
+        <w:t xml:space="preserve"> In the end, </w:t>
+      </w:r>
+      <w:r>
+        <w:rPr>
+          <w:lang w:val="en-US"/>
+        </w:rPr>
+        <w:t>Frank</w:t>
+      </w:r>
+      <w:r>
+        <w:rPr>
+          <w:lang w:val="en-US"/>
+        </w:rPr>
+        <w:t xml:space="preserve"> could be forcibly dragged out of his apartment</w:t>
+      </w:r>
+      <w:r>
+        <w:rPr>
+          <w:lang w:val="en-US"/>
+        </w:rPr>
+        <w:t xml:space="preserve"> while yelling “You don’t understand! He knows that I know, he could be trying to silence me! </w:t>
+      </w:r>
+      <w:r>
+        <w:rPr>
+          <w:lang w:val="en-US"/>
+        </w:rPr>
+        <w:t>THE TOONS ARE COMING!</w:t>
+      </w:r>
+      <w:r>
+        <w:rPr>
+          <w:lang w:val="en-US"/>
+        </w:rPr>
+        <w:t xml:space="preserve"> IT’S NOT SAFE OUT THERE!</w:t>
+      </w:r>
+      <w:r>
+        <w:rPr>
+          <w:lang w:val="en-US"/>
+        </w:rPr>
+        <w:t>”</w:t>
+      </w:r>
     </w:p>
     <w:p>
       <w:pPr>
@@ -7131,6 +7173,91 @@
           <w:bCs/>
           <w:lang w:val="en-US"/>
         </w:rPr>
+        <w:t xml:space="preserve">Draw a bomb and throw it into the </w:t>
+      </w:r>
+      <w:r>
+        <w:rPr>
+          <w:b/>
+          <w:bCs/>
+          <w:lang w:val="en-US"/>
+        </w:rPr>
+        <w:t>boiler</w:t>
+      </w:r>
+      <w:r>
+        <w:rPr>
+          <w:b/>
+          <w:bCs/>
+          <w:lang w:val="en-US"/>
+        </w:rPr>
+        <w:br/>
+      </w:r>
+      <w:r>
+        <w:rPr>
+          <w:lang w:val="en-US"/>
+        </w:rPr>
+        <w:t xml:space="preserve">As an alternate ending, Frank could triumphantly grab a bomb, yell “I’m not letting either of you win! I’M TAKING YOU ALL WITH ME!” and </w:t>
+      </w:r>
+      <w:r>
+        <w:rPr>
+          <w:lang w:val="en-US"/>
+        </w:rPr>
+        <w:t xml:space="preserve">throw it into the fire, causing an explosion that destroys the toons and half of the Didnought Studios main building. </w:t>
+      </w:r>
+      <w:r>
+        <w:rPr>
+          <w:lang w:val="en-US"/>
+        </w:rPr>
+        <w:t xml:space="preserve">Afterwards there’s a news cast about the explosion where the newscaster talks about how they identified the body on the site as Mr. Frank Pastel and have a </w:t>
+      </w:r>
+      <w:r>
+        <w:rPr>
+          <w:lang w:val="en-US"/>
+        </w:rPr>
+        <w:t>mildly disingenuous interview with Frank’s boss who’s like “Mr. Pastel was always a little disturbed</w:t>
+      </w:r>
+      <w:r>
+        <w:rPr>
+          <w:lang w:val="en-US"/>
+        </w:rPr>
+        <w:t xml:space="preserve">. It’s too bad he never took advantage of our extensive employee </w:t>
+      </w:r>
+      <w:r>
+        <w:rPr>
+          <w:lang w:val="en-US"/>
+        </w:rPr>
+        <w:t>mental welfare services.”</w:t>
+      </w:r>
+      <w:r>
+        <w:rPr>
+          <w:lang w:val="en-US"/>
+        </w:rPr>
+        <w:t xml:space="preserve"> and otherwise tries to dodge blame for the event, stating that “We at Didnought Studios work hard to ensure the best working environment </w:t>
+      </w:r>
+      <w:r>
+        <w:rPr>
+          <w:lang w:val="en-US"/>
+        </w:rPr>
+        <w:t>and reasonable hours for our employees</w:t>
+      </w:r>
+      <w:r>
+        <w:rPr>
+          <w:lang w:val="en-US"/>
+        </w:rPr>
+        <w:t>, so I don’t understand what could have made Mr. Pastel snap like that.”</w:t>
+      </w:r>
+    </w:p>
+    <w:p>
+      <w:pPr>
+        <w:rPr>
+          <w:lang w:val="en-US"/>
+        </w:rPr>
+      </w:pPr>
+      <w:r>
+        <w:rPr>
+          <w:b/>
+          <w:bCs/>
+          <w:lang w:val="en-US"/>
+        </w:rPr>
         <w:t>Destroy the Draw Pad</w:t>
       </w:r>
       <w:r>
@@ -7230,6 +7357,7 @@
         <w:rPr>
           <w:lang w:val="en-US"/>
         </w:rPr>
+        <w:lastRenderedPageBreak/>
         <w:t xml:space="preserve">On the other hand, if you collected a respectable amount (over half?) </w:t>
       </w:r>
       <w:r>

</xml_diff>

<commit_message>
Added Raw Animations for Frank
Now we're really FMV!
</commit_message>
<xml_diff>
--- a/Game Design Documentation/Project GDD.docx
+++ b/Game Design Documentation/Project GDD.docx
@@ -456,6 +456,18 @@
           <w:lang w:val="en-US"/>
         </w:rPr>
         <w:t>Week 6:</w:t>
+      </w:r>
+      <w:r>
+        <w:rPr>
+          <w:lang w:val="en-US"/>
+        </w:rPr>
+        <w:t xml:space="preserve"> </w:t>
+      </w:r>
+      <w:r>
+        <w:rPr>
+          <w:lang w:val="en-US"/>
+        </w:rPr>
+        <w:t>Making Frank’s sprites and object programming</w:t>
       </w:r>
     </w:p>
     <w:p>

</xml_diff>

<commit_message>
Edited button configs and GDD
</commit_message>
<xml_diff>
--- a/Game Design Documentation/Project GDD.docx
+++ b/Game Design Documentation/Project GDD.docx
@@ -62,9 +62,19 @@
           <w:numId w:val="1"/>
         </w:numPr>
       </w:pPr>
-      <w:r>
-        <w:t>Development Overview</w:t>
-      </w:r>
+      <w:proofErr w:type="spellStart"/>
+      <w:r>
+        <w:t>Development</w:t>
+      </w:r>
+      <w:proofErr w:type="spellEnd"/>
+      <w:r>
+        <w:t xml:space="preserve"> </w:t>
+      </w:r>
+      <w:proofErr w:type="spellStart"/>
+      <w:r>
+        <w:t>Overview</w:t>
+      </w:r>
+      <w:proofErr w:type="spellEnd"/>
     </w:p>
     <w:p>
       <w:pPr>
@@ -74,9 +84,11 @@
           <w:numId w:val="1"/>
         </w:numPr>
       </w:pPr>
+      <w:proofErr w:type="spellStart"/>
       <w:r>
         <w:t>Overview</w:t>
       </w:r>
+      <w:proofErr w:type="spellEnd"/>
     </w:p>
     <w:p>
       <w:pPr>
@@ -99,8 +111,13 @@
         </w:numPr>
       </w:pPr>
       <w:r>
-        <w:t>Target Audience</w:t>
-      </w:r>
+        <w:t xml:space="preserve">Target </w:t>
+      </w:r>
+      <w:proofErr w:type="spellStart"/>
+      <w:r>
+        <w:t>Audience</w:t>
+      </w:r>
+      <w:proofErr w:type="spellEnd"/>
     </w:p>
     <w:p>
       <w:pPr>
@@ -110,9 +127,11 @@
           <w:numId w:val="1"/>
         </w:numPr>
       </w:pPr>
+      <w:proofErr w:type="spellStart"/>
       <w:r>
         <w:t>Setting</w:t>
       </w:r>
+      <w:proofErr w:type="spellEnd"/>
     </w:p>
     <w:p>
       <w:pPr>
@@ -122,9 +141,11 @@
           <w:numId w:val="1"/>
         </w:numPr>
       </w:pPr>
+      <w:proofErr w:type="spellStart"/>
       <w:r>
         <w:t>Characters</w:t>
       </w:r>
+      <w:proofErr w:type="spellEnd"/>
     </w:p>
     <w:p>
       <w:pPr>
@@ -134,9 +155,19 @@
           <w:numId w:val="1"/>
         </w:numPr>
       </w:pPr>
-      <w:r>
-        <w:t>Game Mechanics</w:t>
-      </w:r>
+      <w:proofErr w:type="spellStart"/>
+      <w:r>
+        <w:t>Game</w:t>
+      </w:r>
+      <w:proofErr w:type="spellEnd"/>
+      <w:r>
+        <w:t xml:space="preserve"> </w:t>
+      </w:r>
+      <w:proofErr w:type="spellStart"/>
+      <w:r>
+        <w:t>Mechanics</w:t>
+      </w:r>
+      <w:proofErr w:type="spellEnd"/>
     </w:p>
     <w:p>
       <w:pPr>
@@ -146,9 +177,11 @@
           <w:numId w:val="1"/>
         </w:numPr>
       </w:pPr>
+      <w:proofErr w:type="spellStart"/>
       <w:r>
         <w:t>Areas</w:t>
       </w:r>
+      <w:proofErr w:type="spellEnd"/>
     </w:p>
     <w:p>
       <w:pPr>
@@ -158,9 +191,11 @@
           <w:numId w:val="1"/>
         </w:numPr>
       </w:pPr>
+      <w:proofErr w:type="spellStart"/>
       <w:r>
         <w:t>Story</w:t>
       </w:r>
+      <w:proofErr w:type="spellEnd"/>
     </w:p>
     <w:p>
       <w:pPr>
@@ -171,8 +206,13 @@
         </w:numPr>
       </w:pPr>
       <w:r>
-        <w:t>Tools Used</w:t>
-      </w:r>
+        <w:t xml:space="preserve">Tools </w:t>
+      </w:r>
+      <w:proofErr w:type="spellStart"/>
+      <w:r>
+        <w:t>Used</w:t>
+      </w:r>
+      <w:proofErr w:type="spellEnd"/>
     </w:p>
     <w:p>
       <w:r>
@@ -482,6 +522,12 @@
         </w:rPr>
         <w:t>Week 7:</w:t>
       </w:r>
+      <w:r>
+        <w:rPr>
+          <w:lang w:val="en-US"/>
+        </w:rPr>
+        <w:t xml:space="preserve"> Controller input management and Frank’s animation</w:t>
+      </w:r>
     </w:p>
     <w:p>
       <w:pPr>
@@ -545,7 +591,28 @@
         <w:rPr>
           <w:lang w:val="en-US"/>
         </w:rPr>
-        <w:t>in vein of Abe’s Od</w:t>
+        <w:t xml:space="preserve">in </w:t>
+      </w:r>
+      <w:proofErr w:type="gramStart"/>
+      <w:r>
+        <w:rPr>
+          <w:lang w:val="en-US"/>
+        </w:rPr>
+        <w:t>vein</w:t>
+      </w:r>
+      <w:proofErr w:type="gramEnd"/>
+      <w:r>
+        <w:rPr>
+          <w:lang w:val="en-US"/>
+        </w:rPr>
+        <w:t xml:space="preserve"> of Abe’s </w:t>
+      </w:r>
+      <w:proofErr w:type="spellStart"/>
+      <w:r>
+        <w:rPr>
+          <w:lang w:val="en-US"/>
+        </w:rPr>
+        <w:t>Od</w:t>
       </w:r>
       <w:r>
         <w:rPr>
@@ -565,6 +632,7 @@
         </w:rPr>
         <w:t>ee</w:t>
       </w:r>
+      <w:proofErr w:type="spellEnd"/>
       <w:r>
         <w:rPr>
           <w:lang w:val="en-US"/>
@@ -593,8 +661,16 @@
         <w:rPr>
           <w:lang w:val="en-US"/>
         </w:rPr>
-        <w:t>(Visually similar to</w:t>
-      </w:r>
+        <w:t xml:space="preserve">(Visually </w:t>
+      </w:r>
+      <w:proofErr w:type="gramStart"/>
+      <w:r>
+        <w:rPr>
+          <w:lang w:val="en-US"/>
+        </w:rPr>
+        <w:t>similar to</w:t>
+      </w:r>
+      <w:proofErr w:type="gramEnd"/>
       <w:r>
         <w:rPr>
           <w:lang w:val="en-US"/>
@@ -645,17 +721,43 @@
         <w:t xml:space="preserve">Peli on </w:t>
       </w:r>
       <w:r>
-        <w:t>kauhu- ja p</w:t>
-      </w:r>
-      <w:r>
-        <w:t>iirretty-teemainen pulma-tasoloikka Abe’s Oddyseen makuun. Sinä olet realistinen ihminen joka yrittää</w:t>
+        <w:t xml:space="preserve">kauhu- ja </w:t>
+      </w:r>
+      <w:proofErr w:type="gramStart"/>
+      <w:r>
+        <w:t>p</w:t>
+      </w:r>
+      <w:r>
+        <w:t>iirretty-teemainen</w:t>
+      </w:r>
+      <w:proofErr w:type="gramEnd"/>
+      <w:r>
+        <w:t xml:space="preserve"> pulma-tasoloikka </w:t>
+      </w:r>
+      <w:proofErr w:type="spellStart"/>
+      <w:r>
+        <w:t>Abe’s</w:t>
+      </w:r>
+      <w:proofErr w:type="spellEnd"/>
+      <w:r>
+        <w:t xml:space="preserve"> Oddyseen makuun. Sinä olet realistinen </w:t>
+      </w:r>
+      <w:proofErr w:type="gramStart"/>
+      <w:r>
+        <w:t>ihminen</w:t>
+      </w:r>
+      <w:proofErr w:type="gramEnd"/>
+      <w:r>
+        <w:t xml:space="preserve"> joka yrittää</w:t>
       </w:r>
       <w:r>
         <w:t xml:space="preserve"> paeta </w:t>
       </w:r>
+      <w:proofErr w:type="gramStart"/>
       <w:r>
         <w:t>piirretty-olentoja</w:t>
       </w:r>
+      <w:proofErr w:type="gramEnd"/>
       <w:r>
         <w:t>,</w:t>
       </w:r>
@@ -663,13 +765,29 @@
         <w:t xml:space="preserve"> (Ulkonäöllisesti matkien </w:t>
       </w:r>
       <w:r>
-        <w:t>Kuka Viritti Ansan, Roger Rabbitiä)</w:t>
+        <w:t xml:space="preserve">Kuka Viritti Ansan, Roger </w:t>
+      </w:r>
+      <w:proofErr w:type="spellStart"/>
+      <w:r>
+        <w:t>Rabbitiä</w:t>
+      </w:r>
+      <w:proofErr w:type="spellEnd"/>
+      <w:r>
+        <w:t>)</w:t>
       </w:r>
       <w:r>
         <w:t xml:space="preserve"> </w:t>
       </w:r>
       <w:r>
-        <w:t>jotka yrittävät murhata sinut piirrettymäisin tavoin.</w:t>
+        <w:t xml:space="preserve">jotka yrittävät murhata sinut </w:t>
+      </w:r>
+      <w:proofErr w:type="spellStart"/>
+      <w:r>
+        <w:t>piirrettymäisin</w:t>
+      </w:r>
+      <w:proofErr w:type="spellEnd"/>
+      <w:r>
+        <w:t xml:space="preserve"> tavoin.</w:t>
       </w:r>
     </w:p>
     <w:p>
@@ -696,20 +814,48 @@
         <w:rPr>
           <w:lang w:val="en-US"/>
         </w:rPr>
-        <w:t>Adults that are into mascot horror, but seek something a little different from the usual first-person 3D games. Also appeals to fans of slow, methodical puzzle games and fans of the games like Prince of Persia (old school ver.) and Oddworld-games.</w:t>
-      </w:r>
-    </w:p>
-    <w:p>
-      <w:pPr>
-        <w:rPr>
-          <w:lang w:val="en-US"/>
-        </w:rPr>
-      </w:pPr>
-      <w:r>
-        <w:rPr>
-          <w:lang w:val="en-US"/>
-        </w:rPr>
-        <w:t>The game won’t hold your hand, but every screen will be like a small puzzle on its own, bringing with it both the sensation of “I’m an idiot” when the plan fails and “I’m a genius” when it works. Themes are probably familiar to the working adult generation that grew up with these cartoons and can feel a connection to the poor, overworked corporate slave of a protagonist that the game has.</w:t>
+        <w:t xml:space="preserve">Adults that are into mascot </w:t>
+      </w:r>
+      <w:proofErr w:type="gramStart"/>
+      <w:r>
+        <w:rPr>
+          <w:lang w:val="en-US"/>
+        </w:rPr>
+        <w:t>horror, but</w:t>
+      </w:r>
+      <w:proofErr w:type="gramEnd"/>
+      <w:r>
+        <w:rPr>
+          <w:lang w:val="en-US"/>
+        </w:rPr>
+        <w:t xml:space="preserve"> seek something a little different from the usual first-person 3D games. Also appeals to fans of slow, methodical puzzle games and fans of the games like Prince of Persia (old school ver.) and Oddworld-games.</w:t>
+      </w:r>
+    </w:p>
+    <w:p>
+      <w:pPr>
+        <w:rPr>
+          <w:lang w:val="en-US"/>
+        </w:rPr>
+      </w:pPr>
+      <w:r>
+        <w:rPr>
+          <w:lang w:val="en-US"/>
+        </w:rPr>
+        <w:t xml:space="preserve">The game won’t hold your hand, but every screen will be like a small puzzle on its own, bringing with it both the sensation of “I’m an idiot” when the plan fails and “I’m a genius” when it works. </w:t>
+      </w:r>
+      <w:proofErr w:type="gramStart"/>
+      <w:r>
+        <w:rPr>
+          <w:lang w:val="en-US"/>
+        </w:rPr>
+        <w:t>Themes</w:t>
+      </w:r>
+      <w:proofErr w:type="gramEnd"/>
+      <w:r>
+        <w:rPr>
+          <w:lang w:val="en-US"/>
+        </w:rPr>
+        <w:t xml:space="preserve"> are probably familiar to the working adult generation that grew up with these cartoons and can feel a connection to the poor, overworked corporate slave of a protagonist that the game has.</w:t>
       </w:r>
     </w:p>
     <w:p>
@@ -821,7 +967,21 @@
         <w:rPr>
           <w:lang w:val="en-US"/>
         </w:rPr>
-        <w:t>if they have to pry it from your cold, dead hands.</w:t>
+        <w:t xml:space="preserve">if they </w:t>
+      </w:r>
+      <w:proofErr w:type="gramStart"/>
+      <w:r>
+        <w:rPr>
+          <w:lang w:val="en-US"/>
+        </w:rPr>
+        <w:t>have to</w:t>
+      </w:r>
+      <w:proofErr w:type="gramEnd"/>
+      <w:r>
+        <w:rPr>
+          <w:lang w:val="en-US"/>
+        </w:rPr>
+        <w:t xml:space="preserve"> pry it from your cold, dead hands.</w:t>
       </w:r>
     </w:p>
     <w:p>
@@ -1068,14 +1228,32 @@
           <w:iCs/>
           <w:lang w:val="en-US"/>
         </w:rPr>
-        <w:t>real. My WORK is ACTUALLY trying to KILL me!</w:t>
-      </w:r>
+        <w:t xml:space="preserve">real. My WORK is </w:t>
+      </w:r>
+      <w:proofErr w:type="gramStart"/>
       <w:r>
         <w:rPr>
           <w:i/>
           <w:iCs/>
           <w:lang w:val="en-US"/>
         </w:rPr>
+        <w:t>ACTUALLY trying</w:t>
+      </w:r>
+      <w:proofErr w:type="gramEnd"/>
+      <w:r>
+        <w:rPr>
+          <w:i/>
+          <w:iCs/>
+          <w:lang w:val="en-US"/>
+        </w:rPr>
+        <w:t xml:space="preserve"> to KILL me!</w:t>
+      </w:r>
+      <w:r>
+        <w:rPr>
+          <w:i/>
+          <w:iCs/>
+          <w:lang w:val="en-US"/>
+        </w:rPr>
         <w:t>”</w:t>
       </w:r>
     </w:p>
@@ -1091,11 +1269,19 @@
         </w:rPr>
         <w:t xml:space="preserve">An overworked, </w:t>
       </w:r>
-      <w:r>
-        <w:rPr>
-          <w:lang w:val="en-US"/>
-        </w:rPr>
-        <w:t>30-40 year old animator who</w:t>
+      <w:proofErr w:type="gramStart"/>
+      <w:r>
+        <w:rPr>
+          <w:lang w:val="en-US"/>
+        </w:rPr>
+        <w:t>30-40 year old</w:t>
+      </w:r>
+      <w:proofErr w:type="gramEnd"/>
+      <w:r>
+        <w:rPr>
+          <w:lang w:val="en-US"/>
+        </w:rPr>
+        <w:t xml:space="preserve"> animator who</w:t>
       </w:r>
       <w:r>
         <w:rPr>
@@ -1107,13 +1293,55 @@
         <w:rPr>
           <w:lang w:val="en-US"/>
         </w:rPr>
-        <w:t>Of Mice and ‘Phants” as the character animator for the villain of the show, Mr. Phant. He’s been penning a draft for a feature-length animated film of the show in hopes of finally getting promoted to an Art Director, but turns out his fervent workaholism</w:t>
-      </w:r>
-      <w:r>
-        <w:rPr>
-          <w:lang w:val="en-US"/>
-        </w:rPr>
-        <w:t xml:space="preserve"> may actually get him killed in a way he didn’t anticipate. </w:t>
+        <w:t>Of Mice and ‘</w:t>
+      </w:r>
+      <w:proofErr w:type="spellStart"/>
+      <w:r>
+        <w:rPr>
+          <w:lang w:val="en-US"/>
+        </w:rPr>
+        <w:t>Phants</w:t>
+      </w:r>
+      <w:proofErr w:type="spellEnd"/>
+      <w:r>
+        <w:rPr>
+          <w:lang w:val="en-US"/>
+        </w:rPr>
+        <w:t xml:space="preserve">” as the character animator for the villain of the show, Mr. Phant. He’s been penning a draft for a feature-length animated film of the show in hopes of finally getting promoted to an </w:t>
+      </w:r>
+      <w:proofErr w:type="gramStart"/>
+      <w:r>
+        <w:rPr>
+          <w:lang w:val="en-US"/>
+        </w:rPr>
+        <w:t>Art Director, but</w:t>
+      </w:r>
+      <w:proofErr w:type="gramEnd"/>
+      <w:r>
+        <w:rPr>
+          <w:lang w:val="en-US"/>
+        </w:rPr>
+        <w:t xml:space="preserve"> turns out his fervent workaholism</w:t>
+      </w:r>
+      <w:r>
+        <w:rPr>
+          <w:lang w:val="en-US"/>
+        </w:rPr>
+        <w:t xml:space="preserve"> may </w:t>
+      </w:r>
+      <w:proofErr w:type="gramStart"/>
+      <w:r>
+        <w:rPr>
+          <w:lang w:val="en-US"/>
+        </w:rPr>
+        <w:t>actually get</w:t>
+      </w:r>
+      <w:proofErr w:type="gramEnd"/>
+      <w:r>
+        <w:rPr>
+          <w:lang w:val="en-US"/>
+        </w:rPr>
+        <w:t xml:space="preserve"> him killed in a way he didn’t anticipate. </w:t>
       </w:r>
       <w:r>
         <w:rPr>
@@ -1149,7 +1377,21 @@
         <w:rPr>
           <w:lang w:val="en-US"/>
         </w:rPr>
-        <w:t xml:space="preserve"> without a sense of dark humor when things go his way.</w:t>
+        <w:t xml:space="preserve"> without a sense of dark humor when things go </w:t>
+      </w:r>
+      <w:proofErr w:type="gramStart"/>
+      <w:r>
+        <w:rPr>
+          <w:lang w:val="en-US"/>
+        </w:rPr>
+        <w:t>his</w:t>
+      </w:r>
+      <w:proofErr w:type="gramEnd"/>
+      <w:r>
+        <w:rPr>
+          <w:lang w:val="en-US"/>
+        </w:rPr>
+        <w:t xml:space="preserve"> way.</w:t>
       </w:r>
     </w:p>
     <w:p>
@@ -1269,22 +1511,50 @@
           <w:iCs/>
           <w:lang w:val="en-US"/>
         </w:rPr>
-        <w:t xml:space="preserve">Oy bruv, </w:t>
-      </w:r>
+        <w:t xml:space="preserve">Oy </w:t>
+      </w:r>
+      <w:proofErr w:type="spellStart"/>
       <w:r>
         <w:rPr>
           <w:i/>
           <w:iCs/>
           <w:lang w:val="en-US"/>
         </w:rPr>
-        <w:t>this is a bit of a jam, innit</w:t>
-      </w:r>
+        <w:t>bruv</w:t>
+      </w:r>
+      <w:proofErr w:type="spellEnd"/>
       <w:r>
         <w:rPr>
           <w:i/>
           <w:iCs/>
           <w:lang w:val="en-US"/>
         </w:rPr>
+        <w:t xml:space="preserve">, </w:t>
+      </w:r>
+      <w:r>
+        <w:rPr>
+          <w:i/>
+          <w:iCs/>
+          <w:lang w:val="en-US"/>
+        </w:rPr>
+        <w:t xml:space="preserve">this is a bit of a jam, </w:t>
+      </w:r>
+      <w:proofErr w:type="spellStart"/>
+      <w:r>
+        <w:rPr>
+          <w:i/>
+          <w:iCs/>
+          <w:lang w:val="en-US"/>
+        </w:rPr>
+        <w:t>innit</w:t>
+      </w:r>
+      <w:proofErr w:type="spellEnd"/>
+      <w:r>
+        <w:rPr>
+          <w:i/>
+          <w:iCs/>
+          <w:lang w:val="en-US"/>
+        </w:rPr>
         <w:t>?”</w:t>
       </w:r>
     </w:p>
@@ -1310,7 +1580,21 @@
         <w:rPr>
           <w:lang w:val="en-US"/>
         </w:rPr>
-        <w:t xml:space="preserve">protagonist of “Of Mice and ‘Phants”. </w:t>
+        <w:t>protagonist of “Of Mice and ‘</w:t>
+      </w:r>
+      <w:proofErr w:type="spellStart"/>
+      <w:r>
+        <w:rPr>
+          <w:lang w:val="en-US"/>
+        </w:rPr>
+        <w:t>Phants</w:t>
+      </w:r>
+      <w:proofErr w:type="spellEnd"/>
+      <w:r>
+        <w:rPr>
+          <w:lang w:val="en-US"/>
+        </w:rPr>
+        <w:t xml:space="preserve">”. </w:t>
       </w:r>
       <w:r>
         <w:rPr>
@@ -1340,13 +1624,41 @@
         <w:rPr>
           <w:lang w:val="en-US"/>
         </w:rPr>
-        <w:t>toon”</w:t>
-      </w:r>
-      <w:r>
-        <w:rPr>
-          <w:lang w:val="en-US"/>
-        </w:rPr>
-        <w:t>, but tends to cause more trouble for Frank than help whenever they meet owing to his clumsiness and greed. He does, however, often walk right into traps and enemies so Frank has a chance to see them in action before he has to survive them himself. But no matter how badly he is maimed, Ricky cannot die due to his status as a</w:t>
+        <w:t>toon</w:t>
+      </w:r>
+      <w:proofErr w:type="gramStart"/>
+      <w:r>
+        <w:rPr>
+          <w:lang w:val="en-US"/>
+        </w:rPr>
+        <w:t>”</w:t>
+      </w:r>
+      <w:r>
+        <w:rPr>
+          <w:lang w:val="en-US"/>
+        </w:rPr>
+        <w:t>, but</w:t>
+      </w:r>
+      <w:proofErr w:type="gramEnd"/>
+      <w:r>
+        <w:rPr>
+          <w:lang w:val="en-US"/>
+        </w:rPr>
+        <w:t xml:space="preserve"> tends to cause more trouble for Frank than help whenever they meet owing to his clumsiness and greed. He does, however, often walk right into traps and enemies so Frank has a chance to see them in action before he </w:t>
+      </w:r>
+      <w:proofErr w:type="gramStart"/>
+      <w:r>
+        <w:rPr>
+          <w:lang w:val="en-US"/>
+        </w:rPr>
+        <w:t>has to</w:t>
+      </w:r>
+      <w:proofErr w:type="gramEnd"/>
+      <w:r>
+        <w:rPr>
+          <w:lang w:val="en-US"/>
+        </w:rPr>
+        <w:t xml:space="preserve"> survive them himself. But no matter how badly he is maimed, Ricky cannot die due to his status as a</w:t>
       </w:r>
       <w:r>
         <w:rPr>
@@ -1495,7 +1807,21 @@
         <w:rPr>
           <w:lang w:val="en-US"/>
         </w:rPr>
-        <w:t xml:space="preserve">archnemesis of Ricky Rodent in “Of Mice and ‘Phants”. This boisterous and cunning elephant </w:t>
+        <w:t>archnemesis of Ricky Rodent in “Of Mice and ‘</w:t>
+      </w:r>
+      <w:proofErr w:type="spellStart"/>
+      <w:r>
+        <w:rPr>
+          <w:lang w:val="en-US"/>
+        </w:rPr>
+        <w:t>Phants</w:t>
+      </w:r>
+      <w:proofErr w:type="spellEnd"/>
+      <w:r>
+        <w:rPr>
+          <w:lang w:val="en-US"/>
+        </w:rPr>
+        <w:t xml:space="preserve">”. This boisterous and cunning elephant </w:t>
       </w:r>
       <w:r>
         <w:rPr>
@@ -1834,7 +2160,21 @@
         <w:rPr>
           <w:lang w:val="en-US"/>
         </w:rPr>
-        <w:t>most of them are pretty frail at that</w:t>
+        <w:t xml:space="preserve">most of them are </w:t>
+      </w:r>
+      <w:proofErr w:type="gramStart"/>
+      <w:r>
+        <w:rPr>
+          <w:lang w:val="en-US"/>
+        </w:rPr>
+        <w:t>pretty frail</w:t>
+      </w:r>
+      <w:proofErr w:type="gramEnd"/>
+      <w:r>
+        <w:rPr>
+          <w:lang w:val="en-US"/>
+        </w:rPr>
+        <w:t xml:space="preserve"> at that</w:t>
       </w:r>
       <w:r>
         <w:rPr>
@@ -1949,11 +2289,19 @@
         </w:rPr>
         <w:t xml:space="preserve">sign that they’re near, but they also </w:t>
       </w:r>
-      <w:r>
-        <w:rPr>
-          <w:lang w:val="en-US"/>
-        </w:rPr>
-        <w:t xml:space="preserve">have to take a moment to </w:t>
+      <w:proofErr w:type="gramStart"/>
+      <w:r>
+        <w:rPr>
+          <w:lang w:val="en-US"/>
+        </w:rPr>
+        <w:t>have to</w:t>
+      </w:r>
+      <w:proofErr w:type="gramEnd"/>
+      <w:r>
+        <w:rPr>
+          <w:lang w:val="en-US"/>
+        </w:rPr>
+        <w:t xml:space="preserve"> take a moment to </w:t>
       </w:r>
       <w:r>
         <w:rPr>
@@ -1971,7 +2319,35 @@
         <w:rPr>
           <w:lang w:val="en-US"/>
         </w:rPr>
-        <w:t>Although later on an puzzle allowing there’s also Duckers that always keep their tommy-guns loaded and fire on sight</w:t>
+        <w:t xml:space="preserve">Although </w:t>
+      </w:r>
+      <w:proofErr w:type="gramStart"/>
+      <w:r>
+        <w:rPr>
+          <w:lang w:val="en-US"/>
+        </w:rPr>
+        <w:t>later on</w:t>
+      </w:r>
+      <w:proofErr w:type="gramEnd"/>
+      <w:r>
+        <w:rPr>
+          <w:lang w:val="en-US"/>
+        </w:rPr>
+        <w:t xml:space="preserve"> </w:t>
+      </w:r>
+      <w:proofErr w:type="gramStart"/>
+      <w:r>
+        <w:rPr>
+          <w:lang w:val="en-US"/>
+        </w:rPr>
+        <w:t>an</w:t>
+      </w:r>
+      <w:proofErr w:type="gramEnd"/>
+      <w:r>
+        <w:rPr>
+          <w:lang w:val="en-US"/>
+        </w:rPr>
+        <w:t xml:space="preserve"> puzzle allowing there’s also Duckers that always keep their tommy-guns loaded and fire on sight</w:t>
       </w:r>
       <w:r>
         <w:rPr>
@@ -2010,85 +2386,133 @@
           <w:lang w:val="en-US"/>
         </w:rPr>
       </w:pPr>
+      <w:proofErr w:type="spellStart"/>
       <w:r>
         <w:rPr>
           <w:i/>
           <w:iCs/>
           <w:lang w:val="en-US"/>
         </w:rPr>
-        <w:t>Neener-Nya</w:t>
-      </w:r>
+        <w:t>Neener</w:t>
+      </w:r>
+      <w:proofErr w:type="spellEnd"/>
       <w:r>
         <w:rPr>
           <w:i/>
           <w:iCs/>
           <w:lang w:val="en-US"/>
         </w:rPr>
-        <w:br/>
-      </w:r>
-      <w:r>
-        <w:rPr>
-          <w:lang w:val="en-US"/>
-        </w:rPr>
-        <w:t xml:space="preserve">More of a nuisance than </w:t>
-      </w:r>
-      <w:r>
-        <w:rPr>
-          <w:lang w:val="en-US"/>
-        </w:rPr>
-        <w:t xml:space="preserve">a threat, when it detects you it’ll stick close </w:t>
-      </w:r>
-      <w:r>
-        <w:rPr>
-          <w:lang w:val="en-US"/>
-        </w:rPr>
-        <w:t>being goofy and loud.</w:t>
-      </w:r>
-      <w:r>
-        <w:rPr>
-          <w:lang w:val="en-US"/>
-        </w:rPr>
-        <w:t xml:space="preserve"> They’re hard to get rid of, which becomes a problem when they start attracting unwanted attention from Freaks and Goons alike.</w:t>
-      </w:r>
-      <w:r>
-        <w:rPr>
-          <w:lang w:val="en-US"/>
-        </w:rPr>
-        <w:t xml:space="preserve"> </w:t>
-      </w:r>
-      <w:r>
-        <w:rPr>
-          <w:lang w:val="en-US"/>
-        </w:rPr>
-        <w:t>They do fear the one thing all cats hate: water.</w:t>
-      </w:r>
-      <w:r>
-        <w:rPr>
-          <w:lang w:val="en-US"/>
-        </w:rPr>
-        <w:t xml:space="preserve"> You also can’t draw while </w:t>
-      </w:r>
-      <w:r>
-        <w:rPr>
-          <w:lang w:val="en-US"/>
-        </w:rPr>
-        <w:t>one of them is distracting you.</w:t>
-      </w:r>
-    </w:p>
-    <w:p>
-      <w:pPr>
-        <w:rPr>
-          <w:lang w:val="en-US"/>
-        </w:rPr>
-      </w:pPr>
+        <w:t>-Nya</w:t>
+      </w:r>
       <w:r>
         <w:rPr>
           <w:i/>
           <w:iCs/>
           <w:lang w:val="en-US"/>
         </w:rPr>
-        <w:t>Bully Moonahans</w:t>
-      </w:r>
+        <w:br/>
+      </w:r>
+      <w:r>
+        <w:rPr>
+          <w:lang w:val="en-US"/>
+        </w:rPr>
+        <w:t xml:space="preserve">More of a nuisance than </w:t>
+      </w:r>
+      <w:r>
+        <w:rPr>
+          <w:lang w:val="en-US"/>
+        </w:rPr>
+        <w:t xml:space="preserve">a threat, when it detects </w:t>
+      </w:r>
+      <w:proofErr w:type="gramStart"/>
+      <w:r>
+        <w:rPr>
+          <w:lang w:val="en-US"/>
+        </w:rPr>
+        <w:t>you</w:t>
+      </w:r>
+      <w:proofErr w:type="gramEnd"/>
+      <w:r>
+        <w:rPr>
+          <w:lang w:val="en-US"/>
+        </w:rPr>
+        <w:t xml:space="preserve"> it’ll stick close </w:t>
+      </w:r>
+      <w:r>
+        <w:rPr>
+          <w:lang w:val="en-US"/>
+        </w:rPr>
+        <w:t>being goofy and loud.</w:t>
+      </w:r>
+      <w:r>
+        <w:rPr>
+          <w:lang w:val="en-US"/>
+        </w:rPr>
+        <w:t xml:space="preserve"> They’re hard to get rid of, which becomes a problem when they start attracting unwanted attention from Freaks and Goons alike.</w:t>
+      </w:r>
+      <w:r>
+        <w:rPr>
+          <w:lang w:val="en-US"/>
+        </w:rPr>
+        <w:t xml:space="preserve"> </w:t>
+      </w:r>
+      <w:r>
+        <w:rPr>
+          <w:lang w:val="en-US"/>
+        </w:rPr>
+        <w:t xml:space="preserve">They do fear the one thing all </w:t>
+      </w:r>
+      <w:proofErr w:type="gramStart"/>
+      <w:r>
+        <w:rPr>
+          <w:lang w:val="en-US"/>
+        </w:rPr>
+        <w:t>cats</w:t>
+      </w:r>
+      <w:proofErr w:type="gramEnd"/>
+      <w:r>
+        <w:rPr>
+          <w:lang w:val="en-US"/>
+        </w:rPr>
+        <w:t xml:space="preserve"> hate: water.</w:t>
+      </w:r>
+      <w:r>
+        <w:rPr>
+          <w:lang w:val="en-US"/>
+        </w:rPr>
+        <w:t xml:space="preserve"> You also can’t draw while </w:t>
+      </w:r>
+      <w:r>
+        <w:rPr>
+          <w:lang w:val="en-US"/>
+        </w:rPr>
+        <w:t>one of them is distracting you.</w:t>
+      </w:r>
+    </w:p>
+    <w:p>
+      <w:pPr>
+        <w:rPr>
+          <w:lang w:val="en-US"/>
+        </w:rPr>
+      </w:pPr>
+      <w:r>
+        <w:rPr>
+          <w:i/>
+          <w:iCs/>
+          <w:lang w:val="en-US"/>
+        </w:rPr>
+        <w:t xml:space="preserve">Bully </w:t>
+      </w:r>
+      <w:proofErr w:type="spellStart"/>
+      <w:r>
+        <w:rPr>
+          <w:i/>
+          <w:iCs/>
+          <w:lang w:val="en-US"/>
+        </w:rPr>
+        <w:t>Moonahans</w:t>
+      </w:r>
+      <w:proofErr w:type="spellEnd"/>
       <w:r>
         <w:rPr>
           <w:i/>
@@ -2305,7 +2729,25 @@
           <w:iCs/>
           <w:lang w:val="en-US"/>
         </w:rPr>
-        <w:t>“Grrrr…”</w:t>
+        <w:t>“</w:t>
+      </w:r>
+      <w:proofErr w:type="spellStart"/>
+      <w:r>
+        <w:rPr>
+          <w:i/>
+          <w:iCs/>
+          <w:lang w:val="en-US"/>
+        </w:rPr>
+        <w:t>Grrrr</w:t>
+      </w:r>
+      <w:proofErr w:type="spellEnd"/>
+      <w:r>
+        <w:rPr>
+          <w:i/>
+          <w:iCs/>
+          <w:lang w:val="en-US"/>
+        </w:rPr>
+        <w:t>…”</w:t>
       </w:r>
     </w:p>
     <w:p>
@@ -2360,7 +2802,43 @@
           <w:szCs w:val="16"/>
           <w:lang w:val="en-US"/>
         </w:rPr>
-        <w:t>Fun Fact: Lipsmack started as a Mumms-design!</w:t>
+        <w:t xml:space="preserve">Fun Fact: </w:t>
+      </w:r>
+      <w:proofErr w:type="spellStart"/>
+      <w:r>
+        <w:rPr>
+          <w:sz w:val="16"/>
+          <w:szCs w:val="16"/>
+          <w:lang w:val="en-US"/>
+        </w:rPr>
+        <w:t>Lipsmack</w:t>
+      </w:r>
+      <w:proofErr w:type="spellEnd"/>
+      <w:r>
+        <w:rPr>
+          <w:sz w:val="16"/>
+          <w:szCs w:val="16"/>
+          <w:lang w:val="en-US"/>
+        </w:rPr>
+        <w:t xml:space="preserve"> started as a </w:t>
+      </w:r>
+      <w:proofErr w:type="spellStart"/>
+      <w:r>
+        <w:rPr>
+          <w:sz w:val="16"/>
+          <w:szCs w:val="16"/>
+          <w:lang w:val="en-US"/>
+        </w:rPr>
+        <w:t>Mumms</w:t>
+      </w:r>
+      <w:proofErr w:type="spellEnd"/>
+      <w:r>
+        <w:rPr>
+          <w:sz w:val="16"/>
+          <w:szCs w:val="16"/>
+          <w:lang w:val="en-US"/>
+        </w:rPr>
+        <w:t>-design!</w:t>
       </w:r>
     </w:p>
     <w:p>
@@ -2443,20 +2921,48 @@
           </wp:anchor>
         </w:drawing>
       </w:r>
+      <w:proofErr w:type="spellStart"/>
       <w:r>
         <w:rPr>
           <w:i/>
           <w:iCs/>
           <w:lang w:val="en-US"/>
         </w:rPr>
-        <w:t>Mummses, (sing. Mumms)</w:t>
-      </w:r>
+        <w:t>Mummses</w:t>
+      </w:r>
+      <w:proofErr w:type="spellEnd"/>
       <w:r>
         <w:rPr>
           <w:i/>
           <w:iCs/>
           <w:lang w:val="en-US"/>
         </w:rPr>
+        <w:t xml:space="preserve">, (sing. </w:t>
+      </w:r>
+      <w:proofErr w:type="spellStart"/>
+      <w:r>
+        <w:rPr>
+          <w:i/>
+          <w:iCs/>
+          <w:lang w:val="en-US"/>
+        </w:rPr>
+        <w:t>Mumms</w:t>
+      </w:r>
+      <w:proofErr w:type="spellEnd"/>
+      <w:r>
+        <w:rPr>
+          <w:i/>
+          <w:iCs/>
+          <w:lang w:val="en-US"/>
+        </w:rPr>
+        <w:t>)</w:t>
+      </w:r>
+      <w:r>
+        <w:rPr>
+          <w:i/>
+          <w:iCs/>
+          <w:lang w:val="en-US"/>
+        </w:rPr>
         <w:t xml:space="preserve"> (Art by Eelis)</w:t>
       </w:r>
       <w:r>
@@ -2494,7 +3000,21 @@
         <w:rPr>
           <w:lang w:val="en-US"/>
         </w:rPr>
-        <w:t xml:space="preserve"> while mumbling a repetitive “num num num”-chant. </w:t>
+        <w:t xml:space="preserve"> while mumbling a repetitive “num </w:t>
+      </w:r>
+      <w:proofErr w:type="spellStart"/>
+      <w:r>
+        <w:rPr>
+          <w:lang w:val="en-US"/>
+        </w:rPr>
+        <w:t>num</w:t>
+      </w:r>
+      <w:proofErr w:type="spellEnd"/>
+      <w:r>
+        <w:rPr>
+          <w:lang w:val="en-US"/>
+        </w:rPr>
+        <w:t xml:space="preserve"> num”-chant. </w:t>
       </w:r>
       <w:r>
         <w:rPr>
@@ -2539,6 +3059,7 @@
           <w:lang w:val="en-US"/>
         </w:rPr>
       </w:pPr>
+      <w:proofErr w:type="spellStart"/>
       <w:r>
         <w:rPr>
           <w:i/>
@@ -2547,6 +3068,7 @@
         </w:rPr>
         <w:t>Streckos</w:t>
       </w:r>
+      <w:proofErr w:type="spellEnd"/>
       <w:r>
         <w:rPr>
           <w:i/>
@@ -2611,45 +3133,68 @@
           <w:iCs/>
           <w:lang w:val="en-US"/>
         </w:rPr>
-        <w:t>Migraine Mortons</w:t>
-      </w:r>
+        <w:t xml:space="preserve">Migraine </w:t>
+      </w:r>
+      <w:proofErr w:type="spellStart"/>
       <w:r>
         <w:rPr>
           <w:i/>
           <w:iCs/>
           <w:lang w:val="en-US"/>
         </w:rPr>
-        <w:br/>
-      </w:r>
-      <w:r>
-        <w:rPr>
-          <w:lang w:val="en-US"/>
-        </w:rPr>
-        <w:t>Every day and night is a bad day and night for this creature, which spends most of its time quietly moaning about its splitting headache. But that headache makes them very sensitive to sound, even running while they’re on screen will enrage them! They avoid leaving the floor their nest is on, but can attack above and below themselves through the floor. Anything to get some peace and quiet. They’ll calm down once they kill whatever makes the noise, be it Frank or something else. Very loud noises, like explosions, can even trigger them off-screen.</w:t>
-      </w:r>
-    </w:p>
-    <w:p>
-      <w:pPr>
+        <w:t>Mortons</w:t>
+      </w:r>
+      <w:proofErr w:type="spellEnd"/>
+      <w:r>
         <w:rPr>
           <w:i/>
           <w:iCs/>
           <w:lang w:val="en-US"/>
         </w:rPr>
-      </w:pPr>
-      <w:r>
+        <w:br/>
+      </w:r>
+      <w:r>
+        <w:rPr>
+          <w:lang w:val="en-US"/>
+        </w:rPr>
+        <w:t xml:space="preserve">Every day and night </w:t>
+      </w:r>
+      <w:proofErr w:type="gramStart"/>
+      <w:r>
+        <w:rPr>
+          <w:lang w:val="en-US"/>
+        </w:rPr>
+        <w:t>is</w:t>
+      </w:r>
+      <w:proofErr w:type="gramEnd"/>
+      <w:r>
+        <w:rPr>
+          <w:lang w:val="en-US"/>
+        </w:rPr>
+        <w:t xml:space="preserve"> a bad day and night for this creature, which spends most of its time quietly moaning about its splitting headache. But that headache makes them very sensitive to sound, even running while they’re on screen will enrage them! They avoid leaving the floor their nest is </w:t>
+      </w:r>
+      <w:proofErr w:type="gramStart"/>
+      <w:r>
+        <w:rPr>
+          <w:lang w:val="en-US"/>
+        </w:rPr>
+        <w:t>on, but</w:t>
+      </w:r>
+      <w:proofErr w:type="gramEnd"/>
+      <w:r>
+        <w:rPr>
+          <w:lang w:val="en-US"/>
+        </w:rPr>
+        <w:t xml:space="preserve"> can attack above and below themselves through the floor. Anything to get some peace and quiet. They’ll calm down once they kill whatever makes the noise, be it Frank or something else. Very loud noises, like explosions, can even trigger them off-screen.</w:t>
+      </w:r>
+    </w:p>
+    <w:p>
+      <w:pPr>
         <w:rPr>
           <w:i/>
           <w:iCs/>
           <w:lang w:val="en-US"/>
         </w:rPr>
-        <w:br w:type="page"/>
-      </w:r>
-    </w:p>
-    <w:p>
-      <w:pPr>
-        <w:rPr>
-          <w:lang w:val="en-US"/>
-        </w:rPr>
       </w:pPr>
       <w:r>
         <w:rPr>
@@ -2657,6 +3202,22 @@
           <w:iCs/>
           <w:lang w:val="en-US"/>
         </w:rPr>
+        <w:br w:type="page"/>
+      </w:r>
+    </w:p>
+    <w:p>
+      <w:pPr>
+        <w:rPr>
+          <w:lang w:val="en-US"/>
+        </w:rPr>
+      </w:pPr>
+      <w:proofErr w:type="spellStart"/>
+      <w:r>
+        <w:rPr>
+          <w:i/>
+          <w:iCs/>
+          <w:lang w:val="en-US"/>
+        </w:rPr>
         <w:lastRenderedPageBreak/>
         <w:t>Lipsmack</w:t>
       </w:r>
@@ -2668,6 +3229,7 @@
         </w:rPr>
         <w:t>s</w:t>
       </w:r>
+      <w:proofErr w:type="spellEnd"/>
       <w:r>
         <w:rPr>
           <w:i/>
@@ -2710,19 +3272,61 @@
         <w:rPr>
           <w:lang w:val="en-US"/>
         </w:rPr>
-        <w:t>walls. If you cross their line of sight, they’ll open their eye and fling out a sticky tongue</w:t>
-      </w:r>
-      <w:r>
-        <w:rPr>
-          <w:lang w:val="en-US"/>
-        </w:rPr>
-        <w:t xml:space="preserve"> in an attempt to eat Frank. You can duck under or jump over the tongue though, it’s fast.</w:t>
-      </w:r>
-      <w:r>
-        <w:rPr>
-          <w:lang w:val="en-US"/>
-        </w:rPr>
-        <w:t xml:space="preserve"> Lipsmacks </w:t>
+        <w:t xml:space="preserve">walls. If you cross their line of sight, they’ll open their </w:t>
+      </w:r>
+      <w:proofErr w:type="gramStart"/>
+      <w:r>
+        <w:rPr>
+          <w:lang w:val="en-US"/>
+        </w:rPr>
+        <w:t>eye</w:t>
+      </w:r>
+      <w:proofErr w:type="gramEnd"/>
+      <w:r>
+        <w:rPr>
+          <w:lang w:val="en-US"/>
+        </w:rPr>
+        <w:t xml:space="preserve"> and fling out a sticky tongue</w:t>
+      </w:r>
+      <w:r>
+        <w:rPr>
+          <w:lang w:val="en-US"/>
+        </w:rPr>
+        <w:t xml:space="preserve"> </w:t>
+      </w:r>
+      <w:proofErr w:type="gramStart"/>
+      <w:r>
+        <w:rPr>
+          <w:lang w:val="en-US"/>
+        </w:rPr>
+        <w:t>in an attempt to</w:t>
+      </w:r>
+      <w:proofErr w:type="gramEnd"/>
+      <w:r>
+        <w:rPr>
+          <w:lang w:val="en-US"/>
+        </w:rPr>
+        <w:t xml:space="preserve"> eat Frank. You can duck under or jump over the tongue though, it’s fast.</w:t>
+      </w:r>
+      <w:r>
+        <w:rPr>
+          <w:lang w:val="en-US"/>
+        </w:rPr>
+        <w:t xml:space="preserve"> </w:t>
+      </w:r>
+      <w:proofErr w:type="spellStart"/>
+      <w:r>
+        <w:rPr>
+          <w:lang w:val="en-US"/>
+        </w:rPr>
+        <w:t>Lipsmacks</w:t>
+      </w:r>
+      <w:proofErr w:type="spellEnd"/>
+      <w:r>
+        <w:rPr>
+          <w:lang w:val="en-US"/>
+        </w:rPr>
+        <w:t xml:space="preserve"> </w:t>
       </w:r>
       <w:r>
         <w:rPr>
@@ -2743,6 +3347,7 @@
           <w:lang w:val="en-US"/>
         </w:rPr>
       </w:pPr>
+      <w:proofErr w:type="spellStart"/>
       <w:r>
         <w:rPr>
           <w:i/>
@@ -2759,6 +3364,7 @@
         </w:rPr>
         <w:t>ws</w:t>
       </w:r>
+      <w:proofErr w:type="spellEnd"/>
       <w:r>
         <w:rPr>
           <w:i/>
@@ -2840,20 +3446,56 @@
           <w:lang w:val="en-US"/>
         </w:rPr>
         <w:lastRenderedPageBreak/>
-        <w:t>The Big Scaries</w:t>
-      </w:r>
-    </w:p>
-    <w:p>
-      <w:pPr>
-        <w:rPr>
-          <w:lang w:val="en-US"/>
-        </w:rPr>
-      </w:pPr>
-      <w:r>
-        <w:rPr>
-          <w:lang w:val="en-US"/>
-        </w:rPr>
-        <w:t>Unique, bigger and badder toons that</w:t>
+        <w:t xml:space="preserve">The Big </w:t>
+      </w:r>
+      <w:proofErr w:type="spellStart"/>
+      <w:r>
+        <w:rPr>
+          <w:lang w:val="en-US"/>
+        </w:rPr>
+        <w:t>Scaries</w:t>
+      </w:r>
+      <w:proofErr w:type="spellEnd"/>
+    </w:p>
+    <w:p>
+      <w:pPr>
+        <w:rPr>
+          <w:lang w:val="en-US"/>
+        </w:rPr>
+      </w:pPr>
+      <w:r>
+        <w:rPr>
+          <w:lang w:val="en-US"/>
+        </w:rPr>
+        <w:t xml:space="preserve">Unique, bigger and </w:t>
+      </w:r>
+      <w:proofErr w:type="spellStart"/>
+      <w:r>
+        <w:rPr>
+          <w:lang w:val="en-US"/>
+        </w:rPr>
+        <w:t>badder</w:t>
+      </w:r>
+      <w:proofErr w:type="spellEnd"/>
+      <w:r>
+        <w:rPr>
+          <w:lang w:val="en-US"/>
+        </w:rPr>
+        <w:t xml:space="preserve"> </w:t>
+      </w:r>
+      <w:proofErr w:type="gramStart"/>
+      <w:r>
+        <w:rPr>
+          <w:lang w:val="en-US"/>
+        </w:rPr>
+        <w:t>toons</w:t>
+      </w:r>
+      <w:proofErr w:type="gramEnd"/>
+      <w:r>
+        <w:rPr>
+          <w:lang w:val="en-US"/>
+        </w:rPr>
+        <w:t xml:space="preserve"> that</w:t>
       </w:r>
       <w:r>
         <w:rPr>
@@ -2924,7 +3566,21 @@
         <w:rPr>
           <w:lang w:val="en-US"/>
         </w:rPr>
-        <w:t xml:space="preserve"> Mr. Phant’s footsteps sound like drumbeats. He will be briefly stunned by anvils and bombs, but not by much else. When he spots Frank, he will let out a realistic elephant scream and stretch his face into a horrific visage before giving chase. He is slightly slower than Frank and can’t climb ledges or fit into tight gaps, but he will reach out and try to grab you tenaciously if shaken this way. </w:t>
+        <w:t xml:space="preserve"> Mr. Phant’s footsteps sound like drumbeats. He will be briefly stunned by anvils and bombs, but not by much else. When he spots Frank, he will let out a realistic elephant scream and stretch his face into a horrific visage before giving chase. He is slightly slower than Frank and can’t climb ledges or fit into tight gaps, but he will reach out and try to grab you tenaciously </w:t>
+      </w:r>
+      <w:proofErr w:type="gramStart"/>
+      <w:r>
+        <w:rPr>
+          <w:lang w:val="en-US"/>
+        </w:rPr>
+        <w:t>if</w:t>
+      </w:r>
+      <w:proofErr w:type="gramEnd"/>
+      <w:r>
+        <w:rPr>
+          <w:lang w:val="en-US"/>
+        </w:rPr>
+        <w:t xml:space="preserve"> shaken this way. </w:t>
       </w:r>
       <w:r>
         <w:rPr>
@@ -2936,7 +3592,21 @@
         <w:rPr>
           <w:lang w:val="en-US"/>
         </w:rPr>
-        <w:t>from his mistakes from last time, getting harder to shake off.</w:t>
+        <w:t xml:space="preserve">from his mistakes from </w:t>
+      </w:r>
+      <w:proofErr w:type="gramStart"/>
+      <w:r>
+        <w:rPr>
+          <w:lang w:val="en-US"/>
+        </w:rPr>
+        <w:t>last</w:t>
+      </w:r>
+      <w:proofErr w:type="gramEnd"/>
+      <w:r>
+        <w:rPr>
+          <w:lang w:val="en-US"/>
+        </w:rPr>
+        <w:t xml:space="preserve"> time, getting harder to shake off.</w:t>
       </w:r>
     </w:p>
     <w:p>
@@ -2977,7 +3647,21 @@
         <w:rPr>
           <w:lang w:val="en-US"/>
         </w:rPr>
-        <w:t xml:space="preserve"> She makes her nest in the dressing rooms.</w:t>
+        <w:t xml:space="preserve"> She makes her nest in the dressing </w:t>
+      </w:r>
+      <w:proofErr w:type="gramStart"/>
+      <w:r>
+        <w:rPr>
+          <w:lang w:val="en-US"/>
+        </w:rPr>
+        <w:t>rooms</w:t>
+      </w:r>
+      <w:proofErr w:type="gramEnd"/>
+      <w:r>
+        <w:rPr>
+          <w:lang w:val="en-US"/>
+        </w:rPr>
+        <w:t>.</w:t>
       </w:r>
       <w:r>
         <w:rPr>
@@ -3168,15 +3852,16 @@
           <w:iCs/>
           <w:lang w:val="en-US"/>
         </w:rPr>
-        <w:t>Mrs. Long</w:t>
-      </w:r>
+        <w:t xml:space="preserve">Mrs. </w:t>
+      </w:r>
+      <w:proofErr w:type="spellStart"/>
       <w:r>
         <w:rPr>
           <w:i/>
           <w:iCs/>
           <w:lang w:val="en-US"/>
         </w:rPr>
-        <w:t>song</w:t>
+        <w:t>Long</w:t>
       </w:r>
       <w:r>
         <w:rPr>
@@ -3184,6 +3869,15 @@
           <w:iCs/>
           <w:lang w:val="en-US"/>
         </w:rPr>
+        <w:t>song</w:t>
+      </w:r>
+      <w:proofErr w:type="spellEnd"/>
+      <w:r>
+        <w:rPr>
+          <w:i/>
+          <w:iCs/>
+          <w:lang w:val="en-US"/>
+        </w:rPr>
         <w:br/>
       </w:r>
       <w:r>
@@ -3220,7 +3914,21 @@
         <w:rPr>
           <w:lang w:val="en-US"/>
         </w:rPr>
-        <w:t xml:space="preserve">doors, stairs and god knows what else. Her wriggling body seems to go on </w:t>
+        <w:t xml:space="preserve">doors, stairs and </w:t>
+      </w:r>
+      <w:proofErr w:type="gramStart"/>
+      <w:r>
+        <w:rPr>
+          <w:lang w:val="en-US"/>
+        </w:rPr>
+        <w:t>god</w:t>
+      </w:r>
+      <w:proofErr w:type="gramEnd"/>
+      <w:r>
+        <w:rPr>
+          <w:lang w:val="en-US"/>
+        </w:rPr>
+        <w:t xml:space="preserve"> knows what else. Her wriggling body seems to go on </w:t>
       </w:r>
       <w:r>
         <w:rPr>
@@ -3322,7 +4030,49 @@
         <w:rPr>
           <w:lang w:val="en-US"/>
         </w:rPr>
-        <w:t>, jump and smack things with his drawing pad. If there’s a ledge above him, he can grab on and pull himself up.</w:t>
+        <w:t xml:space="preserve">, </w:t>
+      </w:r>
+      <w:proofErr w:type="gramStart"/>
+      <w:r>
+        <w:rPr>
+          <w:lang w:val="en-US"/>
+        </w:rPr>
+        <w:t>jump</w:t>
+      </w:r>
+      <w:proofErr w:type="gramEnd"/>
+      <w:r>
+        <w:rPr>
+          <w:lang w:val="en-US"/>
+        </w:rPr>
+        <w:t xml:space="preserve"> and </w:t>
+      </w:r>
+      <w:proofErr w:type="gramStart"/>
+      <w:r>
+        <w:rPr>
+          <w:lang w:val="en-US"/>
+        </w:rPr>
+        <w:t>smack</w:t>
+      </w:r>
+      <w:proofErr w:type="gramEnd"/>
+      <w:r>
+        <w:rPr>
+          <w:lang w:val="en-US"/>
+        </w:rPr>
+        <w:t xml:space="preserve"> things with his drawing pad. If there’s a ledge above him, he can grab </w:t>
+      </w:r>
+      <w:proofErr w:type="gramStart"/>
+      <w:r>
+        <w:rPr>
+          <w:lang w:val="en-US"/>
+        </w:rPr>
+        <w:t>on</w:t>
+      </w:r>
+      <w:proofErr w:type="gramEnd"/>
+      <w:r>
+        <w:rPr>
+          <w:lang w:val="en-US"/>
+        </w:rPr>
+        <w:t xml:space="preserve"> and pull himself up.</w:t>
       </w:r>
     </w:p>
     <w:p>
@@ -3400,7 +4150,35 @@
         <w:rPr>
           <w:lang w:val="en-US"/>
         </w:rPr>
-        <w:t xml:space="preserve">Move slower, but won’t alert enemies unless they see you. Also </w:t>
+        <w:t xml:space="preserve">Move </w:t>
+      </w:r>
+      <w:proofErr w:type="gramStart"/>
+      <w:r>
+        <w:rPr>
+          <w:lang w:val="en-US"/>
+        </w:rPr>
+        <w:t>slower, but</w:t>
+      </w:r>
+      <w:proofErr w:type="gramEnd"/>
+      <w:r>
+        <w:rPr>
+          <w:lang w:val="en-US"/>
+        </w:rPr>
+        <w:t xml:space="preserve"> won’t alert enemies unless they see you. </w:t>
+      </w:r>
+      <w:proofErr w:type="gramStart"/>
+      <w:r>
+        <w:rPr>
+          <w:lang w:val="en-US"/>
+        </w:rPr>
+        <w:t>Also</w:t>
+      </w:r>
+      <w:proofErr w:type="gramEnd"/>
+      <w:r>
+        <w:rPr>
+          <w:lang w:val="en-US"/>
+        </w:rPr>
+        <w:t xml:space="preserve"> </w:t>
       </w:r>
       <w:r>
         <w:rPr>
@@ -3510,7 +4288,14 @@
           <w:lang w:val="en-US"/>
         </w:rPr>
         <w:br/>
-        <w:t>Fast, but</w:t>
+        <w:t xml:space="preserve">Fast, </w:t>
+      </w:r>
+      <w:proofErr w:type="gramStart"/>
+      <w:r>
+        <w:rPr>
+          <w:lang w:val="en-US"/>
+        </w:rPr>
+        <w:t>but</w:t>
       </w:r>
       <w:r>
         <w:rPr>
@@ -3522,7 +4307,14 @@
         <w:rPr>
           <w:lang w:val="en-US"/>
         </w:rPr>
-        <w:t xml:space="preserve">WILL alert </w:t>
+        <w:t>WILL</w:t>
+      </w:r>
+      <w:proofErr w:type="gramEnd"/>
+      <w:r>
+        <w:rPr>
+          <w:lang w:val="en-US"/>
+        </w:rPr>
+        <w:t xml:space="preserve"> alert </w:t>
       </w:r>
       <w:r>
         <w:rPr>
@@ -3549,7 +4341,35 @@
           <w:lang w:val="en-US"/>
         </w:rPr>
         <w:br/>
-        <w:t>Make yourself smaller and shorter so you fit into tight spaces, but move as slowly as when sneaking. If you’re crouching on a ledge, pressing Jump button will lower yourself to hang</w:t>
+        <w:t xml:space="preserve">Make yourself smaller and shorter so you fit into tight </w:t>
+      </w:r>
+      <w:proofErr w:type="gramStart"/>
+      <w:r>
+        <w:rPr>
+          <w:lang w:val="en-US"/>
+        </w:rPr>
+        <w:t>spaces, but</w:t>
+      </w:r>
+      <w:proofErr w:type="gramEnd"/>
+      <w:r>
+        <w:rPr>
+          <w:lang w:val="en-US"/>
+        </w:rPr>
+        <w:t xml:space="preserve"> move as slowly as when sneaking. If you’re crouching on a ledge, pressing </w:t>
+      </w:r>
+      <w:proofErr w:type="gramStart"/>
+      <w:r>
+        <w:rPr>
+          <w:lang w:val="en-US"/>
+        </w:rPr>
+        <w:t>Jump</w:t>
+      </w:r>
+      <w:proofErr w:type="gramEnd"/>
+      <w:r>
+        <w:rPr>
+          <w:lang w:val="en-US"/>
+        </w:rPr>
+        <w:t xml:space="preserve"> button will lower yourself to hang</w:t>
       </w:r>
       <w:r>
         <w:rPr>
@@ -3655,7 +4475,21 @@
           <w:lang w:val="en-US"/>
         </w:rPr>
         <w:br/>
-        <w:t>If there’s something of interest, Frank will perform the needed action. Otherwise he will just swat the air with his drawing pad.</w:t>
+        <w:t xml:space="preserve">If there’s something of interest, Frank will perform the needed action. </w:t>
+      </w:r>
+      <w:proofErr w:type="gramStart"/>
+      <w:r>
+        <w:rPr>
+          <w:lang w:val="en-US"/>
+        </w:rPr>
+        <w:t>Otherwise</w:t>
+      </w:r>
+      <w:proofErr w:type="gramEnd"/>
+      <w:r>
+        <w:rPr>
+          <w:lang w:val="en-US"/>
+        </w:rPr>
+        <w:t xml:space="preserve"> he will just swat the air with his drawing pad.</w:t>
       </w:r>
       <w:r>
         <w:rPr>
@@ -3730,20 +4564,48 @@
         <w:rPr>
           <w:lang w:val="en-US"/>
         </w:rPr>
-        <w:t xml:space="preserve"> We also thought that you can only spawn a certain number of objects before your drawing pad’s battery dies, forcing you to go recharge it at designated spots. Recharging despawns all spawned objects.</w:t>
-      </w:r>
-    </w:p>
-    <w:p>
-      <w:pPr>
-        <w:rPr>
-          <w:lang w:val="en-US"/>
-        </w:rPr>
-      </w:pPr>
-      <w:r>
-        <w:rPr>
-          <w:lang w:val="en-US"/>
-        </w:rPr>
-        <w:t>This is one of the main mechanics of the game, used for a lot of puzzle solving.</w:t>
+        <w:t xml:space="preserve"> We also thought that you can only spawn a certain number of objects before your drawing pad’s battery dies, forcing you to go recharge it at designated spots. Recharging </w:t>
+      </w:r>
+      <w:proofErr w:type="spellStart"/>
+      <w:r>
+        <w:rPr>
+          <w:lang w:val="en-US"/>
+        </w:rPr>
+        <w:t>despawns</w:t>
+      </w:r>
+      <w:proofErr w:type="spellEnd"/>
+      <w:r>
+        <w:rPr>
+          <w:lang w:val="en-US"/>
+        </w:rPr>
+        <w:t xml:space="preserve"> all spawned objects.</w:t>
+      </w:r>
+    </w:p>
+    <w:p>
+      <w:pPr>
+        <w:rPr>
+          <w:lang w:val="en-US"/>
+        </w:rPr>
+      </w:pPr>
+      <w:r>
+        <w:rPr>
+          <w:lang w:val="en-US"/>
+        </w:rPr>
+        <w:t xml:space="preserve">This is one of the main mechanics of the game, used for a lot of </w:t>
+      </w:r>
+      <w:proofErr w:type="gramStart"/>
+      <w:r>
+        <w:rPr>
+          <w:lang w:val="en-US"/>
+        </w:rPr>
+        <w:t>puzzle</w:t>
+      </w:r>
+      <w:proofErr w:type="gramEnd"/>
+      <w:r>
+        <w:rPr>
+          <w:lang w:val="en-US"/>
+        </w:rPr>
+        <w:t xml:space="preserve"> solving.</w:t>
       </w:r>
     </w:p>
     <w:p>
@@ -3823,7 +4685,21 @@
         <w:rPr>
           <w:lang w:val="en-US"/>
         </w:rPr>
-        <w:t>They also make for good wedges and weights for scales and buttons.</w:t>
+        <w:t xml:space="preserve">They also </w:t>
+      </w:r>
+      <w:proofErr w:type="gramStart"/>
+      <w:r>
+        <w:rPr>
+          <w:lang w:val="en-US"/>
+        </w:rPr>
+        <w:t>make for</w:t>
+      </w:r>
+      <w:proofErr w:type="gramEnd"/>
+      <w:r>
+        <w:rPr>
+          <w:lang w:val="en-US"/>
+        </w:rPr>
+        <w:t xml:space="preserve"> good wedges and weights for scales and buttons.</w:t>
       </w:r>
     </w:p>
     <w:p>
@@ -3845,7 +4721,20 @@
           <w:lang w:val="en-US"/>
         </w:rPr>
         <w:br/>
-        <w:t>An another staple</w:t>
+      </w:r>
+      <w:proofErr w:type="gramStart"/>
+      <w:r>
+        <w:rPr>
+          <w:lang w:val="en-US"/>
+        </w:rPr>
+        <w:t>An another</w:t>
+      </w:r>
+      <w:proofErr w:type="gramEnd"/>
+      <w:r>
+        <w:rPr>
+          <w:lang w:val="en-US"/>
+        </w:rPr>
+        <w:t xml:space="preserve"> staple</w:t>
       </w:r>
       <w:r>
         <w:rPr>
@@ -3863,7 +4752,21 @@
         <w:rPr>
           <w:lang w:val="en-US"/>
         </w:rPr>
-        <w:t xml:space="preserve">will hiss for 3 seconds before exploding. Hissing will alert enemies and </w:t>
+        <w:t xml:space="preserve">will hiss for 3 seconds before exploding. Hissing will alert </w:t>
+      </w:r>
+      <w:proofErr w:type="gramStart"/>
+      <w:r>
+        <w:rPr>
+          <w:lang w:val="en-US"/>
+        </w:rPr>
+        <w:t>enemies</w:t>
+      </w:r>
+      <w:proofErr w:type="gramEnd"/>
+      <w:r>
+        <w:rPr>
+          <w:lang w:val="en-US"/>
+        </w:rPr>
+        <w:t xml:space="preserve"> and </w:t>
       </w:r>
       <w:r>
         <w:rPr>
@@ -3969,7 +4872,21 @@
         <w:rPr>
           <w:lang w:val="en-US"/>
         </w:rPr>
-        <w:t>No, you can’t make a hole through walls with it, but it just might trick a toon into stop chasing you, unless they smash headfirst into it, in which case it’ll just fall down. It can be useful in other ways too, though, such as blocking light or flowing water. (Again, just don’t expect it to hold against great force.)</w:t>
+        <w:t xml:space="preserve">No, you can’t make a hole through walls with it, but it just might trick a toon into stop chasing you, unless they smash headfirst into it, in which case it’ll just </w:t>
+      </w:r>
+      <w:proofErr w:type="gramStart"/>
+      <w:r>
+        <w:rPr>
+          <w:lang w:val="en-US"/>
+        </w:rPr>
+        <w:t>fall down</w:t>
+      </w:r>
+      <w:proofErr w:type="gramEnd"/>
+      <w:r>
+        <w:rPr>
+          <w:lang w:val="en-US"/>
+        </w:rPr>
+        <w:t>. It can be useful in other ways too, though, such as blocking light or flowing water. (Again, just don’t expect it to hold against great force.)</w:t>
       </w:r>
     </w:p>
     <w:p>
@@ -3996,7 +4913,21 @@
         <w:rPr>
           <w:lang w:val="en-US"/>
         </w:rPr>
-        <w:t xml:space="preserve">and opens the main menu, from where you can review your Ideas, </w:t>
+        <w:t xml:space="preserve">and opens the main menu, from where you can review your </w:t>
+      </w:r>
+      <w:proofErr w:type="gramStart"/>
+      <w:r>
+        <w:rPr>
+          <w:lang w:val="en-US"/>
+        </w:rPr>
+        <w:t>Ideas</w:t>
+      </w:r>
+      <w:proofErr w:type="gramEnd"/>
+      <w:r>
+        <w:rPr>
+          <w:lang w:val="en-US"/>
+        </w:rPr>
+        <w:t xml:space="preserve">, </w:t>
       </w:r>
       <w:r>
         <w:rPr>
@@ -4020,7 +4951,21 @@
         <w:rPr>
           <w:lang w:val="en-US"/>
         </w:rPr>
-        <w:t>, maybe quicksave the game and the usual Exit/Options</w:t>
+        <w:t xml:space="preserve">, maybe </w:t>
+      </w:r>
+      <w:proofErr w:type="spellStart"/>
+      <w:r>
+        <w:rPr>
+          <w:lang w:val="en-US"/>
+        </w:rPr>
+        <w:t>quicksave</w:t>
+      </w:r>
+      <w:proofErr w:type="spellEnd"/>
+      <w:r>
+        <w:rPr>
+          <w:lang w:val="en-US"/>
+        </w:rPr>
+        <w:t xml:space="preserve"> the game and the usual Exit/Options</w:t>
       </w:r>
       <w:r>
         <w:rPr>
@@ -4053,8 +4998,16 @@
         <w:rPr>
           <w:lang w:val="en-US"/>
         </w:rPr>
-        <w:t xml:space="preserve"> or checkpoints, but quicksaving</w:t>
-      </w:r>
+        <w:t xml:space="preserve"> or checkpoints, but </w:t>
+      </w:r>
+      <w:proofErr w:type="spellStart"/>
+      <w:r>
+        <w:rPr>
+          <w:lang w:val="en-US"/>
+        </w:rPr>
+        <w:t>quicksaving</w:t>
+      </w:r>
+      <w:proofErr w:type="spellEnd"/>
       <w:r>
         <w:rPr>
           <w:lang w:val="en-US"/>
@@ -4065,7 +5018,21 @@
         <w:rPr>
           <w:lang w:val="en-US"/>
         </w:rPr>
-        <w:t xml:space="preserve">either let you take a break anywhere or have a spot that you can continue off of, with the added benefit of dying sending you back to the last door you went through. </w:t>
+        <w:t xml:space="preserve">either let you take a break anywhere or have a spot that you can continue </w:t>
+      </w:r>
+      <w:proofErr w:type="gramStart"/>
+      <w:r>
+        <w:rPr>
+          <w:lang w:val="en-US"/>
+        </w:rPr>
+        <w:t>off of</w:t>
+      </w:r>
+      <w:proofErr w:type="gramEnd"/>
+      <w:r>
+        <w:rPr>
+          <w:lang w:val="en-US"/>
+        </w:rPr>
+        <w:t xml:space="preserve">, with the added benefit of dying sending you back to the last door you went through. </w:t>
       </w:r>
     </w:p>
     <w:p>
@@ -4122,13 +5089,69 @@
         <w:rPr>
           <w:lang w:val="en-US"/>
         </w:rPr>
-        <w:t>Your sole safe haven in this madness. As we all know, toons can’t open closed doors</w:t>
-      </w:r>
-      <w:r>
-        <w:rPr>
-          <w:lang w:val="en-US"/>
-        </w:rPr>
-        <w:t xml:space="preserve"> for the life of them, so getting through one will make any chasing you give up. (Well, Mr. Phant doesn’t seem too convinced…) </w:t>
+        <w:t xml:space="preserve">Your sole </w:t>
+      </w:r>
+      <w:proofErr w:type="gramStart"/>
+      <w:r>
+        <w:rPr>
+          <w:lang w:val="en-US"/>
+        </w:rPr>
+        <w:t>safe haven</w:t>
+      </w:r>
+      <w:proofErr w:type="gramEnd"/>
+      <w:r>
+        <w:rPr>
+          <w:lang w:val="en-US"/>
+        </w:rPr>
+        <w:t xml:space="preserve"> in this madness. As we all know, </w:t>
+      </w:r>
+      <w:proofErr w:type="gramStart"/>
+      <w:r>
+        <w:rPr>
+          <w:lang w:val="en-US"/>
+        </w:rPr>
+        <w:t>toons</w:t>
+      </w:r>
+      <w:proofErr w:type="gramEnd"/>
+      <w:r>
+        <w:rPr>
+          <w:lang w:val="en-US"/>
+        </w:rPr>
+        <w:t xml:space="preserve"> can’t open closed doors</w:t>
+      </w:r>
+      <w:r>
+        <w:rPr>
+          <w:lang w:val="en-US"/>
+        </w:rPr>
+        <w:t xml:space="preserve"> for </w:t>
+      </w:r>
+      <w:proofErr w:type="gramStart"/>
+      <w:r>
+        <w:rPr>
+          <w:lang w:val="en-US"/>
+        </w:rPr>
+        <w:t>the</w:t>
+      </w:r>
+      <w:proofErr w:type="gramEnd"/>
+      <w:r>
+        <w:rPr>
+          <w:lang w:val="en-US"/>
+        </w:rPr>
+        <w:t xml:space="preserve"> </w:t>
+      </w:r>
+      <w:proofErr w:type="gramStart"/>
+      <w:r>
+        <w:rPr>
+          <w:lang w:val="en-US"/>
+        </w:rPr>
+        <w:t>life of them</w:t>
+      </w:r>
+      <w:proofErr w:type="gramEnd"/>
+      <w:r>
+        <w:rPr>
+          <w:lang w:val="en-US"/>
+        </w:rPr>
+        <w:t xml:space="preserve">, so getting through one will make any chasing you give up. (Well, Mr. Phant doesn’t seem too convinced…) </w:t>
       </w:r>
       <w:r>
         <w:rPr>
@@ -4280,7 +5303,21 @@
         <w:rPr>
           <w:lang w:val="en-US"/>
         </w:rPr>
-        <w:t>You know what they do, when anything stands on it, it’ll activate a gimmick of some kind. Whenever it’s a shutter or a conveyor belt or a flamethrower, only way to find out is to step on it… Or have someone else step on it, or move an anvil on it… You get the point. Usually the gimmick is on the same screen, so look before you press.</w:t>
+        <w:t xml:space="preserve">You know what they do, when anything stands on it, it’ll activate a gimmick of some kind. Whenever it’s a shutter or a conveyor belt or a flamethrower, only way to find out is to step on it… Or have someone else step on it, or move an anvil on it… You get the point. </w:t>
+      </w:r>
+      <w:proofErr w:type="gramStart"/>
+      <w:r>
+        <w:rPr>
+          <w:lang w:val="en-US"/>
+        </w:rPr>
+        <w:t>Usually</w:t>
+      </w:r>
+      <w:proofErr w:type="gramEnd"/>
+      <w:r>
+        <w:rPr>
+          <w:lang w:val="en-US"/>
+        </w:rPr>
+        <w:t xml:space="preserve"> the gimmick is on the same screen, so look before you press.</w:t>
       </w:r>
     </w:p>
     <w:p>
@@ -4309,7 +5346,63 @@
         <w:rPr>
           <w:lang w:val="en-US"/>
         </w:rPr>
-        <w:t>A glowy dock for charging your drawing pad at. (Maybe these could be “proper” save points too?) Charging takes a moment, so you can’t use these under attack and it’ll despawn any object you’ve drawn. There’s at least one in every area between doors, but sometimes you have to be frugal to avoid having to walk back.</w:t>
+        <w:t xml:space="preserve">A </w:t>
+      </w:r>
+      <w:proofErr w:type="spellStart"/>
+      <w:r>
+        <w:rPr>
+          <w:lang w:val="en-US"/>
+        </w:rPr>
+        <w:t>glowy</w:t>
+      </w:r>
+      <w:proofErr w:type="spellEnd"/>
+      <w:r>
+        <w:rPr>
+          <w:lang w:val="en-US"/>
+        </w:rPr>
+        <w:t xml:space="preserve"> dock for charging your drawing pad at. (Maybe these could be “proper” save points too?) Charging takes a moment, so you can’t use these under attack and it’ll </w:t>
+      </w:r>
+      <w:proofErr w:type="spellStart"/>
+      <w:r>
+        <w:rPr>
+          <w:lang w:val="en-US"/>
+        </w:rPr>
+        <w:t>despawn</w:t>
+      </w:r>
+      <w:proofErr w:type="spellEnd"/>
+      <w:r>
+        <w:rPr>
+          <w:lang w:val="en-US"/>
+        </w:rPr>
+        <w:t xml:space="preserve"> any object you’ve drawn. There’s at least one in every area between </w:t>
+      </w:r>
+      <w:proofErr w:type="gramStart"/>
+      <w:r>
+        <w:rPr>
+          <w:lang w:val="en-US"/>
+        </w:rPr>
+        <w:t>doors</w:t>
+      </w:r>
+      <w:proofErr w:type="gramEnd"/>
+      <w:r>
+        <w:rPr>
+          <w:lang w:val="en-US"/>
+        </w:rPr>
+        <w:t xml:space="preserve">, but sometimes you </w:t>
+      </w:r>
+      <w:proofErr w:type="gramStart"/>
+      <w:r>
+        <w:rPr>
+          <w:lang w:val="en-US"/>
+        </w:rPr>
+        <w:t>have to</w:t>
+      </w:r>
+      <w:proofErr w:type="gramEnd"/>
+      <w:r>
+        <w:rPr>
+          <w:lang w:val="en-US"/>
+        </w:rPr>
+        <w:t xml:space="preserve"> be frugal to avoid having to walk back.</w:t>
       </w:r>
     </w:p>
     <w:p>
@@ -4338,7 +5431,21 @@
         <w:rPr>
           <w:lang w:val="en-US"/>
         </w:rPr>
-        <w:t>These signs are posted on the background and offer more or less useful hints</w:t>
+        <w:t xml:space="preserve">These signs are posted on the background and offer </w:t>
+      </w:r>
+      <w:proofErr w:type="gramStart"/>
+      <w:r>
+        <w:rPr>
+          <w:lang w:val="en-US"/>
+        </w:rPr>
+        <w:t>more or less useful</w:t>
+      </w:r>
+      <w:proofErr w:type="gramEnd"/>
+      <w:r>
+        <w:rPr>
+          <w:lang w:val="en-US"/>
+        </w:rPr>
+        <w:t xml:space="preserve"> hints</w:t>
       </w:r>
       <w:r>
         <w:rPr>
@@ -4385,7 +5492,35 @@
         <w:rPr>
           <w:lang w:val="en-US"/>
         </w:rPr>
-        <w:t>Some areas may have bodies of water. Frank is not a great swimmer, but he can slowly swim or wade over water. Some toons aren’t hampered by water, but most of them are either equally slowed down or simply won’t get in. A nice dip is also a good way to get anything clingy off you. (Like Neener-Nya, for example.)</w:t>
+        <w:t xml:space="preserve">Some areas may have bodies of water. Frank is not a great swimmer, but he can slowly swim or wade over water. Some </w:t>
+      </w:r>
+      <w:proofErr w:type="gramStart"/>
+      <w:r>
+        <w:rPr>
+          <w:lang w:val="en-US"/>
+        </w:rPr>
+        <w:t>toons</w:t>
+      </w:r>
+      <w:proofErr w:type="gramEnd"/>
+      <w:r>
+        <w:rPr>
+          <w:lang w:val="en-US"/>
+        </w:rPr>
+        <w:t xml:space="preserve"> aren’t hampered by water, but most of them are either equally slowed down or simply won’t get in. A nice dip is also a good way to get anything clingy off you. (Like </w:t>
+      </w:r>
+      <w:proofErr w:type="spellStart"/>
+      <w:r>
+        <w:rPr>
+          <w:lang w:val="en-US"/>
+        </w:rPr>
+        <w:t>Neener</w:t>
+      </w:r>
+      <w:proofErr w:type="spellEnd"/>
+      <w:r>
+        <w:rPr>
+          <w:lang w:val="en-US"/>
+        </w:rPr>
+        <w:t>-Nya, for example.)</w:t>
       </w:r>
     </w:p>
     <w:p>
@@ -4553,11 +5688,19 @@
         </w:rPr>
         <w:t xml:space="preserve"> to get in, </w:t>
       </w:r>
-      <w:r>
-        <w:rPr>
-          <w:lang w:val="en-US"/>
-        </w:rPr>
-        <w:t>toons will just run past</w:t>
+      <w:proofErr w:type="gramStart"/>
+      <w:r>
+        <w:rPr>
+          <w:lang w:val="en-US"/>
+        </w:rPr>
+        <w:t>toons</w:t>
+      </w:r>
+      <w:proofErr w:type="gramEnd"/>
+      <w:r>
+        <w:rPr>
+          <w:lang w:val="en-US"/>
+        </w:rPr>
+        <w:t xml:space="preserve"> will just run past</w:t>
       </w:r>
       <w:r>
         <w:rPr>
@@ -4630,7 +5773,21 @@
         <w:rPr>
           <w:lang w:val="en-US"/>
         </w:rPr>
-        <w:t xml:space="preserve">out Goons and to get it through difficult segments that Frank needs his hands for. Don’t worry, they’re really durable! If they’re </w:t>
+        <w:t xml:space="preserve">out Goons and to get it through difficult segments that Frank needs his hands for. Don’t worry, they’re </w:t>
+      </w:r>
+      <w:proofErr w:type="gramStart"/>
+      <w:r>
+        <w:rPr>
+          <w:lang w:val="en-US"/>
+        </w:rPr>
+        <w:t>really durable</w:t>
+      </w:r>
+      <w:proofErr w:type="gramEnd"/>
+      <w:r>
+        <w:rPr>
+          <w:lang w:val="en-US"/>
+        </w:rPr>
+        <w:t xml:space="preserve">! If they’re </w:t>
       </w:r>
       <w:r>
         <w:rPr>
@@ -4865,7 +6022,21 @@
         <w:rPr>
           <w:lang w:val="en-US"/>
         </w:rPr>
-        <w:t xml:space="preserve"> Lipsmacks will </w:t>
+        <w:t xml:space="preserve"> </w:t>
+      </w:r>
+      <w:proofErr w:type="spellStart"/>
+      <w:r>
+        <w:rPr>
+          <w:lang w:val="en-US"/>
+        </w:rPr>
+        <w:t>Lipsmacks</w:t>
+      </w:r>
+      <w:proofErr w:type="spellEnd"/>
+      <w:r>
+        <w:rPr>
+          <w:lang w:val="en-US"/>
+        </w:rPr>
+        <w:t xml:space="preserve"> will </w:t>
       </w:r>
       <w:r>
         <w:rPr>
@@ -4958,7 +6129,21 @@
         <w:rPr>
           <w:lang w:val="en-US"/>
         </w:rPr>
-        <w:t xml:space="preserve"> in the artists’ block of Didnought Studios.</w:t>
+        <w:t xml:space="preserve"> in the artists’ block of </w:t>
+      </w:r>
+      <w:proofErr w:type="spellStart"/>
+      <w:r>
+        <w:rPr>
+          <w:lang w:val="en-US"/>
+        </w:rPr>
+        <w:t>Didnought</w:t>
+      </w:r>
+      <w:proofErr w:type="spellEnd"/>
+      <w:r>
+        <w:rPr>
+          <w:lang w:val="en-US"/>
+        </w:rPr>
+        <w:t xml:space="preserve"> Studios.</w:t>
       </w:r>
       <w:r>
         <w:rPr>
@@ -4988,13 +6173,49 @@
         <w:rPr>
           <w:lang w:val="en-US"/>
         </w:rPr>
-        <w:t xml:space="preserve"> Duckers, Lipsmacks and Migraine Mortons. You obtain the </w:t>
-      </w:r>
-      <w:r>
-        <w:rPr>
-          <w:lang w:val="en-US"/>
-        </w:rPr>
-        <w:t xml:space="preserve">Anvil-idea here from Mr. Phant, who </w:t>
+        <w:t xml:space="preserve"> Duckers, </w:t>
+      </w:r>
+      <w:proofErr w:type="spellStart"/>
+      <w:r>
+        <w:rPr>
+          <w:lang w:val="en-US"/>
+        </w:rPr>
+        <w:t>Lipsmacks</w:t>
+      </w:r>
+      <w:proofErr w:type="spellEnd"/>
+      <w:r>
+        <w:rPr>
+          <w:lang w:val="en-US"/>
+        </w:rPr>
+        <w:t xml:space="preserve"> and Migraine </w:t>
+      </w:r>
+      <w:proofErr w:type="spellStart"/>
+      <w:r>
+        <w:rPr>
+          <w:lang w:val="en-US"/>
+        </w:rPr>
+        <w:t>Mortons</w:t>
+      </w:r>
+      <w:proofErr w:type="spellEnd"/>
+      <w:r>
+        <w:rPr>
+          <w:lang w:val="en-US"/>
+        </w:rPr>
+        <w:t xml:space="preserve">. You obtain the </w:t>
+      </w:r>
+      <w:proofErr w:type="gramStart"/>
+      <w:r>
+        <w:rPr>
+          <w:lang w:val="en-US"/>
+        </w:rPr>
+        <w:t>Anvil-idea</w:t>
+      </w:r>
+      <w:proofErr w:type="gramEnd"/>
+      <w:r>
+        <w:rPr>
+          <w:lang w:val="en-US"/>
+        </w:rPr>
+        <w:t xml:space="preserve"> here from Mr. Phant, who </w:t>
       </w:r>
       <w:r>
         <w:rPr>
@@ -5053,8 +6274,16 @@
         <w:rPr>
           <w:lang w:val="en-US"/>
         </w:rPr>
-        <w:t xml:space="preserve"> One of the rooms could contain a set of dancing Nutcracker mannequins that you have to avoid</w:t>
-      </w:r>
+        <w:t xml:space="preserve"> One of the rooms could contain a set of dancing Nutcracker mannequins that you have to </w:t>
+      </w:r>
+      <w:proofErr w:type="gramStart"/>
+      <w:r>
+        <w:rPr>
+          <w:lang w:val="en-US"/>
+        </w:rPr>
+        <w:t>avoid</w:t>
+      </w:r>
+      <w:proofErr w:type="gramEnd"/>
       <w:r>
         <w:rPr>
           <w:lang w:val="en-US"/>
@@ -5136,7 +6365,21 @@
         <w:rPr>
           <w:lang w:val="en-US"/>
         </w:rPr>
-        <w:t xml:space="preserve"> be a scene where you get to watch the pilot episode of “Of Mice and ‘Phants” to learn that OG Mr. Phant was just a sleazy car salesman</w:t>
+        <w:t xml:space="preserve"> be a scene where you get to watch the pilot episode of “Of Mice and ‘</w:t>
+      </w:r>
+      <w:proofErr w:type="spellStart"/>
+      <w:r>
+        <w:rPr>
+          <w:lang w:val="en-US"/>
+        </w:rPr>
+        <w:t>Phants</w:t>
+      </w:r>
+      <w:proofErr w:type="spellEnd"/>
+      <w:r>
+        <w:rPr>
+          <w:lang w:val="en-US"/>
+        </w:rPr>
+        <w:t>” to learn that OG Mr. Phant was just a sleazy car salesman</w:t>
       </w:r>
       <w:r>
         <w:rPr>
@@ -5181,11 +6424,33 @@
         </w:rPr>
         <w:t xml:space="preserve">A badly </w:t>
       </w:r>
-      <w:r>
-        <w:rPr>
-          <w:lang w:val="en-US"/>
-        </w:rPr>
-        <w:t xml:space="preserve">cartoonized area that you can’t tell what it was originally. Mrs. Longsong </w:t>
+      <w:proofErr w:type="spellStart"/>
+      <w:r>
+        <w:rPr>
+          <w:lang w:val="en-US"/>
+        </w:rPr>
+        <w:t>cartoonized</w:t>
+      </w:r>
+      <w:proofErr w:type="spellEnd"/>
+      <w:r>
+        <w:rPr>
+          <w:lang w:val="en-US"/>
+        </w:rPr>
+        <w:t xml:space="preserve"> area that you can’t tell what it was originally. Mrs. </w:t>
+      </w:r>
+      <w:proofErr w:type="spellStart"/>
+      <w:r>
+        <w:rPr>
+          <w:lang w:val="en-US"/>
+        </w:rPr>
+        <w:t>Longsong</w:t>
+      </w:r>
+      <w:proofErr w:type="spellEnd"/>
+      <w:r>
+        <w:rPr>
+          <w:lang w:val="en-US"/>
+        </w:rPr>
+        <w:t xml:space="preserve"> </w:t>
       </w:r>
       <w:r>
         <w:rPr>
@@ -5197,7 +6462,35 @@
         <w:rPr>
           <w:lang w:val="en-US"/>
         </w:rPr>
-        <w:t>through the psychedelic and non-euclidian landscape. She follows a set path and you get the idea for Fake Doors to trick her with</w:t>
+        <w:t>through the psychedelic and non-</w:t>
+      </w:r>
+      <w:proofErr w:type="spellStart"/>
+      <w:r>
+        <w:rPr>
+          <w:lang w:val="en-US"/>
+        </w:rPr>
+        <w:t>euclidian</w:t>
+      </w:r>
+      <w:proofErr w:type="spellEnd"/>
+      <w:r>
+        <w:rPr>
+          <w:lang w:val="en-US"/>
+        </w:rPr>
+        <w:t xml:space="preserve"> landscape. She follows a set </w:t>
+      </w:r>
+      <w:proofErr w:type="gramStart"/>
+      <w:r>
+        <w:rPr>
+          <w:lang w:val="en-US"/>
+        </w:rPr>
+        <w:t>path</w:t>
+      </w:r>
+      <w:proofErr w:type="gramEnd"/>
+      <w:r>
+        <w:rPr>
+          <w:lang w:val="en-US"/>
+        </w:rPr>
+        <w:t xml:space="preserve"> and you get the idea for Fake Doors to trick her with</w:t>
       </w:r>
       <w:r>
         <w:rPr>
@@ -5209,7 +6502,35 @@
         <w:rPr>
           <w:lang w:val="en-US"/>
         </w:rPr>
-        <w:t xml:space="preserve"> Essentially one of those levels where you have to keep moving or Mrs. Longsong crushes you.</w:t>
+        <w:t xml:space="preserve"> Essentially one of those levels where you </w:t>
+      </w:r>
+      <w:proofErr w:type="gramStart"/>
+      <w:r>
+        <w:rPr>
+          <w:lang w:val="en-US"/>
+        </w:rPr>
+        <w:t>have to</w:t>
+      </w:r>
+      <w:proofErr w:type="gramEnd"/>
+      <w:r>
+        <w:rPr>
+          <w:lang w:val="en-US"/>
+        </w:rPr>
+        <w:t xml:space="preserve"> keep moving or Mrs. </w:t>
+      </w:r>
+      <w:proofErr w:type="spellStart"/>
+      <w:r>
+        <w:rPr>
+          <w:lang w:val="en-US"/>
+        </w:rPr>
+        <w:t>Longsong</w:t>
+      </w:r>
+      <w:proofErr w:type="spellEnd"/>
+      <w:r>
+        <w:rPr>
+          <w:lang w:val="en-US"/>
+        </w:rPr>
+        <w:t xml:space="preserve"> crushes you.</w:t>
       </w:r>
       <w:r>
         <w:rPr>
@@ -5332,7 +6653,21 @@
         <w:rPr>
           <w:lang w:val="en-US"/>
         </w:rPr>
-        <w:t>The game opens with a Looney Tunes-esque cartoon title card set proudly presenting:</w:t>
+        <w:t>The game opens with a Looney Tunes-</w:t>
+      </w:r>
+      <w:proofErr w:type="spellStart"/>
+      <w:r>
+        <w:rPr>
+          <w:lang w:val="en-US"/>
+        </w:rPr>
+        <w:t>esque</w:t>
+      </w:r>
+      <w:proofErr w:type="spellEnd"/>
+      <w:r>
+        <w:rPr>
+          <w:lang w:val="en-US"/>
+        </w:rPr>
+        <w:t xml:space="preserve"> cartoon title card set proudly presenting:</w:t>
       </w:r>
       <w:r>
         <w:rPr>
@@ -5352,7 +6687,21 @@
           <w:lang w:val="en-US"/>
         </w:rPr>
         <w:br/>
-        <w:t>“a Nobodys Production”</w:t>
+        <w:t xml:space="preserve">“a </w:t>
+      </w:r>
+      <w:proofErr w:type="spellStart"/>
+      <w:r>
+        <w:rPr>
+          <w:lang w:val="en-US"/>
+        </w:rPr>
+        <w:t>Nobodys</w:t>
+      </w:r>
+      <w:proofErr w:type="spellEnd"/>
+      <w:r>
+        <w:rPr>
+          <w:lang w:val="en-US"/>
+        </w:rPr>
+        <w:t xml:space="preserve"> Production”</w:t>
       </w:r>
       <w:r>
         <w:rPr>
@@ -5459,20 +6808,62 @@
         <w:rPr>
           <w:lang w:val="en-US"/>
         </w:rPr>
-        <w:t xml:space="preserve">Frank Pastel has been working as an animator for the popular “Of Mice and ‘Phants”-show for almost 20 years now and finally he has a chance to advance his career to his dream job as an art director for a feature-length animated film. However, the deadline for the animation sheets and designs is tomorrow and Frank has been worked to the bone for longer than he cares to remember, so when he rushes out of his home in the morning to get the final crunch done, he forgets to bring his personal drawing tools. </w:t>
-      </w:r>
-    </w:p>
-    <w:p>
-      <w:pPr>
-        <w:rPr>
-          <w:lang w:val="en-US"/>
-        </w:rPr>
-      </w:pPr>
-      <w:r>
-        <w:rPr>
-          <w:lang w:val="en-US"/>
-        </w:rPr>
-        <w:t xml:space="preserve">Frank only notices while already sitting on the bus, so after getting off he frantically searches for the nearest source of </w:t>
+        <w:t>Frank Pastel has been working as an animator for the popular “Of Mice and ‘</w:t>
+      </w:r>
+      <w:proofErr w:type="spellStart"/>
+      <w:r>
+        <w:rPr>
+          <w:lang w:val="en-US"/>
+        </w:rPr>
+        <w:t>Phants</w:t>
+      </w:r>
+      <w:proofErr w:type="spellEnd"/>
+      <w:r>
+        <w:rPr>
+          <w:lang w:val="en-US"/>
+        </w:rPr>
+        <w:t xml:space="preserve">”-show for almost 20 years now and finally he has a chance to advance his career to his dream job as an art director for a feature-length animated film. However, the deadline for the animation sheets and designs is tomorrow and Frank has been </w:t>
+      </w:r>
+      <w:proofErr w:type="gramStart"/>
+      <w:r>
+        <w:rPr>
+          <w:lang w:val="en-US"/>
+        </w:rPr>
+        <w:t>worked</w:t>
+      </w:r>
+      <w:proofErr w:type="gramEnd"/>
+      <w:r>
+        <w:rPr>
+          <w:lang w:val="en-US"/>
+        </w:rPr>
+        <w:t xml:space="preserve"> to the bone for longer than he cares to remember, so when he rushes out of his home in the morning to get the final crunch done, he forgets to bring his personal drawing tools. </w:t>
+      </w:r>
+    </w:p>
+    <w:p>
+      <w:pPr>
+        <w:rPr>
+          <w:lang w:val="en-US"/>
+        </w:rPr>
+      </w:pPr>
+      <w:r>
+        <w:rPr>
+          <w:lang w:val="en-US"/>
+        </w:rPr>
+        <w:t xml:space="preserve">Frank only notices </w:t>
+      </w:r>
+      <w:proofErr w:type="gramStart"/>
+      <w:r>
+        <w:rPr>
+          <w:lang w:val="en-US"/>
+        </w:rPr>
+        <w:t>while already</w:t>
+      </w:r>
+      <w:proofErr w:type="gramEnd"/>
+      <w:r>
+        <w:rPr>
+          <w:lang w:val="en-US"/>
+        </w:rPr>
+        <w:t xml:space="preserve"> sitting on the bus, so after getting off he frantically searches for the nearest source of </w:t>
       </w:r>
       <w:r>
         <w:rPr>
@@ -5484,13 +6875,27 @@
         <w:rPr>
           <w:lang w:val="en-US"/>
         </w:rPr>
-        <w:t xml:space="preserve"> The first place that he sees is a rather seedy-looking  </w:t>
-      </w:r>
-      <w:r>
-        <w:rPr>
-          <w:lang w:val="en-US"/>
-        </w:rPr>
-        <w:t>“Magic Shop”</w:t>
+        <w:t xml:space="preserve"> The first place that he sees is a rather seedy-</w:t>
+      </w:r>
+      <w:proofErr w:type="gramStart"/>
+      <w:r>
+        <w:rPr>
+          <w:lang w:val="en-US"/>
+        </w:rPr>
+        <w:t xml:space="preserve">looking  </w:t>
+      </w:r>
+      <w:r>
+        <w:rPr>
+          <w:lang w:val="en-US"/>
+        </w:rPr>
+        <w:t>“</w:t>
+      </w:r>
+      <w:proofErr w:type="gramEnd"/>
+      <w:r>
+        <w:rPr>
+          <w:lang w:val="en-US"/>
+        </w:rPr>
+        <w:t>Magic Shop”</w:t>
       </w:r>
       <w:r>
         <w:rPr>
@@ -5514,7 +6919,21 @@
         <w:rPr>
           <w:lang w:val="en-US"/>
         </w:rPr>
-        <w:t xml:space="preserve">. The weirdo speaks in a thick Manchester accent and claims that his assortment of trinkets are magical in value, but Frank only wants the </w:t>
+        <w:t xml:space="preserve">. The weirdo speaks in a thick Manchester accent and claims that his assortment of trinkets </w:t>
+      </w:r>
+      <w:proofErr w:type="gramStart"/>
+      <w:r>
+        <w:rPr>
+          <w:lang w:val="en-US"/>
+        </w:rPr>
+        <w:t>are</w:t>
+      </w:r>
+      <w:proofErr w:type="gramEnd"/>
+      <w:r>
+        <w:rPr>
+          <w:lang w:val="en-US"/>
+        </w:rPr>
+        <w:t xml:space="preserve"> magical in value, but Frank only wants the </w:t>
       </w:r>
       <w:r>
         <w:rPr>
@@ -5568,7 +6987,21 @@
         <w:rPr>
           <w:lang w:val="en-US"/>
         </w:rPr>
-        <w:t>You and me bruv, we’re</w:t>
+        <w:t xml:space="preserve">You and me </w:t>
+      </w:r>
+      <w:proofErr w:type="spellStart"/>
+      <w:r>
+        <w:rPr>
+          <w:lang w:val="en-US"/>
+        </w:rPr>
+        <w:t>bruv</w:t>
+      </w:r>
+      <w:proofErr w:type="spellEnd"/>
+      <w:r>
+        <w:rPr>
+          <w:lang w:val="en-US"/>
+        </w:rPr>
+        <w:t>, we’re</w:t>
       </w:r>
       <w:r>
         <w:rPr>
@@ -5580,7 +7013,21 @@
         <w:rPr>
           <w:lang w:val="en-US"/>
         </w:rPr>
-        <w:t xml:space="preserve"> kind of inna same boat</w:t>
+        <w:t xml:space="preserve"> kind of </w:t>
+      </w:r>
+      <w:proofErr w:type="spellStart"/>
+      <w:r>
+        <w:rPr>
+          <w:lang w:val="en-US"/>
+        </w:rPr>
+        <w:t>inna</w:t>
+      </w:r>
+      <w:proofErr w:type="spellEnd"/>
+      <w:r>
+        <w:rPr>
+          <w:lang w:val="en-US"/>
+        </w:rPr>
+        <w:t xml:space="preserve"> same boat</w:t>
       </w:r>
       <w:r>
         <w:rPr>
@@ -5624,7 +7071,21 @@
         <w:rPr>
           <w:lang w:val="en-US"/>
         </w:rPr>
-        <w:t>, innit?”</w:t>
+        <w:t xml:space="preserve">, </w:t>
+      </w:r>
+      <w:proofErr w:type="spellStart"/>
+      <w:r>
+        <w:rPr>
+          <w:lang w:val="en-US"/>
+        </w:rPr>
+        <w:t>innit</w:t>
+      </w:r>
+      <w:proofErr w:type="spellEnd"/>
+      <w:r>
+        <w:rPr>
+          <w:lang w:val="en-US"/>
+        </w:rPr>
+        <w:t>?”</w:t>
       </w:r>
     </w:p>
     <w:p>
@@ -5655,7 +7116,21 @@
         <w:rPr>
           <w:lang w:val="en-US"/>
         </w:rPr>
-        <w:t xml:space="preserve">in “Of Mice and ‘Phants”. It’s already dark outside when the exhaustion finally catches up to him and he begins to nod off. </w:t>
+        <w:t>in “Of Mice and ‘</w:t>
+      </w:r>
+      <w:proofErr w:type="spellStart"/>
+      <w:r>
+        <w:rPr>
+          <w:lang w:val="en-US"/>
+        </w:rPr>
+        <w:t>Phants</w:t>
+      </w:r>
+      <w:proofErr w:type="spellEnd"/>
+      <w:r>
+        <w:rPr>
+          <w:lang w:val="en-US"/>
+        </w:rPr>
+        <w:t xml:space="preserve">”. It’s already dark outside when the exhaustion finally catches up to him and he begins to nod off. </w:t>
       </w:r>
     </w:p>
     <w:p>
@@ -5682,11 +7157,19 @@
         </w:rPr>
         <w:t xml:space="preserve">der him. “Sleeping on the job eh, pal-o? What do we have here?” A rough voice </w:t>
       </w:r>
-      <w:r>
-        <w:rPr>
-          <w:lang w:val="en-US"/>
-        </w:rPr>
-        <w:t>speaks and Frank looks over to see Mr. Phant examining his designs</w:t>
+      <w:proofErr w:type="gramStart"/>
+      <w:r>
+        <w:rPr>
+          <w:lang w:val="en-US"/>
+        </w:rPr>
+        <w:t>speaks</w:t>
+      </w:r>
+      <w:proofErr w:type="gramEnd"/>
+      <w:r>
+        <w:rPr>
+          <w:lang w:val="en-US"/>
+        </w:rPr>
+        <w:t xml:space="preserve"> and Frank looks over to see Mr. Phant examining his designs</w:t>
       </w:r>
       <w:r>
         <w:rPr>
@@ -5712,33 +7195,117 @@
           <w:lang w:val="en-US"/>
         </w:rPr>
         <w:lastRenderedPageBreak/>
-        <w:t xml:space="preserve">Outside he notices that the lights are out and some strange, cartoony growths have broken parts of the hallway. “Oh, now they’re saving on infrastructure, too? I should file a complaint.” Frank grumbles as he has to jump and climb his way through a simple and relatively safe tutorial area. </w:t>
-      </w:r>
-    </w:p>
-    <w:p>
-      <w:pPr>
-        <w:rPr>
-          <w:lang w:val="en-US"/>
-        </w:rPr>
-      </w:pPr>
-      <w:r>
-        <w:rPr>
-          <w:lang w:val="en-US"/>
-        </w:rPr>
-        <w:t>Then Mr. Phant appears again. “Now listen, pal-o. I just wanna have a nice chat about that drawing skill of yours.” He says, trying to sound pleasant. “You’re still here? I must be more tired than I thought.” Frank replies with a deep sigh. “Just play along for a bit, pal-o.” Mr. Phant says, getting slightly annoyed, and then he instructs Frank on how to use his drawing pad.</w:t>
-      </w:r>
-    </w:p>
-    <w:p>
-      <w:pPr>
-        <w:rPr>
-          <w:lang w:val="en-US"/>
-        </w:rPr>
-      </w:pPr>
-      <w:r>
-        <w:rPr>
-          <w:lang w:val="en-US"/>
-        </w:rPr>
-        <w:t>Frank is mildly astonished that he can materialize things he draws, but brushes it off as a particularly vivid dream. “It is a cool ability to be sure. But if you’re having a dream, pal-o, you wouldn’t mind letting me try my hand at that, too, now would you?” Mr. Phant asks with a pleasant smile. “I think not! This is bizarre enough without a cartoon elephant drawing god knows what into life!” Frank exclaims and turns to leave. Mr. Phant’s expression hardens. “Oh, you haven’t seen bizarre yet, pal-o.” He snorts sinisterly as Frank goes through a door into a proper first area.</w:t>
+        <w:t xml:space="preserve">Outside he notices that the lights are </w:t>
+      </w:r>
+      <w:proofErr w:type="gramStart"/>
+      <w:r>
+        <w:rPr>
+          <w:lang w:val="en-US"/>
+        </w:rPr>
+        <w:t>out</w:t>
+      </w:r>
+      <w:proofErr w:type="gramEnd"/>
+      <w:r>
+        <w:rPr>
+          <w:lang w:val="en-US"/>
+        </w:rPr>
+        <w:t xml:space="preserve"> and some strange, cartoony growths have broken parts of the hallway. “Oh, now they’re saving on infrastructure, too? I should file a complaint.” Frank grumbles as he </w:t>
+      </w:r>
+      <w:proofErr w:type="gramStart"/>
+      <w:r>
+        <w:rPr>
+          <w:lang w:val="en-US"/>
+        </w:rPr>
+        <w:t>has to</w:t>
+      </w:r>
+      <w:proofErr w:type="gramEnd"/>
+      <w:r>
+        <w:rPr>
+          <w:lang w:val="en-US"/>
+        </w:rPr>
+        <w:t xml:space="preserve"> jump and climb his way through a simple and relatively safe tutorial area. </w:t>
+      </w:r>
+    </w:p>
+    <w:p>
+      <w:pPr>
+        <w:rPr>
+          <w:lang w:val="en-US"/>
+        </w:rPr>
+      </w:pPr>
+      <w:r>
+        <w:rPr>
+          <w:lang w:val="en-US"/>
+        </w:rPr>
+        <w:t xml:space="preserve">Then Mr. Phant appears again. “Now listen, pal-o. I just </w:t>
+      </w:r>
+      <w:proofErr w:type="spellStart"/>
+      <w:r>
+        <w:rPr>
+          <w:lang w:val="en-US"/>
+        </w:rPr>
+        <w:t>wanna</w:t>
+      </w:r>
+      <w:proofErr w:type="spellEnd"/>
+      <w:r>
+        <w:rPr>
+          <w:lang w:val="en-US"/>
+        </w:rPr>
+        <w:t xml:space="preserve"> have a nice chat about that drawing skill of yours.” He says, trying to sound pleasant. “You’re still here? I must be more tired than I thought.” Frank replies with a deep sigh. “Just play along for a bit, pal-o.” Mr. Phant says, getting slightly annoyed, and then he instructs Frank on how to use his drawing pad.</w:t>
+      </w:r>
+    </w:p>
+    <w:p>
+      <w:pPr>
+        <w:rPr>
+          <w:lang w:val="en-US"/>
+        </w:rPr>
+      </w:pPr>
+      <w:r>
+        <w:rPr>
+          <w:lang w:val="en-US"/>
+        </w:rPr>
+        <w:t xml:space="preserve">Frank is mildly astonished that he can materialize things he </w:t>
+      </w:r>
+      <w:proofErr w:type="gramStart"/>
+      <w:r>
+        <w:rPr>
+          <w:lang w:val="en-US"/>
+        </w:rPr>
+        <w:t>draws, but</w:t>
+      </w:r>
+      <w:proofErr w:type="gramEnd"/>
+      <w:r>
+        <w:rPr>
+          <w:lang w:val="en-US"/>
+        </w:rPr>
+        <w:t xml:space="preserve"> brushes it off as a particularly vivid dream. “It is a cool ability to be sure. But if you’re having a dream, pal-o, you wouldn’t mind letting me try my hand at that, too, </w:t>
+      </w:r>
+      <w:proofErr w:type="gramStart"/>
+      <w:r>
+        <w:rPr>
+          <w:lang w:val="en-US"/>
+        </w:rPr>
+        <w:t>now</w:t>
+      </w:r>
+      <w:proofErr w:type="gramEnd"/>
+      <w:r>
+        <w:rPr>
+          <w:lang w:val="en-US"/>
+        </w:rPr>
+        <w:t xml:space="preserve"> would you?” Mr. Phant asks with a pleasant smile. “I think not! This is bizarre enough without a cartoon elephant drawing </w:t>
+      </w:r>
+      <w:proofErr w:type="gramStart"/>
+      <w:r>
+        <w:rPr>
+          <w:lang w:val="en-US"/>
+        </w:rPr>
+        <w:t>god</w:t>
+      </w:r>
+      <w:proofErr w:type="gramEnd"/>
+      <w:r>
+        <w:rPr>
+          <w:lang w:val="en-US"/>
+        </w:rPr>
+        <w:t xml:space="preserve"> knows what into life!” Frank exclaims and turns to leave. Mr. Phant’s expression hardens. “Oh, you haven’t seen bizarre yet, pal-o.” He snorts sinisterly as Frank goes through a door into a proper first area.</w:t>
       </w:r>
     </w:p>
     <w:p>
@@ -5799,7 +7366,49 @@
         <w:rPr>
           <w:lang w:val="en-US"/>
         </w:rPr>
-        <w:t xml:space="preserve">when Frank brushes them off as phantoms from his mind, they open fire on him. Frank manages to run, but a bullet grazes his cheek and he falls down on </w:t>
+        <w:t xml:space="preserve">when Frank brushes them off as phantoms from his mind, they open fire </w:t>
+      </w:r>
+      <w:proofErr w:type="gramStart"/>
+      <w:r>
+        <w:rPr>
+          <w:lang w:val="en-US"/>
+        </w:rPr>
+        <w:t>on</w:t>
+      </w:r>
+      <w:proofErr w:type="gramEnd"/>
+      <w:r>
+        <w:rPr>
+          <w:lang w:val="en-US"/>
+        </w:rPr>
+        <w:t xml:space="preserve"> him. Frank manages to run, but a bullet grazes his </w:t>
+      </w:r>
+      <w:proofErr w:type="gramStart"/>
+      <w:r>
+        <w:rPr>
+          <w:lang w:val="en-US"/>
+        </w:rPr>
+        <w:t>cheek</w:t>
+      </w:r>
+      <w:proofErr w:type="gramEnd"/>
+      <w:r>
+        <w:rPr>
+          <w:lang w:val="en-US"/>
+        </w:rPr>
+        <w:t xml:space="preserve"> and he </w:t>
+      </w:r>
+      <w:proofErr w:type="gramStart"/>
+      <w:r>
+        <w:rPr>
+          <w:lang w:val="en-US"/>
+        </w:rPr>
+        <w:t>falls down</w:t>
+      </w:r>
+      <w:proofErr w:type="gramEnd"/>
+      <w:r>
+        <w:rPr>
+          <w:lang w:val="en-US"/>
+        </w:rPr>
+        <w:t xml:space="preserve"> on </w:t>
       </w:r>
       <w:r>
         <w:rPr>
@@ -5811,7 +7420,63 @@
         <w:rPr>
           <w:lang w:val="en-US"/>
         </w:rPr>
-        <w:t xml:space="preserve">Brushing the blood trickling from his wound, it hits him that he’s actually in danger. “Oh my god. I felt that. I’m actually bleeding! This is all REAL! My WORK, is actually trying to KILL me! I-I need to get out of here!” He stammers and fumbles up, checking that his sole tool of survival, the drawing </w:t>
+        <w:t xml:space="preserve">Brushing the blood trickling from his wound, it hits him that he’s </w:t>
+      </w:r>
+      <w:proofErr w:type="gramStart"/>
+      <w:r>
+        <w:rPr>
+          <w:lang w:val="en-US"/>
+        </w:rPr>
+        <w:t>actually in</w:t>
+      </w:r>
+      <w:proofErr w:type="gramEnd"/>
+      <w:r>
+        <w:rPr>
+          <w:lang w:val="en-US"/>
+        </w:rPr>
+        <w:t xml:space="preserve"> danger. “Oh my god. I felt that. I’m </w:t>
+      </w:r>
+      <w:proofErr w:type="gramStart"/>
+      <w:r>
+        <w:rPr>
+          <w:lang w:val="en-US"/>
+        </w:rPr>
+        <w:t>actually bleeding</w:t>
+      </w:r>
+      <w:proofErr w:type="gramEnd"/>
+      <w:r>
+        <w:rPr>
+          <w:lang w:val="en-US"/>
+        </w:rPr>
+        <w:t xml:space="preserve">! This is all REAL! </w:t>
+      </w:r>
+      <w:proofErr w:type="gramStart"/>
+      <w:r>
+        <w:rPr>
+          <w:lang w:val="en-US"/>
+        </w:rPr>
+        <w:t>My WORK,</w:t>
+      </w:r>
+      <w:proofErr w:type="gramEnd"/>
+      <w:r>
+        <w:rPr>
+          <w:lang w:val="en-US"/>
+        </w:rPr>
+        <w:t xml:space="preserve"> is </w:t>
+      </w:r>
+      <w:proofErr w:type="gramStart"/>
+      <w:r>
+        <w:rPr>
+          <w:lang w:val="en-US"/>
+        </w:rPr>
+        <w:t>actually trying</w:t>
+      </w:r>
+      <w:proofErr w:type="gramEnd"/>
+      <w:r>
+        <w:rPr>
+          <w:lang w:val="en-US"/>
+        </w:rPr>
+        <w:t xml:space="preserve"> to KILL me! I-I need to get out of here!” He stammers and fumbles up, checking that his sole tool of survival, the drawing </w:t>
       </w:r>
       <w:r>
         <w:rPr>
@@ -5854,13 +7519,41 @@
         <w:rPr>
           <w:lang w:val="en-US"/>
         </w:rPr>
-        <w:t xml:space="preserve"> Mr. Phant tries to sweet talk Frank, but Frank is even more rattled than last time. “N</w:t>
-      </w:r>
-      <w:r>
-        <w:rPr>
-          <w:lang w:val="en-US"/>
-        </w:rPr>
-        <w:t>o, no, absolutely not! I’m not your ‘Pal-o’, buddy</w:t>
+        <w:t xml:space="preserve"> Mr. Phant tries to </w:t>
+      </w:r>
+      <w:proofErr w:type="gramStart"/>
+      <w:r>
+        <w:rPr>
+          <w:lang w:val="en-US"/>
+        </w:rPr>
+        <w:t>sweet</w:t>
+      </w:r>
+      <w:proofErr w:type="gramEnd"/>
+      <w:r>
+        <w:rPr>
+          <w:lang w:val="en-US"/>
+        </w:rPr>
+        <w:t xml:space="preserve"> talk Frank, but Frank is even more rattled than last time. “N</w:t>
+      </w:r>
+      <w:r>
+        <w:rPr>
+          <w:lang w:val="en-US"/>
+        </w:rPr>
+        <w:t xml:space="preserve">o, no, </w:t>
+      </w:r>
+      <w:proofErr w:type="gramStart"/>
+      <w:r>
+        <w:rPr>
+          <w:lang w:val="en-US"/>
+        </w:rPr>
+        <w:t>absolutely not</w:t>
+      </w:r>
+      <w:proofErr w:type="gramEnd"/>
+      <w:r>
+        <w:rPr>
+          <w:lang w:val="en-US"/>
+        </w:rPr>
+        <w:t>! I’m not your ‘Pal-o’, buddy</w:t>
       </w:r>
       <w:r>
         <w:rPr>
@@ -5896,13 +7589,41 @@
         <w:rPr>
           <w:lang w:val="en-US"/>
         </w:rPr>
-        <w:t>Cartoons aren’t just for kids. If you wanna deal with it like adults, then I</w:t>
-      </w:r>
-      <w:r>
-        <w:rPr>
-          <w:lang w:val="en-US"/>
-        </w:rPr>
-        <w:t xml:space="preserve"> have to ask you… Meanly!” Mr. Phant gets angry, then he </w:t>
+        <w:t xml:space="preserve">Cartoons aren’t just for kids. If you </w:t>
+      </w:r>
+      <w:proofErr w:type="spellStart"/>
+      <w:r>
+        <w:rPr>
+          <w:lang w:val="en-US"/>
+        </w:rPr>
+        <w:t>wanna</w:t>
+      </w:r>
+      <w:proofErr w:type="spellEnd"/>
+      <w:r>
+        <w:rPr>
+          <w:lang w:val="en-US"/>
+        </w:rPr>
+        <w:t xml:space="preserve"> deal with it like adults, then I</w:t>
+      </w:r>
+      <w:r>
+        <w:rPr>
+          <w:lang w:val="en-US"/>
+        </w:rPr>
+        <w:t xml:space="preserve"> </w:t>
+      </w:r>
+      <w:proofErr w:type="gramStart"/>
+      <w:r>
+        <w:rPr>
+          <w:lang w:val="en-US"/>
+        </w:rPr>
+        <w:t>have to</w:t>
+      </w:r>
+      <w:proofErr w:type="gramEnd"/>
+      <w:r>
+        <w:rPr>
+          <w:lang w:val="en-US"/>
+        </w:rPr>
+        <w:t xml:space="preserve"> ask you… Meanly!” Mr. Phant gets angry, then he </w:t>
       </w:r>
       <w:r>
         <w:rPr>
@@ -6108,7 +7829,21 @@
         <w:rPr>
           <w:lang w:val="en-US"/>
         </w:rPr>
-        <w:t>he spider giggles. “Yes, you’re venomous, not poisonous. I get it. Can you let me go?</w:t>
+        <w:t xml:space="preserve">he spider giggles. “Yes, you’re venomous, not poisonous. I </w:t>
+      </w:r>
+      <w:proofErr w:type="gramStart"/>
+      <w:r>
+        <w:rPr>
+          <w:lang w:val="en-US"/>
+        </w:rPr>
+        <w:t>get</w:t>
+      </w:r>
+      <w:proofErr w:type="gramEnd"/>
+      <w:r>
+        <w:rPr>
+          <w:lang w:val="en-US"/>
+        </w:rPr>
+        <w:t xml:space="preserve"> it. Can you let me go?</w:t>
       </w:r>
       <w:r>
         <w:rPr>
@@ -6162,14 +7897,42 @@
         <w:rPr>
           <w:lang w:val="en-US"/>
         </w:rPr>
-        <w:t xml:space="preserve"> too. I could DEFINITELY make you my hubby.”</w:t>
-      </w:r>
+        <w:t xml:space="preserve"> too. I could </w:t>
+      </w:r>
+      <w:proofErr w:type="gramStart"/>
+      <w:r>
+        <w:rPr>
+          <w:lang w:val="en-US"/>
+        </w:rPr>
+        <w:t>DEFINITELY make</w:t>
+      </w:r>
+      <w:proofErr w:type="gramEnd"/>
       <w:r>
         <w:rPr>
           <w:lang w:val="en-US"/>
         </w:rPr>
         <w:t xml:space="preserve"> </w:t>
       </w:r>
+      <w:proofErr w:type="gramStart"/>
+      <w:r>
+        <w:rPr>
+          <w:lang w:val="en-US"/>
+        </w:rPr>
+        <w:t>you</w:t>
+      </w:r>
+      <w:proofErr w:type="gramEnd"/>
+      <w:r>
+        <w:rPr>
+          <w:lang w:val="en-US"/>
+        </w:rPr>
+        <w:t xml:space="preserve"> my hubby.”</w:t>
+      </w:r>
+      <w:r>
+        <w:rPr>
+          <w:lang w:val="en-US"/>
+        </w:rPr>
+        <w:t xml:space="preserve"> </w:t>
+      </w:r>
       <w:r>
         <w:rPr>
           <w:lang w:val="en-US"/>
@@ -6186,7 +7949,21 @@
         <w:rPr>
           <w:lang w:val="en-US"/>
         </w:rPr>
-        <w:t>understood that you… Well… Tend to… Ea… Eat your husbands?</w:t>
+        <w:t xml:space="preserve">understood that you… Well… Tend to… </w:t>
+      </w:r>
+      <w:proofErr w:type="spellStart"/>
+      <w:r>
+        <w:rPr>
+          <w:lang w:val="en-US"/>
+        </w:rPr>
+        <w:t>Ea</w:t>
+      </w:r>
+      <w:proofErr w:type="spellEnd"/>
+      <w:r>
+        <w:rPr>
+          <w:lang w:val="en-US"/>
+        </w:rPr>
+        <w:t>… Eat your husbands?</w:t>
       </w:r>
       <w:r>
         <w:rPr>
@@ -6241,7 +8018,35 @@
         <w:rPr>
           <w:lang w:val="en-US"/>
         </w:rPr>
-        <w:t xml:space="preserve">Frank has to think fast, but </w:t>
+        <w:t xml:space="preserve">Frank </w:t>
+      </w:r>
+      <w:proofErr w:type="gramStart"/>
+      <w:r>
+        <w:rPr>
+          <w:lang w:val="en-US"/>
+        </w:rPr>
+        <w:t>has to</w:t>
+      </w:r>
+      <w:proofErr w:type="gramEnd"/>
+      <w:r>
+        <w:rPr>
+          <w:lang w:val="en-US"/>
+        </w:rPr>
+        <w:t xml:space="preserve"> think </w:t>
+      </w:r>
+      <w:proofErr w:type="gramStart"/>
+      <w:r>
+        <w:rPr>
+          <w:lang w:val="en-US"/>
+        </w:rPr>
+        <w:t>fast, but</w:t>
+      </w:r>
+      <w:proofErr w:type="gramEnd"/>
+      <w:r>
+        <w:rPr>
+          <w:lang w:val="en-US"/>
+        </w:rPr>
+        <w:t xml:space="preserve"> </w:t>
       </w:r>
       <w:r>
         <w:rPr>
@@ -6265,7 +8070,21 @@
         <w:rPr>
           <w:lang w:val="en-US"/>
         </w:rPr>
-        <w:t>Frank manages to reach a door and lets out a sigh of relief. Now he has to get out of the basement</w:t>
+        <w:t xml:space="preserve">Frank manages to reach a door and lets out a sigh of relief. Now he </w:t>
+      </w:r>
+      <w:proofErr w:type="gramStart"/>
+      <w:r>
+        <w:rPr>
+          <w:lang w:val="en-US"/>
+        </w:rPr>
+        <w:t>has to</w:t>
+      </w:r>
+      <w:proofErr w:type="gramEnd"/>
+      <w:r>
+        <w:rPr>
+          <w:lang w:val="en-US"/>
+        </w:rPr>
+        <w:t xml:space="preserve"> get out of the basement</w:t>
       </w:r>
       <w:r>
         <w:rPr>
@@ -6302,13 +8121,69 @@
         <w:rPr>
           <w:lang w:val="en-US"/>
         </w:rPr>
-        <w:t>It's here that he also runs into Ricky Rodent for the first time. Ricky will present himself as an ally of Frank’s, though Frank is very paranoid. It doesn’t help that when Ricky instructs him to ride an elevator to a specific floor, Frank immediately gets ambushed by Mrs. Creeps when he gets there. Ricky’s motivation and loyalties are often unclear and sometimes even conflicting, leading Frank (and hopefully the player too) to not trust him at all. However, Ricky can sometimes be seen in background, foreground or on a upper or lower floor triggering new, more complicated traps or enemies so players can see what they do before having to tackle them themselves. Also, Ricky DOES give good advice every now and then, but each time you’ll have to really think. “Should I trust him?” Wrong answer usually results in a more difficult challenge or bad situation.</w:t>
-      </w:r>
-      <w:r>
-        <w:rPr>
-          <w:lang w:val="en-US"/>
-        </w:rPr>
-        <w:t xml:space="preserve"> Ricky also warns Frank that he and Mr. Phant are considered “VIC”s in the cartoon they came from. Very Important Characters can never die, as they’re integral to the continuation of the show</w:t>
+        <w:t xml:space="preserve">It's here that he also runs into Ricky Rodent for the first time. Ricky will present himself as an ally of Frank’s, though Frank is very paranoid. It doesn’t help that when Ricky instructs him to ride an elevator to a specific floor, Frank immediately gets ambushed by Mrs. Creeps when he gets there. Ricky’s motivation and </w:t>
+      </w:r>
+      <w:proofErr w:type="gramStart"/>
+      <w:r>
+        <w:rPr>
+          <w:lang w:val="en-US"/>
+        </w:rPr>
+        <w:t>loyalties</w:t>
+      </w:r>
+      <w:proofErr w:type="gramEnd"/>
+      <w:r>
+        <w:rPr>
+          <w:lang w:val="en-US"/>
+        </w:rPr>
+        <w:t xml:space="preserve"> are often unclear and sometimes even conflicting, leading Frank (and hopefully the player too) to not trust him at all. However, Ricky can sometimes be seen in background, foreground or on </w:t>
+      </w:r>
+      <w:proofErr w:type="gramStart"/>
+      <w:r>
+        <w:rPr>
+          <w:lang w:val="en-US"/>
+        </w:rPr>
+        <w:t>a</w:t>
+      </w:r>
+      <w:proofErr w:type="gramEnd"/>
+      <w:r>
+        <w:rPr>
+          <w:lang w:val="en-US"/>
+        </w:rPr>
+        <w:t xml:space="preserve"> upper or lower floor triggering new, more complicated traps or enemies so players can see what they do before having to tackle them themselves. Also, Ricky DOES give good advice every now and then, but each time you’ll have to really think. “Should I trust him?” Wrong </w:t>
+      </w:r>
+      <w:proofErr w:type="gramStart"/>
+      <w:r>
+        <w:rPr>
+          <w:lang w:val="en-US"/>
+        </w:rPr>
+        <w:t>answer</w:t>
+      </w:r>
+      <w:proofErr w:type="gramEnd"/>
+      <w:r>
+        <w:rPr>
+          <w:lang w:val="en-US"/>
+        </w:rPr>
+        <w:t xml:space="preserve"> usually results in a more difficult challenge or bad situation.</w:t>
+      </w:r>
+      <w:r>
+        <w:rPr>
+          <w:lang w:val="en-US"/>
+        </w:rPr>
+        <w:t xml:space="preserve"> Ricky also warns Frank that he and Mr. Phant are considered “</w:t>
+      </w:r>
+      <w:proofErr w:type="gramStart"/>
+      <w:r>
+        <w:rPr>
+          <w:lang w:val="en-US"/>
+        </w:rPr>
+        <w:t>VIC”s</w:t>
+      </w:r>
+      <w:proofErr w:type="gramEnd"/>
+      <w:r>
+        <w:rPr>
+          <w:lang w:val="en-US"/>
+        </w:rPr>
+        <w:t xml:space="preserve"> in the cartoon they came from. Very Important Characters can never die, as they’re integral to the continuation of the show</w:t>
       </w:r>
       <w:r>
         <w:rPr>
@@ -6403,7 +8278,21 @@
         <w:rPr>
           <w:lang w:val="en-US"/>
         </w:rPr>
-        <w:t>-All “Big Scaries” would have Mr. or Mrs. at the front of their names to bring some unity.</w:t>
+        <w:t xml:space="preserve">-All “Big </w:t>
+      </w:r>
+      <w:proofErr w:type="spellStart"/>
+      <w:r>
+        <w:rPr>
+          <w:lang w:val="en-US"/>
+        </w:rPr>
+        <w:t>Scaries</w:t>
+      </w:r>
+      <w:proofErr w:type="spellEnd"/>
+      <w:r>
+        <w:rPr>
+          <w:lang w:val="en-US"/>
+        </w:rPr>
+        <w:t>” would have Mr. or Mrs. at the front of their names to bring some unity.</w:t>
       </w:r>
     </w:p>
     <w:p>
@@ -6428,7 +8317,21 @@
         <w:rPr>
           <w:lang w:val="en-US"/>
         </w:rPr>
-        <w:t xml:space="preserve"> about chasing Frank, moving furniture to climb to higher floors, running to the other end of tight gaps to cut off Frank there and finally he learns to open doors, which has been the one consistent safe feature from toons. At least one </w:t>
+        <w:t xml:space="preserve"> about chasing Frank, moving furniture to climb to higher floors, running to the other end of tight gaps to cut off Frank there and finally he learns to open doors, which has been the one consistent safe feature from </w:t>
+      </w:r>
+      <w:proofErr w:type="gramStart"/>
+      <w:r>
+        <w:rPr>
+          <w:lang w:val="en-US"/>
+        </w:rPr>
+        <w:t>toons</w:t>
+      </w:r>
+      <w:proofErr w:type="gramEnd"/>
+      <w:r>
+        <w:rPr>
+          <w:lang w:val="en-US"/>
+        </w:rPr>
+        <w:t xml:space="preserve">. At least one </w:t>
       </w:r>
       <w:r>
         <w:rPr>
@@ -6446,7 +8349,35 @@
         <w:rPr>
           <w:lang w:val="en-US"/>
         </w:rPr>
-        <w:t xml:space="preserve"> trick Mr. Phant into falling in a printing machine and get flattened. (It doesn’t stop him for long</w:t>
+        <w:t xml:space="preserve"> trick Mr. Phant into falling </w:t>
+      </w:r>
+      <w:proofErr w:type="gramStart"/>
+      <w:r>
+        <w:rPr>
+          <w:lang w:val="en-US"/>
+        </w:rPr>
+        <w:t>in</w:t>
+      </w:r>
+      <w:proofErr w:type="gramEnd"/>
+      <w:r>
+        <w:rPr>
+          <w:lang w:val="en-US"/>
+        </w:rPr>
+        <w:t xml:space="preserve"> a printing machine and </w:t>
+      </w:r>
+      <w:proofErr w:type="gramStart"/>
+      <w:r>
+        <w:rPr>
+          <w:lang w:val="en-US"/>
+        </w:rPr>
+        <w:t>get</w:t>
+      </w:r>
+      <w:proofErr w:type="gramEnd"/>
+      <w:r>
+        <w:rPr>
+          <w:lang w:val="en-US"/>
+        </w:rPr>
+        <w:t xml:space="preserve"> flattened. (It doesn’t stop him for long</w:t>
       </w:r>
       <w:r>
         <w:rPr>
@@ -6458,7 +8389,21 @@
         <w:rPr>
           <w:lang w:val="en-US"/>
         </w:rPr>
-        <w:t xml:space="preserve"> Not to mention some cheesy banter with Frank going “Ha-HA! How’s that feel, you creased cretin!?” only for Mr. Phant to reply </w:t>
+        <w:t xml:space="preserve"> Not to mention some cheesy banter with Frank going “</w:t>
+      </w:r>
+      <w:proofErr w:type="spellStart"/>
+      <w:r>
+        <w:rPr>
+          <w:lang w:val="en-US"/>
+        </w:rPr>
+        <w:t>Ha-HA</w:t>
+      </w:r>
+      <w:proofErr w:type="spellEnd"/>
+      <w:r>
+        <w:rPr>
+          <w:lang w:val="en-US"/>
+        </w:rPr>
+        <w:t xml:space="preserve">! How’s that feel, you creased cretin!?” only for Mr. Phant to reply </w:t>
       </w:r>
       <w:r>
         <w:rPr>
@@ -6476,7 +8421,35 @@
         <w:rPr>
           <w:lang w:val="en-US"/>
         </w:rPr>
-        <w:t>re-flates himself with the age old blow-in-the-thumb-method.</w:t>
+        <w:t>re-</w:t>
+      </w:r>
+      <w:proofErr w:type="spellStart"/>
+      <w:r>
+        <w:rPr>
+          <w:lang w:val="en-US"/>
+        </w:rPr>
+        <w:t>flates</w:t>
+      </w:r>
+      <w:proofErr w:type="spellEnd"/>
+      <w:r>
+        <w:rPr>
+          <w:lang w:val="en-US"/>
+        </w:rPr>
+        <w:t xml:space="preserve"> himself with the </w:t>
+      </w:r>
+      <w:proofErr w:type="gramStart"/>
+      <w:r>
+        <w:rPr>
+          <w:lang w:val="en-US"/>
+        </w:rPr>
+        <w:t>age old</w:t>
+      </w:r>
+      <w:proofErr w:type="gramEnd"/>
+      <w:r>
+        <w:rPr>
+          <w:lang w:val="en-US"/>
+        </w:rPr>
+        <w:t xml:space="preserve"> blow-in-the-thumb-method.</w:t>
       </w:r>
       <w:r>
         <w:rPr>
@@ -6520,19 +8493,61 @@
         <w:rPr>
           <w:lang w:val="en-US"/>
         </w:rPr>
-        <w:t xml:space="preserve">exchange between Frank and Mr. Phant would be after Mr. Phant suddenly jumpscares Frank from somewhere. Frank exclaims “Jesus Christ!” </w:t>
-      </w:r>
-      <w:r>
-        <w:rPr>
-          <w:lang w:val="en-US"/>
-        </w:rPr>
-        <w:t>and runs off, to which Mr. Phant replies “</w:t>
-      </w:r>
-      <w:r>
-        <w:rPr>
-          <w:lang w:val="en-US"/>
-        </w:rPr>
-        <w:t>Try praying to somebody else, ‘cuz he isn’t helping you!”</w:t>
+        <w:t xml:space="preserve">exchange between Frank and Mr. Phant would be after Mr. Phant suddenly </w:t>
+      </w:r>
+      <w:proofErr w:type="spellStart"/>
+      <w:r>
+        <w:rPr>
+          <w:lang w:val="en-US"/>
+        </w:rPr>
+        <w:t>jumpscares</w:t>
+      </w:r>
+      <w:proofErr w:type="spellEnd"/>
+      <w:r>
+        <w:rPr>
+          <w:lang w:val="en-US"/>
+        </w:rPr>
+        <w:t xml:space="preserve"> Frank from somewhere. Frank exclaims “Jesus Christ!” </w:t>
+      </w:r>
+      <w:r>
+        <w:rPr>
+          <w:lang w:val="en-US"/>
+        </w:rPr>
+        <w:t xml:space="preserve">and runs off, to which Mr. Phant </w:t>
+      </w:r>
+      <w:proofErr w:type="gramStart"/>
+      <w:r>
+        <w:rPr>
+          <w:lang w:val="en-US"/>
+        </w:rPr>
+        <w:t>replies</w:t>
+      </w:r>
+      <w:proofErr w:type="gramEnd"/>
+      <w:r>
+        <w:rPr>
+          <w:lang w:val="en-US"/>
+        </w:rPr>
+        <w:t xml:space="preserve"> “</w:t>
+      </w:r>
+      <w:r>
+        <w:rPr>
+          <w:lang w:val="en-US"/>
+        </w:rPr>
+        <w:t>Try praying to somebody else, ‘</w:t>
+      </w:r>
+      <w:proofErr w:type="spellStart"/>
+      <w:r>
+        <w:rPr>
+          <w:lang w:val="en-US"/>
+        </w:rPr>
+        <w:t>cuz</w:t>
+      </w:r>
+      <w:proofErr w:type="spellEnd"/>
+      <w:r>
+        <w:rPr>
+          <w:lang w:val="en-US"/>
+        </w:rPr>
+        <w:t xml:space="preserve"> he isn’t helping you!”</w:t>
       </w:r>
       <w:r>
         <w:rPr>
@@ -6563,7 +8578,35 @@
         <w:rPr>
           <w:lang w:val="en-US"/>
         </w:rPr>
-        <w:t xml:space="preserve">. Mr. Patches would tower over Frank and has difficulty speaking, but he would make it clear that he wants friends. He could maybe grab and squeeze Ricky until his eyes pop out, alarming Frank that he would die if Mr. Patches hugged him like that. Thus you would have to flee Mr. Patches, who would come apart and recombine in increasingly twisted ways to chase you. </w:t>
+        <w:t xml:space="preserve">. Mr. Patches would tower over Frank and has difficulty speaking, but he would make it clear that he wants friends. He could maybe grab and squeeze Ricky until his eyes pop out, alarming </w:t>
+      </w:r>
+      <w:proofErr w:type="gramStart"/>
+      <w:r>
+        <w:rPr>
+          <w:lang w:val="en-US"/>
+        </w:rPr>
+        <w:t>Frank</w:t>
+      </w:r>
+      <w:proofErr w:type="gramEnd"/>
+      <w:r>
+        <w:rPr>
+          <w:lang w:val="en-US"/>
+        </w:rPr>
+        <w:t xml:space="preserve"> that he would die if Mr. Patches hugged him like that. </w:t>
+      </w:r>
+      <w:proofErr w:type="gramStart"/>
+      <w:r>
+        <w:rPr>
+          <w:lang w:val="en-US"/>
+        </w:rPr>
+        <w:t>Thus</w:t>
+      </w:r>
+      <w:proofErr w:type="gramEnd"/>
+      <w:r>
+        <w:rPr>
+          <w:lang w:val="en-US"/>
+        </w:rPr>
+        <w:t xml:space="preserve"> you would have to flee Mr. Patches, who would come apart and recombine in increasingly twisted ways to chase you. </w:t>
       </w:r>
       <w:r>
         <w:rPr>
@@ -6620,11 +8663,19 @@
         </w:rPr>
         <w:t xml:space="preserve"> </w:t>
       </w:r>
-      <w:r>
-        <w:rPr>
-          <w:lang w:val="en-US"/>
-        </w:rPr>
-        <w:t>trips Ricky, causing him to crack one of the headlights</w:t>
+      <w:proofErr w:type="gramStart"/>
+      <w:r>
+        <w:rPr>
+          <w:lang w:val="en-US"/>
+        </w:rPr>
+        <w:t>trips</w:t>
+      </w:r>
+      <w:proofErr w:type="gramEnd"/>
+      <w:r>
+        <w:rPr>
+          <w:lang w:val="en-US"/>
+        </w:rPr>
+        <w:t xml:space="preserve"> Ricky, causing him to crack one of the headlights</w:t>
       </w:r>
       <w:r>
         <w:rPr>
@@ -6636,7 +8687,35 @@
         <w:rPr>
           <w:lang w:val="en-US"/>
         </w:rPr>
-        <w:t>drop the sale price by a few zeroes. Annoyed Ricky decides to trick Mr. Phant into thinking the car is haunted in order to con him into returning it</w:t>
+        <w:t xml:space="preserve">drop the sale price by a few zeroes. </w:t>
+      </w:r>
+      <w:proofErr w:type="gramStart"/>
+      <w:r>
+        <w:rPr>
+          <w:lang w:val="en-US"/>
+        </w:rPr>
+        <w:t>Annoyed</w:t>
+      </w:r>
+      <w:proofErr w:type="gramEnd"/>
+      <w:r>
+        <w:rPr>
+          <w:lang w:val="en-US"/>
+        </w:rPr>
+        <w:t xml:space="preserve"> Ricky decides to trick Mr. Phant into thinking the car is haunted </w:t>
+      </w:r>
+      <w:proofErr w:type="gramStart"/>
+      <w:r>
+        <w:rPr>
+          <w:lang w:val="en-US"/>
+        </w:rPr>
+        <w:t>in order to</w:t>
+      </w:r>
+      <w:proofErr w:type="gramEnd"/>
+      <w:r>
+        <w:rPr>
+          <w:lang w:val="en-US"/>
+        </w:rPr>
+        <w:t xml:space="preserve"> con him into returning it</w:t>
       </w:r>
       <w:r>
         <w:rPr>
@@ -6644,11 +8723,47 @@
         </w:rPr>
         <w:t xml:space="preserve">, in process causing Mr. Phant immense physical and property damage. When the episode ends, Mr. Phant’s shadow is cast on the </w:t>
       </w:r>
-      <w:r>
-        <w:rPr>
-          <w:lang w:val="en-US"/>
-        </w:rPr>
-        <w:t xml:space="preserve">screen and he dons his pleasant attitude again to convince Frank that Ricky’s just using him too. “I’m not callin’ the old “misunderstood” card, pal-o. I know how crooked my moral compass is. But no matter how </w:t>
+      <w:proofErr w:type="gramStart"/>
+      <w:r>
+        <w:rPr>
+          <w:lang w:val="en-US"/>
+        </w:rPr>
+        <w:t>screen</w:t>
+      </w:r>
+      <w:proofErr w:type="gramEnd"/>
+      <w:r>
+        <w:rPr>
+          <w:lang w:val="en-US"/>
+        </w:rPr>
+        <w:t xml:space="preserve"> and he </w:t>
+      </w:r>
+      <w:proofErr w:type="gramStart"/>
+      <w:r>
+        <w:rPr>
+          <w:lang w:val="en-US"/>
+        </w:rPr>
+        <w:t>dons</w:t>
+      </w:r>
+      <w:proofErr w:type="gramEnd"/>
+      <w:r>
+        <w:rPr>
+          <w:lang w:val="en-US"/>
+        </w:rPr>
+        <w:t xml:space="preserve"> his pleasant attitude again to convince Frank that Ricky’s just using him too. “I’m not </w:t>
+      </w:r>
+      <w:proofErr w:type="spellStart"/>
+      <w:r>
+        <w:rPr>
+          <w:lang w:val="en-US"/>
+        </w:rPr>
+        <w:t>callin</w:t>
+      </w:r>
+      <w:proofErr w:type="spellEnd"/>
+      <w:r>
+        <w:rPr>
+          <w:lang w:val="en-US"/>
+        </w:rPr>
+        <w:t xml:space="preserve">’ the old “misunderstood” card, pal-o. I know how crooked my moral compass is. But no matter how </w:t>
       </w:r>
       <w:r>
         <w:rPr>
@@ -6672,7 +8787,21 @@
         <w:rPr>
           <w:lang w:val="en-US"/>
         </w:rPr>
-        <w:t xml:space="preserve"> You’ve proven to be really resourceful, pal-o, which is why I’m asking </w:t>
+        <w:t xml:space="preserve"> You’ve proven to be </w:t>
+      </w:r>
+      <w:proofErr w:type="gramStart"/>
+      <w:r>
+        <w:rPr>
+          <w:lang w:val="en-US"/>
+        </w:rPr>
+        <w:t>really resourceful</w:t>
+      </w:r>
+      <w:proofErr w:type="gramEnd"/>
+      <w:r>
+        <w:rPr>
+          <w:lang w:val="en-US"/>
+        </w:rPr>
+        <w:t xml:space="preserve">, pal-o, which is why I’m asking </w:t>
       </w:r>
       <w:r>
         <w:rPr>
@@ -6752,7 +8881,21 @@
         <w:rPr>
           <w:lang w:val="en-US"/>
         </w:rPr>
-        <w:t>if the writers of the “realsies” dictate the events of the toons’ lives</w:t>
+        <w:t>if the writers of the “</w:t>
+      </w:r>
+      <w:proofErr w:type="spellStart"/>
+      <w:r>
+        <w:rPr>
+          <w:lang w:val="en-US"/>
+        </w:rPr>
+        <w:t>realsies</w:t>
+      </w:r>
+      <w:proofErr w:type="spellEnd"/>
+      <w:r>
+        <w:rPr>
+          <w:lang w:val="en-US"/>
+        </w:rPr>
+        <w:t>” dictate the events of the toons’ lives</w:t>
       </w:r>
       <w:r>
         <w:rPr>
@@ -6819,13 +8962,97 @@
         <w:rPr>
           <w:lang w:val="en-US"/>
         </w:rPr>
-        <w:t xml:space="preserve">if real fire didn’t actually circumvent the VIC-status, Mr. Phant reminds him that he’s been drawing Mr. Phants </w:t>
-      </w:r>
-      <w:r>
-        <w:rPr>
-          <w:lang w:val="en-US"/>
-        </w:rPr>
-        <w:t>thorough the whole day. More Mr. Phants appear as horrified Frank flees</w:t>
+        <w:t xml:space="preserve">if real fire didn’t </w:t>
+      </w:r>
+      <w:proofErr w:type="gramStart"/>
+      <w:r>
+        <w:rPr>
+          <w:lang w:val="en-US"/>
+        </w:rPr>
+        <w:t>actually circumvent</w:t>
+      </w:r>
+      <w:proofErr w:type="gramEnd"/>
+      <w:r>
+        <w:rPr>
+          <w:lang w:val="en-US"/>
+        </w:rPr>
+        <w:t xml:space="preserve"> the </w:t>
+      </w:r>
+      <w:proofErr w:type="gramStart"/>
+      <w:r>
+        <w:rPr>
+          <w:lang w:val="en-US"/>
+        </w:rPr>
+        <w:t>VIC-status</w:t>
+      </w:r>
+      <w:proofErr w:type="gramEnd"/>
+      <w:r>
+        <w:rPr>
+          <w:lang w:val="en-US"/>
+        </w:rPr>
+        <w:t xml:space="preserve">, Mr. Phant reminds him that he’s been drawing Mr. </w:t>
+      </w:r>
+      <w:proofErr w:type="spellStart"/>
+      <w:r>
+        <w:rPr>
+          <w:lang w:val="en-US"/>
+        </w:rPr>
+        <w:t>Phants</w:t>
+      </w:r>
+      <w:proofErr w:type="spellEnd"/>
+      <w:r>
+        <w:rPr>
+          <w:lang w:val="en-US"/>
+        </w:rPr>
+        <w:t xml:space="preserve"> </w:t>
+      </w:r>
+      <w:r>
+        <w:rPr>
+          <w:lang w:val="en-US"/>
+        </w:rPr>
+        <w:t xml:space="preserve">thorough the whole day. More Mr. </w:t>
+      </w:r>
+      <w:proofErr w:type="spellStart"/>
+      <w:r>
+        <w:rPr>
+          <w:lang w:val="en-US"/>
+        </w:rPr>
+        <w:t>Phants</w:t>
+      </w:r>
+      <w:proofErr w:type="spellEnd"/>
+      <w:r>
+        <w:rPr>
+          <w:lang w:val="en-US"/>
+        </w:rPr>
+        <w:t xml:space="preserve"> </w:t>
+      </w:r>
+      <w:proofErr w:type="gramStart"/>
+      <w:r>
+        <w:rPr>
+          <w:lang w:val="en-US"/>
+        </w:rPr>
+        <w:t>appear as</w:t>
+      </w:r>
+      <w:proofErr w:type="gramEnd"/>
+      <w:r>
+        <w:rPr>
+          <w:lang w:val="en-US"/>
+        </w:rPr>
+        <w:t xml:space="preserve"> </w:t>
+      </w:r>
+      <w:proofErr w:type="gramStart"/>
+      <w:r>
+        <w:rPr>
+          <w:lang w:val="en-US"/>
+        </w:rPr>
+        <w:t>horrified</w:t>
+      </w:r>
+      <w:proofErr w:type="gramEnd"/>
+      <w:r>
+        <w:rPr>
+          <w:lang w:val="en-US"/>
+        </w:rPr>
+        <w:t xml:space="preserve"> Frank flees</w:t>
       </w:r>
       <w:r>
         <w:rPr>
@@ -6874,7 +9101,21 @@
         <w:rPr>
           <w:lang w:val="en-US"/>
         </w:rPr>
-        <w:t xml:space="preserve">the draw pad’s creator since “he didn’t expect realsies to be so </w:t>
+        <w:t xml:space="preserve">the draw pad’s creator since “he didn’t expect </w:t>
+      </w:r>
+      <w:proofErr w:type="spellStart"/>
+      <w:r>
+        <w:rPr>
+          <w:lang w:val="en-US"/>
+        </w:rPr>
+        <w:t>realsies</w:t>
+      </w:r>
+      <w:proofErr w:type="spellEnd"/>
+      <w:r>
+        <w:rPr>
+          <w:lang w:val="en-US"/>
+        </w:rPr>
+        <w:t xml:space="preserve"> to be so </w:t>
       </w:r>
       <w:r>
         <w:rPr>
@@ -6899,32 +9140,102 @@
         <w:rPr>
           <w:lang w:val="en-US"/>
         </w:rPr>
-        <w:t xml:space="preserve"> in order to burn the animation sheets he has collected, which would also burn the </w:t>
-      </w:r>
-      <w:r>
-        <w:rPr>
-          <w:lang w:val="en-US"/>
-        </w:rPr>
-        <w:t xml:space="preserve">toons born from them. Ricky explains his mishaps being just his natural </w:t>
-      </w:r>
-      <w:r>
-        <w:rPr>
-          <w:lang w:val="en-US"/>
-        </w:rPr>
-        <w:t>tendency as a toon towards mischief and bad luck.</w:t>
-      </w:r>
-    </w:p>
-    <w:p>
-      <w:pPr>
-        <w:rPr>
-          <w:lang w:val="en-US"/>
-        </w:rPr>
-      </w:pPr>
-      <w:r>
-        <w:rPr>
-          <w:lang w:val="en-US"/>
-        </w:rPr>
-        <w:t>However, a Mr. Phant will chase Frank down the basement in desperation, even violating the safety of the doors so that Frank will not be safe anywhere he goes. When Frank first goes through a door and sighs in relief, thinking that Mr. Phant cannot follow him, he would hear the knob turn, flinch away from the door as Mr. Phant stands in the door way, smiling smugly. “How did you turn the knob with nubby fingers like that!?” Frank asks, but Mr. Phant says nothing. He just smirks s</w:t>
+        <w:t xml:space="preserve"> </w:t>
+      </w:r>
+      <w:proofErr w:type="gramStart"/>
+      <w:r>
+        <w:rPr>
+          <w:lang w:val="en-US"/>
+        </w:rPr>
+        <w:t>in order to</w:t>
+      </w:r>
+      <w:proofErr w:type="gramEnd"/>
+      <w:r>
+        <w:rPr>
+          <w:lang w:val="en-US"/>
+        </w:rPr>
+        <w:t xml:space="preserve"> burn the animation sheets he has collected, which would also burn the </w:t>
+      </w:r>
+      <w:r>
+        <w:rPr>
+          <w:lang w:val="en-US"/>
+        </w:rPr>
+        <w:t xml:space="preserve">toons born from them. Ricky explains his </w:t>
+      </w:r>
+      <w:proofErr w:type="gramStart"/>
+      <w:r>
+        <w:rPr>
+          <w:lang w:val="en-US"/>
+        </w:rPr>
+        <w:t>mishaps</w:t>
+      </w:r>
+      <w:proofErr w:type="gramEnd"/>
+      <w:r>
+        <w:rPr>
+          <w:lang w:val="en-US"/>
+        </w:rPr>
+        <w:t xml:space="preserve"> being just his natural </w:t>
+      </w:r>
+      <w:r>
+        <w:rPr>
+          <w:lang w:val="en-US"/>
+        </w:rPr>
+        <w:t xml:space="preserve">tendency as a </w:t>
+      </w:r>
+      <w:proofErr w:type="gramStart"/>
+      <w:r>
+        <w:rPr>
+          <w:lang w:val="en-US"/>
+        </w:rPr>
+        <w:t>toon</w:t>
+      </w:r>
+      <w:proofErr w:type="gramEnd"/>
+      <w:r>
+        <w:rPr>
+          <w:lang w:val="en-US"/>
+        </w:rPr>
+        <w:t xml:space="preserve"> towards mischief and bad luck.</w:t>
+      </w:r>
+    </w:p>
+    <w:p>
+      <w:pPr>
+        <w:rPr>
+          <w:lang w:val="en-US"/>
+        </w:rPr>
+      </w:pPr>
+      <w:r>
+        <w:rPr>
+          <w:lang w:val="en-US"/>
+        </w:rPr>
+        <w:t xml:space="preserve">However, a Mr. Phant will chase Frank down the basement in desperation, even violating the safety of the doors so that Frank will not be safe anywhere he goes. When Frank first goes through a door and sighs in relief, thinking that Mr. Phant cannot follow him, he would hear the knob turn, </w:t>
+      </w:r>
+      <w:proofErr w:type="gramStart"/>
+      <w:r>
+        <w:rPr>
+          <w:lang w:val="en-US"/>
+        </w:rPr>
+        <w:t>flinch</w:t>
+      </w:r>
+      <w:proofErr w:type="gramEnd"/>
+      <w:r>
+        <w:rPr>
+          <w:lang w:val="en-US"/>
+        </w:rPr>
+        <w:t xml:space="preserve"> away from the door as Mr. Phant stands in the </w:t>
+      </w:r>
+      <w:proofErr w:type="gramStart"/>
+      <w:r>
+        <w:rPr>
+          <w:lang w:val="en-US"/>
+        </w:rPr>
+        <w:t>door way</w:t>
+      </w:r>
+      <w:proofErr w:type="gramEnd"/>
+      <w:r>
+        <w:rPr>
+          <w:lang w:val="en-US"/>
+        </w:rPr>
+        <w:t>, smiling smugly. “How did you turn the knob with nubby fingers like that!?” Frank asks, but Mr. Phant says nothing. He just smirks s</w:t>
       </w:r>
       <w:r>
         <w:rPr>
@@ -6979,7 +9290,21 @@
         <w:rPr>
           <w:lang w:val="en-US"/>
         </w:rPr>
-        <w:t>and points out that Ricky is a con-man through and through. Ricky and Mr. Phant get into an argument,</w:t>
+        <w:t xml:space="preserve">and points out that Ricky is a </w:t>
+      </w:r>
+      <w:proofErr w:type="gramStart"/>
+      <w:r>
+        <w:rPr>
+          <w:lang w:val="en-US"/>
+        </w:rPr>
+        <w:t>con-man</w:t>
+      </w:r>
+      <w:proofErr w:type="gramEnd"/>
+      <w:r>
+        <w:rPr>
+          <w:lang w:val="en-US"/>
+        </w:rPr>
+        <w:t xml:space="preserve"> through and through. Ricky and Mr. Phant get into an argument,</w:t>
       </w:r>
       <w:r>
         <w:rPr>
@@ -6991,7 +9316,21 @@
         <w:rPr>
           <w:lang w:val="en-US"/>
         </w:rPr>
-        <w:t>suggestion (throw the collected animation sheets into the fire to destroy the toons). Waiting too long will have Mr. Phant attack in rage. H</w:t>
+        <w:t xml:space="preserve">suggestion (throw the collected animation sheets into the fire to destroy the </w:t>
+      </w:r>
+      <w:proofErr w:type="gramStart"/>
+      <w:r>
+        <w:rPr>
+          <w:lang w:val="en-US"/>
+        </w:rPr>
+        <w:t>toons</w:t>
+      </w:r>
+      <w:proofErr w:type="gramEnd"/>
+      <w:r>
+        <w:rPr>
+          <w:lang w:val="en-US"/>
+        </w:rPr>
+        <w:t>). Waiting too long will have Mr. Phant attack in rage. H</w:t>
       </w:r>
       <w:r>
         <w:rPr>
@@ -7104,7 +9443,35 @@
         <w:rPr>
           <w:lang w:val="en-US"/>
         </w:rPr>
-        <w:t>bleed-over are destroyed, but Ricky remains in this world. He snickers and thanks Frank for helping him finally be rid of Mr. Phant for good</w:t>
+        <w:t xml:space="preserve">bleed-over are destroyed, but Ricky remains in this world. He </w:t>
+      </w:r>
+      <w:proofErr w:type="gramStart"/>
+      <w:r>
+        <w:rPr>
+          <w:lang w:val="en-US"/>
+        </w:rPr>
+        <w:t>snickers</w:t>
+      </w:r>
+      <w:proofErr w:type="gramEnd"/>
+      <w:r>
+        <w:rPr>
+          <w:lang w:val="en-US"/>
+        </w:rPr>
+        <w:t xml:space="preserve"> and thanks Frank for helping him finally </w:t>
+      </w:r>
+      <w:proofErr w:type="gramStart"/>
+      <w:r>
+        <w:rPr>
+          <w:lang w:val="en-US"/>
+        </w:rPr>
+        <w:t>be</w:t>
+      </w:r>
+      <w:proofErr w:type="gramEnd"/>
+      <w:r>
+        <w:rPr>
+          <w:lang w:val="en-US"/>
+        </w:rPr>
+        <w:t xml:space="preserve"> rid of Mr. Phant for good</w:t>
       </w:r>
       <w:r>
         <w:rPr>
@@ -7116,13 +9483,55 @@
         <w:rPr>
           <w:lang w:val="en-US"/>
         </w:rPr>
-        <w:t>taking the draw pad and sending Frank home.</w:t>
-      </w:r>
-      <w:r>
-        <w:rPr>
-          <w:lang w:val="en-US"/>
-        </w:rPr>
-        <w:t xml:space="preserve"> Ending otherwise plays as if you hadn’t gotten any art sheets, but at the end Frank can’t help but to wonder if he will ever be safe as long as Ricky is somewhere out there</w:t>
+        <w:t xml:space="preserve">taking the </w:t>
+      </w:r>
+      <w:proofErr w:type="gramStart"/>
+      <w:r>
+        <w:rPr>
+          <w:lang w:val="en-US"/>
+        </w:rPr>
+        <w:t>draw</w:t>
+      </w:r>
+      <w:proofErr w:type="gramEnd"/>
+      <w:r>
+        <w:rPr>
+          <w:lang w:val="en-US"/>
+        </w:rPr>
+        <w:t xml:space="preserve"> pad and sending Frank home.</w:t>
+      </w:r>
+      <w:r>
+        <w:rPr>
+          <w:lang w:val="en-US"/>
+        </w:rPr>
+        <w:t xml:space="preserve"> Ending otherwise plays as if you hadn’t gotten any art sheets, but at the end Frank can’t help but </w:t>
+      </w:r>
+      <w:proofErr w:type="gramStart"/>
+      <w:r>
+        <w:rPr>
+          <w:lang w:val="en-US"/>
+        </w:rPr>
+        <w:t>to wonder</w:t>
+      </w:r>
+      <w:proofErr w:type="gramEnd"/>
+      <w:r>
+        <w:rPr>
+          <w:lang w:val="en-US"/>
+        </w:rPr>
+        <w:t xml:space="preserve"> if he will ever be safe </w:t>
+      </w:r>
+      <w:proofErr w:type="gramStart"/>
+      <w:r>
+        <w:rPr>
+          <w:lang w:val="en-US"/>
+        </w:rPr>
+        <w:t>as long as</w:t>
+      </w:r>
+      <w:proofErr w:type="gramEnd"/>
+      <w:r>
+        <w:rPr>
+          <w:lang w:val="en-US"/>
+        </w:rPr>
+        <w:t xml:space="preserve"> Ricky is somewhere out there</w:t>
       </w:r>
       <w:r>
         <w:rPr>
@@ -7213,7 +9622,21 @@
         <w:rPr>
           <w:lang w:val="en-US"/>
         </w:rPr>
-        <w:t xml:space="preserve">throw it into the fire, causing an explosion that destroys the toons and half of the Didnought Studios main building. </w:t>
+        <w:t xml:space="preserve">throw it into the fire, causing an explosion that destroys the toons and half of the </w:t>
+      </w:r>
+      <w:proofErr w:type="spellStart"/>
+      <w:r>
+        <w:rPr>
+          <w:lang w:val="en-US"/>
+        </w:rPr>
+        <w:t>Didnought</w:t>
+      </w:r>
+      <w:proofErr w:type="spellEnd"/>
+      <w:r>
+        <w:rPr>
+          <w:lang w:val="en-US"/>
+        </w:rPr>
+        <w:t xml:space="preserve"> Studios main building. </w:t>
       </w:r>
       <w:r>
         <w:rPr>
@@ -7243,7 +9666,21 @@
         <w:rPr>
           <w:lang w:val="en-US"/>
         </w:rPr>
-        <w:t xml:space="preserve"> and otherwise tries to dodge blame for the event, stating that “We at Didnought Studios work hard to ensure the best working environment </w:t>
+        <w:t xml:space="preserve"> and otherwise tries to dodge blame for the event, stating that “We at </w:t>
+      </w:r>
+      <w:proofErr w:type="spellStart"/>
+      <w:r>
+        <w:rPr>
+          <w:lang w:val="en-US"/>
+        </w:rPr>
+        <w:t>Didnought</w:t>
+      </w:r>
+      <w:proofErr w:type="spellEnd"/>
+      <w:r>
+        <w:rPr>
+          <w:lang w:val="en-US"/>
+        </w:rPr>
+        <w:t xml:space="preserve"> Studios work hard to ensure the best working environment </w:t>
       </w:r>
       <w:r>
         <w:rPr>
@@ -7376,7 +9813,21 @@
         <w:rPr>
           <w:lang w:val="en-US"/>
         </w:rPr>
-        <w:t>of animation sheets, the boss would just kind of nod and tell Frank to keep at it, with ending screen res</w:t>
+        <w:t xml:space="preserve">of animation sheets, the boss would just kind of nod and tell Frank to keep at it, with ending </w:t>
+      </w:r>
+      <w:proofErr w:type="gramStart"/>
+      <w:r>
+        <w:rPr>
+          <w:lang w:val="en-US"/>
+        </w:rPr>
+        <w:t>screen</w:t>
+      </w:r>
+      <w:proofErr w:type="gramEnd"/>
+      <w:r>
+        <w:rPr>
+          <w:lang w:val="en-US"/>
+        </w:rPr>
+        <w:t xml:space="preserve"> res</w:t>
       </w:r>
       <w:r>
         <w:rPr>
@@ -7407,7 +9858,35 @@
         <w:rPr>
           <w:lang w:val="en-US"/>
         </w:rPr>
-        <w:t>into the drawings and presentation and Frank will be promoted to art director, leading the film to be a success. And he never has to draw an another elephant again.</w:t>
+        <w:t xml:space="preserve">into the drawings and </w:t>
+      </w:r>
+      <w:proofErr w:type="gramStart"/>
+      <w:r>
+        <w:rPr>
+          <w:lang w:val="en-US"/>
+        </w:rPr>
+        <w:t>presentation</w:t>
+      </w:r>
+      <w:proofErr w:type="gramEnd"/>
+      <w:r>
+        <w:rPr>
+          <w:lang w:val="en-US"/>
+        </w:rPr>
+        <w:t xml:space="preserve"> and Frank will be promoted to art director, leading the film to be a success. And he never has to draw </w:t>
+      </w:r>
+      <w:proofErr w:type="gramStart"/>
+      <w:r>
+        <w:rPr>
+          <w:lang w:val="en-US"/>
+        </w:rPr>
+        <w:t>an another</w:t>
+      </w:r>
+      <w:proofErr w:type="gramEnd"/>
+      <w:r>
+        <w:rPr>
+          <w:lang w:val="en-US"/>
+        </w:rPr>
+        <w:t xml:space="preserve"> elephant again.</w:t>
       </w:r>
     </w:p>
     <w:p>
@@ -7525,12 +10004,14 @@
           <w:lang w:val="en-US"/>
         </w:rPr>
       </w:pPr>
+      <w:proofErr w:type="spellStart"/>
       <w:r>
         <w:rPr>
           <w:lang w:val="en-US"/>
         </w:rPr>
         <w:t>VisualStudio</w:t>
       </w:r>
+      <w:proofErr w:type="spellEnd"/>
     </w:p>
     <w:p>
       <w:pPr>
@@ -7697,20 +10178,48 @@
         <w:rPr>
           <w:lang w:val="en-US"/>
         </w:rPr>
-        <w:t>, which would determine the ending. (He has to present the animation to his bosses the next day?)</w:t>
-      </w:r>
-    </w:p>
-    <w:p>
-      <w:pPr>
-        <w:rPr>
-          <w:lang w:val="en-US"/>
-        </w:rPr>
-      </w:pPr>
-      <w:r>
-        <w:rPr>
-          <w:lang w:val="en-US"/>
-        </w:rPr>
-        <w:t xml:space="preserve">-The idea is to play around with how gruesome cartoons would be in real life, such as getting hit with a falling anvil will squish a cartoon character in a funny way, but a real human would be </w:t>
+        <w:t xml:space="preserve">, which would determine the ending. (He </w:t>
+      </w:r>
+      <w:proofErr w:type="gramStart"/>
+      <w:r>
+        <w:rPr>
+          <w:lang w:val="en-US"/>
+        </w:rPr>
+        <w:t>has to</w:t>
+      </w:r>
+      <w:proofErr w:type="gramEnd"/>
+      <w:r>
+        <w:rPr>
+          <w:lang w:val="en-US"/>
+        </w:rPr>
+        <w:t xml:space="preserve"> present the animation to his bosses the next day?)</w:t>
+      </w:r>
+    </w:p>
+    <w:p>
+      <w:pPr>
+        <w:rPr>
+          <w:lang w:val="en-US"/>
+        </w:rPr>
+      </w:pPr>
+      <w:r>
+        <w:rPr>
+          <w:lang w:val="en-US"/>
+        </w:rPr>
+        <w:t xml:space="preserve">-The idea is to play around with how gruesome cartoons </w:t>
+      </w:r>
+      <w:proofErr w:type="gramStart"/>
+      <w:r>
+        <w:rPr>
+          <w:lang w:val="en-US"/>
+        </w:rPr>
+        <w:t>would be</w:t>
+      </w:r>
+      <w:proofErr w:type="gramEnd"/>
+      <w:r>
+        <w:rPr>
+          <w:lang w:val="en-US"/>
+        </w:rPr>
+        <w:t xml:space="preserve"> in real life, such as getting hit with a falling anvil will squish a cartoon character in a funny way, but a real human would be </w:t>
       </w:r>
       <w:r>
         <w:rPr>
@@ -7778,13 +10287,69 @@
         <w:rPr>
           <w:lang w:val="en-US"/>
         </w:rPr>
-        <w:t xml:space="preserve">(with the exception of very small things like bees that take like, 3 seconds of standing in the bee cloud to actually kill you.) </w:t>
-      </w:r>
-      <w:r>
-        <w:rPr>
-          <w:lang w:val="en-US"/>
-        </w:rPr>
-        <w:t>so you have to observe your surroundings and carefully plan your actions, but also be fast on your feet. Enemies are defeated with cunning, not brute force.</w:t>
+        <w:t>(</w:t>
+      </w:r>
+      <w:proofErr w:type="gramStart"/>
+      <w:r>
+        <w:rPr>
+          <w:lang w:val="en-US"/>
+        </w:rPr>
+        <w:t>with the exception of</w:t>
+      </w:r>
+      <w:proofErr w:type="gramEnd"/>
+      <w:r>
+        <w:rPr>
+          <w:lang w:val="en-US"/>
+        </w:rPr>
+        <w:t xml:space="preserve"> very small things like bees that take like, 3 seconds of standing in the bee cloud to </w:t>
+      </w:r>
+      <w:proofErr w:type="gramStart"/>
+      <w:r>
+        <w:rPr>
+          <w:lang w:val="en-US"/>
+        </w:rPr>
+        <w:t>actually kill</w:t>
+      </w:r>
+      <w:proofErr w:type="gramEnd"/>
+      <w:r>
+        <w:rPr>
+          <w:lang w:val="en-US"/>
+        </w:rPr>
+        <w:t xml:space="preserve"> you.) </w:t>
+      </w:r>
+      <w:r>
+        <w:rPr>
+          <w:lang w:val="en-US"/>
+        </w:rPr>
+        <w:t xml:space="preserve">so you </w:t>
+      </w:r>
+      <w:proofErr w:type="gramStart"/>
+      <w:r>
+        <w:rPr>
+          <w:lang w:val="en-US"/>
+        </w:rPr>
+        <w:t>have to</w:t>
+      </w:r>
+      <w:proofErr w:type="gramEnd"/>
+      <w:r>
+        <w:rPr>
+          <w:lang w:val="en-US"/>
+        </w:rPr>
+        <w:t xml:space="preserve"> observe your surroundings and carefully plan your </w:t>
+      </w:r>
+      <w:proofErr w:type="gramStart"/>
+      <w:r>
+        <w:rPr>
+          <w:lang w:val="en-US"/>
+        </w:rPr>
+        <w:t>actions, but</w:t>
+      </w:r>
+      <w:proofErr w:type="gramEnd"/>
+      <w:r>
+        <w:rPr>
+          <w:lang w:val="en-US"/>
+        </w:rPr>
+        <w:t xml:space="preserve"> also be fast on your feet. Enemies are defeated with cunning, not brute force.</w:t>
       </w:r>
     </w:p>
     <w:p>
@@ -7823,11 +10388,19 @@
         </w:rPr>
         <w:t xml:space="preserve">by their eyes being visible in the dark. </w:t>
       </w:r>
-      <w:r>
-        <w:rPr>
-          <w:lang w:val="en-US"/>
-        </w:rPr>
-        <w:t>Game would play around a lot of cartoon sensibilities like this to create a</w:t>
+      <w:proofErr w:type="gramStart"/>
+      <w:r>
+        <w:rPr>
+          <w:lang w:val="en-US"/>
+        </w:rPr>
+        <w:t>Game</w:t>
+      </w:r>
+      <w:proofErr w:type="gramEnd"/>
+      <w:r>
+        <w:rPr>
+          <w:lang w:val="en-US"/>
+        </w:rPr>
+        <w:t xml:space="preserve"> would play around a lot of cartoon sensibilities like this to create a</w:t>
       </w:r>
       <w:r>
         <w:rPr>
@@ -7852,7 +10425,21 @@
         <w:rPr>
           <w:lang w:val="en-US"/>
         </w:rPr>
-        <w:t>We could make a jumpscare where a 3D object becomes a 2D object or vice versa. Maybe a cartoon character becomes “real” and jumps at the screen?</w:t>
+        <w:t xml:space="preserve">We could make a </w:t>
+      </w:r>
+      <w:proofErr w:type="spellStart"/>
+      <w:r>
+        <w:rPr>
+          <w:lang w:val="en-US"/>
+        </w:rPr>
+        <w:t>jumpscare</w:t>
+      </w:r>
+      <w:proofErr w:type="spellEnd"/>
+      <w:r>
+        <w:rPr>
+          <w:lang w:val="en-US"/>
+        </w:rPr>
+        <w:t xml:space="preserve"> where a 3D object becomes a 2D object or vice versa. Maybe a cartoon character becomes “real” and jumps at the screen?</w:t>
       </w:r>
     </w:p>
     <w:p>
@@ -7890,7 +10477,35 @@
         <w:rPr>
           <w:lang w:val="en-US"/>
         </w:rPr>
-        <w:t>hiding a monster that cartoonishly inches sideways to follow you until unveiling itself.</w:t>
+        <w:t xml:space="preserve">hiding a monster that cartoonishly inches sideways to follow you </w:t>
+      </w:r>
+      <w:proofErr w:type="gramStart"/>
+      <w:r>
+        <w:rPr>
+          <w:lang w:val="en-US"/>
+        </w:rPr>
+        <w:t>until unveiling</w:t>
+      </w:r>
+      <w:proofErr w:type="gramEnd"/>
+      <w:r>
+        <w:rPr>
+          <w:lang w:val="en-US"/>
+        </w:rPr>
+        <w:t xml:space="preserve"> </w:t>
+      </w:r>
+      <w:proofErr w:type="gramStart"/>
+      <w:r>
+        <w:rPr>
+          <w:lang w:val="en-US"/>
+        </w:rPr>
+        <w:t>itself</w:t>
+      </w:r>
+      <w:proofErr w:type="gramEnd"/>
+      <w:r>
+        <w:rPr>
+          <w:lang w:val="en-US"/>
+        </w:rPr>
+        <w:t>.</w:t>
       </w:r>
       <w:r>
         <w:rPr>

</xml_diff>

<commit_message>
Added a pressure plate
For additional switching.
</commit_message>
<xml_diff>
--- a/Game Design Documentation/Project GDD.docx
+++ b/Game Design Documentation/Project GDD.docx
@@ -2256,16 +2256,83 @@
     <w:p>
       <w:pPr>
         <w:rPr>
-          <w:rFonts w:eastAsiaTheme="majorEastAsia" w:cstheme="majorBidi"/>
-          <w:b/>
-          <w:bCs/>
-          <w:color w:val="595959" w:themeColor="text1" w:themeTint="A6"/>
-          <w:spacing w:val="15"/>
-          <w:sz w:val="28"/>
-          <w:szCs w:val="28"/>
-          <w:lang w:val="en-US"/>
-        </w:rPr>
-      </w:pPr>
+          <w:i/>
+          <w:iCs/>
+          <w:lang w:val="en-US"/>
+        </w:rPr>
+      </w:pPr>
+      <w:r>
+        <w:rPr>
+          <w:i/>
+          <w:iCs/>
+          <w:lang w:val="en-US"/>
+        </w:rPr>
+        <w:br w:type="page"/>
+      </w:r>
+    </w:p>
+    <w:p>
+      <w:pPr>
+        <w:rPr>
+          <w:i/>
+          <w:iCs/>
+          <w:lang w:val="en-US"/>
+        </w:rPr>
+      </w:pPr>
+      <w:r>
+        <w:rPr>
+          <w:i/>
+          <w:iCs/>
+          <w:lang w:val="en-US"/>
+        </w:rPr>
+        <w:lastRenderedPageBreak/>
+        <w:t>Croaks</w:t>
+      </w:r>
+      <w:r>
+        <w:rPr>
+          <w:i/>
+          <w:iCs/>
+          <w:lang w:val="en-US"/>
+        </w:rPr>
+        <w:br/>
+      </w:r>
+      <w:r>
+        <w:rPr>
+          <w:lang w:val="en-US"/>
+        </w:rPr>
+        <w:t>These annoying toads will chase after Frank with their little propeller hats and spit out bombs at him</w:t>
+      </w:r>
+      <w:r>
+        <w:rPr>
+          <w:lang w:val="en-US"/>
+        </w:rPr>
+        <w:t xml:space="preserve"> if they detect him. They drop their bombs with reckless abandon</w:t>
+      </w:r>
+      <w:r>
+        <w:rPr>
+          <w:lang w:val="en-US"/>
+        </w:rPr>
+        <w:t xml:space="preserve">, meaning that Frank can </w:t>
+      </w:r>
+      <w:r>
+        <w:rPr>
+          <w:lang w:val="en-US"/>
+        </w:rPr>
+        <w:t>also use them to his advantage. They prefer to stay in the upper part of the screen</w:t>
+      </w:r>
+      <w:r>
+        <w:rPr>
+          <w:lang w:val="en-US"/>
+        </w:rPr>
+        <w:t>, even if there’s a floor between Frank and themselves.</w:t>
+      </w:r>
+      <w:r>
+        <w:rPr>
+          <w:i/>
+          <w:iCs/>
+          <w:lang w:val="en-US"/>
+        </w:rPr>
+        <w:br/>
+      </w:r>
       <w:r>
         <w:rPr>
           <w:b/>
@@ -2293,7 +2360,7 @@
         </w:rPr>
         <w:lastRenderedPageBreak/>
         <w:drawing>
-          <wp:anchor distT="0" distB="0" distL="114300" distR="114300" simplePos="0" relativeHeight="251663360" behindDoc="0" locked="0" layoutInCell="1" allowOverlap="1" wp14:anchorId="5DD0F7D2" wp14:editId="5381C5E6">
+          <wp:anchor distT="0" distB="0" distL="114300" distR="114300" simplePos="0" relativeHeight="251663360" behindDoc="0" locked="0" layoutInCell="1" allowOverlap="1" wp14:anchorId="5DD0F7D2" wp14:editId="6D342429">
             <wp:simplePos x="0" y="0"/>
             <wp:positionH relativeFrom="column">
               <wp:posOffset>-19050</wp:posOffset>
@@ -2418,14 +2485,6 @@
           <w:szCs w:val="16"/>
           <w:lang w:val="en-US"/>
         </w:rPr>
-        <w:br/>
-      </w:r>
-      <w:r>
-        <w:rPr>
-          <w:sz w:val="16"/>
-          <w:szCs w:val="16"/>
-          <w:lang w:val="en-US"/>
-        </w:rPr>
         <w:t>Fun Fact: Lipsmack started as a Mumms-design!</w:t>
       </w:r>
     </w:p>
@@ -2454,7 +2513,7 @@
           <w:lang w:val="en-US"/>
         </w:rPr>
         <w:drawing>
-          <wp:anchor distT="0" distB="0" distL="114300" distR="114300" simplePos="0" relativeHeight="251664384" behindDoc="0" locked="0" layoutInCell="1" allowOverlap="1" wp14:anchorId="31282906" wp14:editId="341EE9D3">
+          <wp:anchor distT="0" distB="0" distL="114300" distR="114300" simplePos="0" relativeHeight="251664384" behindDoc="0" locked="0" layoutInCell="1" allowOverlap="1" wp14:anchorId="31282906" wp14:editId="6197561E">
             <wp:simplePos x="0" y="0"/>
             <wp:positionH relativeFrom="column">
               <wp:posOffset>2967990</wp:posOffset>
@@ -2609,9 +2668,84 @@
         <w:rPr>
           <w:i/>
           <w:iCs/>
-          <w:lang w:val="en-US"/>
-        </w:rPr>
-        <w:t>Streckos</w:t>
+          <w:noProof/>
+          <w:lang w:val="en-US"/>
+        </w:rPr>
+        <w:drawing>
+          <wp:anchor distT="0" distB="0" distL="114300" distR="114300" simplePos="0" relativeHeight="251666432" behindDoc="0" locked="0" layoutInCell="1" allowOverlap="1" wp14:anchorId="132A6D2B" wp14:editId="0906A043">
+            <wp:simplePos x="0" y="0"/>
+            <wp:positionH relativeFrom="page">
+              <wp:align>left</wp:align>
+            </wp:positionH>
+            <wp:positionV relativeFrom="paragraph">
+              <wp:posOffset>171450</wp:posOffset>
+            </wp:positionV>
+            <wp:extent cx="2225040" cy="3145790"/>
+            <wp:effectExtent l="0" t="0" r="0" b="0"/>
+            <wp:wrapThrough wrapText="bothSides">
+              <wp:wrapPolygon edited="0">
+                <wp:start x="8322" y="7325"/>
+                <wp:lineTo x="7582" y="8110"/>
+                <wp:lineTo x="6842" y="9287"/>
+                <wp:lineTo x="5733" y="10595"/>
+                <wp:lineTo x="5363" y="11249"/>
+                <wp:lineTo x="5733" y="14912"/>
+                <wp:lineTo x="6842" y="15958"/>
+                <wp:lineTo x="8507" y="16350"/>
+                <wp:lineTo x="10541" y="16612"/>
+                <wp:lineTo x="11651" y="16612"/>
+                <wp:lineTo x="12021" y="15958"/>
+                <wp:lineTo x="14979" y="13996"/>
+                <wp:lineTo x="14610" y="11772"/>
+                <wp:lineTo x="17568" y="10203"/>
+                <wp:lineTo x="13500" y="9679"/>
+                <wp:lineTo x="13685" y="9679"/>
+                <wp:lineTo x="12205" y="8371"/>
+                <wp:lineTo x="11281" y="7325"/>
+                <wp:lineTo x="8322" y="7325"/>
+              </wp:wrapPolygon>
+            </wp:wrapThrough>
+            <wp:docPr id="610675082" name="Kuva 2"/>
+            <wp:cNvGraphicFramePr>
+              <a:graphicFrameLocks xmlns:a="http://schemas.openxmlformats.org/drawingml/2006/main" noChangeAspect="1"/>
+            </wp:cNvGraphicFramePr>
+            <a:graphic xmlns:a="http://schemas.openxmlformats.org/drawingml/2006/main">
+              <a:graphicData uri="http://schemas.openxmlformats.org/drawingml/2006/picture">
+                <pic:pic xmlns:pic="http://schemas.openxmlformats.org/drawingml/2006/picture">
+                  <pic:nvPicPr>
+                    <pic:cNvPr id="0" name="Picture 2"/>
+                    <pic:cNvPicPr>
+                      <a:picLocks noChangeAspect="1" noChangeArrowheads="1"/>
+                    </pic:cNvPicPr>
+                  </pic:nvPicPr>
+                  <pic:blipFill>
+                    <a:blip r:embed="rId12">
+                      <a:extLst>
+                        <a:ext uri="{28A0092B-C50C-407E-A947-70E740481C1C}">
+                          <a14:useLocalDpi xmlns:a14="http://schemas.microsoft.com/office/drawing/2010/main" val="0"/>
+                        </a:ext>
+                      </a:extLst>
+                    </a:blip>
+                    <a:srcRect/>
+                    <a:stretch>
+                      <a:fillRect/>
+                    </a:stretch>
+                  </pic:blipFill>
+                  <pic:spPr bwMode="auto">
+                    <a:xfrm>
+                      <a:off x="0" y="0"/>
+                      <a:ext cx="2225040" cy="3145790"/>
+                    </a:xfrm>
+                    <a:prstGeom prst="rect">
+                      <a:avLst/>
+                    </a:prstGeom>
+                    <a:noFill/>
+                  </pic:spPr>
+                </pic:pic>
+              </a:graphicData>
+            </a:graphic>
+          </wp:anchor>
+        </w:drawing>
       </w:r>
       <w:r>
         <w:rPr>
@@ -2619,6 +2753,14 @@
           <w:iCs/>
           <w:lang w:val="en-US"/>
         </w:rPr>
+        <w:t>Streckos</w:t>
+      </w:r>
+      <w:r>
+        <w:rPr>
+          <w:i/>
+          <w:iCs/>
+          <w:lang w:val="en-US"/>
+        </w:rPr>
         <w:br/>
       </w:r>
       <w:r>
@@ -2691,7 +2833,37 @@
         <w:rPr>
           <w:lang w:val="en-US"/>
         </w:rPr>
-        <w:t>Every day and night is a bad day and night for this creature, which spends most of its time quietly moaning about its splitting headache. But that headache makes them very sensitive to sound, even running while they’re on screen will enrage them! They avoid leaving the floor their nest is on, but can attack above and below themselves through the floor. Anything to get some peace and quiet. They’ll calm down once they kill whatever makes the noise, be it Frank or something else. Very loud noises, like explosions, can even trigger them off-screen.</w:t>
+        <w:t xml:space="preserve">         </w:t>
+      </w:r>
+      <w:r>
+        <w:rPr>
+          <w:lang w:val="en-US"/>
+        </w:rPr>
+        <w:t>Every day and night is a bad day and night for this creature, which spends most of</w:t>
+      </w:r>
+      <w:r>
+        <w:rPr>
+          <w:lang w:val="en-US"/>
+        </w:rPr>
+        <w:t xml:space="preserve"> </w:t>
+      </w:r>
+      <w:r>
+        <w:rPr>
+          <w:lang w:val="en-US"/>
+        </w:rPr>
+        <w:t xml:space="preserve">its time quietly moaning about its splitting headache. But that </w:t>
+      </w:r>
+      <w:r>
+        <w:rPr>
+          <w:lang w:val="en-US"/>
+        </w:rPr>
+        <w:t xml:space="preserve">    </w:t>
+      </w:r>
+      <w:r>
+        <w:rPr>
+          <w:lang w:val="en-US"/>
+        </w:rPr>
+        <w:t>headache makes them very sensitive to sound, even running while they’re on screen will enrage them! They avoid leaving the floor their nest is on, but can attack above and below themselves through the floor. Anything to get some peace and quiet. They’ll calm down once they kill whatever makes the noise, be it Frank or something else. Very loud noises, like explosions, can even trigger them off-screen.</w:t>
       </w:r>
     </w:p>
     <w:p>
@@ -2874,6 +3046,47 @@
           <w:lang w:val="en-US"/>
         </w:rPr>
         <w:t xml:space="preserve"> if this is inconvenient to animate/program.)</w:t>
+      </w:r>
+    </w:p>
+    <w:p>
+      <w:pPr>
+        <w:rPr>
+          <w:lang w:val="en-US"/>
+        </w:rPr>
+      </w:pPr>
+      <w:r>
+        <w:rPr>
+          <w:i/>
+          <w:iCs/>
+          <w:lang w:val="en-US"/>
+        </w:rPr>
+        <w:t>Chillspines</w:t>
+      </w:r>
+      <w:r>
+        <w:rPr>
+          <w:i/>
+          <w:iCs/>
+          <w:lang w:val="en-US"/>
+        </w:rPr>
+        <w:br/>
+      </w:r>
+      <w:r>
+        <w:rPr>
+          <w:lang w:val="en-US"/>
+        </w:rPr>
+        <w:t>These eerie, ghostly things were background characters in Mrs. Longsong’s musical number, but now that they’re not bound by script they’re answering their blood-sucking nature instead. They’re passive until they sense flesh in the vicinity, then they’ll slowly float towards their intended victim, even phasing through solid objects. Although they cannot be destroyed, they do fear one thing: light. They refuse to approach anything bright apart from their own fluorescence</w:t>
+      </w:r>
+      <w:r>
+        <w:rPr>
+          <w:lang w:val="en-US"/>
+        </w:rPr>
+        <w:t xml:space="preserve">, be it environmental light, </w:t>
+      </w:r>
+      <w:r>
+        <w:rPr>
+          <w:lang w:val="en-US"/>
+        </w:rPr>
+        <w:t>a campfire or even the burning fuse of a bomb.</w:t>
       </w:r>
     </w:p>
     <w:p>
@@ -3101,7 +3314,7 @@
                     <pic:cNvPicPr/>
                   </pic:nvPicPr>
                   <pic:blipFill>
-                    <a:blip r:embed="rId12" cstate="print">
+                    <a:blip r:embed="rId13" cstate="print">
                       <a:extLst>
                         <a:ext uri="{28A0092B-C50C-407E-A947-70E740481C1C}">
                           <a14:useLocalDpi xmlns:a14="http://schemas.microsoft.com/office/drawing/2010/main" val="0"/>

</xml_diff>